<commit_message>
Database Design: Update Relationship Movie-Category
</commit_message>
<xml_diff>
--- a/Process.docx
+++ b/Process.docx
@@ -788,6 +788,9 @@
       <w:r>
         <w:t>UserId</w:t>
       </w:r>
+      <w:r>
+        <w:t>: int</w:t>
+      </w:r>
     </w:p>
     <w:p>
       <w:pPr>
@@ -800,6 +803,9 @@
       <w:r>
         <w:t>Email</w:t>
       </w:r>
+      <w:r>
+        <w:t>: string</w:t>
+      </w:r>
     </w:p>
     <w:p>
       <w:pPr>
@@ -811,6 +817,9 @@
       </w:pPr>
       <w:r>
         <w:t>Username</w:t>
+      </w:r>
+      <w:r>
+        <w:t>: string</w:t>
       </w:r>
     </w:p>
     <w:p>
@@ -825,6 +834,9 @@
         <w:lastRenderedPageBreak/>
         <w:t>Password</w:t>
       </w:r>
+      <w:r>
+        <w:t>: string</w:t>
+      </w:r>
     </w:p>
     <w:p>
       <w:pPr>
@@ -837,6 +849,9 @@
       <w:r>
         <w:t>RoleId</w:t>
       </w:r>
+      <w:r>
+        <w:t>: int</w:t>
+      </w:r>
     </w:p>
     <w:p>
       <w:pPr>
@@ -861,6 +876,9 @@
       <w:r>
         <w:t>RoleId</w:t>
       </w:r>
+      <w:r>
+        <w:t>: int</w:t>
+      </w:r>
     </w:p>
     <w:p>
       <w:pPr>
@@ -874,6 +892,9 @@
         <w:t>RoleName</w:t>
       </w:r>
       <w:r>
+        <w:t>: string</w:t>
+      </w:r>
+      <w:r>
         <w:br/>
       </w:r>
     </w:p>
@@ -900,6 +921,9 @@
       <w:r>
         <w:t>MovieId</w:t>
       </w:r>
+      <w:r>
+        <w:t>: int</w:t>
+      </w:r>
     </w:p>
     <w:p>
       <w:pPr>
@@ -912,6 +936,9 @@
       <w:r>
         <w:t>MovieName</w:t>
       </w:r>
+      <w:r>
+        <w:t>: string</w:t>
+      </w:r>
     </w:p>
     <w:p>
       <w:pPr>
@@ -927,6 +954,9 @@
       <w:r>
         <w:t>Path</w:t>
       </w:r>
+      <w:r>
+        <w:t>: string (đường dẫn đến video của phim)</w:t>
+      </w:r>
     </w:p>
     <w:p>
       <w:pPr>
@@ -939,41 +969,65 @@
       <w:r>
         <w:t>Description</w:t>
       </w:r>
-    </w:p>
-    <w:p>
-      <w:pPr>
-        <w:pStyle w:val="ListParagraph"/>
-        <w:numPr>
-          <w:ilvl w:val="2"/>
-          <w:numId w:val="1"/>
-        </w:numPr>
-      </w:pPr>
-      <w:r>
-        <w:t>Duration (thời lượng phim)</w:t>
-      </w:r>
-    </w:p>
-    <w:p>
-      <w:pPr>
-        <w:pStyle w:val="ListParagraph"/>
-        <w:numPr>
-          <w:ilvl w:val="2"/>
-          <w:numId w:val="1"/>
-        </w:numPr>
-      </w:pPr>
-      <w:r>
-        <w:t>Rated (độ tuổi xem)</w:t>
-      </w:r>
-    </w:p>
-    <w:p>
-      <w:pPr>
-        <w:pStyle w:val="ListParagraph"/>
-        <w:numPr>
-          <w:ilvl w:val="2"/>
-          <w:numId w:val="1"/>
-        </w:numPr>
-      </w:pPr>
-      <w:r>
-        <w:t xml:space="preserve">PublishedYear </w:t>
+      <w:r>
+        <w:t>: string</w:t>
+      </w:r>
+    </w:p>
+    <w:p>
+      <w:pPr>
+        <w:pStyle w:val="ListParagraph"/>
+        <w:numPr>
+          <w:ilvl w:val="2"/>
+          <w:numId w:val="1"/>
+        </w:numPr>
+      </w:pPr>
+      <w:r>
+        <w:t>Duration</w:t>
+      </w:r>
+      <w:r>
+        <w:t>: int</w:t>
+      </w:r>
+      <w:r>
+        <w:t xml:space="preserve"> (thời lượng phim</w:t>
+      </w:r>
+      <w:r>
+        <w:t xml:space="preserve"> – tính theo phút</w:t>
+      </w:r>
+      <w:r>
+        <w:t>)</w:t>
+      </w:r>
+    </w:p>
+    <w:p>
+      <w:pPr>
+        <w:pStyle w:val="ListParagraph"/>
+        <w:numPr>
+          <w:ilvl w:val="2"/>
+          <w:numId w:val="1"/>
+        </w:numPr>
+      </w:pPr>
+      <w:r>
+        <w:t>Rated</w:t>
+      </w:r>
+      <w:r>
+        <w:t>: int</w:t>
+      </w:r>
+      <w:r>
+        <w:t xml:space="preserve"> (độ tuổi xem)</w:t>
+      </w:r>
+    </w:p>
+    <w:p>
+      <w:pPr>
+        <w:pStyle w:val="ListParagraph"/>
+        <w:numPr>
+          <w:ilvl w:val="2"/>
+          <w:numId w:val="1"/>
+        </w:numPr>
+      </w:pPr>
+      <w:r>
+        <w:t>PublishedYear</w:t>
+      </w:r>
+      <w:r>
+        <w:t>: int</w:t>
       </w:r>
     </w:p>
     <w:p>
@@ -987,6 +1041,9 @@
       <w:r>
         <w:t>Country</w:t>
       </w:r>
+      <w:r>
+        <w:t>: string</w:t>
+      </w:r>
     </w:p>
     <w:p>
       <w:pPr>
@@ -1002,6 +1059,9 @@
       <w:r>
         <w:t>Path</w:t>
       </w:r>
+      <w:r>
+        <w:t>: string (đường dẫn đến ảnh poster của phim)</w:t>
+      </w:r>
     </w:p>
     <w:p>
       <w:pPr>
@@ -1026,6 +1086,9 @@
       <w:r>
         <w:t>CategoryId</w:t>
       </w:r>
+      <w:r>
+        <w:t>: string</w:t>
+      </w:r>
     </w:p>
     <w:p>
       <w:pPr>
@@ -1038,6 +1101,9 @@
       <w:r>
         <w:t>CategoryName</w:t>
       </w:r>
+      <w:r>
+        <w:t>: name</w:t>
+      </w:r>
     </w:p>
     <w:p>
       <w:pPr>
@@ -1049,6 +1115,9 @@
       </w:pPr>
       <w:r>
         <w:t>Category-Movie</w:t>
+      </w:r>
+      <w:r>
+        <w:t xml:space="preserve"> (tự động gen trong DB, ko có trong Models)</w:t>
       </w:r>
     </w:p>
     <w:p>

</xml_diff>

<commit_message>
[Database Design] Add: Actor-Movie Relationship
</commit_message>
<xml_diff>
--- a/Process.docx
+++ b/Process.docx
@@ -1167,6 +1167,9 @@
       <w:r>
         <w:t>ActorId</w:t>
       </w:r>
+      <w:r>
+        <w:t>: int</w:t>
+      </w:r>
     </w:p>
     <w:p>
       <w:pPr>
@@ -1178,6 +1181,9 @@
       </w:pPr>
       <w:r>
         <w:t>ActorName</w:t>
+      </w:r>
+      <w:r>
+        <w:t>: string</w:t>
       </w:r>
     </w:p>
     <w:p>

</xml_diff>

<commit_message>
[Database Population] - Movie: Update; Migration update
</commit_message>
<xml_diff>
--- a/Process.docx
+++ b/Process.docx
@@ -1119,6 +1119,9 @@
       <w:r>
         <w:t xml:space="preserve"> (tự động gen trong DB, ko có trong Models)</w:t>
       </w:r>
+      <w:r>
+        <w:t xml:space="preserve"> (mỗi Movie cx có nhiều Category)</w:t>
+      </w:r>
     </w:p>
     <w:p>
       <w:pPr>
@@ -1196,6 +1199,12 @@
       </w:pPr>
       <w:r>
         <w:t>Actor-Movie</w:t>
+      </w:r>
+      <w:r>
+        <w:t xml:space="preserve"> </w:t>
+      </w:r>
+      <w:r>
+        <w:t>(tự động gen trong DB, ko có trong Models)</w:t>
       </w:r>
     </w:p>
     <w:p>

</xml_diff>

<commit_message>
[Watch Movie]: Fix methods
</commit_message>
<xml_diff>
--- a/Process.docx
+++ b/Process.docx
@@ -758,10 +758,93 @@
     <w:p/>
     <w:p>
       <w:pPr>
+        <w:pStyle w:val="Heading2"/>
+      </w:pPr>
+      <w:r>
+        <w:lastRenderedPageBreak/>
+        <w:t>30/6: Hỏi thầy</w:t>
+      </w:r>
+    </w:p>
+    <w:p>
+      <w:pPr>
+        <w:pStyle w:val="ListParagraph"/>
+        <w:numPr>
+          <w:ilvl w:val="0"/>
+          <w:numId w:val="1"/>
+        </w:numPr>
+      </w:pPr>
+      <w:r>
+        <w:t>Cấu trúc Project</w:t>
+      </w:r>
+      <w:r>
+        <w:t xml:space="preserve"> chuẩn: Theo như Lab 1 nhưng DAO nếu làm static nó lỗi thì có thể làm Singleton</w:t>
+      </w:r>
+    </w:p>
+    <w:p>
+      <w:pPr>
+        <w:pStyle w:val="ListParagraph"/>
+        <w:numPr>
+          <w:ilvl w:val="1"/>
+          <w:numId w:val="1"/>
+        </w:numPr>
+      </w:pPr>
+      <w:r>
+        <w:t>Như thế nào cx dc</w:t>
+      </w:r>
+    </w:p>
+    <w:p>
+      <w:pPr>
+        <w:pStyle w:val="ListParagraph"/>
+        <w:numPr>
+          <w:ilvl w:val="1"/>
+          <w:numId w:val="1"/>
+        </w:numPr>
+      </w:pPr>
+      <w:r>
+        <w:t>=&gt; Mình sẽ làm như này</w:t>
+      </w:r>
+    </w:p>
+    <w:p>
+      <w:pPr>
+        <w:pStyle w:val="ListParagraph"/>
+        <w:numPr>
+          <w:ilvl w:val="0"/>
+          <w:numId w:val="1"/>
+        </w:numPr>
+      </w:pPr>
+      <w:r>
+        <w:t>DTO: ko bắt buộc phải luôn sử dụng</w:t>
+      </w:r>
+      <w:r>
+        <w:t>, nếu dùng Entity Model cx đủ thì cứ dùng</w:t>
+      </w:r>
+    </w:p>
+    <w:p>
+      <w:pPr>
+        <w:pStyle w:val="ListParagraph"/>
+        <w:numPr>
+          <w:ilvl w:val="0"/>
+          <w:numId w:val="1"/>
+        </w:numPr>
+        <w:rPr>
+          <w:b/>
+          <w:bCs/>
+        </w:rPr>
+      </w:pPr>
+      <w:r>
+        <w:rPr>
+          <w:b/>
+          <w:bCs/>
+        </w:rPr>
+        <w:t>Project nên làm Code-First!</w:t>
+      </w:r>
+    </w:p>
+    <w:p/>
+    <w:p>
+      <w:pPr>
         <w:pStyle w:val="Heading1"/>
       </w:pPr>
       <w:r>
-        <w:lastRenderedPageBreak/>
         <w:t>Done</w:t>
       </w:r>
     </w:p>
@@ -1038,6 +1121,7 @@
         <w:rPr>
           <w:color w:val="A6A6A6" w:themeColor="background1" w:themeShade="A6"/>
         </w:rPr>
+        <w:lastRenderedPageBreak/>
         <w:t>Gửi Link Video -&gt; Client phát Video (Localhost)</w:t>
       </w:r>
     </w:p>
@@ -1131,328 +1215,328 @@
         <w:pStyle w:val="Heading2"/>
       </w:pPr>
       <w:r>
+        <w:t>27/6: Họp</w:t>
+      </w:r>
+    </w:p>
+    <w:p>
+      <w:pPr>
+        <w:pStyle w:val="ListParagraph"/>
+        <w:numPr>
+          <w:ilvl w:val="0"/>
+          <w:numId w:val="1"/>
+        </w:numPr>
+        <w:rPr>
+          <w:color w:val="A6A6A6" w:themeColor="background1" w:themeShade="A6"/>
+        </w:rPr>
+      </w:pPr>
+      <w:r>
+        <w:rPr>
+          <w:color w:val="A6A6A6" w:themeColor="background1" w:themeShade="A6"/>
+        </w:rPr>
+        <w:t>Công nghệ:</w:t>
+      </w:r>
+    </w:p>
+    <w:p>
+      <w:pPr>
+        <w:pStyle w:val="ListParagraph"/>
+        <w:numPr>
+          <w:ilvl w:val="1"/>
+          <w:numId w:val="1"/>
+        </w:numPr>
+        <w:rPr>
+          <w:color w:val="A6A6A6" w:themeColor="background1" w:themeShade="A6"/>
+        </w:rPr>
+      </w:pPr>
+      <w:r>
+        <w:rPr>
+          <w:color w:val="A6A6A6" w:themeColor="background1" w:themeShade="A6"/>
+        </w:rPr>
+        <w:t>Backend: ASP.Net Core Web API</w:t>
+      </w:r>
+    </w:p>
+    <w:p>
+      <w:pPr>
+        <w:pStyle w:val="ListParagraph"/>
+        <w:numPr>
+          <w:ilvl w:val="1"/>
+          <w:numId w:val="1"/>
+        </w:numPr>
+        <w:rPr>
+          <w:color w:val="A6A6A6" w:themeColor="background1" w:themeShade="A6"/>
+        </w:rPr>
+      </w:pPr>
+      <w:r>
+        <w:rPr>
+          <w:color w:val="A6A6A6" w:themeColor="background1" w:themeShade="A6"/>
+        </w:rPr>
+        <w:t>Front End: AJAX + jQuery (HTML – CSS – JS)</w:t>
+      </w:r>
+    </w:p>
+    <w:p/>
+    <w:p>
+      <w:pPr>
+        <w:pStyle w:val="Heading2"/>
+      </w:pPr>
+      <w:r>
+        <w:t>29/6: Database Design</w:t>
+      </w:r>
+    </w:p>
+    <w:p>
+      <w:pPr>
+        <w:pStyle w:val="ListParagraph"/>
+        <w:numPr>
+          <w:ilvl w:val="0"/>
+          <w:numId w:val="1"/>
+        </w:numPr>
+        <w:rPr>
+          <w:color w:val="A6A6A6" w:themeColor="background1" w:themeShade="A6"/>
+        </w:rPr>
+      </w:pPr>
+      <w:r>
+        <w:rPr>
+          <w:color w:val="A6A6A6" w:themeColor="background1" w:themeShade="A6"/>
+        </w:rPr>
+        <w:t>Database:</w:t>
+      </w:r>
+    </w:p>
+    <w:p>
+      <w:pPr>
+        <w:pStyle w:val="ListParagraph"/>
+        <w:numPr>
+          <w:ilvl w:val="1"/>
+          <w:numId w:val="1"/>
+        </w:numPr>
+        <w:rPr>
+          <w:color w:val="A6A6A6" w:themeColor="background1" w:themeShade="A6"/>
+        </w:rPr>
+      </w:pPr>
+      <w:r>
+        <w:rPr>
+          <w:color w:val="A6A6A6" w:themeColor="background1" w:themeShade="A6"/>
+        </w:rPr>
+        <w:t>User</w:t>
+      </w:r>
+    </w:p>
+    <w:p>
+      <w:pPr>
+        <w:pStyle w:val="ListParagraph"/>
+        <w:numPr>
+          <w:ilvl w:val="2"/>
+          <w:numId w:val="1"/>
+        </w:numPr>
+        <w:rPr>
+          <w:color w:val="A6A6A6" w:themeColor="background1" w:themeShade="A6"/>
+        </w:rPr>
+      </w:pPr>
+      <w:r>
+        <w:rPr>
+          <w:color w:val="A6A6A6" w:themeColor="background1" w:themeShade="A6"/>
+        </w:rPr>
+        <w:t>UserId: int</w:t>
+      </w:r>
+    </w:p>
+    <w:p>
+      <w:pPr>
+        <w:pStyle w:val="ListParagraph"/>
+        <w:numPr>
+          <w:ilvl w:val="2"/>
+          <w:numId w:val="1"/>
+        </w:numPr>
+        <w:rPr>
+          <w:color w:val="A6A6A6" w:themeColor="background1" w:themeShade="A6"/>
+        </w:rPr>
+      </w:pPr>
+      <w:r>
+        <w:rPr>
+          <w:color w:val="A6A6A6" w:themeColor="background1" w:themeShade="A6"/>
+        </w:rPr>
+        <w:t>Email: string</w:t>
+      </w:r>
+    </w:p>
+    <w:p>
+      <w:pPr>
+        <w:pStyle w:val="ListParagraph"/>
+        <w:numPr>
+          <w:ilvl w:val="2"/>
+          <w:numId w:val="1"/>
+        </w:numPr>
+        <w:rPr>
+          <w:color w:val="A6A6A6" w:themeColor="background1" w:themeShade="A6"/>
+        </w:rPr>
+      </w:pPr>
+      <w:r>
+        <w:rPr>
+          <w:color w:val="A6A6A6" w:themeColor="background1" w:themeShade="A6"/>
+        </w:rPr>
+        <w:t>Username: string</w:t>
+      </w:r>
+    </w:p>
+    <w:p>
+      <w:pPr>
+        <w:pStyle w:val="ListParagraph"/>
+        <w:numPr>
+          <w:ilvl w:val="2"/>
+          <w:numId w:val="1"/>
+        </w:numPr>
+        <w:rPr>
+          <w:color w:val="A6A6A6" w:themeColor="background1" w:themeShade="A6"/>
+        </w:rPr>
+      </w:pPr>
+      <w:r>
+        <w:rPr>
+          <w:color w:val="A6A6A6" w:themeColor="background1" w:themeShade="A6"/>
+        </w:rPr>
+        <w:t>Password: string</w:t>
+      </w:r>
+    </w:p>
+    <w:p>
+      <w:pPr>
+        <w:pStyle w:val="ListParagraph"/>
+        <w:numPr>
+          <w:ilvl w:val="2"/>
+          <w:numId w:val="1"/>
+        </w:numPr>
+        <w:rPr>
+          <w:color w:val="A6A6A6" w:themeColor="background1" w:themeShade="A6"/>
+        </w:rPr>
+      </w:pPr>
+      <w:r>
+        <w:rPr>
+          <w:color w:val="A6A6A6" w:themeColor="background1" w:themeShade="A6"/>
+        </w:rPr>
+        <w:t>RoleId: int</w:t>
+      </w:r>
+    </w:p>
+    <w:p>
+      <w:pPr>
+        <w:pStyle w:val="ListParagraph"/>
+        <w:numPr>
+          <w:ilvl w:val="1"/>
+          <w:numId w:val="1"/>
+        </w:numPr>
+        <w:rPr>
+          <w:color w:val="A6A6A6" w:themeColor="background1" w:themeShade="A6"/>
+        </w:rPr>
+      </w:pPr>
+      <w:r>
+        <w:rPr>
+          <w:color w:val="A6A6A6" w:themeColor="background1" w:themeShade="A6"/>
+        </w:rPr>
+        <w:t>Role</w:t>
+      </w:r>
+    </w:p>
+    <w:p>
+      <w:pPr>
+        <w:pStyle w:val="ListParagraph"/>
+        <w:numPr>
+          <w:ilvl w:val="2"/>
+          <w:numId w:val="1"/>
+        </w:numPr>
+        <w:rPr>
+          <w:color w:val="A6A6A6" w:themeColor="background1" w:themeShade="A6"/>
+        </w:rPr>
+      </w:pPr>
+      <w:r>
+        <w:rPr>
+          <w:color w:val="A6A6A6" w:themeColor="background1" w:themeShade="A6"/>
+        </w:rPr>
+        <w:t>RoleId: int</w:t>
+      </w:r>
+    </w:p>
+    <w:p>
+      <w:pPr>
+        <w:pStyle w:val="ListParagraph"/>
+        <w:numPr>
+          <w:ilvl w:val="2"/>
+          <w:numId w:val="1"/>
+        </w:numPr>
+        <w:rPr>
+          <w:color w:val="A6A6A6" w:themeColor="background1" w:themeShade="A6"/>
+        </w:rPr>
+      </w:pPr>
+      <w:r>
+        <w:rPr>
+          <w:color w:val="A6A6A6" w:themeColor="background1" w:themeShade="A6"/>
+        </w:rPr>
+        <w:t>RoleName: string</w:t>
+      </w:r>
+      <w:r>
+        <w:rPr>
+          <w:color w:val="A6A6A6" w:themeColor="background1" w:themeShade="A6"/>
+        </w:rPr>
+        <w:br/>
+      </w:r>
+    </w:p>
+    <w:p>
+      <w:pPr>
+        <w:pStyle w:val="ListParagraph"/>
+        <w:numPr>
+          <w:ilvl w:val="1"/>
+          <w:numId w:val="1"/>
+        </w:numPr>
+        <w:rPr>
+          <w:color w:val="A6A6A6" w:themeColor="background1" w:themeShade="A6"/>
+        </w:rPr>
+      </w:pPr>
+      <w:r>
+        <w:rPr>
+          <w:color w:val="A6A6A6" w:themeColor="background1" w:themeShade="A6"/>
+        </w:rPr>
+        <w:t>Movie</w:t>
+      </w:r>
+    </w:p>
+    <w:p>
+      <w:pPr>
+        <w:pStyle w:val="ListParagraph"/>
+        <w:numPr>
+          <w:ilvl w:val="2"/>
+          <w:numId w:val="1"/>
+        </w:numPr>
+        <w:rPr>
+          <w:color w:val="A6A6A6" w:themeColor="background1" w:themeShade="A6"/>
+        </w:rPr>
+      </w:pPr>
+      <w:r>
+        <w:rPr>
+          <w:color w:val="A6A6A6" w:themeColor="background1" w:themeShade="A6"/>
+        </w:rPr>
+        <w:t>MovieId: int</w:t>
+      </w:r>
+    </w:p>
+    <w:p>
+      <w:pPr>
+        <w:pStyle w:val="ListParagraph"/>
+        <w:numPr>
+          <w:ilvl w:val="2"/>
+          <w:numId w:val="1"/>
+        </w:numPr>
+        <w:rPr>
+          <w:color w:val="A6A6A6" w:themeColor="background1" w:themeShade="A6"/>
+        </w:rPr>
+      </w:pPr>
+      <w:r>
+        <w:rPr>
+          <w:color w:val="A6A6A6" w:themeColor="background1" w:themeShade="A6"/>
+        </w:rPr>
+        <w:t>MovieName: string</w:t>
+      </w:r>
+    </w:p>
+    <w:p>
+      <w:pPr>
+        <w:pStyle w:val="ListParagraph"/>
+        <w:numPr>
+          <w:ilvl w:val="2"/>
+          <w:numId w:val="1"/>
+        </w:numPr>
+        <w:rPr>
+          <w:color w:val="A6A6A6" w:themeColor="background1" w:themeShade="A6"/>
+        </w:rPr>
+      </w:pPr>
+      <w:r>
+        <w:rPr>
+          <w:color w:val="A6A6A6" w:themeColor="background1" w:themeShade="A6"/>
+        </w:rPr>
         <w:lastRenderedPageBreak/>
-        <w:t>27/6: Họp</w:t>
-      </w:r>
-    </w:p>
-    <w:p>
-      <w:pPr>
-        <w:pStyle w:val="ListParagraph"/>
-        <w:numPr>
-          <w:ilvl w:val="0"/>
-          <w:numId w:val="1"/>
-        </w:numPr>
-        <w:rPr>
-          <w:color w:val="A6A6A6" w:themeColor="background1" w:themeShade="A6"/>
-        </w:rPr>
-      </w:pPr>
-      <w:r>
-        <w:rPr>
-          <w:color w:val="A6A6A6" w:themeColor="background1" w:themeShade="A6"/>
-        </w:rPr>
-        <w:t>Công nghệ:</w:t>
-      </w:r>
-    </w:p>
-    <w:p>
-      <w:pPr>
-        <w:pStyle w:val="ListParagraph"/>
-        <w:numPr>
-          <w:ilvl w:val="1"/>
-          <w:numId w:val="1"/>
-        </w:numPr>
-        <w:rPr>
-          <w:color w:val="A6A6A6" w:themeColor="background1" w:themeShade="A6"/>
-        </w:rPr>
-      </w:pPr>
-      <w:r>
-        <w:rPr>
-          <w:color w:val="A6A6A6" w:themeColor="background1" w:themeShade="A6"/>
-        </w:rPr>
-        <w:t>Backend: ASP.Net Core Web API</w:t>
-      </w:r>
-    </w:p>
-    <w:p>
-      <w:pPr>
-        <w:pStyle w:val="ListParagraph"/>
-        <w:numPr>
-          <w:ilvl w:val="1"/>
-          <w:numId w:val="1"/>
-        </w:numPr>
-        <w:rPr>
-          <w:color w:val="A6A6A6" w:themeColor="background1" w:themeShade="A6"/>
-        </w:rPr>
-      </w:pPr>
-      <w:r>
-        <w:rPr>
-          <w:color w:val="A6A6A6" w:themeColor="background1" w:themeShade="A6"/>
-        </w:rPr>
-        <w:t>Front End: AJAX + jQuery (HTML – CSS – JS)</w:t>
-      </w:r>
-    </w:p>
-    <w:p/>
-    <w:p>
-      <w:pPr>
-        <w:pStyle w:val="Heading2"/>
-      </w:pPr>
-      <w:r>
-        <w:t>29/6: Database Design</w:t>
-      </w:r>
-    </w:p>
-    <w:p>
-      <w:pPr>
-        <w:pStyle w:val="ListParagraph"/>
-        <w:numPr>
-          <w:ilvl w:val="0"/>
-          <w:numId w:val="1"/>
-        </w:numPr>
-        <w:rPr>
-          <w:color w:val="A6A6A6" w:themeColor="background1" w:themeShade="A6"/>
-        </w:rPr>
-      </w:pPr>
-      <w:r>
-        <w:rPr>
-          <w:color w:val="A6A6A6" w:themeColor="background1" w:themeShade="A6"/>
-        </w:rPr>
-        <w:t>Database:</w:t>
-      </w:r>
-    </w:p>
-    <w:p>
-      <w:pPr>
-        <w:pStyle w:val="ListParagraph"/>
-        <w:numPr>
-          <w:ilvl w:val="1"/>
-          <w:numId w:val="1"/>
-        </w:numPr>
-        <w:rPr>
-          <w:color w:val="A6A6A6" w:themeColor="background1" w:themeShade="A6"/>
-        </w:rPr>
-      </w:pPr>
-      <w:r>
-        <w:rPr>
-          <w:color w:val="A6A6A6" w:themeColor="background1" w:themeShade="A6"/>
-        </w:rPr>
-        <w:t>User</w:t>
-      </w:r>
-    </w:p>
-    <w:p>
-      <w:pPr>
-        <w:pStyle w:val="ListParagraph"/>
-        <w:numPr>
-          <w:ilvl w:val="2"/>
-          <w:numId w:val="1"/>
-        </w:numPr>
-        <w:rPr>
-          <w:color w:val="A6A6A6" w:themeColor="background1" w:themeShade="A6"/>
-        </w:rPr>
-      </w:pPr>
-      <w:r>
-        <w:rPr>
-          <w:color w:val="A6A6A6" w:themeColor="background1" w:themeShade="A6"/>
-        </w:rPr>
-        <w:t>UserId: int</w:t>
-      </w:r>
-    </w:p>
-    <w:p>
-      <w:pPr>
-        <w:pStyle w:val="ListParagraph"/>
-        <w:numPr>
-          <w:ilvl w:val="2"/>
-          <w:numId w:val="1"/>
-        </w:numPr>
-        <w:rPr>
-          <w:color w:val="A6A6A6" w:themeColor="background1" w:themeShade="A6"/>
-        </w:rPr>
-      </w:pPr>
-      <w:r>
-        <w:rPr>
-          <w:color w:val="A6A6A6" w:themeColor="background1" w:themeShade="A6"/>
-        </w:rPr>
-        <w:t>Email: string</w:t>
-      </w:r>
-    </w:p>
-    <w:p>
-      <w:pPr>
-        <w:pStyle w:val="ListParagraph"/>
-        <w:numPr>
-          <w:ilvl w:val="2"/>
-          <w:numId w:val="1"/>
-        </w:numPr>
-        <w:rPr>
-          <w:color w:val="A6A6A6" w:themeColor="background1" w:themeShade="A6"/>
-        </w:rPr>
-      </w:pPr>
-      <w:r>
-        <w:rPr>
-          <w:color w:val="A6A6A6" w:themeColor="background1" w:themeShade="A6"/>
-        </w:rPr>
-        <w:t>Username: string</w:t>
-      </w:r>
-    </w:p>
-    <w:p>
-      <w:pPr>
-        <w:pStyle w:val="ListParagraph"/>
-        <w:numPr>
-          <w:ilvl w:val="2"/>
-          <w:numId w:val="1"/>
-        </w:numPr>
-        <w:rPr>
-          <w:color w:val="A6A6A6" w:themeColor="background1" w:themeShade="A6"/>
-        </w:rPr>
-      </w:pPr>
-      <w:r>
-        <w:rPr>
-          <w:color w:val="A6A6A6" w:themeColor="background1" w:themeShade="A6"/>
-        </w:rPr>
-        <w:t>Password: string</w:t>
-      </w:r>
-    </w:p>
-    <w:p>
-      <w:pPr>
-        <w:pStyle w:val="ListParagraph"/>
-        <w:numPr>
-          <w:ilvl w:val="2"/>
-          <w:numId w:val="1"/>
-        </w:numPr>
-        <w:rPr>
-          <w:color w:val="A6A6A6" w:themeColor="background1" w:themeShade="A6"/>
-        </w:rPr>
-      </w:pPr>
-      <w:r>
-        <w:rPr>
-          <w:color w:val="A6A6A6" w:themeColor="background1" w:themeShade="A6"/>
-        </w:rPr>
-        <w:t>RoleId: int</w:t>
-      </w:r>
-    </w:p>
-    <w:p>
-      <w:pPr>
-        <w:pStyle w:val="ListParagraph"/>
-        <w:numPr>
-          <w:ilvl w:val="1"/>
-          <w:numId w:val="1"/>
-        </w:numPr>
-        <w:rPr>
-          <w:color w:val="A6A6A6" w:themeColor="background1" w:themeShade="A6"/>
-        </w:rPr>
-      </w:pPr>
-      <w:r>
-        <w:rPr>
-          <w:color w:val="A6A6A6" w:themeColor="background1" w:themeShade="A6"/>
-        </w:rPr>
-        <w:t>Role</w:t>
-      </w:r>
-    </w:p>
-    <w:p>
-      <w:pPr>
-        <w:pStyle w:val="ListParagraph"/>
-        <w:numPr>
-          <w:ilvl w:val="2"/>
-          <w:numId w:val="1"/>
-        </w:numPr>
-        <w:rPr>
-          <w:color w:val="A6A6A6" w:themeColor="background1" w:themeShade="A6"/>
-        </w:rPr>
-      </w:pPr>
-      <w:r>
-        <w:rPr>
-          <w:color w:val="A6A6A6" w:themeColor="background1" w:themeShade="A6"/>
-        </w:rPr>
-        <w:t>RoleId: int</w:t>
-      </w:r>
-    </w:p>
-    <w:p>
-      <w:pPr>
-        <w:pStyle w:val="ListParagraph"/>
-        <w:numPr>
-          <w:ilvl w:val="2"/>
-          <w:numId w:val="1"/>
-        </w:numPr>
-        <w:rPr>
-          <w:color w:val="A6A6A6" w:themeColor="background1" w:themeShade="A6"/>
-        </w:rPr>
-      </w:pPr>
-      <w:r>
-        <w:rPr>
-          <w:color w:val="A6A6A6" w:themeColor="background1" w:themeShade="A6"/>
-        </w:rPr>
-        <w:t>RoleName: string</w:t>
-      </w:r>
-      <w:r>
-        <w:rPr>
-          <w:color w:val="A6A6A6" w:themeColor="background1" w:themeShade="A6"/>
-        </w:rPr>
-        <w:br/>
-      </w:r>
-    </w:p>
-    <w:p>
-      <w:pPr>
-        <w:pStyle w:val="ListParagraph"/>
-        <w:numPr>
-          <w:ilvl w:val="1"/>
-          <w:numId w:val="1"/>
-        </w:numPr>
-        <w:rPr>
-          <w:color w:val="A6A6A6" w:themeColor="background1" w:themeShade="A6"/>
-        </w:rPr>
-      </w:pPr>
-      <w:r>
-        <w:rPr>
-          <w:color w:val="A6A6A6" w:themeColor="background1" w:themeShade="A6"/>
-        </w:rPr>
-        <w:t>Movie</w:t>
-      </w:r>
-    </w:p>
-    <w:p>
-      <w:pPr>
-        <w:pStyle w:val="ListParagraph"/>
-        <w:numPr>
-          <w:ilvl w:val="2"/>
-          <w:numId w:val="1"/>
-        </w:numPr>
-        <w:rPr>
-          <w:color w:val="A6A6A6" w:themeColor="background1" w:themeShade="A6"/>
-        </w:rPr>
-      </w:pPr>
-      <w:r>
-        <w:rPr>
-          <w:color w:val="A6A6A6" w:themeColor="background1" w:themeShade="A6"/>
-        </w:rPr>
-        <w:t>MovieId: int</w:t>
-      </w:r>
-    </w:p>
-    <w:p>
-      <w:pPr>
-        <w:pStyle w:val="ListParagraph"/>
-        <w:numPr>
-          <w:ilvl w:val="2"/>
-          <w:numId w:val="1"/>
-        </w:numPr>
-        <w:rPr>
-          <w:color w:val="A6A6A6" w:themeColor="background1" w:themeShade="A6"/>
-        </w:rPr>
-      </w:pPr>
-      <w:r>
-        <w:rPr>
-          <w:color w:val="A6A6A6" w:themeColor="background1" w:themeShade="A6"/>
-        </w:rPr>
-        <w:t>MovieName: string</w:t>
-      </w:r>
-    </w:p>
-    <w:p>
-      <w:pPr>
-        <w:pStyle w:val="ListParagraph"/>
-        <w:numPr>
-          <w:ilvl w:val="2"/>
-          <w:numId w:val="1"/>
-        </w:numPr>
-        <w:rPr>
-          <w:color w:val="A6A6A6" w:themeColor="background1" w:themeShade="A6"/>
-        </w:rPr>
-      </w:pPr>
-      <w:r>
-        <w:rPr>
-          <w:color w:val="A6A6A6" w:themeColor="background1" w:themeShade="A6"/>
-        </w:rPr>
         <w:t>VideoPath: string (đường dẫn đến video của phim)</w:t>
       </w:r>
     </w:p>
@@ -1633,7 +1717,6 @@
         <w:rPr>
           <w:color w:val="A6A6A6" w:themeColor="background1" w:themeShade="A6"/>
         </w:rPr>
-        <w:lastRenderedPageBreak/>
         <w:t>Category-Movie (tự động gen trong DB, ko có trong Models) (mỗi Movie cx có nhiều Category)</w:t>
       </w:r>
     </w:p>

</xml_diff>

<commit_message>
[WebClient]-{Home Page}: Navbar Design
</commit_message>
<xml_diff>
--- a/Process.docx
+++ b/Process.docx
@@ -526,7 +526,179 @@
       </w:r>
     </w:p>
     <w:p/>
-    <w:p/>
+    <w:p>
+      <w:pPr>
+        <w:pStyle w:val="Heading2"/>
+      </w:pPr>
+      <w:r>
+        <w:t>Chia việc 10/7:</w:t>
+      </w:r>
+    </w:p>
+    <w:p>
+      <w:pPr>
+        <w:pStyle w:val="ListParagraph"/>
+        <w:numPr>
+          <w:ilvl w:val="0"/>
+          <w:numId w:val="1"/>
+        </w:numPr>
+      </w:pPr>
+      <w:r>
+        <w:rPr>
+          <w:b/>
+          <w:bCs/>
+          <w:color w:val="00B050"/>
+        </w:rPr>
+        <w:t>Kiên</w:t>
+      </w:r>
+      <w:r>
+        <w:t xml:space="preserve">: </w:t>
+      </w:r>
+    </w:p>
+    <w:p>
+      <w:pPr>
+        <w:pStyle w:val="ListParagraph"/>
+        <w:numPr>
+          <w:ilvl w:val="1"/>
+          <w:numId w:val="1"/>
+        </w:numPr>
+      </w:pPr>
+      <w:r>
+        <w:t>Web</w:t>
+      </w:r>
+      <w:r>
+        <w:t>Client: Admin</w:t>
+      </w:r>
+    </w:p>
+    <w:p>
+      <w:pPr>
+        <w:pStyle w:val="ListParagraph"/>
+        <w:numPr>
+          <w:ilvl w:val="2"/>
+          <w:numId w:val="1"/>
+        </w:numPr>
+      </w:pPr>
+      <w:r>
+        <w:t xml:space="preserve">Quản lý User: </w:t>
+      </w:r>
+      <w:r>
+        <w:t>CRUD User</w:t>
+      </w:r>
+    </w:p>
+    <w:p>
+      <w:pPr>
+        <w:pStyle w:val="ListParagraph"/>
+        <w:numPr>
+          <w:ilvl w:val="0"/>
+          <w:numId w:val="1"/>
+        </w:numPr>
+      </w:pPr>
+      <w:r>
+        <w:rPr>
+          <w:b/>
+          <w:bCs/>
+          <w:color w:val="00B050"/>
+        </w:rPr>
+        <w:t>Thông</w:t>
+      </w:r>
+      <w:r>
+        <w:t>:</w:t>
+      </w:r>
+    </w:p>
+    <w:p>
+      <w:pPr>
+        <w:pStyle w:val="ListParagraph"/>
+        <w:numPr>
+          <w:ilvl w:val="1"/>
+          <w:numId w:val="1"/>
+        </w:numPr>
+      </w:pPr>
+      <w:r>
+        <w:t>WebClient: Admin</w:t>
+      </w:r>
+      <w:r>
+        <w:tab/>
+      </w:r>
+    </w:p>
+    <w:p>
+      <w:pPr>
+        <w:pStyle w:val="ListParagraph"/>
+        <w:numPr>
+          <w:ilvl w:val="2"/>
+          <w:numId w:val="1"/>
+        </w:numPr>
+      </w:pPr>
+      <w:r>
+        <w:t>Quản lý Movie: CRUD Movie</w:t>
+      </w:r>
+    </w:p>
+    <w:p>
+      <w:pPr>
+        <w:pStyle w:val="ListParagraph"/>
+        <w:numPr>
+          <w:ilvl w:val="0"/>
+          <w:numId w:val="1"/>
+        </w:numPr>
+      </w:pPr>
+      <w:r>
+        <w:rPr>
+          <w:b/>
+          <w:bCs/>
+          <w:color w:val="00B050"/>
+        </w:rPr>
+        <w:t>Huyền</w:t>
+      </w:r>
+      <w:r>
+        <w:t>:</w:t>
+      </w:r>
+    </w:p>
+    <w:p>
+      <w:pPr>
+        <w:pStyle w:val="ListParagraph"/>
+        <w:numPr>
+          <w:ilvl w:val="1"/>
+          <w:numId w:val="1"/>
+        </w:numPr>
+      </w:pPr>
+      <w:r>
+        <w:t>Design:</w:t>
+      </w:r>
+    </w:p>
+    <w:p>
+      <w:pPr>
+        <w:pStyle w:val="ListParagraph"/>
+        <w:numPr>
+          <w:ilvl w:val="2"/>
+          <w:numId w:val="1"/>
+        </w:numPr>
+      </w:pPr>
+      <w:r>
+        <w:t>Chọn màu Theme: đỏ?</w:t>
+      </w:r>
+    </w:p>
+    <w:p>
+      <w:pPr>
+        <w:pStyle w:val="ListParagraph"/>
+        <w:numPr>
+          <w:ilvl w:val="2"/>
+          <w:numId w:val="1"/>
+        </w:numPr>
+      </w:pPr>
+      <w:r>
+        <w:t xml:space="preserve">Vẽ </w:t>
+      </w:r>
+      <w:r>
+        <w:t>Logo trang Web (đơn giản như Netflix cx dc)</w:t>
+      </w:r>
+    </w:p>
+    <w:p>
+      <w:pPr>
+        <w:pStyle w:val="ListParagraph"/>
+        <w:numPr>
+          <w:ilvl w:val="0"/>
+          <w:numId w:val="1"/>
+        </w:numPr>
+      </w:pPr>
+    </w:p>
     <w:p/>
     <w:p/>
     <w:p>
@@ -1128,302 +1300,410 @@
         <w:rPr>
           <w:color w:val="A6A6A6" w:themeColor="background1" w:themeShade="A6"/>
         </w:rPr>
+        <w:t>RoleId: int</w:t>
+      </w:r>
+    </w:p>
+    <w:p>
+      <w:pPr>
+        <w:pStyle w:val="ListParagraph"/>
+        <w:numPr>
+          <w:ilvl w:val="2"/>
+          <w:numId w:val="1"/>
+        </w:numPr>
+        <w:rPr>
+          <w:color w:val="A6A6A6" w:themeColor="background1" w:themeShade="A6"/>
+        </w:rPr>
+      </w:pPr>
+      <w:r>
+        <w:rPr>
+          <w:color w:val="A6A6A6" w:themeColor="background1" w:themeShade="A6"/>
+        </w:rPr>
+        <w:t>RoleName: string</w:t>
+      </w:r>
+      <w:r>
+        <w:rPr>
+          <w:color w:val="A6A6A6" w:themeColor="background1" w:themeShade="A6"/>
+        </w:rPr>
+        <w:br/>
+      </w:r>
+    </w:p>
+    <w:p>
+      <w:pPr>
+        <w:pStyle w:val="ListParagraph"/>
+        <w:numPr>
+          <w:ilvl w:val="1"/>
+          <w:numId w:val="1"/>
+        </w:numPr>
+        <w:rPr>
+          <w:color w:val="A6A6A6" w:themeColor="background1" w:themeShade="A6"/>
+        </w:rPr>
+      </w:pPr>
+      <w:r>
+        <w:rPr>
+          <w:color w:val="A6A6A6" w:themeColor="background1" w:themeShade="A6"/>
+        </w:rPr>
+        <w:t>Movie</w:t>
+      </w:r>
+    </w:p>
+    <w:p>
+      <w:pPr>
+        <w:pStyle w:val="ListParagraph"/>
+        <w:numPr>
+          <w:ilvl w:val="2"/>
+          <w:numId w:val="1"/>
+        </w:numPr>
+        <w:rPr>
+          <w:color w:val="A6A6A6" w:themeColor="background1" w:themeShade="A6"/>
+        </w:rPr>
+      </w:pPr>
+      <w:r>
+        <w:rPr>
+          <w:color w:val="A6A6A6" w:themeColor="background1" w:themeShade="A6"/>
+        </w:rPr>
+        <w:t>MovieId: int</w:t>
+      </w:r>
+    </w:p>
+    <w:p>
+      <w:pPr>
+        <w:pStyle w:val="ListParagraph"/>
+        <w:numPr>
+          <w:ilvl w:val="2"/>
+          <w:numId w:val="1"/>
+        </w:numPr>
+        <w:rPr>
+          <w:color w:val="A6A6A6" w:themeColor="background1" w:themeShade="A6"/>
+        </w:rPr>
+      </w:pPr>
+      <w:r>
+        <w:rPr>
+          <w:color w:val="A6A6A6" w:themeColor="background1" w:themeShade="A6"/>
+        </w:rPr>
+        <w:t>MovieName: string</w:t>
+      </w:r>
+    </w:p>
+    <w:p>
+      <w:pPr>
+        <w:pStyle w:val="ListParagraph"/>
+        <w:numPr>
+          <w:ilvl w:val="2"/>
+          <w:numId w:val="1"/>
+        </w:numPr>
+        <w:rPr>
+          <w:color w:val="A6A6A6" w:themeColor="background1" w:themeShade="A6"/>
+        </w:rPr>
+      </w:pPr>
+      <w:r>
+        <w:rPr>
+          <w:color w:val="A6A6A6" w:themeColor="background1" w:themeShade="A6"/>
+        </w:rPr>
+        <w:t>VideoPath: string (đường dẫn đến video của phim)</w:t>
+      </w:r>
+    </w:p>
+    <w:p>
+      <w:pPr>
+        <w:pStyle w:val="ListParagraph"/>
+        <w:numPr>
+          <w:ilvl w:val="2"/>
+          <w:numId w:val="1"/>
+        </w:numPr>
+        <w:rPr>
+          <w:color w:val="A6A6A6" w:themeColor="background1" w:themeShade="A6"/>
+        </w:rPr>
+      </w:pPr>
+      <w:r>
+        <w:rPr>
+          <w:color w:val="A6A6A6" w:themeColor="background1" w:themeShade="A6"/>
+        </w:rPr>
+        <w:t>Description: string</w:t>
+      </w:r>
+    </w:p>
+    <w:p>
+      <w:pPr>
+        <w:pStyle w:val="ListParagraph"/>
+        <w:numPr>
+          <w:ilvl w:val="2"/>
+          <w:numId w:val="1"/>
+        </w:numPr>
+        <w:rPr>
+          <w:color w:val="A6A6A6" w:themeColor="background1" w:themeShade="A6"/>
+        </w:rPr>
+      </w:pPr>
+      <w:r>
+        <w:rPr>
+          <w:color w:val="A6A6A6" w:themeColor="background1" w:themeShade="A6"/>
+        </w:rPr>
+        <w:t>Duration: int (thời lượng phim – tính theo phút)</w:t>
+      </w:r>
+    </w:p>
+    <w:p>
+      <w:pPr>
+        <w:pStyle w:val="ListParagraph"/>
+        <w:numPr>
+          <w:ilvl w:val="2"/>
+          <w:numId w:val="1"/>
+        </w:numPr>
+        <w:rPr>
+          <w:color w:val="A6A6A6" w:themeColor="background1" w:themeShade="A6"/>
+        </w:rPr>
+      </w:pPr>
+      <w:r>
+        <w:rPr>
+          <w:color w:val="A6A6A6" w:themeColor="background1" w:themeShade="A6"/>
+        </w:rPr>
+        <w:t>Rated: int (độ tuổi xem)</w:t>
+      </w:r>
+    </w:p>
+    <w:p>
+      <w:pPr>
+        <w:pStyle w:val="ListParagraph"/>
+        <w:numPr>
+          <w:ilvl w:val="2"/>
+          <w:numId w:val="1"/>
+        </w:numPr>
+        <w:rPr>
+          <w:color w:val="A6A6A6" w:themeColor="background1" w:themeShade="A6"/>
+        </w:rPr>
+      </w:pPr>
+      <w:r>
+        <w:rPr>
+          <w:color w:val="A6A6A6" w:themeColor="background1" w:themeShade="A6"/>
+        </w:rPr>
+        <w:t>PublishedYear: int</w:t>
+      </w:r>
+    </w:p>
+    <w:p>
+      <w:pPr>
+        <w:pStyle w:val="ListParagraph"/>
+        <w:numPr>
+          <w:ilvl w:val="2"/>
+          <w:numId w:val="1"/>
+        </w:numPr>
+        <w:rPr>
+          <w:color w:val="A6A6A6" w:themeColor="background1" w:themeShade="A6"/>
+        </w:rPr>
+      </w:pPr>
+      <w:r>
+        <w:rPr>
+          <w:color w:val="A6A6A6" w:themeColor="background1" w:themeShade="A6"/>
+        </w:rPr>
+        <w:t>Country: string</w:t>
+      </w:r>
+    </w:p>
+    <w:p>
+      <w:pPr>
+        <w:pStyle w:val="ListParagraph"/>
+        <w:numPr>
+          <w:ilvl w:val="2"/>
+          <w:numId w:val="1"/>
+        </w:numPr>
+        <w:rPr>
+          <w:color w:val="A6A6A6" w:themeColor="background1" w:themeShade="A6"/>
+        </w:rPr>
+      </w:pPr>
+      <w:r>
+        <w:rPr>
+          <w:color w:val="A6A6A6" w:themeColor="background1" w:themeShade="A6"/>
+        </w:rPr>
+        <w:t>ImagePath: string (đường dẫn đến ảnh poster của phim)</w:t>
+      </w:r>
+    </w:p>
+    <w:p>
+      <w:pPr>
+        <w:pStyle w:val="ListParagraph"/>
+        <w:numPr>
+          <w:ilvl w:val="1"/>
+          <w:numId w:val="1"/>
+        </w:numPr>
+        <w:rPr>
+          <w:color w:val="A6A6A6" w:themeColor="background1" w:themeShade="A6"/>
+        </w:rPr>
+      </w:pPr>
+      <w:r>
+        <w:rPr>
+          <w:color w:val="A6A6A6" w:themeColor="background1" w:themeShade="A6"/>
+        </w:rPr>
+        <w:t>Category</w:t>
+      </w:r>
+    </w:p>
+    <w:p>
+      <w:pPr>
+        <w:pStyle w:val="ListParagraph"/>
+        <w:numPr>
+          <w:ilvl w:val="2"/>
+          <w:numId w:val="1"/>
+        </w:numPr>
+        <w:rPr>
+          <w:color w:val="A6A6A6" w:themeColor="background1" w:themeShade="A6"/>
+        </w:rPr>
+      </w:pPr>
+      <w:r>
+        <w:rPr>
+          <w:color w:val="A6A6A6" w:themeColor="background1" w:themeShade="A6"/>
+        </w:rPr>
+        <w:t>CategoryId: string</w:t>
+      </w:r>
+    </w:p>
+    <w:p>
+      <w:pPr>
+        <w:pStyle w:val="ListParagraph"/>
+        <w:numPr>
+          <w:ilvl w:val="2"/>
+          <w:numId w:val="1"/>
+        </w:numPr>
+        <w:rPr>
+          <w:color w:val="A6A6A6" w:themeColor="background1" w:themeShade="A6"/>
+        </w:rPr>
+      </w:pPr>
+      <w:r>
+        <w:rPr>
+          <w:color w:val="A6A6A6" w:themeColor="background1" w:themeShade="A6"/>
+        </w:rPr>
+        <w:t>CategoryName: name</w:t>
+      </w:r>
+    </w:p>
+    <w:p>
+      <w:pPr>
+        <w:pStyle w:val="ListParagraph"/>
+        <w:numPr>
+          <w:ilvl w:val="1"/>
+          <w:numId w:val="1"/>
+        </w:numPr>
+        <w:rPr>
+          <w:color w:val="A6A6A6" w:themeColor="background1" w:themeShade="A6"/>
+        </w:rPr>
+      </w:pPr>
+      <w:r>
+        <w:rPr>
+          <w:color w:val="A6A6A6" w:themeColor="background1" w:themeShade="A6"/>
+        </w:rPr>
+        <w:t>Category-Movie (tự động gen trong DB, ko có trong Models) (mỗi Movie cx có nhiều Category)</w:t>
+      </w:r>
+    </w:p>
+    <w:p>
+      <w:pPr>
+        <w:pStyle w:val="ListParagraph"/>
+        <w:numPr>
+          <w:ilvl w:val="2"/>
+          <w:numId w:val="1"/>
+        </w:numPr>
+        <w:rPr>
+          <w:color w:val="A6A6A6" w:themeColor="background1" w:themeShade="A6"/>
+        </w:rPr>
+      </w:pPr>
+      <w:r>
+        <w:rPr>
+          <w:color w:val="A6A6A6" w:themeColor="background1" w:themeShade="A6"/>
+        </w:rPr>
+        <w:t>CategoryId</w:t>
+      </w:r>
+    </w:p>
+    <w:p>
+      <w:pPr>
+        <w:pStyle w:val="ListParagraph"/>
+        <w:numPr>
+          <w:ilvl w:val="2"/>
+          <w:numId w:val="1"/>
+        </w:numPr>
+        <w:rPr>
+          <w:color w:val="A6A6A6" w:themeColor="background1" w:themeShade="A6"/>
+        </w:rPr>
+      </w:pPr>
+      <w:r>
+        <w:rPr>
+          <w:color w:val="A6A6A6" w:themeColor="background1" w:themeShade="A6"/>
+        </w:rPr>
+        <w:t>MovieId</w:t>
+      </w:r>
+    </w:p>
+    <w:p>
+      <w:pPr>
+        <w:pStyle w:val="ListParagraph"/>
+        <w:numPr>
+          <w:ilvl w:val="1"/>
+          <w:numId w:val="1"/>
+        </w:numPr>
+        <w:rPr>
+          <w:color w:val="A6A6A6" w:themeColor="background1" w:themeShade="A6"/>
+        </w:rPr>
+      </w:pPr>
+      <w:r>
+        <w:rPr>
+          <w:color w:val="A6A6A6" w:themeColor="background1" w:themeShade="A6"/>
+        </w:rPr>
+        <w:t>Actor</w:t>
+      </w:r>
+    </w:p>
+    <w:p>
+      <w:pPr>
+        <w:pStyle w:val="ListParagraph"/>
+        <w:numPr>
+          <w:ilvl w:val="2"/>
+          <w:numId w:val="1"/>
+        </w:numPr>
+        <w:rPr>
+          <w:color w:val="A6A6A6" w:themeColor="background1" w:themeShade="A6"/>
+        </w:rPr>
+      </w:pPr>
+      <w:r>
+        <w:rPr>
+          <w:color w:val="A6A6A6" w:themeColor="background1" w:themeShade="A6"/>
+        </w:rPr>
+        <w:t>ActorId: int</w:t>
+      </w:r>
+    </w:p>
+    <w:p>
+      <w:pPr>
+        <w:pStyle w:val="ListParagraph"/>
+        <w:numPr>
+          <w:ilvl w:val="2"/>
+          <w:numId w:val="1"/>
+        </w:numPr>
+        <w:rPr>
+          <w:color w:val="A6A6A6" w:themeColor="background1" w:themeShade="A6"/>
+        </w:rPr>
+      </w:pPr>
+      <w:r>
+        <w:rPr>
+          <w:color w:val="A6A6A6" w:themeColor="background1" w:themeShade="A6"/>
+        </w:rPr>
         <w:lastRenderedPageBreak/>
-        <w:t>RoleId: int</w:t>
-      </w:r>
-    </w:p>
-    <w:p>
-      <w:pPr>
-        <w:pStyle w:val="ListParagraph"/>
-        <w:numPr>
-          <w:ilvl w:val="2"/>
-          <w:numId w:val="1"/>
-        </w:numPr>
-        <w:rPr>
-          <w:color w:val="A6A6A6" w:themeColor="background1" w:themeShade="A6"/>
-        </w:rPr>
-      </w:pPr>
-      <w:r>
-        <w:rPr>
-          <w:color w:val="A6A6A6" w:themeColor="background1" w:themeShade="A6"/>
-        </w:rPr>
-        <w:t>RoleName: string</w:t>
-      </w:r>
-      <w:r>
-        <w:rPr>
-          <w:color w:val="A6A6A6" w:themeColor="background1" w:themeShade="A6"/>
-        </w:rPr>
-        <w:br/>
-      </w:r>
-    </w:p>
-    <w:p>
-      <w:pPr>
-        <w:pStyle w:val="ListParagraph"/>
-        <w:numPr>
-          <w:ilvl w:val="1"/>
-          <w:numId w:val="1"/>
-        </w:numPr>
-        <w:rPr>
-          <w:color w:val="A6A6A6" w:themeColor="background1" w:themeShade="A6"/>
-        </w:rPr>
-      </w:pPr>
-      <w:r>
-        <w:rPr>
-          <w:color w:val="A6A6A6" w:themeColor="background1" w:themeShade="A6"/>
-        </w:rPr>
-        <w:t>Movie</w:t>
-      </w:r>
-    </w:p>
-    <w:p>
-      <w:pPr>
-        <w:pStyle w:val="ListParagraph"/>
-        <w:numPr>
-          <w:ilvl w:val="2"/>
-          <w:numId w:val="1"/>
-        </w:numPr>
-        <w:rPr>
-          <w:color w:val="A6A6A6" w:themeColor="background1" w:themeShade="A6"/>
-        </w:rPr>
-      </w:pPr>
-      <w:r>
-        <w:rPr>
-          <w:color w:val="A6A6A6" w:themeColor="background1" w:themeShade="A6"/>
-        </w:rPr>
-        <w:t>MovieId: int</w:t>
-      </w:r>
-    </w:p>
-    <w:p>
-      <w:pPr>
-        <w:pStyle w:val="ListParagraph"/>
-        <w:numPr>
-          <w:ilvl w:val="2"/>
-          <w:numId w:val="1"/>
-        </w:numPr>
-        <w:rPr>
-          <w:color w:val="A6A6A6" w:themeColor="background1" w:themeShade="A6"/>
-        </w:rPr>
-      </w:pPr>
-      <w:r>
-        <w:rPr>
-          <w:color w:val="A6A6A6" w:themeColor="background1" w:themeShade="A6"/>
-        </w:rPr>
-        <w:t>MovieName: string</w:t>
-      </w:r>
-    </w:p>
-    <w:p>
-      <w:pPr>
-        <w:pStyle w:val="ListParagraph"/>
-        <w:numPr>
-          <w:ilvl w:val="2"/>
-          <w:numId w:val="1"/>
-        </w:numPr>
-        <w:rPr>
-          <w:color w:val="A6A6A6" w:themeColor="background1" w:themeShade="A6"/>
-        </w:rPr>
-      </w:pPr>
-      <w:r>
-        <w:rPr>
-          <w:color w:val="A6A6A6" w:themeColor="background1" w:themeShade="A6"/>
-        </w:rPr>
-        <w:t>VideoPath: string (đường dẫn đến video của phim)</w:t>
-      </w:r>
-    </w:p>
-    <w:p>
-      <w:pPr>
-        <w:pStyle w:val="ListParagraph"/>
-        <w:numPr>
-          <w:ilvl w:val="2"/>
-          <w:numId w:val="1"/>
-        </w:numPr>
-        <w:rPr>
-          <w:color w:val="A6A6A6" w:themeColor="background1" w:themeShade="A6"/>
-        </w:rPr>
-      </w:pPr>
-      <w:r>
-        <w:rPr>
-          <w:color w:val="A6A6A6" w:themeColor="background1" w:themeShade="A6"/>
-        </w:rPr>
-        <w:t>Description: string</w:t>
-      </w:r>
-    </w:p>
-    <w:p>
-      <w:pPr>
-        <w:pStyle w:val="ListParagraph"/>
-        <w:numPr>
-          <w:ilvl w:val="2"/>
-          <w:numId w:val="1"/>
-        </w:numPr>
-        <w:rPr>
-          <w:color w:val="A6A6A6" w:themeColor="background1" w:themeShade="A6"/>
-        </w:rPr>
-      </w:pPr>
-      <w:r>
-        <w:rPr>
-          <w:color w:val="A6A6A6" w:themeColor="background1" w:themeShade="A6"/>
-        </w:rPr>
-        <w:t>Duration: int (thời lượng phim – tính theo phút)</w:t>
-      </w:r>
-    </w:p>
-    <w:p>
-      <w:pPr>
-        <w:pStyle w:val="ListParagraph"/>
-        <w:numPr>
-          <w:ilvl w:val="2"/>
-          <w:numId w:val="1"/>
-        </w:numPr>
-        <w:rPr>
-          <w:color w:val="A6A6A6" w:themeColor="background1" w:themeShade="A6"/>
-        </w:rPr>
-      </w:pPr>
-      <w:r>
-        <w:rPr>
-          <w:color w:val="A6A6A6" w:themeColor="background1" w:themeShade="A6"/>
-        </w:rPr>
-        <w:t>Rated: int (độ tuổi xem)</w:t>
-      </w:r>
-    </w:p>
-    <w:p>
-      <w:pPr>
-        <w:pStyle w:val="ListParagraph"/>
-        <w:numPr>
-          <w:ilvl w:val="2"/>
-          <w:numId w:val="1"/>
-        </w:numPr>
-        <w:rPr>
-          <w:color w:val="A6A6A6" w:themeColor="background1" w:themeShade="A6"/>
-        </w:rPr>
-      </w:pPr>
-      <w:r>
-        <w:rPr>
-          <w:color w:val="A6A6A6" w:themeColor="background1" w:themeShade="A6"/>
-        </w:rPr>
-        <w:t>PublishedYear: int</w:t>
-      </w:r>
-    </w:p>
-    <w:p>
-      <w:pPr>
-        <w:pStyle w:val="ListParagraph"/>
-        <w:numPr>
-          <w:ilvl w:val="2"/>
-          <w:numId w:val="1"/>
-        </w:numPr>
-        <w:rPr>
-          <w:color w:val="A6A6A6" w:themeColor="background1" w:themeShade="A6"/>
-        </w:rPr>
-      </w:pPr>
-      <w:r>
-        <w:rPr>
-          <w:color w:val="A6A6A6" w:themeColor="background1" w:themeShade="A6"/>
-        </w:rPr>
-        <w:t>Country: string</w:t>
-      </w:r>
-    </w:p>
-    <w:p>
-      <w:pPr>
-        <w:pStyle w:val="ListParagraph"/>
-        <w:numPr>
-          <w:ilvl w:val="2"/>
-          <w:numId w:val="1"/>
-        </w:numPr>
-        <w:rPr>
-          <w:color w:val="A6A6A6" w:themeColor="background1" w:themeShade="A6"/>
-        </w:rPr>
-      </w:pPr>
-      <w:r>
-        <w:rPr>
-          <w:color w:val="A6A6A6" w:themeColor="background1" w:themeShade="A6"/>
-        </w:rPr>
-        <w:t>ImagePath: string (đường dẫn đến ảnh poster của phim)</w:t>
-      </w:r>
-    </w:p>
-    <w:p>
-      <w:pPr>
-        <w:pStyle w:val="ListParagraph"/>
-        <w:numPr>
-          <w:ilvl w:val="1"/>
-          <w:numId w:val="1"/>
-        </w:numPr>
-        <w:rPr>
-          <w:color w:val="A6A6A6" w:themeColor="background1" w:themeShade="A6"/>
-        </w:rPr>
-      </w:pPr>
-      <w:r>
-        <w:rPr>
-          <w:color w:val="A6A6A6" w:themeColor="background1" w:themeShade="A6"/>
-        </w:rPr>
-        <w:t>Category</w:t>
-      </w:r>
-    </w:p>
-    <w:p>
-      <w:pPr>
-        <w:pStyle w:val="ListParagraph"/>
-        <w:numPr>
-          <w:ilvl w:val="2"/>
-          <w:numId w:val="1"/>
-        </w:numPr>
-        <w:rPr>
-          <w:color w:val="A6A6A6" w:themeColor="background1" w:themeShade="A6"/>
-        </w:rPr>
-      </w:pPr>
-      <w:r>
-        <w:rPr>
-          <w:color w:val="A6A6A6" w:themeColor="background1" w:themeShade="A6"/>
-        </w:rPr>
-        <w:t>CategoryId: string</w:t>
-      </w:r>
-    </w:p>
-    <w:p>
-      <w:pPr>
-        <w:pStyle w:val="ListParagraph"/>
-        <w:numPr>
-          <w:ilvl w:val="2"/>
-          <w:numId w:val="1"/>
-        </w:numPr>
-        <w:rPr>
-          <w:color w:val="A6A6A6" w:themeColor="background1" w:themeShade="A6"/>
-        </w:rPr>
-      </w:pPr>
-      <w:r>
-        <w:rPr>
-          <w:color w:val="A6A6A6" w:themeColor="background1" w:themeShade="A6"/>
-        </w:rPr>
-        <w:t>CategoryName: name</w:t>
-      </w:r>
-    </w:p>
-    <w:p>
-      <w:pPr>
-        <w:pStyle w:val="ListParagraph"/>
-        <w:numPr>
-          <w:ilvl w:val="1"/>
-          <w:numId w:val="1"/>
-        </w:numPr>
-        <w:rPr>
-          <w:color w:val="A6A6A6" w:themeColor="background1" w:themeShade="A6"/>
-        </w:rPr>
-      </w:pPr>
-      <w:r>
-        <w:rPr>
-          <w:color w:val="A6A6A6" w:themeColor="background1" w:themeShade="A6"/>
-        </w:rPr>
-        <w:t>Category-Movie (tự động gen trong DB, ko có trong Models) (mỗi Movie cx có nhiều Category)</w:t>
-      </w:r>
-    </w:p>
-    <w:p>
-      <w:pPr>
-        <w:pStyle w:val="ListParagraph"/>
-        <w:numPr>
-          <w:ilvl w:val="2"/>
-          <w:numId w:val="1"/>
-        </w:numPr>
-        <w:rPr>
-          <w:color w:val="A6A6A6" w:themeColor="background1" w:themeShade="A6"/>
-        </w:rPr>
-      </w:pPr>
-      <w:r>
-        <w:rPr>
-          <w:color w:val="A6A6A6" w:themeColor="background1" w:themeShade="A6"/>
-        </w:rPr>
-        <w:t>CategoryId</w:t>
+        <w:t>ActorName: string</w:t>
+      </w:r>
+    </w:p>
+    <w:p>
+      <w:pPr>
+        <w:pStyle w:val="ListParagraph"/>
+        <w:numPr>
+          <w:ilvl w:val="1"/>
+          <w:numId w:val="1"/>
+        </w:numPr>
+        <w:rPr>
+          <w:color w:val="A6A6A6" w:themeColor="background1" w:themeShade="A6"/>
+        </w:rPr>
+      </w:pPr>
+      <w:r>
+        <w:rPr>
+          <w:color w:val="A6A6A6" w:themeColor="background1" w:themeShade="A6"/>
+        </w:rPr>
+        <w:t>Actor-Movie (tự động gen trong DB, ko có trong Models)</w:t>
+      </w:r>
+    </w:p>
+    <w:p>
+      <w:pPr>
+        <w:pStyle w:val="ListParagraph"/>
+        <w:numPr>
+          <w:ilvl w:val="2"/>
+          <w:numId w:val="1"/>
+        </w:numPr>
+        <w:rPr>
+          <w:color w:val="A6A6A6" w:themeColor="background1" w:themeShade="A6"/>
+        </w:rPr>
+      </w:pPr>
+      <w:r>
+        <w:rPr>
+          <w:color w:val="A6A6A6" w:themeColor="background1" w:themeShade="A6"/>
+        </w:rPr>
+        <w:t>ActorId</w:t>
       </w:r>
     </w:p>
     <w:p>
@@ -1444,114 +1724,6 @@
         <w:t>MovieId</w:t>
       </w:r>
     </w:p>
-    <w:p>
-      <w:pPr>
-        <w:pStyle w:val="ListParagraph"/>
-        <w:numPr>
-          <w:ilvl w:val="1"/>
-          <w:numId w:val="1"/>
-        </w:numPr>
-        <w:rPr>
-          <w:color w:val="A6A6A6" w:themeColor="background1" w:themeShade="A6"/>
-        </w:rPr>
-      </w:pPr>
-      <w:r>
-        <w:rPr>
-          <w:color w:val="A6A6A6" w:themeColor="background1" w:themeShade="A6"/>
-        </w:rPr>
-        <w:t>Actor</w:t>
-      </w:r>
-    </w:p>
-    <w:p>
-      <w:pPr>
-        <w:pStyle w:val="ListParagraph"/>
-        <w:numPr>
-          <w:ilvl w:val="2"/>
-          <w:numId w:val="1"/>
-        </w:numPr>
-        <w:rPr>
-          <w:color w:val="A6A6A6" w:themeColor="background1" w:themeShade="A6"/>
-        </w:rPr>
-      </w:pPr>
-      <w:r>
-        <w:rPr>
-          <w:color w:val="A6A6A6" w:themeColor="background1" w:themeShade="A6"/>
-        </w:rPr>
-        <w:t>ActorId: int</w:t>
-      </w:r>
-    </w:p>
-    <w:p>
-      <w:pPr>
-        <w:pStyle w:val="ListParagraph"/>
-        <w:numPr>
-          <w:ilvl w:val="2"/>
-          <w:numId w:val="1"/>
-        </w:numPr>
-        <w:rPr>
-          <w:color w:val="A6A6A6" w:themeColor="background1" w:themeShade="A6"/>
-        </w:rPr>
-      </w:pPr>
-      <w:r>
-        <w:rPr>
-          <w:color w:val="A6A6A6" w:themeColor="background1" w:themeShade="A6"/>
-        </w:rPr>
-        <w:t>ActorName: string</w:t>
-      </w:r>
-    </w:p>
-    <w:p>
-      <w:pPr>
-        <w:pStyle w:val="ListParagraph"/>
-        <w:numPr>
-          <w:ilvl w:val="1"/>
-          <w:numId w:val="1"/>
-        </w:numPr>
-        <w:rPr>
-          <w:color w:val="A6A6A6" w:themeColor="background1" w:themeShade="A6"/>
-        </w:rPr>
-      </w:pPr>
-      <w:r>
-        <w:rPr>
-          <w:color w:val="A6A6A6" w:themeColor="background1" w:themeShade="A6"/>
-        </w:rPr>
-        <w:t>Actor-Movie (tự động gen trong DB, ko có trong Models)</w:t>
-      </w:r>
-    </w:p>
-    <w:p>
-      <w:pPr>
-        <w:pStyle w:val="ListParagraph"/>
-        <w:numPr>
-          <w:ilvl w:val="2"/>
-          <w:numId w:val="1"/>
-        </w:numPr>
-        <w:rPr>
-          <w:color w:val="A6A6A6" w:themeColor="background1" w:themeShade="A6"/>
-        </w:rPr>
-      </w:pPr>
-      <w:r>
-        <w:rPr>
-          <w:color w:val="A6A6A6" w:themeColor="background1" w:themeShade="A6"/>
-        </w:rPr>
-        <w:t>ActorId</w:t>
-      </w:r>
-    </w:p>
-    <w:p>
-      <w:pPr>
-        <w:pStyle w:val="ListParagraph"/>
-        <w:numPr>
-          <w:ilvl w:val="2"/>
-          <w:numId w:val="1"/>
-        </w:numPr>
-        <w:rPr>
-          <w:color w:val="A6A6A6" w:themeColor="background1" w:themeShade="A6"/>
-        </w:rPr>
-      </w:pPr>
-      <w:r>
-        <w:rPr>
-          <w:color w:val="A6A6A6" w:themeColor="background1" w:themeShade="A6"/>
-        </w:rPr>
-        <w:t>MovieId</w:t>
-      </w:r>
-    </w:p>
     <w:p/>
     <w:p>
       <w:pPr>
@@ -1612,7 +1784,6 @@
         <w:rPr>
           <w:color w:val="A6A6A6" w:themeColor="background1" w:themeShade="A6"/>
         </w:rPr>
-        <w:lastRenderedPageBreak/>
         <w:t>DTO: ko bắt buộc phải luôn sử dụng, nếu dùng Entity Model cx đủ thì cứ dùng</w:t>
       </w:r>
     </w:p>
@@ -1980,6 +2151,7 @@
         <w:rPr>
           <w:color w:val="A6A6A6" w:themeColor="background1" w:themeShade="A6"/>
         </w:rPr>
+        <w:lastRenderedPageBreak/>
         <w:t>Nút xem phim</w:t>
       </w:r>
     </w:p>

</xml_diff>

<commit_message>
[WebClient]-{Global}: Update usage of Logo & Favicon
</commit_message>
<xml_diff>
--- a/Process.docx
+++ b/Process.docx
@@ -568,8 +568,14 @@
           <w:ilvl w:val="1"/>
           <w:numId w:val="1"/>
         </w:numPr>
-      </w:pPr>
-      <w:r>
+        <w:rPr>
+          <w:color w:val="A6A6A6" w:themeColor="background1" w:themeShade="A6"/>
+        </w:rPr>
+      </w:pPr>
+      <w:r>
+        <w:rPr>
+          <w:color w:val="A6A6A6" w:themeColor="background1" w:themeShade="A6"/>
+        </w:rPr>
         <w:t>Design:</w:t>
       </w:r>
     </w:p>
@@ -580,11 +586,20 @@
           <w:ilvl w:val="2"/>
           <w:numId w:val="1"/>
         </w:numPr>
-      </w:pPr>
-      <w:r>
+        <w:rPr>
+          <w:color w:val="A6A6A6" w:themeColor="background1" w:themeShade="A6"/>
+        </w:rPr>
+      </w:pPr>
+      <w:r>
+        <w:rPr>
+          <w:color w:val="A6A6A6" w:themeColor="background1" w:themeShade="A6"/>
+        </w:rPr>
         <w:t xml:space="preserve">Chọn màu Theme: </w:t>
       </w:r>
       <w:r>
+        <w:rPr>
+          <w:color w:val="A6A6A6" w:themeColor="background1" w:themeShade="A6"/>
+        </w:rPr>
         <w:t>Đỏ + đen</w:t>
       </w:r>
     </w:p>
@@ -595,14 +610,26 @@
           <w:ilvl w:val="2"/>
           <w:numId w:val="1"/>
         </w:numPr>
-      </w:pPr>
-      <w:r>
+        <w:rPr>
+          <w:color w:val="A6A6A6" w:themeColor="background1" w:themeShade="A6"/>
+        </w:rPr>
+      </w:pPr>
+      <w:r>
+        <w:rPr>
+          <w:color w:val="A6A6A6" w:themeColor="background1" w:themeShade="A6"/>
+        </w:rPr>
         <w:t xml:space="preserve">Vẽ </w:t>
       </w:r>
       <w:r>
+        <w:rPr>
+          <w:color w:val="A6A6A6" w:themeColor="background1" w:themeShade="A6"/>
+        </w:rPr>
         <w:t>Logo trang Web (đơn giản như Netflix cx dc)</w:t>
       </w:r>
       <w:r>
+        <w:rPr>
+          <w:color w:val="A6A6A6" w:themeColor="background1" w:themeShade="A6"/>
+        </w:rPr>
         <w:t>:</w:t>
       </w:r>
     </w:p>
@@ -613,8 +640,14 @@
           <w:ilvl w:val="3"/>
           <w:numId w:val="1"/>
         </w:numPr>
-      </w:pPr>
-      <w:r>
+        <w:rPr>
+          <w:color w:val="A6A6A6" w:themeColor="background1" w:themeShade="A6"/>
+        </w:rPr>
+      </w:pPr>
+      <w:r>
+        <w:rPr>
+          <w:color w:val="A6A6A6" w:themeColor="background1" w:themeShade="A6"/>
+        </w:rPr>
         <w:t>Logo to cho Navbar</w:t>
       </w:r>
     </w:p>
@@ -625,8 +658,14 @@
           <w:ilvl w:val="3"/>
           <w:numId w:val="1"/>
         </w:numPr>
-      </w:pPr>
-      <w:r>
+        <w:rPr>
+          <w:color w:val="A6A6A6" w:themeColor="background1" w:themeShade="A6"/>
+        </w:rPr>
+      </w:pPr>
+      <w:r>
+        <w:rPr>
+          <w:color w:val="A6A6A6" w:themeColor="background1" w:themeShade="A6"/>
+        </w:rPr>
         <w:t>1 cái Logo nhỏ để làm Favicon</w:t>
       </w:r>
     </w:p>

</xml_diff>

<commit_message>
[WebClient]-{Home Page}: Test get data (Success)
</commit_message>
<xml_diff>
--- a/Process.docx
+++ b/Process.docx
@@ -939,6 +939,26 @@
     </w:p>
     <w:p>
       <w:pPr>
+        <w:pStyle w:val="ListParagraph"/>
+        <w:numPr>
+          <w:ilvl w:val="2"/>
+          <w:numId w:val="1"/>
+        </w:numPr>
+      </w:pPr>
+      <w:hyperlink r:id="rId6" w:history="1">
+        <w:r>
+          <w:rPr>
+            <w:rStyle w:val="Hyperlink"/>
+          </w:rPr>
+          <w:t>https://stackoverflow.com/questions/14183163/how-should-i-seed-data-to-many-to-many-relation-in-entity-framework-code-first-5</w:t>
+        </w:r>
+      </w:hyperlink>
+      <w:r>
+        <w:t xml:space="preserve"> </w:t>
+      </w:r>
+    </w:p>
+    <w:p>
+      <w:pPr>
         <w:tabs>
           <w:tab w:val="left" w:pos="1730"/>
         </w:tabs>
@@ -1292,6 +1312,7 @@
         <w:pStyle w:val="Heading1"/>
       </w:pPr>
       <w:r>
+        <w:lastRenderedPageBreak/>
         <w:t>Done</w:t>
       </w:r>
     </w:p>
@@ -1331,7 +1352,7 @@
           <w:color w:val="A6A6A6" w:themeColor="background1" w:themeShade="A6"/>
         </w:rPr>
       </w:pPr>
-      <w:hyperlink r:id="rId6" w:history="1">
+      <w:hyperlink r:id="rId7" w:history="1">
         <w:r>
           <w:rPr>
             <w:rStyle w:val="Hyperlink"/>
@@ -1442,7 +1463,7 @@
           <w:color w:val="A6A6A6" w:themeColor="background1" w:themeShade="A6"/>
         </w:rPr>
       </w:pPr>
-      <w:hyperlink r:id="rId7" w:history="1">
+      <w:hyperlink r:id="rId8" w:history="1">
         <w:r>
           <w:rPr>
             <w:rStyle w:val="Hyperlink"/>
@@ -1487,7 +1508,7 @@
           <w:color w:val="A6A6A6" w:themeColor="background1" w:themeShade="A6"/>
         </w:rPr>
       </w:pPr>
-      <w:hyperlink r:id="rId8" w:history="1">
+      <w:hyperlink r:id="rId9" w:history="1">
         <w:r>
           <w:rPr>
             <w:rStyle w:val="Hyperlink"/>
@@ -1608,7 +1629,7 @@
           <w:color w:val="A6A6A6" w:themeColor="background1" w:themeShade="A6"/>
         </w:rPr>
       </w:pPr>
-      <w:hyperlink r:id="rId9" w:history="1">
+      <w:hyperlink r:id="rId10" w:history="1">
         <w:r>
           <w:rPr>
             <w:rStyle w:val="Hyperlink"/>
@@ -1661,6 +1682,7 @@
         <w:pStyle w:val="Heading2"/>
       </w:pPr>
       <w:r>
+        <w:lastRenderedPageBreak/>
         <w:t>27/6: Họp</w:t>
       </w:r>
     </w:p>
@@ -2162,6 +2184,7 @@
         <w:rPr>
           <w:color w:val="A6A6A6" w:themeColor="background1" w:themeShade="A6"/>
         </w:rPr>
+        <w:lastRenderedPageBreak/>
         <w:t>Category-Movie (tự động gen trong DB, ko có trong Models) (mỗi Movie cx có nhiều Category)</w:t>
       </w:r>
     </w:p>
@@ -2252,7 +2275,6 @@
         <w:rPr>
           <w:color w:val="A6A6A6" w:themeColor="background1" w:themeShade="A6"/>
         </w:rPr>
-        <w:lastRenderedPageBreak/>
         <w:t>ActorName: string</w:t>
       </w:r>
     </w:p>
@@ -2623,6 +2645,7 @@
           <w:bCs/>
           <w:color w:val="A6A6A6" w:themeColor="background1" w:themeShade="A6"/>
         </w:rPr>
+        <w:lastRenderedPageBreak/>
         <w:t>Thông</w:t>
       </w:r>
       <w:r>
@@ -2737,7 +2760,6 @@
         <w:rPr>
           <w:color w:val="A6A6A6" w:themeColor="background1" w:themeShade="A6"/>
         </w:rPr>
-        <w:lastRenderedPageBreak/>
         <w:t>Nút xem phim</w:t>
       </w:r>
     </w:p>
@@ -3611,6 +3633,18 @@
       <w:u w:val="single"/>
     </w:rPr>
   </w:style>
+  <w:style w:type="character" w:styleId="UnresolvedMention">
+    <w:name w:val="Unresolved Mention"/>
+    <w:basedOn w:val="DefaultParagraphFont"/>
+    <w:uiPriority w:val="99"/>
+    <w:semiHidden/>
+    <w:unhideWhenUsed/>
+    <w:rsid w:val="00FB1FE5"/>
+    <w:rPr>
+      <w:color w:val="605E5C"/>
+      <w:shd w:val="clear" w:color="auto" w:fill="E1DFDD"/>
+    </w:rPr>
+  </w:style>
 </w:styles>
 </file>
 

</xml_diff>

<commit_message>
[WebClient] - {Home Page}: Front-end Design - Template
</commit_message>
<xml_diff>
--- a/Process.docx
+++ b/Process.docx
@@ -164,20 +164,18 @@
     <w:p>
       <w:pPr>
         <w:pStyle w:val="Heading2"/>
-      </w:pPr>
-      <w:r>
-        <w:t>Chia việc 10/7:</w:t>
-      </w:r>
-      <w:r>
-        <w:t xml:space="preserve"> </w:t>
-      </w:r>
+        <w:rPr>
+          <w:b/>
+          <w:bCs/>
+        </w:rPr>
+      </w:pPr>
       <w:r>
         <w:rPr>
           <w:b/>
           <w:bCs/>
           <w:highlight w:val="yellow"/>
         </w:rPr>
-        <w:t>[Deadline: T</w:t>
+        <w:t>Chia việc</w:t>
       </w:r>
       <w:r>
         <w:rPr>
@@ -185,31 +183,7 @@
           <w:bCs/>
           <w:highlight w:val="yellow"/>
         </w:rPr>
-        <w:t xml:space="preserve">4 </w:t>
-      </w:r>
-      <w:r>
-        <w:rPr>
-          <w:b/>
-          <w:bCs/>
-          <w:highlight w:val="yellow"/>
-        </w:rPr>
-        <w:t>20</w:t>
-      </w:r>
-      <w:r>
-        <w:rPr>
-          <w:b/>
-          <w:bCs/>
-          <w:highlight w:val="yellow"/>
-        </w:rPr>
-        <w:t>/7</w:t>
-      </w:r>
-      <w:r>
-        <w:rPr>
-          <w:b/>
-          <w:bCs/>
-          <w:highlight w:val="yellow"/>
-        </w:rPr>
-        <w:t>]</w:t>
+        <w:t>:</w:t>
       </w:r>
     </w:p>
     <w:p>
@@ -967,12 +941,69 @@
       <w:pPr>
         <w:pStyle w:val="ListParagraph"/>
         <w:numPr>
+          <w:ilvl w:val="3"/>
+          <w:numId w:val="1"/>
+        </w:numPr>
+      </w:pPr>
+      <w:hyperlink r:id="rId6" w:history="1">
+        <w:r>
+          <w:rPr>
+            <w:rStyle w:val="Hyperlink"/>
+          </w:rPr>
+          <w:t>https://youtu.be/AOlkcLtyXkw</w:t>
+        </w:r>
+      </w:hyperlink>
+      <w:r>
+        <w:t xml:space="preserve"> </w:t>
+      </w:r>
+    </w:p>
+    <w:p>
+      <w:pPr>
+        <w:pStyle w:val="ListParagraph"/>
+        <w:numPr>
           <w:ilvl w:val="2"/>
           <w:numId w:val="1"/>
         </w:numPr>
       </w:pPr>
       <w:r>
         <w:t>Movie Detail</w:t>
+      </w:r>
+    </w:p>
+    <w:p>
+      <w:pPr>
+        <w:pStyle w:val="ListParagraph"/>
+        <w:numPr>
+          <w:ilvl w:val="1"/>
+          <w:numId w:val="1"/>
+        </w:numPr>
+      </w:pPr>
+      <w:r>
+        <w:lastRenderedPageBreak/>
+        <w:t>Admin Dashboard</w:t>
+      </w:r>
+    </w:p>
+    <w:p>
+      <w:pPr>
+        <w:pStyle w:val="ListParagraph"/>
+        <w:numPr>
+          <w:ilvl w:val="1"/>
+          <w:numId w:val="1"/>
+        </w:numPr>
+      </w:pPr>
+      <w:r>
+        <w:t>Fix Project Structure</w:t>
+      </w:r>
+    </w:p>
+    <w:p>
+      <w:pPr>
+        <w:pStyle w:val="ListParagraph"/>
+        <w:numPr>
+          <w:ilvl w:val="1"/>
+          <w:numId w:val="1"/>
+        </w:numPr>
+      </w:pPr>
+      <w:r>
+        <w:t>Add API: Get movies…</w:t>
       </w:r>
     </w:p>
     <w:p>
@@ -1408,6 +1439,7 @@
         <w:pStyle w:val="Heading1"/>
       </w:pPr>
       <w:r>
+        <w:lastRenderedPageBreak/>
         <w:t>Done</w:t>
       </w:r>
     </w:p>
@@ -1453,7 +1485,7 @@
           <w:color w:val="A6A6A6" w:themeColor="background1" w:themeShade="A6"/>
         </w:rPr>
       </w:pPr>
-      <w:hyperlink r:id="rId6" w:history="1">
+      <w:hyperlink r:id="rId7" w:history="1">
         <w:r>
           <w:rPr>
             <w:rStyle w:val="Hyperlink"/>
@@ -1478,7 +1510,6 @@
         <w:rPr>
           <w:color w:val="A6A6A6" w:themeColor="background1" w:themeShade="A6"/>
         </w:rPr>
-        <w:lastRenderedPageBreak/>
         <w:t xml:space="preserve">Tạo Project ASP.NET Framework </w:t>
       </w:r>
       <w:r>
@@ -1565,7 +1596,7 @@
           <w:color w:val="A6A6A6" w:themeColor="background1" w:themeShade="A6"/>
         </w:rPr>
       </w:pPr>
-      <w:hyperlink r:id="rId7" w:history="1">
+      <w:hyperlink r:id="rId8" w:history="1">
         <w:r>
           <w:rPr>
             <w:rStyle w:val="Hyperlink"/>
@@ -1610,7 +1641,7 @@
           <w:color w:val="A6A6A6" w:themeColor="background1" w:themeShade="A6"/>
         </w:rPr>
       </w:pPr>
-      <w:hyperlink r:id="rId8" w:history="1">
+      <w:hyperlink r:id="rId9" w:history="1">
         <w:r>
           <w:rPr>
             <w:rStyle w:val="Hyperlink"/>
@@ -1737,7 +1768,7 @@
           <w:color w:val="A6A6A6" w:themeColor="background1" w:themeShade="A6"/>
         </w:rPr>
       </w:pPr>
-      <w:hyperlink r:id="rId9" w:history="1">
+      <w:hyperlink r:id="rId10" w:history="1">
         <w:r>
           <w:rPr>
             <w:rStyle w:val="Hyperlink"/>
@@ -1796,6 +1827,7 @@
         <w:rPr>
           <w:color w:val="A6A6A6" w:themeColor="background1" w:themeShade="A6"/>
         </w:rPr>
+        <w:lastRenderedPageBreak/>
         <w:t>27/6: Họp</w:t>
       </w:r>
     </w:p>
@@ -1865,445 +1897,445 @@
         <w:rPr>
           <w:color w:val="A6A6A6" w:themeColor="background1" w:themeShade="A6"/>
         </w:rPr>
+        <w:t>29/6: Database Design</w:t>
+      </w:r>
+    </w:p>
+    <w:p>
+      <w:pPr>
+        <w:pStyle w:val="ListParagraph"/>
+        <w:numPr>
+          <w:ilvl w:val="0"/>
+          <w:numId w:val="1"/>
+        </w:numPr>
+        <w:rPr>
+          <w:color w:val="A6A6A6" w:themeColor="background1" w:themeShade="A6"/>
+        </w:rPr>
+      </w:pPr>
+      <w:r>
+        <w:rPr>
+          <w:color w:val="A6A6A6" w:themeColor="background1" w:themeShade="A6"/>
+        </w:rPr>
+        <w:t>Database:</w:t>
+      </w:r>
+    </w:p>
+    <w:p>
+      <w:pPr>
+        <w:pStyle w:val="ListParagraph"/>
+        <w:numPr>
+          <w:ilvl w:val="1"/>
+          <w:numId w:val="1"/>
+        </w:numPr>
+        <w:rPr>
+          <w:color w:val="A6A6A6" w:themeColor="background1" w:themeShade="A6"/>
+        </w:rPr>
+      </w:pPr>
+      <w:r>
+        <w:rPr>
+          <w:color w:val="A6A6A6" w:themeColor="background1" w:themeShade="A6"/>
+        </w:rPr>
+        <w:t>User</w:t>
+      </w:r>
+    </w:p>
+    <w:p>
+      <w:pPr>
+        <w:pStyle w:val="ListParagraph"/>
+        <w:numPr>
+          <w:ilvl w:val="2"/>
+          <w:numId w:val="1"/>
+        </w:numPr>
+        <w:rPr>
+          <w:color w:val="A6A6A6" w:themeColor="background1" w:themeShade="A6"/>
+        </w:rPr>
+      </w:pPr>
+      <w:r>
+        <w:rPr>
+          <w:color w:val="A6A6A6" w:themeColor="background1" w:themeShade="A6"/>
+        </w:rPr>
+        <w:t>UserId: int</w:t>
+      </w:r>
+    </w:p>
+    <w:p>
+      <w:pPr>
+        <w:pStyle w:val="ListParagraph"/>
+        <w:numPr>
+          <w:ilvl w:val="2"/>
+          <w:numId w:val="1"/>
+        </w:numPr>
+        <w:rPr>
+          <w:color w:val="A6A6A6" w:themeColor="background1" w:themeShade="A6"/>
+        </w:rPr>
+      </w:pPr>
+      <w:r>
+        <w:rPr>
+          <w:color w:val="A6A6A6" w:themeColor="background1" w:themeShade="A6"/>
+        </w:rPr>
+        <w:t>Email: string</w:t>
+      </w:r>
+    </w:p>
+    <w:p>
+      <w:pPr>
+        <w:pStyle w:val="ListParagraph"/>
+        <w:numPr>
+          <w:ilvl w:val="2"/>
+          <w:numId w:val="1"/>
+        </w:numPr>
+        <w:rPr>
+          <w:color w:val="A6A6A6" w:themeColor="background1" w:themeShade="A6"/>
+        </w:rPr>
+      </w:pPr>
+      <w:r>
+        <w:rPr>
+          <w:color w:val="A6A6A6" w:themeColor="background1" w:themeShade="A6"/>
+        </w:rPr>
+        <w:t>Username: string</w:t>
+      </w:r>
+    </w:p>
+    <w:p>
+      <w:pPr>
+        <w:pStyle w:val="ListParagraph"/>
+        <w:numPr>
+          <w:ilvl w:val="2"/>
+          <w:numId w:val="1"/>
+        </w:numPr>
+        <w:rPr>
+          <w:color w:val="A6A6A6" w:themeColor="background1" w:themeShade="A6"/>
+        </w:rPr>
+      </w:pPr>
+      <w:r>
+        <w:rPr>
+          <w:color w:val="A6A6A6" w:themeColor="background1" w:themeShade="A6"/>
+        </w:rPr>
+        <w:t>Password: string</w:t>
+      </w:r>
+    </w:p>
+    <w:p>
+      <w:pPr>
+        <w:pStyle w:val="ListParagraph"/>
+        <w:numPr>
+          <w:ilvl w:val="2"/>
+          <w:numId w:val="1"/>
+        </w:numPr>
+        <w:rPr>
+          <w:color w:val="A6A6A6" w:themeColor="background1" w:themeShade="A6"/>
+        </w:rPr>
+      </w:pPr>
+      <w:r>
+        <w:rPr>
+          <w:color w:val="A6A6A6" w:themeColor="background1" w:themeShade="A6"/>
+        </w:rPr>
+        <w:t>RoleId: int</w:t>
+      </w:r>
+    </w:p>
+    <w:p>
+      <w:pPr>
+        <w:pStyle w:val="ListParagraph"/>
+        <w:numPr>
+          <w:ilvl w:val="1"/>
+          <w:numId w:val="1"/>
+        </w:numPr>
+        <w:rPr>
+          <w:color w:val="A6A6A6" w:themeColor="background1" w:themeShade="A6"/>
+        </w:rPr>
+      </w:pPr>
+      <w:r>
+        <w:rPr>
+          <w:color w:val="A6A6A6" w:themeColor="background1" w:themeShade="A6"/>
+        </w:rPr>
+        <w:t>Role</w:t>
+      </w:r>
+    </w:p>
+    <w:p>
+      <w:pPr>
+        <w:pStyle w:val="ListParagraph"/>
+        <w:numPr>
+          <w:ilvl w:val="2"/>
+          <w:numId w:val="1"/>
+        </w:numPr>
+        <w:rPr>
+          <w:color w:val="A6A6A6" w:themeColor="background1" w:themeShade="A6"/>
+        </w:rPr>
+      </w:pPr>
+      <w:r>
+        <w:rPr>
+          <w:color w:val="A6A6A6" w:themeColor="background1" w:themeShade="A6"/>
+        </w:rPr>
+        <w:t>RoleId: int</w:t>
+      </w:r>
+    </w:p>
+    <w:p>
+      <w:pPr>
+        <w:pStyle w:val="ListParagraph"/>
+        <w:numPr>
+          <w:ilvl w:val="2"/>
+          <w:numId w:val="1"/>
+        </w:numPr>
+        <w:rPr>
+          <w:color w:val="A6A6A6" w:themeColor="background1" w:themeShade="A6"/>
+        </w:rPr>
+      </w:pPr>
+      <w:r>
+        <w:rPr>
+          <w:color w:val="A6A6A6" w:themeColor="background1" w:themeShade="A6"/>
+        </w:rPr>
+        <w:t>RoleName: string</w:t>
+      </w:r>
+      <w:r>
+        <w:rPr>
+          <w:color w:val="A6A6A6" w:themeColor="background1" w:themeShade="A6"/>
+        </w:rPr>
+        <w:br/>
+      </w:r>
+    </w:p>
+    <w:p>
+      <w:pPr>
+        <w:pStyle w:val="ListParagraph"/>
+        <w:numPr>
+          <w:ilvl w:val="1"/>
+          <w:numId w:val="1"/>
+        </w:numPr>
+        <w:rPr>
+          <w:color w:val="A6A6A6" w:themeColor="background1" w:themeShade="A6"/>
+        </w:rPr>
+      </w:pPr>
+      <w:r>
+        <w:rPr>
+          <w:color w:val="A6A6A6" w:themeColor="background1" w:themeShade="A6"/>
+        </w:rPr>
+        <w:t>Movie</w:t>
+      </w:r>
+    </w:p>
+    <w:p>
+      <w:pPr>
+        <w:pStyle w:val="ListParagraph"/>
+        <w:numPr>
+          <w:ilvl w:val="2"/>
+          <w:numId w:val="1"/>
+        </w:numPr>
+        <w:rPr>
+          <w:color w:val="A6A6A6" w:themeColor="background1" w:themeShade="A6"/>
+        </w:rPr>
+      </w:pPr>
+      <w:r>
+        <w:rPr>
+          <w:color w:val="A6A6A6" w:themeColor="background1" w:themeShade="A6"/>
+        </w:rPr>
+        <w:t>MovieId: int</w:t>
+      </w:r>
+    </w:p>
+    <w:p>
+      <w:pPr>
+        <w:pStyle w:val="ListParagraph"/>
+        <w:numPr>
+          <w:ilvl w:val="2"/>
+          <w:numId w:val="1"/>
+        </w:numPr>
+        <w:rPr>
+          <w:color w:val="A6A6A6" w:themeColor="background1" w:themeShade="A6"/>
+        </w:rPr>
+      </w:pPr>
+      <w:r>
+        <w:rPr>
+          <w:color w:val="A6A6A6" w:themeColor="background1" w:themeShade="A6"/>
+        </w:rPr>
+        <w:t>MovieName: string</w:t>
+      </w:r>
+    </w:p>
+    <w:p>
+      <w:pPr>
+        <w:pStyle w:val="ListParagraph"/>
+        <w:numPr>
+          <w:ilvl w:val="2"/>
+          <w:numId w:val="1"/>
+        </w:numPr>
+        <w:rPr>
+          <w:color w:val="A6A6A6" w:themeColor="background1" w:themeShade="A6"/>
+        </w:rPr>
+      </w:pPr>
+      <w:r>
+        <w:rPr>
+          <w:color w:val="A6A6A6" w:themeColor="background1" w:themeShade="A6"/>
+        </w:rPr>
+        <w:t>VideoPath: string (đường dẫn đến video của phim)</w:t>
+      </w:r>
+    </w:p>
+    <w:p>
+      <w:pPr>
+        <w:pStyle w:val="ListParagraph"/>
+        <w:numPr>
+          <w:ilvl w:val="2"/>
+          <w:numId w:val="1"/>
+        </w:numPr>
+        <w:rPr>
+          <w:color w:val="A6A6A6" w:themeColor="background1" w:themeShade="A6"/>
+        </w:rPr>
+      </w:pPr>
+      <w:r>
+        <w:rPr>
+          <w:color w:val="A6A6A6" w:themeColor="background1" w:themeShade="A6"/>
+        </w:rPr>
+        <w:t>Description: string</w:t>
+      </w:r>
+    </w:p>
+    <w:p>
+      <w:pPr>
+        <w:pStyle w:val="ListParagraph"/>
+        <w:numPr>
+          <w:ilvl w:val="2"/>
+          <w:numId w:val="1"/>
+        </w:numPr>
+        <w:rPr>
+          <w:color w:val="A6A6A6" w:themeColor="background1" w:themeShade="A6"/>
+        </w:rPr>
+      </w:pPr>
+      <w:r>
+        <w:rPr>
+          <w:color w:val="A6A6A6" w:themeColor="background1" w:themeShade="A6"/>
+        </w:rPr>
+        <w:t>Duration: int (thời lượng phim – tính theo phút)</w:t>
+      </w:r>
+    </w:p>
+    <w:p>
+      <w:pPr>
+        <w:pStyle w:val="ListParagraph"/>
+        <w:numPr>
+          <w:ilvl w:val="2"/>
+          <w:numId w:val="1"/>
+        </w:numPr>
+        <w:rPr>
+          <w:color w:val="A6A6A6" w:themeColor="background1" w:themeShade="A6"/>
+        </w:rPr>
+      </w:pPr>
+      <w:r>
+        <w:rPr>
+          <w:color w:val="A6A6A6" w:themeColor="background1" w:themeShade="A6"/>
+        </w:rPr>
+        <w:t>Rated: int (độ tuổi xem)</w:t>
+      </w:r>
+    </w:p>
+    <w:p>
+      <w:pPr>
+        <w:pStyle w:val="ListParagraph"/>
+        <w:numPr>
+          <w:ilvl w:val="2"/>
+          <w:numId w:val="1"/>
+        </w:numPr>
+        <w:rPr>
+          <w:color w:val="A6A6A6" w:themeColor="background1" w:themeShade="A6"/>
+        </w:rPr>
+      </w:pPr>
+      <w:r>
+        <w:rPr>
+          <w:color w:val="A6A6A6" w:themeColor="background1" w:themeShade="A6"/>
+        </w:rPr>
+        <w:t>PublishedYear: int</w:t>
+      </w:r>
+    </w:p>
+    <w:p>
+      <w:pPr>
+        <w:pStyle w:val="ListParagraph"/>
+        <w:numPr>
+          <w:ilvl w:val="2"/>
+          <w:numId w:val="1"/>
+        </w:numPr>
+        <w:rPr>
+          <w:color w:val="A6A6A6" w:themeColor="background1" w:themeShade="A6"/>
+        </w:rPr>
+      </w:pPr>
+      <w:r>
+        <w:rPr>
+          <w:color w:val="A6A6A6" w:themeColor="background1" w:themeShade="A6"/>
+        </w:rPr>
+        <w:t>Country: string</w:t>
+      </w:r>
+    </w:p>
+    <w:p>
+      <w:pPr>
+        <w:pStyle w:val="ListParagraph"/>
+        <w:numPr>
+          <w:ilvl w:val="2"/>
+          <w:numId w:val="1"/>
+        </w:numPr>
+        <w:rPr>
+          <w:color w:val="A6A6A6" w:themeColor="background1" w:themeShade="A6"/>
+        </w:rPr>
+      </w:pPr>
+      <w:r>
+        <w:rPr>
+          <w:color w:val="A6A6A6" w:themeColor="background1" w:themeShade="A6"/>
+        </w:rPr>
+        <w:t>ImagePath: string (đường dẫn đến ảnh poster của phim)</w:t>
+      </w:r>
+    </w:p>
+    <w:p>
+      <w:pPr>
+        <w:pStyle w:val="ListParagraph"/>
+        <w:numPr>
+          <w:ilvl w:val="1"/>
+          <w:numId w:val="1"/>
+        </w:numPr>
+        <w:rPr>
+          <w:color w:val="A6A6A6" w:themeColor="background1" w:themeShade="A6"/>
+        </w:rPr>
+      </w:pPr>
+      <w:r>
+        <w:rPr>
+          <w:color w:val="A6A6A6" w:themeColor="background1" w:themeShade="A6"/>
+        </w:rPr>
+        <w:t>Category</w:t>
+      </w:r>
+    </w:p>
+    <w:p>
+      <w:pPr>
+        <w:pStyle w:val="ListParagraph"/>
+        <w:numPr>
+          <w:ilvl w:val="2"/>
+          <w:numId w:val="1"/>
+        </w:numPr>
+        <w:rPr>
+          <w:color w:val="A6A6A6" w:themeColor="background1" w:themeShade="A6"/>
+        </w:rPr>
+      </w:pPr>
+      <w:r>
+        <w:rPr>
+          <w:color w:val="A6A6A6" w:themeColor="background1" w:themeShade="A6"/>
+        </w:rPr>
+        <w:t>CategoryId: string</w:t>
+      </w:r>
+    </w:p>
+    <w:p>
+      <w:pPr>
+        <w:pStyle w:val="ListParagraph"/>
+        <w:numPr>
+          <w:ilvl w:val="2"/>
+          <w:numId w:val="1"/>
+        </w:numPr>
+        <w:rPr>
+          <w:color w:val="A6A6A6" w:themeColor="background1" w:themeShade="A6"/>
+        </w:rPr>
+      </w:pPr>
+      <w:r>
+        <w:rPr>
+          <w:color w:val="A6A6A6" w:themeColor="background1" w:themeShade="A6"/>
+        </w:rPr>
+        <w:t>CategoryName: name</w:t>
+      </w:r>
+    </w:p>
+    <w:p>
+      <w:pPr>
+        <w:pStyle w:val="ListParagraph"/>
+        <w:numPr>
+          <w:ilvl w:val="1"/>
+          <w:numId w:val="1"/>
+        </w:numPr>
+        <w:rPr>
+          <w:color w:val="A6A6A6" w:themeColor="background1" w:themeShade="A6"/>
+        </w:rPr>
+      </w:pPr>
+      <w:r>
+        <w:rPr>
+          <w:color w:val="A6A6A6" w:themeColor="background1" w:themeShade="A6"/>
+        </w:rPr>
         <w:lastRenderedPageBreak/>
-        <w:t>29/6: Database Design</w:t>
-      </w:r>
-    </w:p>
-    <w:p>
-      <w:pPr>
-        <w:pStyle w:val="ListParagraph"/>
-        <w:numPr>
-          <w:ilvl w:val="0"/>
-          <w:numId w:val="1"/>
-        </w:numPr>
-        <w:rPr>
-          <w:color w:val="A6A6A6" w:themeColor="background1" w:themeShade="A6"/>
-        </w:rPr>
-      </w:pPr>
-      <w:r>
-        <w:rPr>
-          <w:color w:val="A6A6A6" w:themeColor="background1" w:themeShade="A6"/>
-        </w:rPr>
-        <w:t>Database:</w:t>
-      </w:r>
-    </w:p>
-    <w:p>
-      <w:pPr>
-        <w:pStyle w:val="ListParagraph"/>
-        <w:numPr>
-          <w:ilvl w:val="1"/>
-          <w:numId w:val="1"/>
-        </w:numPr>
-        <w:rPr>
-          <w:color w:val="A6A6A6" w:themeColor="background1" w:themeShade="A6"/>
-        </w:rPr>
-      </w:pPr>
-      <w:r>
-        <w:rPr>
-          <w:color w:val="A6A6A6" w:themeColor="background1" w:themeShade="A6"/>
-        </w:rPr>
-        <w:t>User</w:t>
-      </w:r>
-    </w:p>
-    <w:p>
-      <w:pPr>
-        <w:pStyle w:val="ListParagraph"/>
-        <w:numPr>
-          <w:ilvl w:val="2"/>
-          <w:numId w:val="1"/>
-        </w:numPr>
-        <w:rPr>
-          <w:color w:val="A6A6A6" w:themeColor="background1" w:themeShade="A6"/>
-        </w:rPr>
-      </w:pPr>
-      <w:r>
-        <w:rPr>
-          <w:color w:val="A6A6A6" w:themeColor="background1" w:themeShade="A6"/>
-        </w:rPr>
-        <w:t>UserId: int</w:t>
-      </w:r>
-    </w:p>
-    <w:p>
-      <w:pPr>
-        <w:pStyle w:val="ListParagraph"/>
-        <w:numPr>
-          <w:ilvl w:val="2"/>
-          <w:numId w:val="1"/>
-        </w:numPr>
-        <w:rPr>
-          <w:color w:val="A6A6A6" w:themeColor="background1" w:themeShade="A6"/>
-        </w:rPr>
-      </w:pPr>
-      <w:r>
-        <w:rPr>
-          <w:color w:val="A6A6A6" w:themeColor="background1" w:themeShade="A6"/>
-        </w:rPr>
-        <w:t>Email: string</w:t>
-      </w:r>
-    </w:p>
-    <w:p>
-      <w:pPr>
-        <w:pStyle w:val="ListParagraph"/>
-        <w:numPr>
-          <w:ilvl w:val="2"/>
-          <w:numId w:val="1"/>
-        </w:numPr>
-        <w:rPr>
-          <w:color w:val="A6A6A6" w:themeColor="background1" w:themeShade="A6"/>
-        </w:rPr>
-      </w:pPr>
-      <w:r>
-        <w:rPr>
-          <w:color w:val="A6A6A6" w:themeColor="background1" w:themeShade="A6"/>
-        </w:rPr>
-        <w:t>Username: string</w:t>
-      </w:r>
-    </w:p>
-    <w:p>
-      <w:pPr>
-        <w:pStyle w:val="ListParagraph"/>
-        <w:numPr>
-          <w:ilvl w:val="2"/>
-          <w:numId w:val="1"/>
-        </w:numPr>
-        <w:rPr>
-          <w:color w:val="A6A6A6" w:themeColor="background1" w:themeShade="A6"/>
-        </w:rPr>
-      </w:pPr>
-      <w:r>
-        <w:rPr>
-          <w:color w:val="A6A6A6" w:themeColor="background1" w:themeShade="A6"/>
-        </w:rPr>
-        <w:t>Password: string</w:t>
-      </w:r>
-    </w:p>
-    <w:p>
-      <w:pPr>
-        <w:pStyle w:val="ListParagraph"/>
-        <w:numPr>
-          <w:ilvl w:val="2"/>
-          <w:numId w:val="1"/>
-        </w:numPr>
-        <w:rPr>
-          <w:color w:val="A6A6A6" w:themeColor="background1" w:themeShade="A6"/>
-        </w:rPr>
-      </w:pPr>
-      <w:r>
-        <w:rPr>
-          <w:color w:val="A6A6A6" w:themeColor="background1" w:themeShade="A6"/>
-        </w:rPr>
-        <w:t>RoleId: int</w:t>
-      </w:r>
-    </w:p>
-    <w:p>
-      <w:pPr>
-        <w:pStyle w:val="ListParagraph"/>
-        <w:numPr>
-          <w:ilvl w:val="1"/>
-          <w:numId w:val="1"/>
-        </w:numPr>
-        <w:rPr>
-          <w:color w:val="A6A6A6" w:themeColor="background1" w:themeShade="A6"/>
-        </w:rPr>
-      </w:pPr>
-      <w:r>
-        <w:rPr>
-          <w:color w:val="A6A6A6" w:themeColor="background1" w:themeShade="A6"/>
-        </w:rPr>
-        <w:t>Role</w:t>
-      </w:r>
-    </w:p>
-    <w:p>
-      <w:pPr>
-        <w:pStyle w:val="ListParagraph"/>
-        <w:numPr>
-          <w:ilvl w:val="2"/>
-          <w:numId w:val="1"/>
-        </w:numPr>
-        <w:rPr>
-          <w:color w:val="A6A6A6" w:themeColor="background1" w:themeShade="A6"/>
-        </w:rPr>
-      </w:pPr>
-      <w:r>
-        <w:rPr>
-          <w:color w:val="A6A6A6" w:themeColor="background1" w:themeShade="A6"/>
-        </w:rPr>
-        <w:t>RoleId: int</w:t>
-      </w:r>
-    </w:p>
-    <w:p>
-      <w:pPr>
-        <w:pStyle w:val="ListParagraph"/>
-        <w:numPr>
-          <w:ilvl w:val="2"/>
-          <w:numId w:val="1"/>
-        </w:numPr>
-        <w:rPr>
-          <w:color w:val="A6A6A6" w:themeColor="background1" w:themeShade="A6"/>
-        </w:rPr>
-      </w:pPr>
-      <w:r>
-        <w:rPr>
-          <w:color w:val="A6A6A6" w:themeColor="background1" w:themeShade="A6"/>
-        </w:rPr>
-        <w:t>RoleName: string</w:t>
-      </w:r>
-      <w:r>
-        <w:rPr>
-          <w:color w:val="A6A6A6" w:themeColor="background1" w:themeShade="A6"/>
-        </w:rPr>
-        <w:br/>
-      </w:r>
-    </w:p>
-    <w:p>
-      <w:pPr>
-        <w:pStyle w:val="ListParagraph"/>
-        <w:numPr>
-          <w:ilvl w:val="1"/>
-          <w:numId w:val="1"/>
-        </w:numPr>
-        <w:rPr>
-          <w:color w:val="A6A6A6" w:themeColor="background1" w:themeShade="A6"/>
-        </w:rPr>
-      </w:pPr>
-      <w:r>
-        <w:rPr>
-          <w:color w:val="A6A6A6" w:themeColor="background1" w:themeShade="A6"/>
-        </w:rPr>
-        <w:t>Movie</w:t>
-      </w:r>
-    </w:p>
-    <w:p>
-      <w:pPr>
-        <w:pStyle w:val="ListParagraph"/>
-        <w:numPr>
-          <w:ilvl w:val="2"/>
-          <w:numId w:val="1"/>
-        </w:numPr>
-        <w:rPr>
-          <w:color w:val="A6A6A6" w:themeColor="background1" w:themeShade="A6"/>
-        </w:rPr>
-      </w:pPr>
-      <w:r>
-        <w:rPr>
-          <w:color w:val="A6A6A6" w:themeColor="background1" w:themeShade="A6"/>
-        </w:rPr>
-        <w:t>MovieId: int</w:t>
-      </w:r>
-    </w:p>
-    <w:p>
-      <w:pPr>
-        <w:pStyle w:val="ListParagraph"/>
-        <w:numPr>
-          <w:ilvl w:val="2"/>
-          <w:numId w:val="1"/>
-        </w:numPr>
-        <w:rPr>
-          <w:color w:val="A6A6A6" w:themeColor="background1" w:themeShade="A6"/>
-        </w:rPr>
-      </w:pPr>
-      <w:r>
-        <w:rPr>
-          <w:color w:val="A6A6A6" w:themeColor="background1" w:themeShade="A6"/>
-        </w:rPr>
-        <w:t>MovieName: string</w:t>
-      </w:r>
-    </w:p>
-    <w:p>
-      <w:pPr>
-        <w:pStyle w:val="ListParagraph"/>
-        <w:numPr>
-          <w:ilvl w:val="2"/>
-          <w:numId w:val="1"/>
-        </w:numPr>
-        <w:rPr>
-          <w:color w:val="A6A6A6" w:themeColor="background1" w:themeShade="A6"/>
-        </w:rPr>
-      </w:pPr>
-      <w:r>
-        <w:rPr>
-          <w:color w:val="A6A6A6" w:themeColor="background1" w:themeShade="A6"/>
-        </w:rPr>
-        <w:t>VideoPath: string (đường dẫn đến video của phim)</w:t>
-      </w:r>
-    </w:p>
-    <w:p>
-      <w:pPr>
-        <w:pStyle w:val="ListParagraph"/>
-        <w:numPr>
-          <w:ilvl w:val="2"/>
-          <w:numId w:val="1"/>
-        </w:numPr>
-        <w:rPr>
-          <w:color w:val="A6A6A6" w:themeColor="background1" w:themeShade="A6"/>
-        </w:rPr>
-      </w:pPr>
-      <w:r>
-        <w:rPr>
-          <w:color w:val="A6A6A6" w:themeColor="background1" w:themeShade="A6"/>
-        </w:rPr>
-        <w:t>Description: string</w:t>
-      </w:r>
-    </w:p>
-    <w:p>
-      <w:pPr>
-        <w:pStyle w:val="ListParagraph"/>
-        <w:numPr>
-          <w:ilvl w:val="2"/>
-          <w:numId w:val="1"/>
-        </w:numPr>
-        <w:rPr>
-          <w:color w:val="A6A6A6" w:themeColor="background1" w:themeShade="A6"/>
-        </w:rPr>
-      </w:pPr>
-      <w:r>
-        <w:rPr>
-          <w:color w:val="A6A6A6" w:themeColor="background1" w:themeShade="A6"/>
-        </w:rPr>
-        <w:t>Duration: int (thời lượng phim – tính theo phút)</w:t>
-      </w:r>
-    </w:p>
-    <w:p>
-      <w:pPr>
-        <w:pStyle w:val="ListParagraph"/>
-        <w:numPr>
-          <w:ilvl w:val="2"/>
-          <w:numId w:val="1"/>
-        </w:numPr>
-        <w:rPr>
-          <w:color w:val="A6A6A6" w:themeColor="background1" w:themeShade="A6"/>
-        </w:rPr>
-      </w:pPr>
-      <w:r>
-        <w:rPr>
-          <w:color w:val="A6A6A6" w:themeColor="background1" w:themeShade="A6"/>
-        </w:rPr>
-        <w:t>Rated: int (độ tuổi xem)</w:t>
-      </w:r>
-    </w:p>
-    <w:p>
-      <w:pPr>
-        <w:pStyle w:val="ListParagraph"/>
-        <w:numPr>
-          <w:ilvl w:val="2"/>
-          <w:numId w:val="1"/>
-        </w:numPr>
-        <w:rPr>
-          <w:color w:val="A6A6A6" w:themeColor="background1" w:themeShade="A6"/>
-        </w:rPr>
-      </w:pPr>
-      <w:r>
-        <w:rPr>
-          <w:color w:val="A6A6A6" w:themeColor="background1" w:themeShade="A6"/>
-        </w:rPr>
-        <w:t>PublishedYear: int</w:t>
-      </w:r>
-    </w:p>
-    <w:p>
-      <w:pPr>
-        <w:pStyle w:val="ListParagraph"/>
-        <w:numPr>
-          <w:ilvl w:val="2"/>
-          <w:numId w:val="1"/>
-        </w:numPr>
-        <w:rPr>
-          <w:color w:val="A6A6A6" w:themeColor="background1" w:themeShade="A6"/>
-        </w:rPr>
-      </w:pPr>
-      <w:r>
-        <w:rPr>
-          <w:color w:val="A6A6A6" w:themeColor="background1" w:themeShade="A6"/>
-        </w:rPr>
-        <w:t>Country: string</w:t>
-      </w:r>
-    </w:p>
-    <w:p>
-      <w:pPr>
-        <w:pStyle w:val="ListParagraph"/>
-        <w:numPr>
-          <w:ilvl w:val="2"/>
-          <w:numId w:val="1"/>
-        </w:numPr>
-        <w:rPr>
-          <w:color w:val="A6A6A6" w:themeColor="background1" w:themeShade="A6"/>
-        </w:rPr>
-      </w:pPr>
-      <w:r>
-        <w:rPr>
-          <w:color w:val="A6A6A6" w:themeColor="background1" w:themeShade="A6"/>
-        </w:rPr>
-        <w:t>ImagePath: string (đường dẫn đến ảnh poster của phim)</w:t>
-      </w:r>
-    </w:p>
-    <w:p>
-      <w:pPr>
-        <w:pStyle w:val="ListParagraph"/>
-        <w:numPr>
-          <w:ilvl w:val="1"/>
-          <w:numId w:val="1"/>
-        </w:numPr>
-        <w:rPr>
-          <w:color w:val="A6A6A6" w:themeColor="background1" w:themeShade="A6"/>
-        </w:rPr>
-      </w:pPr>
-      <w:r>
-        <w:rPr>
-          <w:color w:val="A6A6A6" w:themeColor="background1" w:themeShade="A6"/>
-        </w:rPr>
-        <w:t>Category</w:t>
-      </w:r>
-    </w:p>
-    <w:p>
-      <w:pPr>
-        <w:pStyle w:val="ListParagraph"/>
-        <w:numPr>
-          <w:ilvl w:val="2"/>
-          <w:numId w:val="1"/>
-        </w:numPr>
-        <w:rPr>
-          <w:color w:val="A6A6A6" w:themeColor="background1" w:themeShade="A6"/>
-        </w:rPr>
-      </w:pPr>
-      <w:r>
-        <w:rPr>
-          <w:color w:val="A6A6A6" w:themeColor="background1" w:themeShade="A6"/>
-        </w:rPr>
-        <w:t>CategoryId: string</w:t>
-      </w:r>
-    </w:p>
-    <w:p>
-      <w:pPr>
-        <w:pStyle w:val="ListParagraph"/>
-        <w:numPr>
-          <w:ilvl w:val="2"/>
-          <w:numId w:val="1"/>
-        </w:numPr>
-        <w:rPr>
-          <w:color w:val="A6A6A6" w:themeColor="background1" w:themeShade="A6"/>
-        </w:rPr>
-      </w:pPr>
-      <w:r>
-        <w:rPr>
-          <w:color w:val="A6A6A6" w:themeColor="background1" w:themeShade="A6"/>
-        </w:rPr>
-        <w:t>CategoryName: name</w:t>
-      </w:r>
-    </w:p>
-    <w:p>
-      <w:pPr>
-        <w:pStyle w:val="ListParagraph"/>
-        <w:numPr>
-          <w:ilvl w:val="1"/>
-          <w:numId w:val="1"/>
-        </w:numPr>
-        <w:rPr>
-          <w:color w:val="A6A6A6" w:themeColor="background1" w:themeShade="A6"/>
-        </w:rPr>
-      </w:pPr>
-      <w:r>
-        <w:rPr>
-          <w:color w:val="A6A6A6" w:themeColor="background1" w:themeShade="A6"/>
-        </w:rPr>
         <w:t>Category-Movie (tự động gen trong DB, ko có trong Models) (mỗi Movie cx có nhiều Category)</w:t>
       </w:r>
     </w:p>
@@ -2412,7 +2444,6 @@
         <w:rPr>
           <w:color w:val="A6A6A6" w:themeColor="background1" w:themeShade="A6"/>
         </w:rPr>
-        <w:lastRenderedPageBreak/>
         <w:t>Actor-Movie (tự động gen trong DB, ko có trong Models)</w:t>
       </w:r>
     </w:p>
@@ -2783,6 +2814,7 @@
           <w:bCs/>
           <w:color w:val="A6A6A6" w:themeColor="background1" w:themeShade="A6"/>
         </w:rPr>
+        <w:lastRenderedPageBreak/>
         <w:t>Thông</w:t>
       </w:r>
       <w:r>
@@ -2917,7 +2949,6 @@
           <w:bCs/>
           <w:color w:val="A6A6A6" w:themeColor="background1" w:themeShade="A6"/>
         </w:rPr>
-        <w:lastRenderedPageBreak/>
         <w:t>An</w:t>
       </w:r>
       <w:r>

</xml_diff>

<commit_message>
[API]: Fix API URL
</commit_message>
<xml_diff>
--- a/Process.docx
+++ b/Process.docx
@@ -1003,7 +1003,13 @@
         </w:numPr>
       </w:pPr>
       <w:r>
-        <w:t>Add API: Get movies…</w:t>
+        <w:t>Add API: Get movies</w:t>
+      </w:r>
+      <w:r>
+        <w:t xml:space="preserve"> by</w:t>
+      </w:r>
+      <w:r>
+        <w:t>…</w:t>
       </w:r>
     </w:p>
     <w:p>

</xml_diff>

<commit_message>
[WebClient] - {Home Page}: Display List Movies
</commit_message>
<xml_diff>
--- a/Process.docx
+++ b/Process.docx
@@ -830,83 +830,6 @@
           <w:bCs/>
           <w:color w:val="00B050"/>
         </w:rPr>
-        <w:t>An</w:t>
-      </w:r>
-      <w:r>
-        <w:t>:</w:t>
-      </w:r>
-    </w:p>
-    <w:p>
-      <w:pPr>
-        <w:pStyle w:val="ListParagraph"/>
-        <w:numPr>
-          <w:ilvl w:val="1"/>
-          <w:numId w:val="1"/>
-        </w:numPr>
-      </w:pPr>
-      <w:r>
-        <w:t xml:space="preserve">WebAPI: </w:t>
-      </w:r>
-      <w:r>
-        <w:t>T</w:t>
-      </w:r>
-      <w:r>
-        <w:t>iếp tục làm phần Authen</w:t>
-      </w:r>
-      <w:r>
-        <w:t>tication</w:t>
-      </w:r>
-    </w:p>
-    <w:p>
-      <w:pPr>
-        <w:pStyle w:val="ListParagraph"/>
-        <w:numPr>
-          <w:ilvl w:val="1"/>
-          <w:numId w:val="1"/>
-        </w:numPr>
-      </w:pPr>
-      <w:r>
-        <w:t>WebClient:</w:t>
-      </w:r>
-    </w:p>
-    <w:p>
-      <w:pPr>
-        <w:pStyle w:val="ListParagraph"/>
-        <w:numPr>
-          <w:ilvl w:val="2"/>
-          <w:numId w:val="1"/>
-        </w:numPr>
-      </w:pPr>
-      <w:r>
-        <w:t xml:space="preserve">Login </w:t>
-      </w:r>
-    </w:p>
-    <w:p>
-      <w:pPr>
-        <w:pStyle w:val="ListParagraph"/>
-        <w:numPr>
-          <w:ilvl w:val="2"/>
-          <w:numId w:val="1"/>
-        </w:numPr>
-      </w:pPr>
-      <w:r>
-        <w:t>Sign up</w:t>
-      </w:r>
-    </w:p>
-    <w:p>
-      <w:pPr>
-        <w:pStyle w:val="ListParagraph"/>
-        <w:numPr>
-          <w:ilvl w:val="0"/>
-          <w:numId w:val="1"/>
-        </w:numPr>
-      </w:pPr>
-      <w:r>
-        <w:rPr>
-          <w:b/>
-          <w:bCs/>
-          <w:color w:val="00B050"/>
-        </w:rPr>
         <w:t>Giang</w:t>
       </w:r>
       <w:r>
@@ -978,7 +901,6 @@
         </w:numPr>
       </w:pPr>
       <w:r>
-        <w:lastRenderedPageBreak/>
         <w:t>Admin Dashboard</w:t>
       </w:r>
     </w:p>
@@ -1052,6 +974,7 @@
         <w:rPr>
           <w:color w:val="215868" w:themeColor="accent5" w:themeShade="80"/>
         </w:rPr>
+        <w:lastRenderedPageBreak/>
         <w:t>Tính năng:</w:t>
       </w:r>
     </w:p>
@@ -1445,7 +1368,6 @@
         <w:pStyle w:val="Heading1"/>
       </w:pPr>
       <w:r>
-        <w:lastRenderedPageBreak/>
         <w:t>Done</w:t>
       </w:r>
     </w:p>
@@ -1564,6 +1486,7 @@
         <w:rPr>
           <w:color w:val="A6A6A6" w:themeColor="background1" w:themeShade="A6"/>
         </w:rPr>
+        <w:lastRenderedPageBreak/>
         <w:t>MVC</w:t>
       </w:r>
     </w:p>
@@ -1833,112 +1756,112 @@
         <w:rPr>
           <w:color w:val="A6A6A6" w:themeColor="background1" w:themeShade="A6"/>
         </w:rPr>
+        <w:t>27/6: Họp</w:t>
+      </w:r>
+    </w:p>
+    <w:p>
+      <w:pPr>
+        <w:pStyle w:val="ListParagraph"/>
+        <w:numPr>
+          <w:ilvl w:val="0"/>
+          <w:numId w:val="1"/>
+        </w:numPr>
+        <w:rPr>
+          <w:color w:val="A6A6A6" w:themeColor="background1" w:themeShade="A6"/>
+        </w:rPr>
+      </w:pPr>
+      <w:r>
+        <w:rPr>
+          <w:color w:val="A6A6A6" w:themeColor="background1" w:themeShade="A6"/>
+        </w:rPr>
+        <w:t>Công nghệ:</w:t>
+      </w:r>
+    </w:p>
+    <w:p>
+      <w:pPr>
+        <w:pStyle w:val="ListParagraph"/>
+        <w:numPr>
+          <w:ilvl w:val="1"/>
+          <w:numId w:val="1"/>
+        </w:numPr>
+        <w:rPr>
+          <w:color w:val="A6A6A6" w:themeColor="background1" w:themeShade="A6"/>
+        </w:rPr>
+      </w:pPr>
+      <w:r>
+        <w:rPr>
+          <w:color w:val="A6A6A6" w:themeColor="background1" w:themeShade="A6"/>
+        </w:rPr>
+        <w:t>Backend: ASP.Net Core Web API</w:t>
+      </w:r>
+    </w:p>
+    <w:p>
+      <w:pPr>
+        <w:pStyle w:val="ListParagraph"/>
+        <w:numPr>
+          <w:ilvl w:val="1"/>
+          <w:numId w:val="1"/>
+        </w:numPr>
+        <w:rPr>
+          <w:color w:val="A6A6A6" w:themeColor="background1" w:themeShade="A6"/>
+        </w:rPr>
+      </w:pPr>
+      <w:r>
+        <w:rPr>
+          <w:color w:val="A6A6A6" w:themeColor="background1" w:themeShade="A6"/>
+        </w:rPr>
+        <w:t>Front End: AJAX + jQuery (HTML – CSS – JS)</w:t>
+      </w:r>
+    </w:p>
+    <w:p/>
+    <w:p>
+      <w:pPr>
+        <w:pStyle w:val="Heading2"/>
+        <w:rPr>
+          <w:color w:val="A6A6A6" w:themeColor="background1" w:themeShade="A6"/>
+        </w:rPr>
+      </w:pPr>
+      <w:r>
+        <w:rPr>
+          <w:color w:val="A6A6A6" w:themeColor="background1" w:themeShade="A6"/>
+        </w:rPr>
+        <w:t>29/6: Database Design</w:t>
+      </w:r>
+    </w:p>
+    <w:p>
+      <w:pPr>
+        <w:pStyle w:val="ListParagraph"/>
+        <w:numPr>
+          <w:ilvl w:val="0"/>
+          <w:numId w:val="1"/>
+        </w:numPr>
+        <w:rPr>
+          <w:color w:val="A6A6A6" w:themeColor="background1" w:themeShade="A6"/>
+        </w:rPr>
+      </w:pPr>
+      <w:r>
+        <w:rPr>
+          <w:color w:val="A6A6A6" w:themeColor="background1" w:themeShade="A6"/>
+        </w:rPr>
+        <w:t>Database:</w:t>
+      </w:r>
+    </w:p>
+    <w:p>
+      <w:pPr>
+        <w:pStyle w:val="ListParagraph"/>
+        <w:numPr>
+          <w:ilvl w:val="1"/>
+          <w:numId w:val="1"/>
+        </w:numPr>
+        <w:rPr>
+          <w:color w:val="A6A6A6" w:themeColor="background1" w:themeShade="A6"/>
+        </w:rPr>
+      </w:pPr>
+      <w:r>
+        <w:rPr>
+          <w:color w:val="A6A6A6" w:themeColor="background1" w:themeShade="A6"/>
+        </w:rPr>
         <w:lastRenderedPageBreak/>
-        <w:t>27/6: Họp</w:t>
-      </w:r>
-    </w:p>
-    <w:p>
-      <w:pPr>
-        <w:pStyle w:val="ListParagraph"/>
-        <w:numPr>
-          <w:ilvl w:val="0"/>
-          <w:numId w:val="1"/>
-        </w:numPr>
-        <w:rPr>
-          <w:color w:val="A6A6A6" w:themeColor="background1" w:themeShade="A6"/>
-        </w:rPr>
-      </w:pPr>
-      <w:r>
-        <w:rPr>
-          <w:color w:val="A6A6A6" w:themeColor="background1" w:themeShade="A6"/>
-        </w:rPr>
-        <w:t>Công nghệ:</w:t>
-      </w:r>
-    </w:p>
-    <w:p>
-      <w:pPr>
-        <w:pStyle w:val="ListParagraph"/>
-        <w:numPr>
-          <w:ilvl w:val="1"/>
-          <w:numId w:val="1"/>
-        </w:numPr>
-        <w:rPr>
-          <w:color w:val="A6A6A6" w:themeColor="background1" w:themeShade="A6"/>
-        </w:rPr>
-      </w:pPr>
-      <w:r>
-        <w:rPr>
-          <w:color w:val="A6A6A6" w:themeColor="background1" w:themeShade="A6"/>
-        </w:rPr>
-        <w:t>Backend: ASP.Net Core Web API</w:t>
-      </w:r>
-    </w:p>
-    <w:p>
-      <w:pPr>
-        <w:pStyle w:val="ListParagraph"/>
-        <w:numPr>
-          <w:ilvl w:val="1"/>
-          <w:numId w:val="1"/>
-        </w:numPr>
-        <w:rPr>
-          <w:color w:val="A6A6A6" w:themeColor="background1" w:themeShade="A6"/>
-        </w:rPr>
-      </w:pPr>
-      <w:r>
-        <w:rPr>
-          <w:color w:val="A6A6A6" w:themeColor="background1" w:themeShade="A6"/>
-        </w:rPr>
-        <w:t>Front End: AJAX + jQuery (HTML – CSS – JS)</w:t>
-      </w:r>
-    </w:p>
-    <w:p/>
-    <w:p>
-      <w:pPr>
-        <w:pStyle w:val="Heading2"/>
-        <w:rPr>
-          <w:color w:val="A6A6A6" w:themeColor="background1" w:themeShade="A6"/>
-        </w:rPr>
-      </w:pPr>
-      <w:r>
-        <w:rPr>
-          <w:color w:val="A6A6A6" w:themeColor="background1" w:themeShade="A6"/>
-        </w:rPr>
-        <w:t>29/6: Database Design</w:t>
-      </w:r>
-    </w:p>
-    <w:p>
-      <w:pPr>
-        <w:pStyle w:val="ListParagraph"/>
-        <w:numPr>
-          <w:ilvl w:val="0"/>
-          <w:numId w:val="1"/>
-        </w:numPr>
-        <w:rPr>
-          <w:color w:val="A6A6A6" w:themeColor="background1" w:themeShade="A6"/>
-        </w:rPr>
-      </w:pPr>
-      <w:r>
-        <w:rPr>
-          <w:color w:val="A6A6A6" w:themeColor="background1" w:themeShade="A6"/>
-        </w:rPr>
-        <w:t>Database:</w:t>
-      </w:r>
-    </w:p>
-    <w:p>
-      <w:pPr>
-        <w:pStyle w:val="ListParagraph"/>
-        <w:numPr>
-          <w:ilvl w:val="1"/>
-          <w:numId w:val="1"/>
-        </w:numPr>
-        <w:rPr>
-          <w:color w:val="A6A6A6" w:themeColor="background1" w:themeShade="A6"/>
-        </w:rPr>
-      </w:pPr>
-      <w:r>
-        <w:rPr>
-          <w:color w:val="A6A6A6" w:themeColor="background1" w:themeShade="A6"/>
-        </w:rPr>
         <w:t>User</w:t>
       </w:r>
     </w:p>
@@ -2341,7 +2264,6 @@
         <w:rPr>
           <w:color w:val="A6A6A6" w:themeColor="background1" w:themeShade="A6"/>
         </w:rPr>
-        <w:lastRenderedPageBreak/>
         <w:t>Category-Movie (tự động gen trong DB, ko có trong Models) (mỗi Movie cx có nhiều Category)</w:t>
       </w:r>
     </w:p>
@@ -2820,7 +2742,6 @@
           <w:bCs/>
           <w:color w:val="A6A6A6" w:themeColor="background1" w:themeShade="A6"/>
         </w:rPr>
-        <w:lastRenderedPageBreak/>
         <w:t>Thông</w:t>
       </w:r>
       <w:r>
@@ -3015,6 +2936,7 @@
         <w:rPr>
           <w:color w:val="A6A6A6" w:themeColor="background1" w:themeShade="A6"/>
         </w:rPr>
+        <w:lastRenderedPageBreak/>
         <w:t>Role</w:t>
       </w:r>
     </w:p>
@@ -3119,6 +3041,123 @@
           <w:u w:val="single"/>
         </w:rPr>
         <w:t>API trc – Code-First (xem Lab)</w:t>
+      </w:r>
+    </w:p>
+    <w:p/>
+    <w:p>
+      <w:pPr>
+        <w:pStyle w:val="Heading2"/>
+        <w:rPr>
+          <w:b/>
+          <w:bCs/>
+          <w:color w:val="A6A6A6" w:themeColor="background1" w:themeShade="A6"/>
+        </w:rPr>
+      </w:pPr>
+      <w:r>
+        <w:rPr>
+          <w:b/>
+          <w:bCs/>
+          <w:color w:val="A6A6A6" w:themeColor="background1" w:themeShade="A6"/>
+        </w:rPr>
+        <w:t>Chia việc:</w:t>
+      </w:r>
+    </w:p>
+    <w:p>
+      <w:pPr>
+        <w:pStyle w:val="ListParagraph"/>
+        <w:numPr>
+          <w:ilvl w:val="0"/>
+          <w:numId w:val="1"/>
+        </w:numPr>
+        <w:rPr>
+          <w:color w:val="A6A6A6" w:themeColor="background1" w:themeShade="A6"/>
+        </w:rPr>
+      </w:pPr>
+      <w:r>
+        <w:rPr>
+          <w:b/>
+          <w:bCs/>
+          <w:color w:val="A6A6A6" w:themeColor="background1" w:themeShade="A6"/>
+        </w:rPr>
+        <w:t>An</w:t>
+      </w:r>
+      <w:r>
+        <w:rPr>
+          <w:color w:val="A6A6A6" w:themeColor="background1" w:themeShade="A6"/>
+        </w:rPr>
+        <w:t>:</w:t>
+      </w:r>
+    </w:p>
+    <w:p>
+      <w:pPr>
+        <w:pStyle w:val="ListParagraph"/>
+        <w:numPr>
+          <w:ilvl w:val="1"/>
+          <w:numId w:val="1"/>
+        </w:numPr>
+        <w:rPr>
+          <w:color w:val="A6A6A6" w:themeColor="background1" w:themeShade="A6"/>
+        </w:rPr>
+      </w:pPr>
+      <w:r>
+        <w:rPr>
+          <w:color w:val="A6A6A6" w:themeColor="background1" w:themeShade="A6"/>
+        </w:rPr>
+        <w:t>WebAPI: Tiếp tục làm phần Authentication</w:t>
+      </w:r>
+    </w:p>
+    <w:p>
+      <w:pPr>
+        <w:pStyle w:val="ListParagraph"/>
+        <w:numPr>
+          <w:ilvl w:val="1"/>
+          <w:numId w:val="1"/>
+        </w:numPr>
+        <w:rPr>
+          <w:color w:val="A6A6A6" w:themeColor="background1" w:themeShade="A6"/>
+        </w:rPr>
+      </w:pPr>
+      <w:r>
+        <w:rPr>
+          <w:color w:val="A6A6A6" w:themeColor="background1" w:themeShade="A6"/>
+        </w:rPr>
+        <w:t>WebClient:</w:t>
+      </w:r>
+    </w:p>
+    <w:p>
+      <w:pPr>
+        <w:pStyle w:val="ListParagraph"/>
+        <w:numPr>
+          <w:ilvl w:val="2"/>
+          <w:numId w:val="1"/>
+        </w:numPr>
+        <w:rPr>
+          <w:color w:val="A6A6A6" w:themeColor="background1" w:themeShade="A6"/>
+        </w:rPr>
+      </w:pPr>
+      <w:r>
+        <w:rPr>
+          <w:color w:val="A6A6A6" w:themeColor="background1" w:themeShade="A6"/>
+        </w:rPr>
+        <w:t xml:space="preserve">Login </w:t>
+      </w:r>
+    </w:p>
+    <w:p>
+      <w:pPr>
+        <w:pStyle w:val="ListParagraph"/>
+        <w:numPr>
+          <w:ilvl w:val="2"/>
+          <w:numId w:val="1"/>
+        </w:numPr>
+        <w:rPr>
+          <w:color w:val="A6A6A6" w:themeColor="background1" w:themeShade="A6"/>
+        </w:rPr>
+      </w:pPr>
+      <w:r>
+        <w:rPr>
+          <w:color w:val="A6A6A6" w:themeColor="background1" w:themeShade="A6"/>
+        </w:rPr>
+        <w:t>Sign up</w:t>
       </w:r>
     </w:p>
     <w:p/>

</xml_diff>

<commit_message>
[WebClient]-{Home}: Link to WatchMovie
</commit_message>
<xml_diff>
--- a/Process.docx
+++ b/Process.docx
@@ -478,6 +478,18 @@
       <w:pPr>
         <w:pStyle w:val="ListParagraph"/>
         <w:numPr>
+          <w:ilvl w:val="1"/>
+          <w:numId w:val="1"/>
+        </w:numPr>
+      </w:pPr>
+      <w:r>
+        <w:t>Fix WatchMovie - AutoPlay</w:t>
+      </w:r>
+    </w:p>
+    <w:p>
+      <w:pPr>
+        <w:pStyle w:val="ListParagraph"/>
+        <w:numPr>
           <w:ilvl w:val="0"/>
           <w:numId w:val="1"/>
         </w:numPr>
@@ -488,6 +500,7 @@
           <w:bCs/>
           <w:color w:val="00B050"/>
         </w:rPr>
+        <w:lastRenderedPageBreak/>
         <w:t>An</w:t>
       </w:r>
       <w:r>
@@ -503,7 +516,6 @@
         </w:numPr>
       </w:pPr>
       <w:r>
-        <w:lastRenderedPageBreak/>
         <w:t>Authentication: Bổ sung lưu Token vào DB để tránh Hack</w:t>
       </w:r>
     </w:p>
@@ -1013,6 +1025,7 @@
         <w:rPr>
           <w:color w:val="215868" w:themeColor="accent5" w:themeShade="80"/>
         </w:rPr>
+        <w:lastRenderedPageBreak/>
         <w:t>…</w:t>
       </w:r>
     </w:p>
@@ -1031,7 +1044,6 @@
         <w:rPr>
           <w:color w:val="215868" w:themeColor="accent5" w:themeShade="80"/>
         </w:rPr>
-        <w:lastRenderedPageBreak/>
         <w:t>Phim (optional):</w:t>
       </w:r>
     </w:p>
@@ -1430,6 +1442,7 @@
         <w:rPr>
           <w:color w:val="A6A6A6" w:themeColor="background1" w:themeShade="A6"/>
         </w:rPr>
+        <w:lastRenderedPageBreak/>
         <w:t>Sử dụng .NET 5</w:t>
       </w:r>
     </w:p>
@@ -1881,6 +1894,7 @@
         <w:rPr>
           <w:color w:val="A6A6A6" w:themeColor="background1" w:themeShade="A6"/>
         </w:rPr>
+        <w:lastRenderedPageBreak/>
         <w:t>ImagePath: string (đường dẫn đến ảnh poster của phim)</w:t>
       </w:r>
     </w:p>
@@ -1917,7 +1931,6 @@
         <w:rPr>
           <w:color w:val="A6A6A6" w:themeColor="background1" w:themeShade="A6"/>
         </w:rPr>
-        <w:lastRenderedPageBreak/>
         <w:t>CategoryId: string</w:t>
       </w:r>
     </w:p>
@@ -2358,6 +2371,7 @@
         <w:rPr>
           <w:color w:val="A6A6A6" w:themeColor="background1" w:themeShade="A6"/>
         </w:rPr>
+        <w:lastRenderedPageBreak/>
         <w:t>CRUD User</w:t>
       </w:r>
     </w:p>
@@ -2394,7 +2408,6 @@
         <w:rPr>
           <w:color w:val="A6A6A6" w:themeColor="background1" w:themeShade="A6"/>
         </w:rPr>
-        <w:lastRenderedPageBreak/>
         <w:t>delete</w:t>
       </w:r>
     </w:p>
@@ -2891,6 +2904,7 @@
         <w:rPr>
           <w:color w:val="A6A6A6" w:themeColor="background1" w:themeShade="A6"/>
         </w:rPr>
+        <w:lastRenderedPageBreak/>
         <w:t>Design:</w:t>
       </w:r>
     </w:p>
@@ -2927,7 +2941,6 @@
         <w:rPr>
           <w:color w:val="A6A6A6" w:themeColor="background1" w:themeShade="A6"/>
         </w:rPr>
-        <w:lastRenderedPageBreak/>
         <w:t>Vẽ Logo trang Web (đơn giản như Netflix cx dc):</w:t>
       </w:r>
     </w:p>
@@ -3389,6 +3402,7 @@
         <w:rPr>
           <w:color w:val="A6A6A6" w:themeColor="background1" w:themeShade="A6"/>
         </w:rPr>
+        <w:lastRenderedPageBreak/>
         <w:t>Optional</w:t>
       </w:r>
     </w:p>
@@ -3425,7 +3439,6 @@
         <w:rPr>
           <w:color w:val="A6A6A6" w:themeColor="background1" w:themeShade="A6"/>
         </w:rPr>
-        <w:lastRenderedPageBreak/>
         <w:t>Nếu Search không ra kết quả thì hiện “No data” thay vì để trống table</w:t>
       </w:r>
     </w:p>

</xml_diff>

<commit_message>
[User Management]: Fix bug
update documentation
</commit_message>
<xml_diff>
--- a/Process.docx
+++ b/Process.docx
@@ -417,19 +417,10 @@
         </w:numPr>
       </w:pPr>
       <w:r>
-        <w:t>Password: (DB: đã dc mã hóa)</w:t>
-      </w:r>
-    </w:p>
-    <w:p>
-      <w:pPr>
-        <w:pStyle w:val="ListParagraph"/>
-        <w:numPr>
-          <w:ilvl w:val="4"/>
-          <w:numId w:val="1"/>
-        </w:numPr>
-      </w:pPr>
-      <w:r>
-        <w:t>-&gt; Khi người dùng Update Password thì phải mã hóa lại trước khi Update vào DB</w:t>
+        <w:t xml:space="preserve">Password: </w:t>
+      </w:r>
+      <w:r>
+        <w:t>ko có sửa password ở đây</w:t>
       </w:r>
     </w:p>
     <w:p>
@@ -508,6 +499,63 @@
           <w:color w:val="A6A6A6" w:themeColor="background1" w:themeShade="A6"/>
         </w:rPr>
         <w:t>Thêm 1 button Back -&gt; Nhấn vào thì về index.html</w:t>
+      </w:r>
+    </w:p>
+    <w:p>
+      <w:pPr>
+        <w:pStyle w:val="ListParagraph"/>
+        <w:numPr>
+          <w:ilvl w:val="1"/>
+          <w:numId w:val="1"/>
+        </w:numPr>
+      </w:pPr>
+      <w:r>
+        <w:t>CRUD User:</w:t>
+      </w:r>
+    </w:p>
+    <w:p>
+      <w:pPr>
+        <w:pStyle w:val="ListParagraph"/>
+        <w:numPr>
+          <w:ilvl w:val="2"/>
+          <w:numId w:val="1"/>
+        </w:numPr>
+        <w:rPr>
+          <w:color w:val="A6A6A6" w:themeColor="background1" w:themeShade="A6"/>
+        </w:rPr>
+      </w:pPr>
+      <w:r>
+        <w:rPr>
+          <w:color w:val="A6A6A6" w:themeColor="background1" w:themeShade="A6"/>
+        </w:rPr>
+        <w:t>Add User: Mã hóa Password</w:t>
+      </w:r>
+    </w:p>
+    <w:p>
+      <w:pPr>
+        <w:pStyle w:val="ListParagraph"/>
+        <w:numPr>
+          <w:ilvl w:val="2"/>
+          <w:numId w:val="1"/>
+        </w:numPr>
+      </w:pPr>
+      <w:r>
+        <w:t>Update User:</w:t>
+      </w:r>
+    </w:p>
+    <w:p>
+      <w:pPr>
+        <w:pStyle w:val="ListParagraph"/>
+        <w:numPr>
+          <w:ilvl w:val="3"/>
+          <w:numId w:val="1"/>
+        </w:numPr>
+      </w:pPr>
+      <w:r>
+        <w:t>Password</w:t>
+      </w:r>
+      <w:r>
+        <w:t>: Bỏ Update Password</w:t>
       </w:r>
     </w:p>
     <w:p>
@@ -524,6 +572,7 @@
           <w:bCs/>
           <w:color w:val="00B050"/>
         </w:rPr>
+        <w:lastRenderedPageBreak/>
         <w:t>Thông</w:t>
       </w:r>
       <w:r>
@@ -554,7 +603,6 @@
         </w:numPr>
       </w:pPr>
       <w:r>
-        <w:lastRenderedPageBreak/>
         <w:t>Quản lý Movie: CRUD Movie</w:t>
       </w:r>
       <w:r>
@@ -757,6 +805,24 @@
           <w:color w:val="000000" w:themeColor="text1"/>
         </w:rPr>
         <w:t xml:space="preserve"> thay vì để trống table</w:t>
+      </w:r>
+    </w:p>
+    <w:p>
+      <w:pPr>
+        <w:pStyle w:val="ListParagraph"/>
+        <w:numPr>
+          <w:ilvl w:val="4"/>
+          <w:numId w:val="1"/>
+        </w:numPr>
+        <w:rPr>
+          <w:color w:val="000000" w:themeColor="text1"/>
+        </w:rPr>
+      </w:pPr>
+      <w:r>
+        <w:rPr>
+          <w:color w:val="000000" w:themeColor="text1"/>
+        </w:rPr>
+        <w:t>1 Button Clear Search -&gt; trở lại bình thg</w:t>
       </w:r>
     </w:p>
     <w:p>
@@ -938,6 +1004,7 @@
         </w:numPr>
       </w:pPr>
       <w:r>
+        <w:lastRenderedPageBreak/>
         <w:t>Add User</w:t>
       </w:r>
     </w:p>
@@ -962,7 +1029,34 @@
         </w:numPr>
       </w:pPr>
       <w:r>
-        <w:t>Fix WatchMovie - AutoPlay</w:t>
+        <w:t>Fix WatchMovie</w:t>
+      </w:r>
+      <w:r>
+        <w:t>:</w:t>
+      </w:r>
+    </w:p>
+    <w:p>
+      <w:pPr>
+        <w:pStyle w:val="ListParagraph"/>
+        <w:numPr>
+          <w:ilvl w:val="2"/>
+          <w:numId w:val="1"/>
+        </w:numPr>
+      </w:pPr>
+      <w:r>
+        <w:t>AutoPlay</w:t>
+      </w:r>
+    </w:p>
+    <w:p>
+      <w:pPr>
+        <w:pStyle w:val="ListParagraph"/>
+        <w:numPr>
+          <w:ilvl w:val="2"/>
+          <w:numId w:val="1"/>
+        </w:numPr>
+      </w:pPr>
+      <w:r>
+        <w:t>Nút Back (về index)</w:t>
       </w:r>
     </w:p>
     <w:p>
@@ -979,7 +1073,6 @@
           <w:bCs/>
           <w:color w:val="00B050"/>
         </w:rPr>
-        <w:lastRenderedPageBreak/>
         <w:t>An</w:t>
       </w:r>
       <w:r>
@@ -993,12 +1086,69 @@
           <w:ilvl w:val="1"/>
           <w:numId w:val="1"/>
         </w:numPr>
-      </w:pPr>
-      <w:r>
+        <w:rPr>
+          <w:color w:val="A6A6A6" w:themeColor="background1" w:themeShade="A6"/>
+        </w:rPr>
+      </w:pPr>
+      <w:r>
+        <w:rPr>
+          <w:color w:val="A6A6A6" w:themeColor="background1" w:themeShade="A6"/>
+        </w:rPr>
         <w:t xml:space="preserve">Authentication: </w:t>
       </w:r>
       <w:r>
+        <w:rPr>
+          <w:color w:val="A6A6A6" w:themeColor="background1" w:themeShade="A6"/>
+        </w:rPr>
         <w:t>Login with Facebook</w:t>
+      </w:r>
+    </w:p>
+    <w:p>
+      <w:pPr>
+        <w:pStyle w:val="ListParagraph"/>
+        <w:numPr>
+          <w:ilvl w:val="1"/>
+          <w:numId w:val="1"/>
+        </w:numPr>
+      </w:pPr>
+      <w:r>
+        <w:t>2 tính năng: (API + Client)</w:t>
+      </w:r>
+    </w:p>
+    <w:p>
+      <w:pPr>
+        <w:pStyle w:val="ListParagraph"/>
+        <w:numPr>
+          <w:ilvl w:val="2"/>
+          <w:numId w:val="1"/>
+        </w:numPr>
+      </w:pPr>
+      <w:r>
+        <w:t>Change Password</w:t>
+      </w:r>
+    </w:p>
+    <w:p>
+      <w:pPr>
+        <w:pStyle w:val="ListParagraph"/>
+        <w:numPr>
+          <w:ilvl w:val="2"/>
+          <w:numId w:val="1"/>
+        </w:numPr>
+      </w:pPr>
+      <w:r>
+        <w:t>Forgot Password</w:t>
+      </w:r>
+    </w:p>
+    <w:p>
+      <w:pPr>
+        <w:pStyle w:val="ListParagraph"/>
+        <w:numPr>
+          <w:ilvl w:val="3"/>
+          <w:numId w:val="1"/>
+        </w:numPr>
+      </w:pPr>
+      <w:r>
+        <w:t>Gửi mail</w:t>
       </w:r>
     </w:p>
     <w:p>
@@ -1272,6 +1422,7 @@
         </w:numPr>
       </w:pPr>
       <w:r>
+        <w:lastRenderedPageBreak/>
         <w:t>Add API: Get movies</w:t>
       </w:r>
       <w:r>
@@ -1411,7 +1562,6 @@
         <w:rPr>
           <w:color w:val="215868" w:themeColor="accent5" w:themeShade="80"/>
         </w:rPr>
-        <w:lastRenderedPageBreak/>
         <w:t>List phim</w:t>
       </w:r>
     </w:p>
@@ -1896,7 +2046,6 @@
         <w:rPr>
           <w:color w:val="A6A6A6" w:themeColor="background1" w:themeShade="A6"/>
         </w:rPr>
-        <w:lastRenderedPageBreak/>
         <w:t>=&gt; Thất bại (Version cũ)</w:t>
       </w:r>
       <w:r>
@@ -2298,8 +2447,410 @@
         <w:rPr>
           <w:color w:val="A6A6A6" w:themeColor="background1" w:themeShade="A6"/>
         </w:rPr>
+        <w:t>RoleId: int</w:t>
+      </w:r>
+    </w:p>
+    <w:p>
+      <w:pPr>
+        <w:pStyle w:val="ListParagraph"/>
+        <w:numPr>
+          <w:ilvl w:val="1"/>
+          <w:numId w:val="1"/>
+        </w:numPr>
+        <w:rPr>
+          <w:color w:val="A6A6A6" w:themeColor="background1" w:themeShade="A6"/>
+        </w:rPr>
+      </w:pPr>
+      <w:r>
+        <w:rPr>
+          <w:color w:val="A6A6A6" w:themeColor="background1" w:themeShade="A6"/>
+        </w:rPr>
+        <w:t>Role</w:t>
+      </w:r>
+    </w:p>
+    <w:p>
+      <w:pPr>
+        <w:pStyle w:val="ListParagraph"/>
+        <w:numPr>
+          <w:ilvl w:val="2"/>
+          <w:numId w:val="1"/>
+        </w:numPr>
+        <w:rPr>
+          <w:color w:val="A6A6A6" w:themeColor="background1" w:themeShade="A6"/>
+        </w:rPr>
+      </w:pPr>
+      <w:r>
+        <w:rPr>
+          <w:color w:val="A6A6A6" w:themeColor="background1" w:themeShade="A6"/>
+        </w:rPr>
+        <w:t>RoleId: int</w:t>
+      </w:r>
+    </w:p>
+    <w:p>
+      <w:pPr>
+        <w:pStyle w:val="ListParagraph"/>
+        <w:numPr>
+          <w:ilvl w:val="2"/>
+          <w:numId w:val="1"/>
+        </w:numPr>
+        <w:rPr>
+          <w:color w:val="A6A6A6" w:themeColor="background1" w:themeShade="A6"/>
+        </w:rPr>
+      </w:pPr>
+      <w:r>
+        <w:rPr>
+          <w:color w:val="A6A6A6" w:themeColor="background1" w:themeShade="A6"/>
+        </w:rPr>
+        <w:t>RoleName: string</w:t>
+      </w:r>
+      <w:r>
+        <w:rPr>
+          <w:color w:val="A6A6A6" w:themeColor="background1" w:themeShade="A6"/>
+        </w:rPr>
+        <w:br/>
+      </w:r>
+    </w:p>
+    <w:p>
+      <w:pPr>
+        <w:pStyle w:val="ListParagraph"/>
+        <w:numPr>
+          <w:ilvl w:val="1"/>
+          <w:numId w:val="1"/>
+        </w:numPr>
+        <w:rPr>
+          <w:color w:val="A6A6A6" w:themeColor="background1" w:themeShade="A6"/>
+        </w:rPr>
+      </w:pPr>
+      <w:r>
+        <w:rPr>
+          <w:color w:val="A6A6A6" w:themeColor="background1" w:themeShade="A6"/>
+        </w:rPr>
+        <w:t>Movie</w:t>
+      </w:r>
+    </w:p>
+    <w:p>
+      <w:pPr>
+        <w:pStyle w:val="ListParagraph"/>
+        <w:numPr>
+          <w:ilvl w:val="2"/>
+          <w:numId w:val="1"/>
+        </w:numPr>
+        <w:rPr>
+          <w:color w:val="A6A6A6" w:themeColor="background1" w:themeShade="A6"/>
+        </w:rPr>
+      </w:pPr>
+      <w:r>
+        <w:rPr>
+          <w:color w:val="A6A6A6" w:themeColor="background1" w:themeShade="A6"/>
+        </w:rPr>
+        <w:t>MovieId: int</w:t>
+      </w:r>
+    </w:p>
+    <w:p>
+      <w:pPr>
+        <w:pStyle w:val="ListParagraph"/>
+        <w:numPr>
+          <w:ilvl w:val="2"/>
+          <w:numId w:val="1"/>
+        </w:numPr>
+        <w:rPr>
+          <w:color w:val="A6A6A6" w:themeColor="background1" w:themeShade="A6"/>
+        </w:rPr>
+      </w:pPr>
+      <w:r>
+        <w:rPr>
+          <w:color w:val="A6A6A6" w:themeColor="background1" w:themeShade="A6"/>
+        </w:rPr>
+        <w:t>MovieName: string</w:t>
+      </w:r>
+    </w:p>
+    <w:p>
+      <w:pPr>
+        <w:pStyle w:val="ListParagraph"/>
+        <w:numPr>
+          <w:ilvl w:val="2"/>
+          <w:numId w:val="1"/>
+        </w:numPr>
+        <w:rPr>
+          <w:color w:val="A6A6A6" w:themeColor="background1" w:themeShade="A6"/>
+        </w:rPr>
+      </w:pPr>
+      <w:r>
+        <w:rPr>
+          <w:color w:val="A6A6A6" w:themeColor="background1" w:themeShade="A6"/>
+        </w:rPr>
+        <w:t>VideoPath: string (đường dẫn đến video của phim)</w:t>
+      </w:r>
+    </w:p>
+    <w:p>
+      <w:pPr>
+        <w:pStyle w:val="ListParagraph"/>
+        <w:numPr>
+          <w:ilvl w:val="2"/>
+          <w:numId w:val="1"/>
+        </w:numPr>
+        <w:rPr>
+          <w:color w:val="A6A6A6" w:themeColor="background1" w:themeShade="A6"/>
+        </w:rPr>
+      </w:pPr>
+      <w:r>
+        <w:rPr>
+          <w:color w:val="A6A6A6" w:themeColor="background1" w:themeShade="A6"/>
+        </w:rPr>
+        <w:t>Description: string</w:t>
+      </w:r>
+    </w:p>
+    <w:p>
+      <w:pPr>
+        <w:pStyle w:val="ListParagraph"/>
+        <w:numPr>
+          <w:ilvl w:val="2"/>
+          <w:numId w:val="1"/>
+        </w:numPr>
+        <w:rPr>
+          <w:color w:val="A6A6A6" w:themeColor="background1" w:themeShade="A6"/>
+        </w:rPr>
+      </w:pPr>
+      <w:r>
+        <w:rPr>
+          <w:color w:val="A6A6A6" w:themeColor="background1" w:themeShade="A6"/>
+        </w:rPr>
+        <w:t>Duration: int (thời lượng phim – tính theo phút)</w:t>
+      </w:r>
+    </w:p>
+    <w:p>
+      <w:pPr>
+        <w:pStyle w:val="ListParagraph"/>
+        <w:numPr>
+          <w:ilvl w:val="2"/>
+          <w:numId w:val="1"/>
+        </w:numPr>
+        <w:rPr>
+          <w:color w:val="A6A6A6" w:themeColor="background1" w:themeShade="A6"/>
+        </w:rPr>
+      </w:pPr>
+      <w:r>
+        <w:rPr>
+          <w:color w:val="A6A6A6" w:themeColor="background1" w:themeShade="A6"/>
+        </w:rPr>
+        <w:t>Rated: int (độ tuổi xem)</w:t>
+      </w:r>
+    </w:p>
+    <w:p>
+      <w:pPr>
+        <w:pStyle w:val="ListParagraph"/>
+        <w:numPr>
+          <w:ilvl w:val="2"/>
+          <w:numId w:val="1"/>
+        </w:numPr>
+        <w:rPr>
+          <w:color w:val="A6A6A6" w:themeColor="background1" w:themeShade="A6"/>
+        </w:rPr>
+      </w:pPr>
+      <w:r>
+        <w:rPr>
+          <w:color w:val="A6A6A6" w:themeColor="background1" w:themeShade="A6"/>
+        </w:rPr>
+        <w:t>PublishedYear: int</w:t>
+      </w:r>
+    </w:p>
+    <w:p>
+      <w:pPr>
+        <w:pStyle w:val="ListParagraph"/>
+        <w:numPr>
+          <w:ilvl w:val="2"/>
+          <w:numId w:val="1"/>
+        </w:numPr>
+        <w:rPr>
+          <w:color w:val="A6A6A6" w:themeColor="background1" w:themeShade="A6"/>
+        </w:rPr>
+      </w:pPr>
+      <w:r>
+        <w:rPr>
+          <w:color w:val="A6A6A6" w:themeColor="background1" w:themeShade="A6"/>
+        </w:rPr>
+        <w:t>Country: string</w:t>
+      </w:r>
+    </w:p>
+    <w:p>
+      <w:pPr>
+        <w:pStyle w:val="ListParagraph"/>
+        <w:numPr>
+          <w:ilvl w:val="2"/>
+          <w:numId w:val="1"/>
+        </w:numPr>
+        <w:rPr>
+          <w:color w:val="A6A6A6" w:themeColor="background1" w:themeShade="A6"/>
+        </w:rPr>
+      </w:pPr>
+      <w:r>
+        <w:rPr>
+          <w:color w:val="A6A6A6" w:themeColor="background1" w:themeShade="A6"/>
+        </w:rPr>
+        <w:t>ImagePath: string (đường dẫn đến ảnh poster của phim)</w:t>
+      </w:r>
+    </w:p>
+    <w:p>
+      <w:pPr>
+        <w:pStyle w:val="ListParagraph"/>
+        <w:numPr>
+          <w:ilvl w:val="1"/>
+          <w:numId w:val="1"/>
+        </w:numPr>
+        <w:rPr>
+          <w:color w:val="A6A6A6" w:themeColor="background1" w:themeShade="A6"/>
+        </w:rPr>
+      </w:pPr>
+      <w:r>
+        <w:rPr>
+          <w:color w:val="A6A6A6" w:themeColor="background1" w:themeShade="A6"/>
+        </w:rPr>
+        <w:t>Category</w:t>
+      </w:r>
+    </w:p>
+    <w:p>
+      <w:pPr>
+        <w:pStyle w:val="ListParagraph"/>
+        <w:numPr>
+          <w:ilvl w:val="2"/>
+          <w:numId w:val="1"/>
+        </w:numPr>
+        <w:rPr>
+          <w:color w:val="A6A6A6" w:themeColor="background1" w:themeShade="A6"/>
+        </w:rPr>
+      </w:pPr>
+      <w:r>
+        <w:rPr>
+          <w:color w:val="A6A6A6" w:themeColor="background1" w:themeShade="A6"/>
+        </w:rPr>
+        <w:t>CategoryId: string</w:t>
+      </w:r>
+    </w:p>
+    <w:p>
+      <w:pPr>
+        <w:pStyle w:val="ListParagraph"/>
+        <w:numPr>
+          <w:ilvl w:val="2"/>
+          <w:numId w:val="1"/>
+        </w:numPr>
+        <w:rPr>
+          <w:color w:val="A6A6A6" w:themeColor="background1" w:themeShade="A6"/>
+        </w:rPr>
+      </w:pPr>
+      <w:r>
+        <w:rPr>
+          <w:color w:val="A6A6A6" w:themeColor="background1" w:themeShade="A6"/>
+        </w:rPr>
+        <w:t>CategoryName: name</w:t>
+      </w:r>
+    </w:p>
+    <w:p>
+      <w:pPr>
+        <w:pStyle w:val="ListParagraph"/>
+        <w:numPr>
+          <w:ilvl w:val="1"/>
+          <w:numId w:val="1"/>
+        </w:numPr>
+        <w:rPr>
+          <w:color w:val="A6A6A6" w:themeColor="background1" w:themeShade="A6"/>
+        </w:rPr>
+      </w:pPr>
+      <w:r>
+        <w:rPr>
+          <w:color w:val="A6A6A6" w:themeColor="background1" w:themeShade="A6"/>
+        </w:rPr>
+        <w:t>Category-Movie (tự động gen trong DB, ko có trong Models) (mỗi Movie cx có nhiều Category)</w:t>
+      </w:r>
+    </w:p>
+    <w:p>
+      <w:pPr>
+        <w:pStyle w:val="ListParagraph"/>
+        <w:numPr>
+          <w:ilvl w:val="2"/>
+          <w:numId w:val="1"/>
+        </w:numPr>
+        <w:rPr>
+          <w:color w:val="A6A6A6" w:themeColor="background1" w:themeShade="A6"/>
+        </w:rPr>
+      </w:pPr>
+      <w:r>
+        <w:rPr>
+          <w:color w:val="A6A6A6" w:themeColor="background1" w:themeShade="A6"/>
+        </w:rPr>
+        <w:t>CategoryId</w:t>
+      </w:r>
+    </w:p>
+    <w:p>
+      <w:pPr>
+        <w:pStyle w:val="ListParagraph"/>
+        <w:numPr>
+          <w:ilvl w:val="2"/>
+          <w:numId w:val="1"/>
+        </w:numPr>
+        <w:rPr>
+          <w:color w:val="A6A6A6" w:themeColor="background1" w:themeShade="A6"/>
+        </w:rPr>
+      </w:pPr>
+      <w:r>
+        <w:rPr>
+          <w:color w:val="A6A6A6" w:themeColor="background1" w:themeShade="A6"/>
+        </w:rPr>
+        <w:t>MovieId</w:t>
+      </w:r>
+    </w:p>
+    <w:p>
+      <w:pPr>
+        <w:pStyle w:val="ListParagraph"/>
+        <w:numPr>
+          <w:ilvl w:val="1"/>
+          <w:numId w:val="1"/>
+        </w:numPr>
+        <w:rPr>
+          <w:color w:val="A6A6A6" w:themeColor="background1" w:themeShade="A6"/>
+        </w:rPr>
+      </w:pPr>
+      <w:r>
+        <w:rPr>
+          <w:color w:val="A6A6A6" w:themeColor="background1" w:themeShade="A6"/>
+        </w:rPr>
+        <w:t>Actor</w:t>
+      </w:r>
+    </w:p>
+    <w:p>
+      <w:pPr>
+        <w:pStyle w:val="ListParagraph"/>
+        <w:numPr>
+          <w:ilvl w:val="2"/>
+          <w:numId w:val="1"/>
+        </w:numPr>
+        <w:rPr>
+          <w:color w:val="A6A6A6" w:themeColor="background1" w:themeShade="A6"/>
+        </w:rPr>
+      </w:pPr>
+      <w:r>
+        <w:rPr>
+          <w:color w:val="A6A6A6" w:themeColor="background1" w:themeShade="A6"/>
+        </w:rPr>
+        <w:t>ActorId: int</w:t>
+      </w:r>
+    </w:p>
+    <w:p>
+      <w:pPr>
+        <w:pStyle w:val="ListParagraph"/>
+        <w:numPr>
+          <w:ilvl w:val="2"/>
+          <w:numId w:val="1"/>
+        </w:numPr>
+        <w:rPr>
+          <w:color w:val="A6A6A6" w:themeColor="background1" w:themeShade="A6"/>
+        </w:rPr>
+      </w:pPr>
+      <w:r>
+        <w:rPr>
+          <w:color w:val="A6A6A6" w:themeColor="background1" w:themeShade="A6"/>
+        </w:rPr>
         <w:lastRenderedPageBreak/>
-        <w:t>RoleId: int</w:t>
+        <w:t>ActorName: string</w:t>
       </w:r>
     </w:p>
     <w:p>
@@ -2317,319 +2868,25 @@
         <w:rPr>
           <w:color w:val="A6A6A6" w:themeColor="background1" w:themeShade="A6"/>
         </w:rPr>
-        <w:t>Role</w:t>
-      </w:r>
-    </w:p>
-    <w:p>
-      <w:pPr>
-        <w:pStyle w:val="ListParagraph"/>
-        <w:numPr>
-          <w:ilvl w:val="2"/>
-          <w:numId w:val="1"/>
-        </w:numPr>
-        <w:rPr>
-          <w:color w:val="A6A6A6" w:themeColor="background1" w:themeShade="A6"/>
-        </w:rPr>
-      </w:pPr>
-      <w:r>
-        <w:rPr>
-          <w:color w:val="A6A6A6" w:themeColor="background1" w:themeShade="A6"/>
-        </w:rPr>
-        <w:t>RoleId: int</w:t>
-      </w:r>
-    </w:p>
-    <w:p>
-      <w:pPr>
-        <w:pStyle w:val="ListParagraph"/>
-        <w:numPr>
-          <w:ilvl w:val="2"/>
-          <w:numId w:val="1"/>
-        </w:numPr>
-        <w:rPr>
-          <w:color w:val="A6A6A6" w:themeColor="background1" w:themeShade="A6"/>
-        </w:rPr>
-      </w:pPr>
-      <w:r>
-        <w:rPr>
-          <w:color w:val="A6A6A6" w:themeColor="background1" w:themeShade="A6"/>
-        </w:rPr>
-        <w:t>RoleName: string</w:t>
-      </w:r>
-      <w:r>
-        <w:rPr>
-          <w:color w:val="A6A6A6" w:themeColor="background1" w:themeShade="A6"/>
-        </w:rPr>
-        <w:br/>
-      </w:r>
-    </w:p>
-    <w:p>
-      <w:pPr>
-        <w:pStyle w:val="ListParagraph"/>
-        <w:numPr>
-          <w:ilvl w:val="1"/>
-          <w:numId w:val="1"/>
-        </w:numPr>
-        <w:rPr>
-          <w:color w:val="A6A6A6" w:themeColor="background1" w:themeShade="A6"/>
-        </w:rPr>
-      </w:pPr>
-      <w:r>
-        <w:rPr>
-          <w:color w:val="A6A6A6" w:themeColor="background1" w:themeShade="A6"/>
-        </w:rPr>
-        <w:t>Movie</w:t>
-      </w:r>
-    </w:p>
-    <w:p>
-      <w:pPr>
-        <w:pStyle w:val="ListParagraph"/>
-        <w:numPr>
-          <w:ilvl w:val="2"/>
-          <w:numId w:val="1"/>
-        </w:numPr>
-        <w:rPr>
-          <w:color w:val="A6A6A6" w:themeColor="background1" w:themeShade="A6"/>
-        </w:rPr>
-      </w:pPr>
-      <w:r>
-        <w:rPr>
-          <w:color w:val="A6A6A6" w:themeColor="background1" w:themeShade="A6"/>
-        </w:rPr>
-        <w:t>MovieId: int</w:t>
-      </w:r>
-    </w:p>
-    <w:p>
-      <w:pPr>
-        <w:pStyle w:val="ListParagraph"/>
-        <w:numPr>
-          <w:ilvl w:val="2"/>
-          <w:numId w:val="1"/>
-        </w:numPr>
-        <w:rPr>
-          <w:color w:val="A6A6A6" w:themeColor="background1" w:themeShade="A6"/>
-        </w:rPr>
-      </w:pPr>
-      <w:r>
-        <w:rPr>
-          <w:color w:val="A6A6A6" w:themeColor="background1" w:themeShade="A6"/>
-        </w:rPr>
-        <w:t>MovieName: string</w:t>
-      </w:r>
-    </w:p>
-    <w:p>
-      <w:pPr>
-        <w:pStyle w:val="ListParagraph"/>
-        <w:numPr>
-          <w:ilvl w:val="2"/>
-          <w:numId w:val="1"/>
-        </w:numPr>
-        <w:rPr>
-          <w:color w:val="A6A6A6" w:themeColor="background1" w:themeShade="A6"/>
-        </w:rPr>
-      </w:pPr>
-      <w:r>
-        <w:rPr>
-          <w:color w:val="A6A6A6" w:themeColor="background1" w:themeShade="A6"/>
-        </w:rPr>
-        <w:t>VideoPath: string (đường dẫn đến video của phim)</w:t>
-      </w:r>
-    </w:p>
-    <w:p>
-      <w:pPr>
-        <w:pStyle w:val="ListParagraph"/>
-        <w:numPr>
-          <w:ilvl w:val="2"/>
-          <w:numId w:val="1"/>
-        </w:numPr>
-        <w:rPr>
-          <w:color w:val="A6A6A6" w:themeColor="background1" w:themeShade="A6"/>
-        </w:rPr>
-      </w:pPr>
-      <w:r>
-        <w:rPr>
-          <w:color w:val="A6A6A6" w:themeColor="background1" w:themeShade="A6"/>
-        </w:rPr>
-        <w:t>Description: string</w:t>
-      </w:r>
-    </w:p>
-    <w:p>
-      <w:pPr>
-        <w:pStyle w:val="ListParagraph"/>
-        <w:numPr>
-          <w:ilvl w:val="2"/>
-          <w:numId w:val="1"/>
-        </w:numPr>
-        <w:rPr>
-          <w:color w:val="A6A6A6" w:themeColor="background1" w:themeShade="A6"/>
-        </w:rPr>
-      </w:pPr>
-      <w:r>
-        <w:rPr>
-          <w:color w:val="A6A6A6" w:themeColor="background1" w:themeShade="A6"/>
-        </w:rPr>
-        <w:t>Duration: int (thời lượng phim – tính theo phút)</w:t>
-      </w:r>
-    </w:p>
-    <w:p>
-      <w:pPr>
-        <w:pStyle w:val="ListParagraph"/>
-        <w:numPr>
-          <w:ilvl w:val="2"/>
-          <w:numId w:val="1"/>
-        </w:numPr>
-        <w:rPr>
-          <w:color w:val="A6A6A6" w:themeColor="background1" w:themeShade="A6"/>
-        </w:rPr>
-      </w:pPr>
-      <w:r>
-        <w:rPr>
-          <w:color w:val="A6A6A6" w:themeColor="background1" w:themeShade="A6"/>
-        </w:rPr>
-        <w:t>Rated: int (độ tuổi xem)</w:t>
-      </w:r>
-    </w:p>
-    <w:p>
-      <w:pPr>
-        <w:pStyle w:val="ListParagraph"/>
-        <w:numPr>
-          <w:ilvl w:val="2"/>
-          <w:numId w:val="1"/>
-        </w:numPr>
-        <w:rPr>
-          <w:color w:val="A6A6A6" w:themeColor="background1" w:themeShade="A6"/>
-        </w:rPr>
-      </w:pPr>
-      <w:r>
-        <w:rPr>
-          <w:color w:val="A6A6A6" w:themeColor="background1" w:themeShade="A6"/>
-        </w:rPr>
-        <w:t>PublishedYear: int</w:t>
-      </w:r>
-    </w:p>
-    <w:p>
-      <w:pPr>
-        <w:pStyle w:val="ListParagraph"/>
-        <w:numPr>
-          <w:ilvl w:val="2"/>
-          <w:numId w:val="1"/>
-        </w:numPr>
-        <w:rPr>
-          <w:color w:val="A6A6A6" w:themeColor="background1" w:themeShade="A6"/>
-        </w:rPr>
-      </w:pPr>
-      <w:r>
-        <w:rPr>
-          <w:color w:val="A6A6A6" w:themeColor="background1" w:themeShade="A6"/>
-        </w:rPr>
-        <w:t>Country: string</w:t>
-      </w:r>
-    </w:p>
-    <w:p>
-      <w:pPr>
-        <w:pStyle w:val="ListParagraph"/>
-        <w:numPr>
-          <w:ilvl w:val="2"/>
-          <w:numId w:val="1"/>
-        </w:numPr>
-        <w:rPr>
-          <w:color w:val="A6A6A6" w:themeColor="background1" w:themeShade="A6"/>
-        </w:rPr>
-      </w:pPr>
-      <w:r>
-        <w:rPr>
-          <w:color w:val="A6A6A6" w:themeColor="background1" w:themeShade="A6"/>
-        </w:rPr>
-        <w:t>ImagePath: string (đường dẫn đến ảnh poster của phim)</w:t>
-      </w:r>
-    </w:p>
-    <w:p>
-      <w:pPr>
-        <w:pStyle w:val="ListParagraph"/>
-        <w:numPr>
-          <w:ilvl w:val="1"/>
-          <w:numId w:val="1"/>
-        </w:numPr>
-        <w:rPr>
-          <w:color w:val="A6A6A6" w:themeColor="background1" w:themeShade="A6"/>
-        </w:rPr>
-      </w:pPr>
-      <w:r>
-        <w:rPr>
-          <w:color w:val="A6A6A6" w:themeColor="background1" w:themeShade="A6"/>
-        </w:rPr>
-        <w:t>Category</w:t>
-      </w:r>
-    </w:p>
-    <w:p>
-      <w:pPr>
-        <w:pStyle w:val="ListParagraph"/>
-        <w:numPr>
-          <w:ilvl w:val="2"/>
-          <w:numId w:val="1"/>
-        </w:numPr>
-        <w:rPr>
-          <w:color w:val="A6A6A6" w:themeColor="background1" w:themeShade="A6"/>
-        </w:rPr>
-      </w:pPr>
-      <w:r>
-        <w:rPr>
-          <w:color w:val="A6A6A6" w:themeColor="background1" w:themeShade="A6"/>
-        </w:rPr>
-        <w:t>CategoryId: string</w:t>
-      </w:r>
-    </w:p>
-    <w:p>
-      <w:pPr>
-        <w:pStyle w:val="ListParagraph"/>
-        <w:numPr>
-          <w:ilvl w:val="2"/>
-          <w:numId w:val="1"/>
-        </w:numPr>
-        <w:rPr>
-          <w:color w:val="A6A6A6" w:themeColor="background1" w:themeShade="A6"/>
-        </w:rPr>
-      </w:pPr>
-      <w:r>
-        <w:rPr>
-          <w:color w:val="A6A6A6" w:themeColor="background1" w:themeShade="A6"/>
-        </w:rPr>
-        <w:t>CategoryName: name</w:t>
-      </w:r>
-    </w:p>
-    <w:p>
-      <w:pPr>
-        <w:pStyle w:val="ListParagraph"/>
-        <w:numPr>
-          <w:ilvl w:val="1"/>
-          <w:numId w:val="1"/>
-        </w:numPr>
-        <w:rPr>
-          <w:color w:val="A6A6A6" w:themeColor="background1" w:themeShade="A6"/>
-        </w:rPr>
-      </w:pPr>
-      <w:r>
-        <w:rPr>
-          <w:color w:val="A6A6A6" w:themeColor="background1" w:themeShade="A6"/>
-        </w:rPr>
-        <w:t>Category-Movie (tự động gen trong DB, ko có trong Models) (mỗi Movie cx có nhiều Category)</w:t>
-      </w:r>
-    </w:p>
-    <w:p>
-      <w:pPr>
-        <w:pStyle w:val="ListParagraph"/>
-        <w:numPr>
-          <w:ilvl w:val="2"/>
-          <w:numId w:val="1"/>
-        </w:numPr>
-        <w:rPr>
-          <w:color w:val="A6A6A6" w:themeColor="background1" w:themeShade="A6"/>
-        </w:rPr>
-      </w:pPr>
-      <w:r>
-        <w:rPr>
-          <w:color w:val="A6A6A6" w:themeColor="background1" w:themeShade="A6"/>
-        </w:rPr>
-        <w:t>CategoryId</w:t>
+        <w:t>Actor-Movie (tự động gen trong DB, ko có trong Models)</w:t>
+      </w:r>
+    </w:p>
+    <w:p>
+      <w:pPr>
+        <w:pStyle w:val="ListParagraph"/>
+        <w:numPr>
+          <w:ilvl w:val="2"/>
+          <w:numId w:val="1"/>
+        </w:numPr>
+        <w:rPr>
+          <w:color w:val="A6A6A6" w:themeColor="background1" w:themeShade="A6"/>
+        </w:rPr>
+      </w:pPr>
+      <w:r>
+        <w:rPr>
+          <w:color w:val="A6A6A6" w:themeColor="background1" w:themeShade="A6"/>
+        </w:rPr>
+        <w:t>ActorId</w:t>
       </w:r>
     </w:p>
     <w:p>
@@ -2650,114 +2907,6 @@
         <w:t>MovieId</w:t>
       </w:r>
     </w:p>
-    <w:p>
-      <w:pPr>
-        <w:pStyle w:val="ListParagraph"/>
-        <w:numPr>
-          <w:ilvl w:val="1"/>
-          <w:numId w:val="1"/>
-        </w:numPr>
-        <w:rPr>
-          <w:color w:val="A6A6A6" w:themeColor="background1" w:themeShade="A6"/>
-        </w:rPr>
-      </w:pPr>
-      <w:r>
-        <w:rPr>
-          <w:color w:val="A6A6A6" w:themeColor="background1" w:themeShade="A6"/>
-        </w:rPr>
-        <w:t>Actor</w:t>
-      </w:r>
-    </w:p>
-    <w:p>
-      <w:pPr>
-        <w:pStyle w:val="ListParagraph"/>
-        <w:numPr>
-          <w:ilvl w:val="2"/>
-          <w:numId w:val="1"/>
-        </w:numPr>
-        <w:rPr>
-          <w:color w:val="A6A6A6" w:themeColor="background1" w:themeShade="A6"/>
-        </w:rPr>
-      </w:pPr>
-      <w:r>
-        <w:rPr>
-          <w:color w:val="A6A6A6" w:themeColor="background1" w:themeShade="A6"/>
-        </w:rPr>
-        <w:t>ActorId: int</w:t>
-      </w:r>
-    </w:p>
-    <w:p>
-      <w:pPr>
-        <w:pStyle w:val="ListParagraph"/>
-        <w:numPr>
-          <w:ilvl w:val="2"/>
-          <w:numId w:val="1"/>
-        </w:numPr>
-        <w:rPr>
-          <w:color w:val="A6A6A6" w:themeColor="background1" w:themeShade="A6"/>
-        </w:rPr>
-      </w:pPr>
-      <w:r>
-        <w:rPr>
-          <w:color w:val="A6A6A6" w:themeColor="background1" w:themeShade="A6"/>
-        </w:rPr>
-        <w:t>ActorName: string</w:t>
-      </w:r>
-    </w:p>
-    <w:p>
-      <w:pPr>
-        <w:pStyle w:val="ListParagraph"/>
-        <w:numPr>
-          <w:ilvl w:val="1"/>
-          <w:numId w:val="1"/>
-        </w:numPr>
-        <w:rPr>
-          <w:color w:val="A6A6A6" w:themeColor="background1" w:themeShade="A6"/>
-        </w:rPr>
-      </w:pPr>
-      <w:r>
-        <w:rPr>
-          <w:color w:val="A6A6A6" w:themeColor="background1" w:themeShade="A6"/>
-        </w:rPr>
-        <w:t>Actor-Movie (tự động gen trong DB, ko có trong Models)</w:t>
-      </w:r>
-    </w:p>
-    <w:p>
-      <w:pPr>
-        <w:pStyle w:val="ListParagraph"/>
-        <w:numPr>
-          <w:ilvl w:val="2"/>
-          <w:numId w:val="1"/>
-        </w:numPr>
-        <w:rPr>
-          <w:color w:val="A6A6A6" w:themeColor="background1" w:themeShade="A6"/>
-        </w:rPr>
-      </w:pPr>
-      <w:r>
-        <w:rPr>
-          <w:color w:val="A6A6A6" w:themeColor="background1" w:themeShade="A6"/>
-        </w:rPr>
-        <w:t>ActorId</w:t>
-      </w:r>
-    </w:p>
-    <w:p>
-      <w:pPr>
-        <w:pStyle w:val="ListParagraph"/>
-        <w:numPr>
-          <w:ilvl w:val="2"/>
-          <w:numId w:val="1"/>
-        </w:numPr>
-        <w:rPr>
-          <w:color w:val="A6A6A6" w:themeColor="background1" w:themeShade="A6"/>
-        </w:rPr>
-      </w:pPr>
-      <w:r>
-        <w:rPr>
-          <w:color w:val="A6A6A6" w:themeColor="background1" w:themeShade="A6"/>
-        </w:rPr>
-        <w:t>MovieId</w:t>
-      </w:r>
-    </w:p>
     <w:p/>
     <w:p>
       <w:pPr>
@@ -2770,7 +2919,6 @@
         <w:rPr>
           <w:color w:val="A6A6A6" w:themeColor="background1" w:themeShade="A6"/>
         </w:rPr>
-        <w:lastRenderedPageBreak/>
         <w:t>30/6: Hỏi thầy</w:t>
       </w:r>
     </w:p>
@@ -3204,6 +3352,7 @@
         <w:rPr>
           <w:color w:val="A6A6A6" w:themeColor="background1" w:themeShade="A6"/>
         </w:rPr>
+        <w:lastRenderedPageBreak/>
         <w:t>Nút xem phim</w:t>
       </w:r>
     </w:p>
@@ -3320,7 +3469,6 @@
         <w:rPr>
           <w:color w:val="A6A6A6" w:themeColor="background1" w:themeShade="A6"/>
         </w:rPr>
-        <w:lastRenderedPageBreak/>
         <w:t>Customer</w:t>
       </w:r>
     </w:p>
@@ -3659,6 +3807,7 @@
           <w:color w:val="A6A6A6" w:themeColor="background1" w:themeShade="A6"/>
           <w:lang w:eastAsia="en-US"/>
         </w:rPr>
+        <w:lastRenderedPageBreak/>
         <w:drawing>
           <wp:inline distT="0" distB="0" distL="0" distR="0" wp14:anchorId="5CC86363" wp14:editId="0E99C467">
             <wp:extent cx="3282950" cy="1761078"/>
@@ -3765,7 +3914,6 @@
         <w:rPr>
           <w:color w:val="A6A6A6" w:themeColor="background1" w:themeShade="A6"/>
         </w:rPr>
-        <w:lastRenderedPageBreak/>
         <w:t>Tắt âm</w:t>
       </w:r>
     </w:p>
@@ -4137,6 +4285,7 @@
         <w:rPr>
           <w:color w:val="A6A6A6" w:themeColor="background1" w:themeShade="A6"/>
         </w:rPr>
+        <w:lastRenderedPageBreak/>
         <w:t>Actor:</w:t>
       </w:r>
     </w:p>

</xml_diff>

<commit_message>
[WebClient]: Add save userId when Login
</commit_message>
<xml_diff>
--- a/Process.docx
+++ b/Process.docx
@@ -518,8 +518,14 @@
           <w:ilvl w:val="2"/>
           <w:numId w:val="1"/>
         </w:numPr>
-      </w:pPr>
-      <w:r>
+        <w:rPr>
+          <w:color w:val="A6A6A6" w:themeColor="background1" w:themeShade="A6"/>
+        </w:rPr>
+      </w:pPr>
+      <w:r>
+        <w:rPr>
+          <w:color w:val="A6A6A6" w:themeColor="background1" w:themeShade="A6"/>
+        </w:rPr>
         <w:t>MovieManagement</w:t>
       </w:r>
     </w:p>
@@ -530,8 +536,14 @@
           <w:ilvl w:val="3"/>
           <w:numId w:val="1"/>
         </w:numPr>
-      </w:pPr>
-      <w:r>
+        <w:rPr>
+          <w:color w:val="A6A6A6" w:themeColor="background1" w:themeShade="A6"/>
+        </w:rPr>
+      </w:pPr>
+      <w:r>
+        <w:rPr>
+          <w:color w:val="A6A6A6" w:themeColor="background1" w:themeShade="A6"/>
+        </w:rPr>
         <w:t>List Movie</w:t>
       </w:r>
     </w:p>
@@ -542,8 +554,14 @@
           <w:ilvl w:val="4"/>
           <w:numId w:val="1"/>
         </w:numPr>
-      </w:pPr>
-      <w:r>
+        <w:rPr>
+          <w:color w:val="A6A6A6" w:themeColor="background1" w:themeShade="A6"/>
+        </w:rPr>
+      </w:pPr>
+      <w:r>
+        <w:rPr>
+          <w:color w:val="A6A6A6" w:themeColor="background1" w:themeShade="A6"/>
+        </w:rPr>
         <w:t>Paging</w:t>
       </w:r>
     </w:p>
@@ -554,11 +572,20 @@
           <w:ilvl w:val="4"/>
           <w:numId w:val="1"/>
         </w:numPr>
-      </w:pPr>
-      <w:r>
+        <w:rPr>
+          <w:color w:val="A6A6A6" w:themeColor="background1" w:themeShade="A6"/>
+        </w:rPr>
+      </w:pPr>
+      <w:r>
+        <w:rPr>
+          <w:color w:val="A6A6A6" w:themeColor="background1" w:themeShade="A6"/>
+        </w:rPr>
         <w:t xml:space="preserve">Search </w:t>
       </w:r>
       <w:r>
+        <w:rPr>
+          <w:color w:val="A6A6A6" w:themeColor="background1" w:themeShade="A6"/>
+        </w:rPr>
         <w:t>No Data</w:t>
       </w:r>
     </w:p>

</xml_diff>

<commit_message>
[WebClient] {Home} (User) Add link to UpdateProfile
</commit_message>
<xml_diff>
--- a/Process.docx
+++ b/Process.docx
@@ -931,7 +931,108 @@
         </w:numPr>
       </w:pPr>
       <w:r>
-        <w:t>Button Update Profile ở Navbar</w:t>
+        <w:t xml:space="preserve">Button Update Profile </w:t>
+      </w:r>
+      <w:r>
+        <w:t>(</w:t>
+      </w:r>
+      <w:r>
+        <w:t>Navbar</w:t>
+      </w:r>
+      <w:r>
+        <w:t>)</w:t>
+      </w:r>
+    </w:p>
+    <w:p>
+      <w:pPr>
+        <w:pStyle w:val="ListParagraph"/>
+        <w:numPr>
+          <w:ilvl w:val="4"/>
+          <w:numId w:val="1"/>
+        </w:numPr>
+        <w:spacing w:before="240"/>
+      </w:pPr>
+      <w:r>
+        <w:t>Bấm vào thì chuyển sang UpdateProfile (gửi theo UserID lấy từ local storage)</w:t>
+      </w:r>
+    </w:p>
+    <w:p>
+      <w:pPr>
+        <w:pStyle w:val="ListParagraph"/>
+        <w:numPr>
+          <w:ilvl w:val="3"/>
+          <w:numId w:val="1"/>
+        </w:numPr>
+        <w:spacing w:before="240"/>
+      </w:pPr>
+      <w:r>
+        <w:lastRenderedPageBreak/>
+        <w:t>Button Login (Navbar)</w:t>
+      </w:r>
+    </w:p>
+    <w:p>
+      <w:pPr>
+        <w:pStyle w:val="ListParagraph"/>
+        <w:numPr>
+          <w:ilvl w:val="4"/>
+          <w:numId w:val="1"/>
+        </w:numPr>
+        <w:spacing w:before="240"/>
+      </w:pPr>
+      <w:r>
+        <w:t>Bấm vào thì chuyển sang Login</w:t>
+      </w:r>
+    </w:p>
+    <w:p>
+      <w:pPr>
+        <w:pStyle w:val="ListParagraph"/>
+        <w:numPr>
+          <w:ilvl w:val="4"/>
+          <w:numId w:val="1"/>
+        </w:numPr>
+        <w:spacing w:before="240"/>
+      </w:pPr>
+      <w:r>
+        <w:t>Nếu đã login rồi (check userId) thì ẩn</w:t>
+      </w:r>
+    </w:p>
+    <w:p>
+      <w:pPr>
+        <w:pStyle w:val="ListParagraph"/>
+        <w:numPr>
+          <w:ilvl w:val="3"/>
+          <w:numId w:val="1"/>
+        </w:numPr>
+        <w:spacing w:before="240"/>
+      </w:pPr>
+      <w:r>
+        <w:t>Button Logout (Navbar)</w:t>
+      </w:r>
+    </w:p>
+    <w:p>
+      <w:pPr>
+        <w:pStyle w:val="ListParagraph"/>
+        <w:numPr>
+          <w:ilvl w:val="4"/>
+          <w:numId w:val="1"/>
+        </w:numPr>
+        <w:spacing w:before="240"/>
+      </w:pPr>
+      <w:r>
+        <w:t>Bấm vào thì Logout (xóa UserId, token)</w:t>
+      </w:r>
+    </w:p>
+    <w:p>
+      <w:pPr>
+        <w:pStyle w:val="ListParagraph"/>
+        <w:numPr>
+          <w:ilvl w:val="4"/>
+          <w:numId w:val="1"/>
+        </w:numPr>
+        <w:spacing w:before="240"/>
+      </w:pPr>
+      <w:r>
+        <w:t>Nếu chưa login thì ẩn</w:t>
       </w:r>
     </w:p>
     <w:p>
@@ -967,7 +1068,6 @@
         </w:numPr>
       </w:pPr>
       <w:r>
-        <w:lastRenderedPageBreak/>
         <w:t>Search Movie By Name:</w:t>
       </w:r>
     </w:p>
@@ -1287,6 +1387,7 @@
         <w:rPr>
           <w:color w:val="215868" w:themeColor="accent5" w:themeShade="80"/>
         </w:rPr>
+        <w:lastRenderedPageBreak/>
         <w:t>Mở 1 phim để xem</w:t>
       </w:r>
     </w:p>
@@ -1437,7 +1538,6 @@
         <w:rPr>
           <w:color w:val="215868" w:themeColor="accent5" w:themeShade="80"/>
         </w:rPr>
-        <w:lastRenderedPageBreak/>
         <w:t>Delete</w:t>
       </w:r>
     </w:p>
@@ -1754,6 +1854,7 @@
         <w:rPr>
           <w:color w:val="A6A6A6" w:themeColor="background1" w:themeShade="A6"/>
         </w:rPr>
+        <w:lastRenderedPageBreak/>
         <w:t>=&gt; Thất bại (Version cũ)</w:t>
       </w:r>
       <w:r>
@@ -1879,7 +1980,6 @@
         <w:rPr>
           <w:color w:val="A6A6A6" w:themeColor="background1" w:themeShade="A6"/>
         </w:rPr>
-        <w:lastRenderedPageBreak/>
         <w:t>Gửi link Youtube -&gt; Client embed video youtube</w:t>
       </w:r>
     </w:p>
@@ -2156,6 +2256,7 @@
         <w:rPr>
           <w:color w:val="A6A6A6" w:themeColor="background1" w:themeShade="A6"/>
         </w:rPr>
+        <w:lastRenderedPageBreak/>
         <w:t>RoleId: int</w:t>
       </w:r>
     </w:p>
@@ -2306,328 +2407,328 @@
         <w:rPr>
           <w:color w:val="A6A6A6" w:themeColor="background1" w:themeShade="A6"/>
         </w:rPr>
+        <w:t>Description: string</w:t>
+      </w:r>
+    </w:p>
+    <w:p>
+      <w:pPr>
+        <w:pStyle w:val="ListParagraph"/>
+        <w:numPr>
+          <w:ilvl w:val="2"/>
+          <w:numId w:val="1"/>
+        </w:numPr>
+        <w:rPr>
+          <w:color w:val="A6A6A6" w:themeColor="background1" w:themeShade="A6"/>
+        </w:rPr>
+      </w:pPr>
+      <w:r>
+        <w:rPr>
+          <w:color w:val="A6A6A6" w:themeColor="background1" w:themeShade="A6"/>
+        </w:rPr>
+        <w:t>Duration: int (thời lượng phim – tính theo phút)</w:t>
+      </w:r>
+    </w:p>
+    <w:p>
+      <w:pPr>
+        <w:pStyle w:val="ListParagraph"/>
+        <w:numPr>
+          <w:ilvl w:val="2"/>
+          <w:numId w:val="1"/>
+        </w:numPr>
+        <w:rPr>
+          <w:color w:val="A6A6A6" w:themeColor="background1" w:themeShade="A6"/>
+        </w:rPr>
+      </w:pPr>
+      <w:r>
+        <w:rPr>
+          <w:color w:val="A6A6A6" w:themeColor="background1" w:themeShade="A6"/>
+        </w:rPr>
+        <w:t>Rated: int (độ tuổi xem)</w:t>
+      </w:r>
+    </w:p>
+    <w:p>
+      <w:pPr>
+        <w:pStyle w:val="ListParagraph"/>
+        <w:numPr>
+          <w:ilvl w:val="2"/>
+          <w:numId w:val="1"/>
+        </w:numPr>
+        <w:rPr>
+          <w:color w:val="A6A6A6" w:themeColor="background1" w:themeShade="A6"/>
+        </w:rPr>
+      </w:pPr>
+      <w:r>
+        <w:rPr>
+          <w:color w:val="A6A6A6" w:themeColor="background1" w:themeShade="A6"/>
+        </w:rPr>
+        <w:t>PublishedYear: int</w:t>
+      </w:r>
+    </w:p>
+    <w:p>
+      <w:pPr>
+        <w:pStyle w:val="ListParagraph"/>
+        <w:numPr>
+          <w:ilvl w:val="2"/>
+          <w:numId w:val="1"/>
+        </w:numPr>
+        <w:rPr>
+          <w:color w:val="A6A6A6" w:themeColor="background1" w:themeShade="A6"/>
+        </w:rPr>
+      </w:pPr>
+      <w:r>
+        <w:rPr>
+          <w:color w:val="A6A6A6" w:themeColor="background1" w:themeShade="A6"/>
+        </w:rPr>
+        <w:t>Country: string</w:t>
+      </w:r>
+    </w:p>
+    <w:p>
+      <w:pPr>
+        <w:pStyle w:val="ListParagraph"/>
+        <w:numPr>
+          <w:ilvl w:val="2"/>
+          <w:numId w:val="1"/>
+        </w:numPr>
+        <w:rPr>
+          <w:color w:val="A6A6A6" w:themeColor="background1" w:themeShade="A6"/>
+        </w:rPr>
+      </w:pPr>
+      <w:r>
+        <w:rPr>
+          <w:color w:val="A6A6A6" w:themeColor="background1" w:themeShade="A6"/>
+        </w:rPr>
+        <w:t>ImagePath: string (đường dẫn đến ảnh poster của phim)</w:t>
+      </w:r>
+    </w:p>
+    <w:p>
+      <w:pPr>
+        <w:pStyle w:val="ListParagraph"/>
+        <w:numPr>
+          <w:ilvl w:val="1"/>
+          <w:numId w:val="1"/>
+        </w:numPr>
+        <w:rPr>
+          <w:color w:val="A6A6A6" w:themeColor="background1" w:themeShade="A6"/>
+        </w:rPr>
+      </w:pPr>
+      <w:r>
+        <w:rPr>
+          <w:color w:val="A6A6A6" w:themeColor="background1" w:themeShade="A6"/>
+        </w:rPr>
+        <w:t>Category</w:t>
+      </w:r>
+    </w:p>
+    <w:p>
+      <w:pPr>
+        <w:pStyle w:val="ListParagraph"/>
+        <w:numPr>
+          <w:ilvl w:val="2"/>
+          <w:numId w:val="1"/>
+        </w:numPr>
+        <w:rPr>
+          <w:color w:val="A6A6A6" w:themeColor="background1" w:themeShade="A6"/>
+        </w:rPr>
+      </w:pPr>
+      <w:r>
+        <w:rPr>
+          <w:color w:val="A6A6A6" w:themeColor="background1" w:themeShade="A6"/>
+        </w:rPr>
+        <w:t>CategoryId: string</w:t>
+      </w:r>
+    </w:p>
+    <w:p>
+      <w:pPr>
+        <w:pStyle w:val="ListParagraph"/>
+        <w:numPr>
+          <w:ilvl w:val="2"/>
+          <w:numId w:val="1"/>
+        </w:numPr>
+        <w:rPr>
+          <w:color w:val="A6A6A6" w:themeColor="background1" w:themeShade="A6"/>
+        </w:rPr>
+      </w:pPr>
+      <w:r>
+        <w:rPr>
+          <w:color w:val="A6A6A6" w:themeColor="background1" w:themeShade="A6"/>
+        </w:rPr>
+        <w:t>CategoryName: name</w:t>
+      </w:r>
+    </w:p>
+    <w:p>
+      <w:pPr>
+        <w:pStyle w:val="ListParagraph"/>
+        <w:numPr>
+          <w:ilvl w:val="1"/>
+          <w:numId w:val="1"/>
+        </w:numPr>
+        <w:rPr>
+          <w:color w:val="A6A6A6" w:themeColor="background1" w:themeShade="A6"/>
+        </w:rPr>
+      </w:pPr>
+      <w:r>
+        <w:rPr>
+          <w:color w:val="A6A6A6" w:themeColor="background1" w:themeShade="A6"/>
+        </w:rPr>
+        <w:t>Category-Movie (tự động gen trong DB, ko có trong Models) (mỗi Movie cx có nhiều Category)</w:t>
+      </w:r>
+    </w:p>
+    <w:p>
+      <w:pPr>
+        <w:pStyle w:val="ListParagraph"/>
+        <w:numPr>
+          <w:ilvl w:val="2"/>
+          <w:numId w:val="1"/>
+        </w:numPr>
+        <w:rPr>
+          <w:color w:val="A6A6A6" w:themeColor="background1" w:themeShade="A6"/>
+        </w:rPr>
+      </w:pPr>
+      <w:r>
+        <w:rPr>
+          <w:color w:val="A6A6A6" w:themeColor="background1" w:themeShade="A6"/>
+        </w:rPr>
+        <w:t>CategoryId</w:t>
+      </w:r>
+    </w:p>
+    <w:p>
+      <w:pPr>
+        <w:pStyle w:val="ListParagraph"/>
+        <w:numPr>
+          <w:ilvl w:val="2"/>
+          <w:numId w:val="1"/>
+        </w:numPr>
+        <w:rPr>
+          <w:color w:val="A6A6A6" w:themeColor="background1" w:themeShade="A6"/>
+        </w:rPr>
+      </w:pPr>
+      <w:r>
+        <w:rPr>
+          <w:color w:val="A6A6A6" w:themeColor="background1" w:themeShade="A6"/>
+        </w:rPr>
+        <w:t>MovieId</w:t>
+      </w:r>
+    </w:p>
+    <w:p>
+      <w:pPr>
+        <w:pStyle w:val="ListParagraph"/>
+        <w:numPr>
+          <w:ilvl w:val="1"/>
+          <w:numId w:val="1"/>
+        </w:numPr>
+        <w:rPr>
+          <w:color w:val="A6A6A6" w:themeColor="background1" w:themeShade="A6"/>
+        </w:rPr>
+      </w:pPr>
+      <w:r>
+        <w:rPr>
+          <w:color w:val="A6A6A6" w:themeColor="background1" w:themeShade="A6"/>
+        </w:rPr>
+        <w:t>Actor</w:t>
+      </w:r>
+    </w:p>
+    <w:p>
+      <w:pPr>
+        <w:pStyle w:val="ListParagraph"/>
+        <w:numPr>
+          <w:ilvl w:val="2"/>
+          <w:numId w:val="1"/>
+        </w:numPr>
+        <w:rPr>
+          <w:color w:val="A6A6A6" w:themeColor="background1" w:themeShade="A6"/>
+        </w:rPr>
+      </w:pPr>
+      <w:r>
+        <w:rPr>
+          <w:color w:val="A6A6A6" w:themeColor="background1" w:themeShade="A6"/>
+        </w:rPr>
+        <w:t>ActorId: int</w:t>
+      </w:r>
+    </w:p>
+    <w:p>
+      <w:pPr>
+        <w:pStyle w:val="ListParagraph"/>
+        <w:numPr>
+          <w:ilvl w:val="2"/>
+          <w:numId w:val="1"/>
+        </w:numPr>
+        <w:rPr>
+          <w:color w:val="A6A6A6" w:themeColor="background1" w:themeShade="A6"/>
+        </w:rPr>
+      </w:pPr>
+      <w:r>
+        <w:rPr>
+          <w:color w:val="A6A6A6" w:themeColor="background1" w:themeShade="A6"/>
+        </w:rPr>
+        <w:t>ActorName: string</w:t>
+      </w:r>
+    </w:p>
+    <w:p>
+      <w:pPr>
+        <w:pStyle w:val="ListParagraph"/>
+        <w:numPr>
+          <w:ilvl w:val="1"/>
+          <w:numId w:val="1"/>
+        </w:numPr>
+        <w:rPr>
+          <w:color w:val="A6A6A6" w:themeColor="background1" w:themeShade="A6"/>
+        </w:rPr>
+      </w:pPr>
+      <w:r>
+        <w:rPr>
+          <w:color w:val="A6A6A6" w:themeColor="background1" w:themeShade="A6"/>
+        </w:rPr>
+        <w:t>Actor-Movie (tự động gen trong DB, ko có trong Models)</w:t>
+      </w:r>
+    </w:p>
+    <w:p>
+      <w:pPr>
+        <w:pStyle w:val="ListParagraph"/>
+        <w:numPr>
+          <w:ilvl w:val="2"/>
+          <w:numId w:val="1"/>
+        </w:numPr>
+        <w:rPr>
+          <w:color w:val="A6A6A6" w:themeColor="background1" w:themeShade="A6"/>
+        </w:rPr>
+      </w:pPr>
+      <w:r>
+        <w:rPr>
+          <w:color w:val="A6A6A6" w:themeColor="background1" w:themeShade="A6"/>
+        </w:rPr>
+        <w:t>ActorId</w:t>
+      </w:r>
+    </w:p>
+    <w:p>
+      <w:pPr>
+        <w:pStyle w:val="ListParagraph"/>
+        <w:numPr>
+          <w:ilvl w:val="2"/>
+          <w:numId w:val="1"/>
+        </w:numPr>
+        <w:rPr>
+          <w:color w:val="A6A6A6" w:themeColor="background1" w:themeShade="A6"/>
+        </w:rPr>
+      </w:pPr>
+      <w:r>
+        <w:rPr>
+          <w:color w:val="A6A6A6" w:themeColor="background1" w:themeShade="A6"/>
+        </w:rPr>
+        <w:t>MovieId</w:t>
+      </w:r>
+    </w:p>
+    <w:p/>
+    <w:p>
+      <w:pPr>
+        <w:pStyle w:val="Heading2"/>
+        <w:rPr>
+          <w:color w:val="A6A6A6" w:themeColor="background1" w:themeShade="A6"/>
+        </w:rPr>
+      </w:pPr>
+      <w:r>
+        <w:rPr>
+          <w:color w:val="A6A6A6" w:themeColor="background1" w:themeShade="A6"/>
+        </w:rPr>
         <w:lastRenderedPageBreak/>
-        <w:t>Description: string</w:t>
-      </w:r>
-    </w:p>
-    <w:p>
-      <w:pPr>
-        <w:pStyle w:val="ListParagraph"/>
-        <w:numPr>
-          <w:ilvl w:val="2"/>
-          <w:numId w:val="1"/>
-        </w:numPr>
-        <w:rPr>
-          <w:color w:val="A6A6A6" w:themeColor="background1" w:themeShade="A6"/>
-        </w:rPr>
-      </w:pPr>
-      <w:r>
-        <w:rPr>
-          <w:color w:val="A6A6A6" w:themeColor="background1" w:themeShade="A6"/>
-        </w:rPr>
-        <w:t>Duration: int (thời lượng phim – tính theo phút)</w:t>
-      </w:r>
-    </w:p>
-    <w:p>
-      <w:pPr>
-        <w:pStyle w:val="ListParagraph"/>
-        <w:numPr>
-          <w:ilvl w:val="2"/>
-          <w:numId w:val="1"/>
-        </w:numPr>
-        <w:rPr>
-          <w:color w:val="A6A6A6" w:themeColor="background1" w:themeShade="A6"/>
-        </w:rPr>
-      </w:pPr>
-      <w:r>
-        <w:rPr>
-          <w:color w:val="A6A6A6" w:themeColor="background1" w:themeShade="A6"/>
-        </w:rPr>
-        <w:t>Rated: int (độ tuổi xem)</w:t>
-      </w:r>
-    </w:p>
-    <w:p>
-      <w:pPr>
-        <w:pStyle w:val="ListParagraph"/>
-        <w:numPr>
-          <w:ilvl w:val="2"/>
-          <w:numId w:val="1"/>
-        </w:numPr>
-        <w:rPr>
-          <w:color w:val="A6A6A6" w:themeColor="background1" w:themeShade="A6"/>
-        </w:rPr>
-      </w:pPr>
-      <w:r>
-        <w:rPr>
-          <w:color w:val="A6A6A6" w:themeColor="background1" w:themeShade="A6"/>
-        </w:rPr>
-        <w:t>PublishedYear: int</w:t>
-      </w:r>
-    </w:p>
-    <w:p>
-      <w:pPr>
-        <w:pStyle w:val="ListParagraph"/>
-        <w:numPr>
-          <w:ilvl w:val="2"/>
-          <w:numId w:val="1"/>
-        </w:numPr>
-        <w:rPr>
-          <w:color w:val="A6A6A6" w:themeColor="background1" w:themeShade="A6"/>
-        </w:rPr>
-      </w:pPr>
-      <w:r>
-        <w:rPr>
-          <w:color w:val="A6A6A6" w:themeColor="background1" w:themeShade="A6"/>
-        </w:rPr>
-        <w:t>Country: string</w:t>
-      </w:r>
-    </w:p>
-    <w:p>
-      <w:pPr>
-        <w:pStyle w:val="ListParagraph"/>
-        <w:numPr>
-          <w:ilvl w:val="2"/>
-          <w:numId w:val="1"/>
-        </w:numPr>
-        <w:rPr>
-          <w:color w:val="A6A6A6" w:themeColor="background1" w:themeShade="A6"/>
-        </w:rPr>
-      </w:pPr>
-      <w:r>
-        <w:rPr>
-          <w:color w:val="A6A6A6" w:themeColor="background1" w:themeShade="A6"/>
-        </w:rPr>
-        <w:t>ImagePath: string (đường dẫn đến ảnh poster của phim)</w:t>
-      </w:r>
-    </w:p>
-    <w:p>
-      <w:pPr>
-        <w:pStyle w:val="ListParagraph"/>
-        <w:numPr>
-          <w:ilvl w:val="1"/>
-          <w:numId w:val="1"/>
-        </w:numPr>
-        <w:rPr>
-          <w:color w:val="A6A6A6" w:themeColor="background1" w:themeShade="A6"/>
-        </w:rPr>
-      </w:pPr>
-      <w:r>
-        <w:rPr>
-          <w:color w:val="A6A6A6" w:themeColor="background1" w:themeShade="A6"/>
-        </w:rPr>
-        <w:t>Category</w:t>
-      </w:r>
-    </w:p>
-    <w:p>
-      <w:pPr>
-        <w:pStyle w:val="ListParagraph"/>
-        <w:numPr>
-          <w:ilvl w:val="2"/>
-          <w:numId w:val="1"/>
-        </w:numPr>
-        <w:rPr>
-          <w:color w:val="A6A6A6" w:themeColor="background1" w:themeShade="A6"/>
-        </w:rPr>
-      </w:pPr>
-      <w:r>
-        <w:rPr>
-          <w:color w:val="A6A6A6" w:themeColor="background1" w:themeShade="A6"/>
-        </w:rPr>
-        <w:t>CategoryId: string</w:t>
-      </w:r>
-    </w:p>
-    <w:p>
-      <w:pPr>
-        <w:pStyle w:val="ListParagraph"/>
-        <w:numPr>
-          <w:ilvl w:val="2"/>
-          <w:numId w:val="1"/>
-        </w:numPr>
-        <w:rPr>
-          <w:color w:val="A6A6A6" w:themeColor="background1" w:themeShade="A6"/>
-        </w:rPr>
-      </w:pPr>
-      <w:r>
-        <w:rPr>
-          <w:color w:val="A6A6A6" w:themeColor="background1" w:themeShade="A6"/>
-        </w:rPr>
-        <w:t>CategoryName: name</w:t>
-      </w:r>
-    </w:p>
-    <w:p>
-      <w:pPr>
-        <w:pStyle w:val="ListParagraph"/>
-        <w:numPr>
-          <w:ilvl w:val="1"/>
-          <w:numId w:val="1"/>
-        </w:numPr>
-        <w:rPr>
-          <w:color w:val="A6A6A6" w:themeColor="background1" w:themeShade="A6"/>
-        </w:rPr>
-      </w:pPr>
-      <w:r>
-        <w:rPr>
-          <w:color w:val="A6A6A6" w:themeColor="background1" w:themeShade="A6"/>
-        </w:rPr>
-        <w:t>Category-Movie (tự động gen trong DB, ko có trong Models) (mỗi Movie cx có nhiều Category)</w:t>
-      </w:r>
-    </w:p>
-    <w:p>
-      <w:pPr>
-        <w:pStyle w:val="ListParagraph"/>
-        <w:numPr>
-          <w:ilvl w:val="2"/>
-          <w:numId w:val="1"/>
-        </w:numPr>
-        <w:rPr>
-          <w:color w:val="A6A6A6" w:themeColor="background1" w:themeShade="A6"/>
-        </w:rPr>
-      </w:pPr>
-      <w:r>
-        <w:rPr>
-          <w:color w:val="A6A6A6" w:themeColor="background1" w:themeShade="A6"/>
-        </w:rPr>
-        <w:t>CategoryId</w:t>
-      </w:r>
-    </w:p>
-    <w:p>
-      <w:pPr>
-        <w:pStyle w:val="ListParagraph"/>
-        <w:numPr>
-          <w:ilvl w:val="2"/>
-          <w:numId w:val="1"/>
-        </w:numPr>
-        <w:rPr>
-          <w:color w:val="A6A6A6" w:themeColor="background1" w:themeShade="A6"/>
-        </w:rPr>
-      </w:pPr>
-      <w:r>
-        <w:rPr>
-          <w:color w:val="A6A6A6" w:themeColor="background1" w:themeShade="A6"/>
-        </w:rPr>
-        <w:t>MovieId</w:t>
-      </w:r>
-    </w:p>
-    <w:p>
-      <w:pPr>
-        <w:pStyle w:val="ListParagraph"/>
-        <w:numPr>
-          <w:ilvl w:val="1"/>
-          <w:numId w:val="1"/>
-        </w:numPr>
-        <w:rPr>
-          <w:color w:val="A6A6A6" w:themeColor="background1" w:themeShade="A6"/>
-        </w:rPr>
-      </w:pPr>
-      <w:r>
-        <w:rPr>
-          <w:color w:val="A6A6A6" w:themeColor="background1" w:themeShade="A6"/>
-        </w:rPr>
-        <w:t>Actor</w:t>
-      </w:r>
-    </w:p>
-    <w:p>
-      <w:pPr>
-        <w:pStyle w:val="ListParagraph"/>
-        <w:numPr>
-          <w:ilvl w:val="2"/>
-          <w:numId w:val="1"/>
-        </w:numPr>
-        <w:rPr>
-          <w:color w:val="A6A6A6" w:themeColor="background1" w:themeShade="A6"/>
-        </w:rPr>
-      </w:pPr>
-      <w:r>
-        <w:rPr>
-          <w:color w:val="A6A6A6" w:themeColor="background1" w:themeShade="A6"/>
-        </w:rPr>
-        <w:t>ActorId: int</w:t>
-      </w:r>
-    </w:p>
-    <w:p>
-      <w:pPr>
-        <w:pStyle w:val="ListParagraph"/>
-        <w:numPr>
-          <w:ilvl w:val="2"/>
-          <w:numId w:val="1"/>
-        </w:numPr>
-        <w:rPr>
-          <w:color w:val="A6A6A6" w:themeColor="background1" w:themeShade="A6"/>
-        </w:rPr>
-      </w:pPr>
-      <w:r>
-        <w:rPr>
-          <w:color w:val="A6A6A6" w:themeColor="background1" w:themeShade="A6"/>
-        </w:rPr>
-        <w:t>ActorName: string</w:t>
-      </w:r>
-    </w:p>
-    <w:p>
-      <w:pPr>
-        <w:pStyle w:val="ListParagraph"/>
-        <w:numPr>
-          <w:ilvl w:val="1"/>
-          <w:numId w:val="1"/>
-        </w:numPr>
-        <w:rPr>
-          <w:color w:val="A6A6A6" w:themeColor="background1" w:themeShade="A6"/>
-        </w:rPr>
-      </w:pPr>
-      <w:r>
-        <w:rPr>
-          <w:color w:val="A6A6A6" w:themeColor="background1" w:themeShade="A6"/>
-        </w:rPr>
-        <w:t>Actor-Movie (tự động gen trong DB, ko có trong Models)</w:t>
-      </w:r>
-    </w:p>
-    <w:p>
-      <w:pPr>
-        <w:pStyle w:val="ListParagraph"/>
-        <w:numPr>
-          <w:ilvl w:val="2"/>
-          <w:numId w:val="1"/>
-        </w:numPr>
-        <w:rPr>
-          <w:color w:val="A6A6A6" w:themeColor="background1" w:themeShade="A6"/>
-        </w:rPr>
-      </w:pPr>
-      <w:r>
-        <w:rPr>
-          <w:color w:val="A6A6A6" w:themeColor="background1" w:themeShade="A6"/>
-        </w:rPr>
-        <w:t>ActorId</w:t>
-      </w:r>
-    </w:p>
-    <w:p>
-      <w:pPr>
-        <w:pStyle w:val="ListParagraph"/>
-        <w:numPr>
-          <w:ilvl w:val="2"/>
-          <w:numId w:val="1"/>
-        </w:numPr>
-        <w:rPr>
-          <w:color w:val="A6A6A6" w:themeColor="background1" w:themeShade="A6"/>
-        </w:rPr>
-      </w:pPr>
-      <w:r>
-        <w:rPr>
-          <w:color w:val="A6A6A6" w:themeColor="background1" w:themeShade="A6"/>
-        </w:rPr>
-        <w:t>MovieId</w:t>
-      </w:r>
-    </w:p>
-    <w:p/>
-    <w:p>
-      <w:pPr>
-        <w:pStyle w:val="Heading2"/>
-        <w:rPr>
-          <w:color w:val="A6A6A6" w:themeColor="background1" w:themeShade="A6"/>
-        </w:rPr>
-      </w:pPr>
-      <w:r>
-        <w:rPr>
-          <w:color w:val="A6A6A6" w:themeColor="background1" w:themeShade="A6"/>
-        </w:rPr>
         <w:t>30/6: Hỏi thầy</w:t>
       </w:r>
     </w:p>
@@ -2775,7 +2876,6 @@
         <w:rPr>
           <w:color w:val="A6A6A6" w:themeColor="background1" w:themeShade="A6"/>
         </w:rPr>
-        <w:lastRenderedPageBreak/>
         <w:t>Database</w:t>
       </w:r>
     </w:p>
@@ -3178,6 +3278,7 @@
         <w:rPr>
           <w:color w:val="A6A6A6" w:themeColor="background1" w:themeShade="A6"/>
         </w:rPr>
+        <w:lastRenderedPageBreak/>
         <w:t>Customer</w:t>
       </w:r>
     </w:p>
@@ -3308,7 +3409,6 @@
         <w:rPr>
           <w:color w:val="A6A6A6" w:themeColor="background1" w:themeShade="A6"/>
         </w:rPr>
-        <w:lastRenderedPageBreak/>
         <w:t>WebAPI: Tiếp tục làm phần Authentication</w:t>
       </w:r>
     </w:p>
@@ -3623,6 +3723,7 @@
         <w:rPr>
           <w:color w:val="A6A6A6" w:themeColor="background1" w:themeShade="A6"/>
         </w:rPr>
+        <w:lastRenderedPageBreak/>
         <w:t>Tắt âm</w:t>
       </w:r>
     </w:p>
@@ -3832,7 +3933,6 @@
         <w:rPr>
           <w:color w:val="A6A6A6" w:themeColor="background1" w:themeShade="A6"/>
         </w:rPr>
-        <w:lastRenderedPageBreak/>
         <w:t>Sửa Controller: khi lấy dữ liệu thì lấy cả Role rồi map sang DTO</w:t>
       </w:r>
     </w:p>
@@ -4142,6 +4242,7 @@
           <w:bCs/>
           <w:color w:val="A6A6A6" w:themeColor="background1" w:themeShade="A6"/>
         </w:rPr>
+        <w:lastRenderedPageBreak/>
         <w:t>Kiên</w:t>
       </w:r>
       <w:r>
@@ -4362,7 +4463,6 @@
         <w:rPr>
           <w:color w:val="A6A6A6" w:themeColor="background1" w:themeShade="A6"/>
         </w:rPr>
-        <w:lastRenderedPageBreak/>
         <w:t>Password: ko có sửa password ở đây</w:t>
       </w:r>
     </w:p>

</xml_diff>

<commit_message>
[WebClient] {Home} (Admin) Dashboard: Create
</commit_message>
<xml_diff>
--- a/Process.docx
+++ b/Process.docx
@@ -518,14 +518,8 @@
           <w:ilvl w:val="2"/>
           <w:numId w:val="1"/>
         </w:numPr>
-        <w:rPr>
-          <w:color w:val="A6A6A6" w:themeColor="background1" w:themeShade="A6"/>
-        </w:rPr>
-      </w:pPr>
-      <w:r>
-        <w:rPr>
-          <w:color w:val="A6A6A6" w:themeColor="background1" w:themeShade="A6"/>
-        </w:rPr>
+      </w:pPr>
+      <w:r>
         <w:t>MovieManagement</w:t>
       </w:r>
     </w:p>
@@ -536,14 +530,8 @@
           <w:ilvl w:val="3"/>
           <w:numId w:val="1"/>
         </w:numPr>
-        <w:rPr>
-          <w:color w:val="A6A6A6" w:themeColor="background1" w:themeShade="A6"/>
-        </w:rPr>
-      </w:pPr>
-      <w:r>
-        <w:rPr>
-          <w:color w:val="A6A6A6" w:themeColor="background1" w:themeShade="A6"/>
-        </w:rPr>
+      </w:pPr>
+      <w:r>
         <w:t>List Movie</w:t>
       </w:r>
     </w:p>
@@ -554,14 +542,8 @@
           <w:ilvl w:val="4"/>
           <w:numId w:val="1"/>
         </w:numPr>
-        <w:rPr>
-          <w:color w:val="A6A6A6" w:themeColor="background1" w:themeShade="A6"/>
-        </w:rPr>
-      </w:pPr>
-      <w:r>
-        <w:rPr>
-          <w:color w:val="A6A6A6" w:themeColor="background1" w:themeShade="A6"/>
-        </w:rPr>
+      </w:pPr>
+      <w:r>
         <w:t>Paging</w:t>
       </w:r>
     </w:p>
@@ -572,20 +554,11 @@
           <w:ilvl w:val="4"/>
           <w:numId w:val="1"/>
         </w:numPr>
-        <w:rPr>
-          <w:color w:val="A6A6A6" w:themeColor="background1" w:themeShade="A6"/>
-        </w:rPr>
-      </w:pPr>
-      <w:r>
-        <w:rPr>
-          <w:color w:val="A6A6A6" w:themeColor="background1" w:themeShade="A6"/>
-        </w:rPr>
+      </w:pPr>
+      <w:r>
         <w:t xml:space="preserve">Search </w:t>
       </w:r>
       <w:r>
-        <w:rPr>
-          <w:color w:val="A6A6A6" w:themeColor="background1" w:themeShade="A6"/>
-        </w:rPr>
         <w:t>No Data</w:t>
       </w:r>
     </w:p>
@@ -596,14 +569,8 @@
           <w:ilvl w:val="3"/>
           <w:numId w:val="1"/>
         </w:numPr>
-        <w:rPr>
-          <w:color w:val="A6A6A6" w:themeColor="background1" w:themeShade="A6"/>
-        </w:rPr>
-      </w:pPr>
-      <w:r>
-        <w:rPr>
-          <w:color w:val="A6A6A6" w:themeColor="background1" w:themeShade="A6"/>
-        </w:rPr>
+      </w:pPr>
+      <w:r>
         <w:t>Add Movie</w:t>
       </w:r>
     </w:p>
@@ -614,14 +581,8 @@
           <w:ilvl w:val="3"/>
           <w:numId w:val="1"/>
         </w:numPr>
-        <w:rPr>
-          <w:color w:val="A6A6A6" w:themeColor="background1" w:themeShade="A6"/>
-        </w:rPr>
-      </w:pPr>
-      <w:r>
-        <w:rPr>
-          <w:color w:val="A6A6A6" w:themeColor="background1" w:themeShade="A6"/>
-        </w:rPr>
+      </w:pPr>
+      <w:r>
         <w:t>Update Movie</w:t>
       </w:r>
     </w:p>
@@ -632,8 +593,14 @@
           <w:ilvl w:val="2"/>
           <w:numId w:val="1"/>
         </w:numPr>
-      </w:pPr>
-      <w:r>
+        <w:rPr>
+          <w:color w:val="A6A6A6" w:themeColor="background1" w:themeShade="A6"/>
+        </w:rPr>
+      </w:pPr>
+      <w:r>
+        <w:rPr>
+          <w:color w:val="A6A6A6" w:themeColor="background1" w:themeShade="A6"/>
+        </w:rPr>
         <w:t>UserManagement</w:t>
       </w:r>
     </w:p>
@@ -644,8 +611,14 @@
           <w:ilvl w:val="3"/>
           <w:numId w:val="1"/>
         </w:numPr>
-      </w:pPr>
-      <w:r>
+        <w:rPr>
+          <w:color w:val="A6A6A6" w:themeColor="background1" w:themeShade="A6"/>
+        </w:rPr>
+      </w:pPr>
+      <w:r>
+        <w:rPr>
+          <w:color w:val="A6A6A6" w:themeColor="background1" w:themeShade="A6"/>
+        </w:rPr>
         <w:t>List User</w:t>
       </w:r>
     </w:p>
@@ -656,8 +629,14 @@
           <w:ilvl w:val="4"/>
           <w:numId w:val="1"/>
         </w:numPr>
-      </w:pPr>
-      <w:r>
+        <w:rPr>
+          <w:color w:val="A6A6A6" w:themeColor="background1" w:themeShade="A6"/>
+        </w:rPr>
+      </w:pPr>
+      <w:r>
+        <w:rPr>
+          <w:color w:val="A6A6A6" w:themeColor="background1" w:themeShade="A6"/>
+        </w:rPr>
         <w:t>Paging</w:t>
       </w:r>
     </w:p>
@@ -668,8 +647,14 @@
           <w:ilvl w:val="4"/>
           <w:numId w:val="1"/>
         </w:numPr>
-      </w:pPr>
-      <w:r>
+        <w:rPr>
+          <w:color w:val="A6A6A6" w:themeColor="background1" w:themeShade="A6"/>
+        </w:rPr>
+      </w:pPr>
+      <w:r>
+        <w:rPr>
+          <w:color w:val="A6A6A6" w:themeColor="background1" w:themeShade="A6"/>
+        </w:rPr>
         <w:t>Search No Data</w:t>
       </w:r>
     </w:p>
@@ -680,8 +665,14 @@
           <w:ilvl w:val="3"/>
           <w:numId w:val="1"/>
         </w:numPr>
-      </w:pPr>
-      <w:r>
+        <w:rPr>
+          <w:color w:val="A6A6A6" w:themeColor="background1" w:themeShade="A6"/>
+        </w:rPr>
+      </w:pPr>
+      <w:r>
+        <w:rPr>
+          <w:color w:val="A6A6A6" w:themeColor="background1" w:themeShade="A6"/>
+        </w:rPr>
         <w:t>Add User</w:t>
       </w:r>
     </w:p>
@@ -692,8 +683,14 @@
           <w:ilvl w:val="3"/>
           <w:numId w:val="1"/>
         </w:numPr>
-      </w:pPr>
-      <w:r>
+        <w:rPr>
+          <w:color w:val="A6A6A6" w:themeColor="background1" w:themeShade="A6"/>
+        </w:rPr>
+      </w:pPr>
+      <w:r>
+        <w:rPr>
+          <w:color w:val="A6A6A6" w:themeColor="background1" w:themeShade="A6"/>
+        </w:rPr>
         <w:t>Update User</w:t>
       </w:r>
     </w:p>
@@ -751,6 +748,9 @@
         </w:rPr>
       </w:pPr>
       <w:r>
+        <w:rPr>
+          <w:color w:val="A6A6A6" w:themeColor="background1" w:themeShade="A6"/>
+        </w:rPr>
         <w:t>[API] Get Movies by CategoryID</w:t>
       </w:r>
     </w:p>
@@ -909,16 +909,23 @@
           <w:ilvl w:val="3"/>
           <w:numId w:val="1"/>
         </w:numPr>
+        <w:rPr>
+          <w:color w:val="A6A6A6" w:themeColor="background1" w:themeShade="A6"/>
+        </w:rPr>
       </w:pPr>
       <w:hyperlink r:id="rId5" w:history="1">
         <w:r>
           <w:rPr>
             <w:rStyle w:val="Hyperlink"/>
+            <w:color w:val="A6A6A6" w:themeColor="background1" w:themeShade="A6"/>
           </w:rPr>
           <w:t>https://youtu.be/AOlkcLtyXkw</w:t>
         </w:r>
       </w:hyperlink>
       <w:r>
+        <w:rPr>
+          <w:color w:val="A6A6A6" w:themeColor="background1" w:themeShade="A6"/>
+        </w:rPr>
         <w:t xml:space="preserve"> </w:t>
       </w:r>
     </w:p>
@@ -929,17 +936,32 @@
           <w:ilvl w:val="3"/>
           <w:numId w:val="1"/>
         </w:numPr>
-      </w:pPr>
-      <w:r>
+        <w:rPr>
+          <w:color w:val="A6A6A6" w:themeColor="background1" w:themeShade="A6"/>
+        </w:rPr>
+      </w:pPr>
+      <w:r>
+        <w:rPr>
+          <w:color w:val="A6A6A6" w:themeColor="background1" w:themeShade="A6"/>
+        </w:rPr>
         <w:t xml:space="preserve">Button Update Profile </w:t>
       </w:r>
       <w:r>
+        <w:rPr>
+          <w:color w:val="A6A6A6" w:themeColor="background1" w:themeShade="A6"/>
+        </w:rPr>
         <w:t>(</w:t>
       </w:r>
       <w:r>
+        <w:rPr>
+          <w:color w:val="A6A6A6" w:themeColor="background1" w:themeShade="A6"/>
+        </w:rPr>
         <w:t>Navbar</w:t>
       </w:r>
       <w:r>
+        <w:rPr>
+          <w:color w:val="A6A6A6" w:themeColor="background1" w:themeShade="A6"/>
+        </w:rPr>
         <w:t>)</w:t>
       </w:r>
     </w:p>
@@ -951,8 +973,14 @@
           <w:numId w:val="1"/>
         </w:numPr>
         <w:spacing w:before="240"/>
-      </w:pPr>
-      <w:r>
+        <w:rPr>
+          <w:color w:val="A6A6A6" w:themeColor="background1" w:themeShade="A6"/>
+        </w:rPr>
+      </w:pPr>
+      <w:r>
+        <w:rPr>
+          <w:color w:val="A6A6A6" w:themeColor="background1" w:themeShade="A6"/>
+        </w:rPr>
         <w:t>Bấm vào thì chuyển sang UpdateProfile (gửi theo UserID lấy từ local storage)</w:t>
       </w:r>
     </w:p>

</xml_diff>

<commit_message>
[WebClient] {Home} (User) Movie Buttons: Style
</commit_message>
<xml_diff>
--- a/Process.docx
+++ b/Process.docx
@@ -773,8 +773,14 @@
           <w:ilvl w:val="2"/>
           <w:numId w:val="1"/>
         </w:numPr>
-      </w:pPr>
-      <w:r>
+        <w:rPr>
+          <w:color w:val="A6A6A6" w:themeColor="background1" w:themeShade="A6"/>
+        </w:rPr>
+      </w:pPr>
+      <w:r>
+        <w:rPr>
+          <w:color w:val="A6A6A6" w:themeColor="background1" w:themeShade="A6"/>
+        </w:rPr>
         <w:t>Navbar: Các Link đến:</w:t>
       </w:r>
     </w:p>
@@ -785,8 +791,14 @@
           <w:ilvl w:val="3"/>
           <w:numId w:val="1"/>
         </w:numPr>
-      </w:pPr>
-      <w:r>
+        <w:rPr>
+          <w:color w:val="A6A6A6" w:themeColor="background1" w:themeShade="A6"/>
+        </w:rPr>
+      </w:pPr>
+      <w:r>
+        <w:rPr>
+          <w:color w:val="A6A6A6" w:themeColor="background1" w:themeShade="A6"/>
+        </w:rPr>
         <w:t>Dashboard</w:t>
       </w:r>
     </w:p>
@@ -797,8 +809,14 @@
           <w:ilvl w:val="3"/>
           <w:numId w:val="1"/>
         </w:numPr>
-      </w:pPr>
-      <w:r>
+        <w:rPr>
+          <w:color w:val="A6A6A6" w:themeColor="background1" w:themeShade="A6"/>
+        </w:rPr>
+      </w:pPr>
+      <w:r>
+        <w:rPr>
+          <w:color w:val="A6A6A6" w:themeColor="background1" w:themeShade="A6"/>
+        </w:rPr>
         <w:t>User Management</w:t>
       </w:r>
     </w:p>
@@ -809,9 +827,27 @@
           <w:ilvl w:val="3"/>
           <w:numId w:val="1"/>
         </w:numPr>
-      </w:pPr>
-      <w:r>
+        <w:rPr>
+          <w:color w:val="A6A6A6" w:themeColor="background1" w:themeShade="A6"/>
+        </w:rPr>
+      </w:pPr>
+      <w:r>
+        <w:rPr>
+          <w:color w:val="A6A6A6" w:themeColor="background1" w:themeShade="A6"/>
+        </w:rPr>
         <w:t>Movie Management</w:t>
+      </w:r>
+    </w:p>
+    <w:p>
+      <w:pPr>
+        <w:pStyle w:val="ListParagraph"/>
+        <w:numPr>
+          <w:ilvl w:val="2"/>
+          <w:numId w:val="1"/>
+        </w:numPr>
+      </w:pPr>
+      <w:r>
+        <w:t>Navbar: chung cho tất cả các trang của Admin</w:t>
       </w:r>
     </w:p>
     <w:p>
@@ -927,6 +963,7 @@
         </w:numPr>
       </w:pPr>
       <w:r>
+        <w:lastRenderedPageBreak/>
         <w:t>Forgot Password</w:t>
       </w:r>
     </w:p>
@@ -939,7 +976,6 @@
         </w:numPr>
       </w:pPr>
       <w:r>
-        <w:lastRenderedPageBreak/>
         <w:t>Gửi mail</w:t>
       </w:r>
     </w:p>
@@ -1412,6 +1448,7 @@
         <w:rPr>
           <w:color w:val="215868" w:themeColor="accent5" w:themeShade="80"/>
         </w:rPr>
+        <w:lastRenderedPageBreak/>
         <w:t>Authen – authorize</w:t>
       </w:r>
     </w:p>
@@ -1430,7 +1467,6 @@
         <w:rPr>
           <w:color w:val="215868" w:themeColor="accent5" w:themeShade="80"/>
         </w:rPr>
-        <w:lastRenderedPageBreak/>
         <w:t>Login</w:t>
       </w:r>
     </w:p>

</xml_diff>

<commit_message>
[WebClient] {Home} (User) Navbar: Style
</commit_message>
<xml_diff>
--- a/Process.docx
+++ b/Process.docx
@@ -1274,6 +1274,42 @@
       <w:pPr>
         <w:pStyle w:val="ListParagraph"/>
         <w:numPr>
+          <w:ilvl w:val="3"/>
+          <w:numId w:val="1"/>
+        </w:numPr>
+      </w:pPr>
+      <w:r>
+        <w:t>Navbar:</w:t>
+      </w:r>
+    </w:p>
+    <w:p>
+      <w:pPr>
+        <w:pStyle w:val="ListParagraph"/>
+        <w:numPr>
+          <w:ilvl w:val="4"/>
+          <w:numId w:val="1"/>
+        </w:numPr>
+      </w:pPr>
+      <w:r>
+        <w:t>Top: Transition -&gt; Opacity</w:t>
+      </w:r>
+    </w:p>
+    <w:p>
+      <w:pPr>
+        <w:pStyle w:val="ListParagraph"/>
+        <w:numPr>
+          <w:ilvl w:val="4"/>
+          <w:numId w:val="1"/>
+        </w:numPr>
+      </w:pPr>
+      <w:r>
+        <w:t>Scroll: Full</w:t>
+      </w:r>
+    </w:p>
+    <w:p>
+      <w:pPr>
+        <w:pStyle w:val="ListParagraph"/>
+        <w:numPr>
           <w:ilvl w:val="2"/>
           <w:numId w:val="1"/>
         </w:numPr>
@@ -1448,7 +1484,6 @@
         <w:rPr>
           <w:color w:val="215868" w:themeColor="accent5" w:themeShade="80"/>
         </w:rPr>
-        <w:lastRenderedPageBreak/>
         <w:t>Authen – authorize</w:t>
       </w:r>
     </w:p>
@@ -1894,6 +1929,7 @@
         <w:rPr>
           <w:color w:val="A6A6A6" w:themeColor="background1" w:themeShade="A6"/>
         </w:rPr>
+        <w:lastRenderedPageBreak/>
         <w:t xml:space="preserve">Tạo Project ASP.NET Framework </w:t>
       </w:r>
       <w:r>
@@ -1960,7 +1996,6 @@
         <w:rPr>
           <w:color w:val="A6A6A6" w:themeColor="background1" w:themeShade="A6"/>
         </w:rPr>
-        <w:lastRenderedPageBreak/>
         <w:t>=&gt; Thất bại (Version cũ)</w:t>
       </w:r>
       <w:r>
@@ -2281,6 +2316,7 @@
         <w:rPr>
           <w:color w:val="A6A6A6" w:themeColor="background1" w:themeShade="A6"/>
         </w:rPr>
+        <w:lastRenderedPageBreak/>
         <w:t>29/6: Database Design</w:t>
       </w:r>
     </w:p>
@@ -2335,499 +2371,499 @@
         <w:rPr>
           <w:color w:val="A6A6A6" w:themeColor="background1" w:themeShade="A6"/>
         </w:rPr>
+        <w:t>UserId: int</w:t>
+      </w:r>
+    </w:p>
+    <w:p>
+      <w:pPr>
+        <w:pStyle w:val="ListParagraph"/>
+        <w:numPr>
+          <w:ilvl w:val="2"/>
+          <w:numId w:val="1"/>
+        </w:numPr>
+        <w:rPr>
+          <w:color w:val="A6A6A6" w:themeColor="background1" w:themeShade="A6"/>
+        </w:rPr>
+      </w:pPr>
+      <w:r>
+        <w:rPr>
+          <w:color w:val="A6A6A6" w:themeColor="background1" w:themeShade="A6"/>
+        </w:rPr>
+        <w:t>Email: string</w:t>
+      </w:r>
+    </w:p>
+    <w:p>
+      <w:pPr>
+        <w:pStyle w:val="ListParagraph"/>
+        <w:numPr>
+          <w:ilvl w:val="2"/>
+          <w:numId w:val="1"/>
+        </w:numPr>
+        <w:rPr>
+          <w:color w:val="A6A6A6" w:themeColor="background1" w:themeShade="A6"/>
+        </w:rPr>
+      </w:pPr>
+      <w:r>
+        <w:rPr>
+          <w:color w:val="A6A6A6" w:themeColor="background1" w:themeShade="A6"/>
+        </w:rPr>
+        <w:t>Username: string</w:t>
+      </w:r>
+    </w:p>
+    <w:p>
+      <w:pPr>
+        <w:pStyle w:val="ListParagraph"/>
+        <w:numPr>
+          <w:ilvl w:val="2"/>
+          <w:numId w:val="1"/>
+        </w:numPr>
+        <w:rPr>
+          <w:color w:val="A6A6A6" w:themeColor="background1" w:themeShade="A6"/>
+        </w:rPr>
+      </w:pPr>
+      <w:r>
+        <w:rPr>
+          <w:color w:val="A6A6A6" w:themeColor="background1" w:themeShade="A6"/>
+        </w:rPr>
+        <w:t>Password: string</w:t>
+      </w:r>
+    </w:p>
+    <w:p>
+      <w:pPr>
+        <w:pStyle w:val="ListParagraph"/>
+        <w:numPr>
+          <w:ilvl w:val="2"/>
+          <w:numId w:val="1"/>
+        </w:numPr>
+        <w:rPr>
+          <w:color w:val="A6A6A6" w:themeColor="background1" w:themeShade="A6"/>
+        </w:rPr>
+      </w:pPr>
+      <w:r>
+        <w:rPr>
+          <w:color w:val="A6A6A6" w:themeColor="background1" w:themeShade="A6"/>
+        </w:rPr>
+        <w:t>RoleId: int</w:t>
+      </w:r>
+    </w:p>
+    <w:p>
+      <w:pPr>
+        <w:pStyle w:val="ListParagraph"/>
+        <w:numPr>
+          <w:ilvl w:val="1"/>
+          <w:numId w:val="1"/>
+        </w:numPr>
+        <w:rPr>
+          <w:color w:val="A6A6A6" w:themeColor="background1" w:themeShade="A6"/>
+        </w:rPr>
+      </w:pPr>
+      <w:r>
+        <w:rPr>
+          <w:color w:val="A6A6A6" w:themeColor="background1" w:themeShade="A6"/>
+        </w:rPr>
+        <w:t>Role</w:t>
+      </w:r>
+    </w:p>
+    <w:p>
+      <w:pPr>
+        <w:pStyle w:val="ListParagraph"/>
+        <w:numPr>
+          <w:ilvl w:val="2"/>
+          <w:numId w:val="1"/>
+        </w:numPr>
+        <w:rPr>
+          <w:color w:val="A6A6A6" w:themeColor="background1" w:themeShade="A6"/>
+        </w:rPr>
+      </w:pPr>
+      <w:r>
+        <w:rPr>
+          <w:color w:val="A6A6A6" w:themeColor="background1" w:themeShade="A6"/>
+        </w:rPr>
+        <w:t>RoleId: int</w:t>
+      </w:r>
+    </w:p>
+    <w:p>
+      <w:pPr>
+        <w:pStyle w:val="ListParagraph"/>
+        <w:numPr>
+          <w:ilvl w:val="2"/>
+          <w:numId w:val="1"/>
+        </w:numPr>
+        <w:rPr>
+          <w:color w:val="A6A6A6" w:themeColor="background1" w:themeShade="A6"/>
+        </w:rPr>
+      </w:pPr>
+      <w:r>
+        <w:rPr>
+          <w:color w:val="A6A6A6" w:themeColor="background1" w:themeShade="A6"/>
+        </w:rPr>
+        <w:t>RoleName: string</w:t>
+      </w:r>
+      <w:r>
+        <w:rPr>
+          <w:color w:val="A6A6A6" w:themeColor="background1" w:themeShade="A6"/>
+        </w:rPr>
+        <w:br/>
+      </w:r>
+    </w:p>
+    <w:p>
+      <w:pPr>
+        <w:pStyle w:val="ListParagraph"/>
+        <w:numPr>
+          <w:ilvl w:val="1"/>
+          <w:numId w:val="1"/>
+        </w:numPr>
+        <w:rPr>
+          <w:color w:val="A6A6A6" w:themeColor="background1" w:themeShade="A6"/>
+        </w:rPr>
+      </w:pPr>
+      <w:r>
+        <w:rPr>
+          <w:color w:val="A6A6A6" w:themeColor="background1" w:themeShade="A6"/>
+        </w:rPr>
+        <w:t>Movie</w:t>
+      </w:r>
+    </w:p>
+    <w:p>
+      <w:pPr>
+        <w:pStyle w:val="ListParagraph"/>
+        <w:numPr>
+          <w:ilvl w:val="2"/>
+          <w:numId w:val="1"/>
+        </w:numPr>
+        <w:rPr>
+          <w:color w:val="A6A6A6" w:themeColor="background1" w:themeShade="A6"/>
+        </w:rPr>
+      </w:pPr>
+      <w:r>
+        <w:rPr>
+          <w:color w:val="A6A6A6" w:themeColor="background1" w:themeShade="A6"/>
+        </w:rPr>
+        <w:t>MovieId: int</w:t>
+      </w:r>
+    </w:p>
+    <w:p>
+      <w:pPr>
+        <w:pStyle w:val="ListParagraph"/>
+        <w:numPr>
+          <w:ilvl w:val="2"/>
+          <w:numId w:val="1"/>
+        </w:numPr>
+        <w:rPr>
+          <w:color w:val="A6A6A6" w:themeColor="background1" w:themeShade="A6"/>
+        </w:rPr>
+      </w:pPr>
+      <w:r>
+        <w:rPr>
+          <w:color w:val="A6A6A6" w:themeColor="background1" w:themeShade="A6"/>
+        </w:rPr>
+        <w:t>MovieName: string</w:t>
+      </w:r>
+    </w:p>
+    <w:p>
+      <w:pPr>
+        <w:pStyle w:val="ListParagraph"/>
+        <w:numPr>
+          <w:ilvl w:val="2"/>
+          <w:numId w:val="1"/>
+        </w:numPr>
+        <w:rPr>
+          <w:color w:val="A6A6A6" w:themeColor="background1" w:themeShade="A6"/>
+        </w:rPr>
+      </w:pPr>
+      <w:r>
+        <w:rPr>
+          <w:color w:val="A6A6A6" w:themeColor="background1" w:themeShade="A6"/>
+        </w:rPr>
+        <w:t>VideoPath: string (đường dẫn đến video của phim)</w:t>
+      </w:r>
+    </w:p>
+    <w:p>
+      <w:pPr>
+        <w:pStyle w:val="ListParagraph"/>
+        <w:numPr>
+          <w:ilvl w:val="2"/>
+          <w:numId w:val="1"/>
+        </w:numPr>
+        <w:rPr>
+          <w:color w:val="A6A6A6" w:themeColor="background1" w:themeShade="A6"/>
+        </w:rPr>
+      </w:pPr>
+      <w:r>
+        <w:rPr>
+          <w:color w:val="A6A6A6" w:themeColor="background1" w:themeShade="A6"/>
+        </w:rPr>
+        <w:t>Description: string</w:t>
+      </w:r>
+    </w:p>
+    <w:p>
+      <w:pPr>
+        <w:pStyle w:val="ListParagraph"/>
+        <w:numPr>
+          <w:ilvl w:val="2"/>
+          <w:numId w:val="1"/>
+        </w:numPr>
+        <w:rPr>
+          <w:color w:val="A6A6A6" w:themeColor="background1" w:themeShade="A6"/>
+        </w:rPr>
+      </w:pPr>
+      <w:r>
+        <w:rPr>
+          <w:color w:val="A6A6A6" w:themeColor="background1" w:themeShade="A6"/>
+        </w:rPr>
+        <w:t>Duration: int (thời lượng phim – tính theo phút)</w:t>
+      </w:r>
+    </w:p>
+    <w:p>
+      <w:pPr>
+        <w:pStyle w:val="ListParagraph"/>
+        <w:numPr>
+          <w:ilvl w:val="2"/>
+          <w:numId w:val="1"/>
+        </w:numPr>
+        <w:rPr>
+          <w:color w:val="A6A6A6" w:themeColor="background1" w:themeShade="A6"/>
+        </w:rPr>
+      </w:pPr>
+      <w:r>
+        <w:rPr>
+          <w:color w:val="A6A6A6" w:themeColor="background1" w:themeShade="A6"/>
+        </w:rPr>
+        <w:t>Rated: int (độ tuổi xem)</w:t>
+      </w:r>
+    </w:p>
+    <w:p>
+      <w:pPr>
+        <w:pStyle w:val="ListParagraph"/>
+        <w:numPr>
+          <w:ilvl w:val="2"/>
+          <w:numId w:val="1"/>
+        </w:numPr>
+        <w:rPr>
+          <w:color w:val="A6A6A6" w:themeColor="background1" w:themeShade="A6"/>
+        </w:rPr>
+      </w:pPr>
+      <w:r>
+        <w:rPr>
+          <w:color w:val="A6A6A6" w:themeColor="background1" w:themeShade="A6"/>
+        </w:rPr>
+        <w:t>PublishedYear: int</w:t>
+      </w:r>
+    </w:p>
+    <w:p>
+      <w:pPr>
+        <w:pStyle w:val="ListParagraph"/>
+        <w:numPr>
+          <w:ilvl w:val="2"/>
+          <w:numId w:val="1"/>
+        </w:numPr>
+        <w:rPr>
+          <w:color w:val="A6A6A6" w:themeColor="background1" w:themeShade="A6"/>
+        </w:rPr>
+      </w:pPr>
+      <w:r>
+        <w:rPr>
+          <w:color w:val="A6A6A6" w:themeColor="background1" w:themeShade="A6"/>
+        </w:rPr>
+        <w:t>Country: string</w:t>
+      </w:r>
+    </w:p>
+    <w:p>
+      <w:pPr>
+        <w:pStyle w:val="ListParagraph"/>
+        <w:numPr>
+          <w:ilvl w:val="2"/>
+          <w:numId w:val="1"/>
+        </w:numPr>
+        <w:rPr>
+          <w:color w:val="A6A6A6" w:themeColor="background1" w:themeShade="A6"/>
+        </w:rPr>
+      </w:pPr>
+      <w:r>
+        <w:rPr>
+          <w:color w:val="A6A6A6" w:themeColor="background1" w:themeShade="A6"/>
+        </w:rPr>
+        <w:t>ImagePath: string (đường dẫn đến ảnh poster của phim)</w:t>
+      </w:r>
+    </w:p>
+    <w:p>
+      <w:pPr>
+        <w:pStyle w:val="ListParagraph"/>
+        <w:numPr>
+          <w:ilvl w:val="1"/>
+          <w:numId w:val="1"/>
+        </w:numPr>
+        <w:rPr>
+          <w:color w:val="A6A6A6" w:themeColor="background1" w:themeShade="A6"/>
+        </w:rPr>
+      </w:pPr>
+      <w:r>
+        <w:rPr>
+          <w:color w:val="A6A6A6" w:themeColor="background1" w:themeShade="A6"/>
+        </w:rPr>
+        <w:t>Category</w:t>
+      </w:r>
+    </w:p>
+    <w:p>
+      <w:pPr>
+        <w:pStyle w:val="ListParagraph"/>
+        <w:numPr>
+          <w:ilvl w:val="2"/>
+          <w:numId w:val="1"/>
+        </w:numPr>
+        <w:rPr>
+          <w:color w:val="A6A6A6" w:themeColor="background1" w:themeShade="A6"/>
+        </w:rPr>
+      </w:pPr>
+      <w:r>
+        <w:rPr>
+          <w:color w:val="A6A6A6" w:themeColor="background1" w:themeShade="A6"/>
+        </w:rPr>
+        <w:t>CategoryId: string</w:t>
+      </w:r>
+    </w:p>
+    <w:p>
+      <w:pPr>
+        <w:pStyle w:val="ListParagraph"/>
+        <w:numPr>
+          <w:ilvl w:val="2"/>
+          <w:numId w:val="1"/>
+        </w:numPr>
+        <w:rPr>
+          <w:color w:val="A6A6A6" w:themeColor="background1" w:themeShade="A6"/>
+        </w:rPr>
+      </w:pPr>
+      <w:r>
+        <w:rPr>
+          <w:color w:val="A6A6A6" w:themeColor="background1" w:themeShade="A6"/>
+        </w:rPr>
+        <w:t>CategoryName: name</w:t>
+      </w:r>
+    </w:p>
+    <w:p>
+      <w:pPr>
+        <w:pStyle w:val="ListParagraph"/>
+        <w:numPr>
+          <w:ilvl w:val="1"/>
+          <w:numId w:val="1"/>
+        </w:numPr>
+        <w:rPr>
+          <w:color w:val="A6A6A6" w:themeColor="background1" w:themeShade="A6"/>
+        </w:rPr>
+      </w:pPr>
+      <w:r>
+        <w:rPr>
+          <w:color w:val="A6A6A6" w:themeColor="background1" w:themeShade="A6"/>
+        </w:rPr>
+        <w:t>Category-Movie (tự động gen trong DB, ko có trong Models) (mỗi Movie cx có nhiều Category)</w:t>
+      </w:r>
+    </w:p>
+    <w:p>
+      <w:pPr>
+        <w:pStyle w:val="ListParagraph"/>
+        <w:numPr>
+          <w:ilvl w:val="2"/>
+          <w:numId w:val="1"/>
+        </w:numPr>
+        <w:rPr>
+          <w:color w:val="A6A6A6" w:themeColor="background1" w:themeShade="A6"/>
+        </w:rPr>
+      </w:pPr>
+      <w:r>
+        <w:rPr>
+          <w:color w:val="A6A6A6" w:themeColor="background1" w:themeShade="A6"/>
+        </w:rPr>
+        <w:t>CategoryId</w:t>
+      </w:r>
+    </w:p>
+    <w:p>
+      <w:pPr>
+        <w:pStyle w:val="ListParagraph"/>
+        <w:numPr>
+          <w:ilvl w:val="2"/>
+          <w:numId w:val="1"/>
+        </w:numPr>
+        <w:rPr>
+          <w:color w:val="A6A6A6" w:themeColor="background1" w:themeShade="A6"/>
+        </w:rPr>
+      </w:pPr>
+      <w:r>
+        <w:rPr>
+          <w:color w:val="A6A6A6" w:themeColor="background1" w:themeShade="A6"/>
+        </w:rPr>
+        <w:t>MovieId</w:t>
+      </w:r>
+    </w:p>
+    <w:p>
+      <w:pPr>
+        <w:pStyle w:val="ListParagraph"/>
+        <w:numPr>
+          <w:ilvl w:val="1"/>
+          <w:numId w:val="1"/>
+        </w:numPr>
+        <w:rPr>
+          <w:color w:val="A6A6A6" w:themeColor="background1" w:themeShade="A6"/>
+        </w:rPr>
+      </w:pPr>
+      <w:r>
+        <w:rPr>
+          <w:color w:val="A6A6A6" w:themeColor="background1" w:themeShade="A6"/>
+        </w:rPr>
+        <w:t>Actor</w:t>
+      </w:r>
+    </w:p>
+    <w:p>
+      <w:pPr>
+        <w:pStyle w:val="ListParagraph"/>
+        <w:numPr>
+          <w:ilvl w:val="2"/>
+          <w:numId w:val="1"/>
+        </w:numPr>
+        <w:rPr>
+          <w:color w:val="A6A6A6" w:themeColor="background1" w:themeShade="A6"/>
+        </w:rPr>
+      </w:pPr>
+      <w:r>
+        <w:rPr>
+          <w:color w:val="A6A6A6" w:themeColor="background1" w:themeShade="A6"/>
+        </w:rPr>
+        <w:t>ActorId: int</w:t>
+      </w:r>
+    </w:p>
+    <w:p>
+      <w:pPr>
+        <w:pStyle w:val="ListParagraph"/>
+        <w:numPr>
+          <w:ilvl w:val="2"/>
+          <w:numId w:val="1"/>
+        </w:numPr>
+        <w:rPr>
+          <w:color w:val="A6A6A6" w:themeColor="background1" w:themeShade="A6"/>
+        </w:rPr>
+      </w:pPr>
+      <w:r>
+        <w:rPr>
+          <w:color w:val="A6A6A6" w:themeColor="background1" w:themeShade="A6"/>
+        </w:rPr>
+        <w:t>ActorName: string</w:t>
+      </w:r>
+    </w:p>
+    <w:p>
+      <w:pPr>
+        <w:pStyle w:val="ListParagraph"/>
+        <w:numPr>
+          <w:ilvl w:val="1"/>
+          <w:numId w:val="1"/>
+        </w:numPr>
+        <w:rPr>
+          <w:color w:val="A6A6A6" w:themeColor="background1" w:themeShade="A6"/>
+        </w:rPr>
+      </w:pPr>
+      <w:r>
+        <w:rPr>
+          <w:color w:val="A6A6A6" w:themeColor="background1" w:themeShade="A6"/>
+        </w:rPr>
         <w:lastRenderedPageBreak/>
-        <w:t>UserId: int</w:t>
-      </w:r>
-    </w:p>
-    <w:p>
-      <w:pPr>
-        <w:pStyle w:val="ListParagraph"/>
-        <w:numPr>
-          <w:ilvl w:val="2"/>
-          <w:numId w:val="1"/>
-        </w:numPr>
-        <w:rPr>
-          <w:color w:val="A6A6A6" w:themeColor="background1" w:themeShade="A6"/>
-        </w:rPr>
-      </w:pPr>
-      <w:r>
-        <w:rPr>
-          <w:color w:val="A6A6A6" w:themeColor="background1" w:themeShade="A6"/>
-        </w:rPr>
-        <w:t>Email: string</w:t>
-      </w:r>
-    </w:p>
-    <w:p>
-      <w:pPr>
-        <w:pStyle w:val="ListParagraph"/>
-        <w:numPr>
-          <w:ilvl w:val="2"/>
-          <w:numId w:val="1"/>
-        </w:numPr>
-        <w:rPr>
-          <w:color w:val="A6A6A6" w:themeColor="background1" w:themeShade="A6"/>
-        </w:rPr>
-      </w:pPr>
-      <w:r>
-        <w:rPr>
-          <w:color w:val="A6A6A6" w:themeColor="background1" w:themeShade="A6"/>
-        </w:rPr>
-        <w:t>Username: string</w:t>
-      </w:r>
-    </w:p>
-    <w:p>
-      <w:pPr>
-        <w:pStyle w:val="ListParagraph"/>
-        <w:numPr>
-          <w:ilvl w:val="2"/>
-          <w:numId w:val="1"/>
-        </w:numPr>
-        <w:rPr>
-          <w:color w:val="A6A6A6" w:themeColor="background1" w:themeShade="A6"/>
-        </w:rPr>
-      </w:pPr>
-      <w:r>
-        <w:rPr>
-          <w:color w:val="A6A6A6" w:themeColor="background1" w:themeShade="A6"/>
-        </w:rPr>
-        <w:t>Password: string</w:t>
-      </w:r>
-    </w:p>
-    <w:p>
-      <w:pPr>
-        <w:pStyle w:val="ListParagraph"/>
-        <w:numPr>
-          <w:ilvl w:val="2"/>
-          <w:numId w:val="1"/>
-        </w:numPr>
-        <w:rPr>
-          <w:color w:val="A6A6A6" w:themeColor="background1" w:themeShade="A6"/>
-        </w:rPr>
-      </w:pPr>
-      <w:r>
-        <w:rPr>
-          <w:color w:val="A6A6A6" w:themeColor="background1" w:themeShade="A6"/>
-        </w:rPr>
-        <w:t>RoleId: int</w:t>
-      </w:r>
-    </w:p>
-    <w:p>
-      <w:pPr>
-        <w:pStyle w:val="ListParagraph"/>
-        <w:numPr>
-          <w:ilvl w:val="1"/>
-          <w:numId w:val="1"/>
-        </w:numPr>
-        <w:rPr>
-          <w:color w:val="A6A6A6" w:themeColor="background1" w:themeShade="A6"/>
-        </w:rPr>
-      </w:pPr>
-      <w:r>
-        <w:rPr>
-          <w:color w:val="A6A6A6" w:themeColor="background1" w:themeShade="A6"/>
-        </w:rPr>
-        <w:t>Role</w:t>
-      </w:r>
-    </w:p>
-    <w:p>
-      <w:pPr>
-        <w:pStyle w:val="ListParagraph"/>
-        <w:numPr>
-          <w:ilvl w:val="2"/>
-          <w:numId w:val="1"/>
-        </w:numPr>
-        <w:rPr>
-          <w:color w:val="A6A6A6" w:themeColor="background1" w:themeShade="A6"/>
-        </w:rPr>
-      </w:pPr>
-      <w:r>
-        <w:rPr>
-          <w:color w:val="A6A6A6" w:themeColor="background1" w:themeShade="A6"/>
-        </w:rPr>
-        <w:t>RoleId: int</w:t>
-      </w:r>
-    </w:p>
-    <w:p>
-      <w:pPr>
-        <w:pStyle w:val="ListParagraph"/>
-        <w:numPr>
-          <w:ilvl w:val="2"/>
-          <w:numId w:val="1"/>
-        </w:numPr>
-        <w:rPr>
-          <w:color w:val="A6A6A6" w:themeColor="background1" w:themeShade="A6"/>
-        </w:rPr>
-      </w:pPr>
-      <w:r>
-        <w:rPr>
-          <w:color w:val="A6A6A6" w:themeColor="background1" w:themeShade="A6"/>
-        </w:rPr>
-        <w:t>RoleName: string</w:t>
-      </w:r>
-      <w:r>
-        <w:rPr>
-          <w:color w:val="A6A6A6" w:themeColor="background1" w:themeShade="A6"/>
-        </w:rPr>
-        <w:br/>
-      </w:r>
-    </w:p>
-    <w:p>
-      <w:pPr>
-        <w:pStyle w:val="ListParagraph"/>
-        <w:numPr>
-          <w:ilvl w:val="1"/>
-          <w:numId w:val="1"/>
-        </w:numPr>
-        <w:rPr>
-          <w:color w:val="A6A6A6" w:themeColor="background1" w:themeShade="A6"/>
-        </w:rPr>
-      </w:pPr>
-      <w:r>
-        <w:rPr>
-          <w:color w:val="A6A6A6" w:themeColor="background1" w:themeShade="A6"/>
-        </w:rPr>
-        <w:t>Movie</w:t>
-      </w:r>
-    </w:p>
-    <w:p>
-      <w:pPr>
-        <w:pStyle w:val="ListParagraph"/>
-        <w:numPr>
-          <w:ilvl w:val="2"/>
-          <w:numId w:val="1"/>
-        </w:numPr>
-        <w:rPr>
-          <w:color w:val="A6A6A6" w:themeColor="background1" w:themeShade="A6"/>
-        </w:rPr>
-      </w:pPr>
-      <w:r>
-        <w:rPr>
-          <w:color w:val="A6A6A6" w:themeColor="background1" w:themeShade="A6"/>
-        </w:rPr>
-        <w:t>MovieId: int</w:t>
-      </w:r>
-    </w:p>
-    <w:p>
-      <w:pPr>
-        <w:pStyle w:val="ListParagraph"/>
-        <w:numPr>
-          <w:ilvl w:val="2"/>
-          <w:numId w:val="1"/>
-        </w:numPr>
-        <w:rPr>
-          <w:color w:val="A6A6A6" w:themeColor="background1" w:themeShade="A6"/>
-        </w:rPr>
-      </w:pPr>
-      <w:r>
-        <w:rPr>
-          <w:color w:val="A6A6A6" w:themeColor="background1" w:themeShade="A6"/>
-        </w:rPr>
-        <w:t>MovieName: string</w:t>
-      </w:r>
-    </w:p>
-    <w:p>
-      <w:pPr>
-        <w:pStyle w:val="ListParagraph"/>
-        <w:numPr>
-          <w:ilvl w:val="2"/>
-          <w:numId w:val="1"/>
-        </w:numPr>
-        <w:rPr>
-          <w:color w:val="A6A6A6" w:themeColor="background1" w:themeShade="A6"/>
-        </w:rPr>
-      </w:pPr>
-      <w:r>
-        <w:rPr>
-          <w:color w:val="A6A6A6" w:themeColor="background1" w:themeShade="A6"/>
-        </w:rPr>
-        <w:t>VideoPath: string (đường dẫn đến video của phim)</w:t>
-      </w:r>
-    </w:p>
-    <w:p>
-      <w:pPr>
-        <w:pStyle w:val="ListParagraph"/>
-        <w:numPr>
-          <w:ilvl w:val="2"/>
-          <w:numId w:val="1"/>
-        </w:numPr>
-        <w:rPr>
-          <w:color w:val="A6A6A6" w:themeColor="background1" w:themeShade="A6"/>
-        </w:rPr>
-      </w:pPr>
-      <w:r>
-        <w:rPr>
-          <w:color w:val="A6A6A6" w:themeColor="background1" w:themeShade="A6"/>
-        </w:rPr>
-        <w:t>Description: string</w:t>
-      </w:r>
-    </w:p>
-    <w:p>
-      <w:pPr>
-        <w:pStyle w:val="ListParagraph"/>
-        <w:numPr>
-          <w:ilvl w:val="2"/>
-          <w:numId w:val="1"/>
-        </w:numPr>
-        <w:rPr>
-          <w:color w:val="A6A6A6" w:themeColor="background1" w:themeShade="A6"/>
-        </w:rPr>
-      </w:pPr>
-      <w:r>
-        <w:rPr>
-          <w:color w:val="A6A6A6" w:themeColor="background1" w:themeShade="A6"/>
-        </w:rPr>
-        <w:t>Duration: int (thời lượng phim – tính theo phút)</w:t>
-      </w:r>
-    </w:p>
-    <w:p>
-      <w:pPr>
-        <w:pStyle w:val="ListParagraph"/>
-        <w:numPr>
-          <w:ilvl w:val="2"/>
-          <w:numId w:val="1"/>
-        </w:numPr>
-        <w:rPr>
-          <w:color w:val="A6A6A6" w:themeColor="background1" w:themeShade="A6"/>
-        </w:rPr>
-      </w:pPr>
-      <w:r>
-        <w:rPr>
-          <w:color w:val="A6A6A6" w:themeColor="background1" w:themeShade="A6"/>
-        </w:rPr>
-        <w:t>Rated: int (độ tuổi xem)</w:t>
-      </w:r>
-    </w:p>
-    <w:p>
-      <w:pPr>
-        <w:pStyle w:val="ListParagraph"/>
-        <w:numPr>
-          <w:ilvl w:val="2"/>
-          <w:numId w:val="1"/>
-        </w:numPr>
-        <w:rPr>
-          <w:color w:val="A6A6A6" w:themeColor="background1" w:themeShade="A6"/>
-        </w:rPr>
-      </w:pPr>
-      <w:r>
-        <w:rPr>
-          <w:color w:val="A6A6A6" w:themeColor="background1" w:themeShade="A6"/>
-        </w:rPr>
-        <w:t>PublishedYear: int</w:t>
-      </w:r>
-    </w:p>
-    <w:p>
-      <w:pPr>
-        <w:pStyle w:val="ListParagraph"/>
-        <w:numPr>
-          <w:ilvl w:val="2"/>
-          <w:numId w:val="1"/>
-        </w:numPr>
-        <w:rPr>
-          <w:color w:val="A6A6A6" w:themeColor="background1" w:themeShade="A6"/>
-        </w:rPr>
-      </w:pPr>
-      <w:r>
-        <w:rPr>
-          <w:color w:val="A6A6A6" w:themeColor="background1" w:themeShade="A6"/>
-        </w:rPr>
-        <w:t>Country: string</w:t>
-      </w:r>
-    </w:p>
-    <w:p>
-      <w:pPr>
-        <w:pStyle w:val="ListParagraph"/>
-        <w:numPr>
-          <w:ilvl w:val="2"/>
-          <w:numId w:val="1"/>
-        </w:numPr>
-        <w:rPr>
-          <w:color w:val="A6A6A6" w:themeColor="background1" w:themeShade="A6"/>
-        </w:rPr>
-      </w:pPr>
-      <w:r>
-        <w:rPr>
-          <w:color w:val="A6A6A6" w:themeColor="background1" w:themeShade="A6"/>
-        </w:rPr>
-        <w:t>ImagePath: string (đường dẫn đến ảnh poster của phim)</w:t>
-      </w:r>
-    </w:p>
-    <w:p>
-      <w:pPr>
-        <w:pStyle w:val="ListParagraph"/>
-        <w:numPr>
-          <w:ilvl w:val="1"/>
-          <w:numId w:val="1"/>
-        </w:numPr>
-        <w:rPr>
-          <w:color w:val="A6A6A6" w:themeColor="background1" w:themeShade="A6"/>
-        </w:rPr>
-      </w:pPr>
-      <w:r>
-        <w:rPr>
-          <w:color w:val="A6A6A6" w:themeColor="background1" w:themeShade="A6"/>
-        </w:rPr>
-        <w:t>Category</w:t>
-      </w:r>
-    </w:p>
-    <w:p>
-      <w:pPr>
-        <w:pStyle w:val="ListParagraph"/>
-        <w:numPr>
-          <w:ilvl w:val="2"/>
-          <w:numId w:val="1"/>
-        </w:numPr>
-        <w:rPr>
-          <w:color w:val="A6A6A6" w:themeColor="background1" w:themeShade="A6"/>
-        </w:rPr>
-      </w:pPr>
-      <w:r>
-        <w:rPr>
-          <w:color w:val="A6A6A6" w:themeColor="background1" w:themeShade="A6"/>
-        </w:rPr>
-        <w:t>CategoryId: string</w:t>
-      </w:r>
-    </w:p>
-    <w:p>
-      <w:pPr>
-        <w:pStyle w:val="ListParagraph"/>
-        <w:numPr>
-          <w:ilvl w:val="2"/>
-          <w:numId w:val="1"/>
-        </w:numPr>
-        <w:rPr>
-          <w:color w:val="A6A6A6" w:themeColor="background1" w:themeShade="A6"/>
-        </w:rPr>
-      </w:pPr>
-      <w:r>
-        <w:rPr>
-          <w:color w:val="A6A6A6" w:themeColor="background1" w:themeShade="A6"/>
-        </w:rPr>
-        <w:t>CategoryName: name</w:t>
-      </w:r>
-    </w:p>
-    <w:p>
-      <w:pPr>
-        <w:pStyle w:val="ListParagraph"/>
-        <w:numPr>
-          <w:ilvl w:val="1"/>
-          <w:numId w:val="1"/>
-        </w:numPr>
-        <w:rPr>
-          <w:color w:val="A6A6A6" w:themeColor="background1" w:themeShade="A6"/>
-        </w:rPr>
-      </w:pPr>
-      <w:r>
-        <w:rPr>
-          <w:color w:val="A6A6A6" w:themeColor="background1" w:themeShade="A6"/>
-        </w:rPr>
-        <w:t>Category-Movie (tự động gen trong DB, ko có trong Models) (mỗi Movie cx có nhiều Category)</w:t>
-      </w:r>
-    </w:p>
-    <w:p>
-      <w:pPr>
-        <w:pStyle w:val="ListParagraph"/>
-        <w:numPr>
-          <w:ilvl w:val="2"/>
-          <w:numId w:val="1"/>
-        </w:numPr>
-        <w:rPr>
-          <w:color w:val="A6A6A6" w:themeColor="background1" w:themeShade="A6"/>
-        </w:rPr>
-      </w:pPr>
-      <w:r>
-        <w:rPr>
-          <w:color w:val="A6A6A6" w:themeColor="background1" w:themeShade="A6"/>
-        </w:rPr>
-        <w:t>CategoryId</w:t>
-      </w:r>
-    </w:p>
-    <w:p>
-      <w:pPr>
-        <w:pStyle w:val="ListParagraph"/>
-        <w:numPr>
-          <w:ilvl w:val="2"/>
-          <w:numId w:val="1"/>
-        </w:numPr>
-        <w:rPr>
-          <w:color w:val="A6A6A6" w:themeColor="background1" w:themeShade="A6"/>
-        </w:rPr>
-      </w:pPr>
-      <w:r>
-        <w:rPr>
-          <w:color w:val="A6A6A6" w:themeColor="background1" w:themeShade="A6"/>
-        </w:rPr>
-        <w:t>MovieId</w:t>
-      </w:r>
-    </w:p>
-    <w:p>
-      <w:pPr>
-        <w:pStyle w:val="ListParagraph"/>
-        <w:numPr>
-          <w:ilvl w:val="1"/>
-          <w:numId w:val="1"/>
-        </w:numPr>
-        <w:rPr>
-          <w:color w:val="A6A6A6" w:themeColor="background1" w:themeShade="A6"/>
-        </w:rPr>
-      </w:pPr>
-      <w:r>
-        <w:rPr>
-          <w:color w:val="A6A6A6" w:themeColor="background1" w:themeShade="A6"/>
-        </w:rPr>
-        <w:t>Actor</w:t>
-      </w:r>
-    </w:p>
-    <w:p>
-      <w:pPr>
-        <w:pStyle w:val="ListParagraph"/>
-        <w:numPr>
-          <w:ilvl w:val="2"/>
-          <w:numId w:val="1"/>
-        </w:numPr>
-        <w:rPr>
-          <w:color w:val="A6A6A6" w:themeColor="background1" w:themeShade="A6"/>
-        </w:rPr>
-      </w:pPr>
-      <w:r>
-        <w:rPr>
-          <w:color w:val="A6A6A6" w:themeColor="background1" w:themeShade="A6"/>
-        </w:rPr>
-        <w:t>ActorId: int</w:t>
-      </w:r>
-    </w:p>
-    <w:p>
-      <w:pPr>
-        <w:pStyle w:val="ListParagraph"/>
-        <w:numPr>
-          <w:ilvl w:val="2"/>
-          <w:numId w:val="1"/>
-        </w:numPr>
-        <w:rPr>
-          <w:color w:val="A6A6A6" w:themeColor="background1" w:themeShade="A6"/>
-        </w:rPr>
-      </w:pPr>
-      <w:r>
-        <w:rPr>
-          <w:color w:val="A6A6A6" w:themeColor="background1" w:themeShade="A6"/>
-        </w:rPr>
-        <w:t>ActorName: string</w:t>
-      </w:r>
-    </w:p>
-    <w:p>
-      <w:pPr>
-        <w:pStyle w:val="ListParagraph"/>
-        <w:numPr>
-          <w:ilvl w:val="1"/>
-          <w:numId w:val="1"/>
-        </w:numPr>
-        <w:rPr>
-          <w:color w:val="A6A6A6" w:themeColor="background1" w:themeShade="A6"/>
-        </w:rPr>
-      </w:pPr>
-      <w:r>
-        <w:rPr>
-          <w:color w:val="A6A6A6" w:themeColor="background1" w:themeShade="A6"/>
-        </w:rPr>
         <w:t>Actor-Movie (tự động gen trong DB, ko có trong Models)</w:t>
       </w:r>
     </w:p>
@@ -3332,6 +3368,7 @@
           <w:bCs/>
           <w:color w:val="A6A6A6" w:themeColor="background1" w:themeShade="A6"/>
         </w:rPr>
+        <w:lastRenderedPageBreak/>
         <w:t>An</w:t>
       </w:r>
       <w:r>
@@ -3392,7 +3429,6 @@
         <w:rPr>
           <w:color w:val="A6A6A6" w:themeColor="background1" w:themeShade="A6"/>
         </w:rPr>
-        <w:lastRenderedPageBreak/>
         <w:t>Role</w:t>
       </w:r>
     </w:p>
@@ -3767,6 +3803,7 @@
           <w:color w:val="A6A6A6" w:themeColor="background1" w:themeShade="A6"/>
           <w:lang w:eastAsia="en-US"/>
         </w:rPr>
+        <w:lastRenderedPageBreak/>
         <w:drawing>
           <wp:inline distT="0" distB="0" distL="0" distR="0" wp14:anchorId="5CC86363" wp14:editId="0E99C467">
             <wp:extent cx="3282950" cy="1761078"/>
@@ -3819,7 +3856,6 @@
         <w:rPr>
           <w:color w:val="A6A6A6" w:themeColor="background1" w:themeShade="A6"/>
         </w:rPr>
-        <w:lastRenderedPageBreak/>
         <w:t>Mở chế độ toàn màn hình</w:t>
       </w:r>
     </w:p>
@@ -4245,6 +4281,7 @@
         <w:rPr>
           <w:color w:val="A6A6A6" w:themeColor="background1" w:themeShade="A6"/>
         </w:rPr>
+        <w:lastRenderedPageBreak/>
         <w:t>Actor:</w:t>
       </w:r>
     </w:p>
@@ -4371,7 +4408,6 @@
         <w:rPr>
           <w:color w:val="A6A6A6" w:themeColor="background1" w:themeShade="A6"/>
         </w:rPr>
-        <w:lastRenderedPageBreak/>
         <w:t>Get Role by ID</w:t>
       </w:r>
     </w:p>

</xml_diff>

<commit_message>
[WebClient] {Home} (User) Finish Styling
</commit_message>
<xml_diff>
--- a/Process.docx
+++ b/Process.docx
@@ -1277,8 +1277,14 @@
           <w:ilvl w:val="3"/>
           <w:numId w:val="1"/>
         </w:numPr>
-      </w:pPr>
-      <w:r>
+        <w:rPr>
+          <w:color w:val="A6A6A6" w:themeColor="background1" w:themeShade="A6"/>
+        </w:rPr>
+      </w:pPr>
+      <w:r>
+        <w:rPr>
+          <w:color w:val="A6A6A6" w:themeColor="background1" w:themeShade="A6"/>
+        </w:rPr>
         <w:t>Navbar:</w:t>
       </w:r>
     </w:p>
@@ -1289,8 +1295,14 @@
           <w:ilvl w:val="4"/>
           <w:numId w:val="1"/>
         </w:numPr>
-      </w:pPr>
-      <w:r>
+        <w:rPr>
+          <w:color w:val="A6A6A6" w:themeColor="background1" w:themeShade="A6"/>
+        </w:rPr>
+      </w:pPr>
+      <w:r>
+        <w:rPr>
+          <w:color w:val="A6A6A6" w:themeColor="background1" w:themeShade="A6"/>
+        </w:rPr>
         <w:t>Top: Transition -&gt; Opacity</w:t>
       </w:r>
     </w:p>
@@ -1301,8 +1313,14 @@
           <w:ilvl w:val="4"/>
           <w:numId w:val="1"/>
         </w:numPr>
-      </w:pPr>
-      <w:r>
+        <w:rPr>
+          <w:color w:val="A6A6A6" w:themeColor="background1" w:themeShade="A6"/>
+        </w:rPr>
+      </w:pPr>
+      <w:r>
+        <w:rPr>
+          <w:color w:val="A6A6A6" w:themeColor="background1" w:themeShade="A6"/>
+        </w:rPr>
         <w:t>Scroll: Full</w:t>
       </w:r>
     </w:p>
@@ -1334,6 +1352,18 @@
       <w:pPr>
         <w:pStyle w:val="ListParagraph"/>
         <w:numPr>
+          <w:ilvl w:val="4"/>
+          <w:numId w:val="1"/>
+        </w:numPr>
+      </w:pPr>
+      <w:r>
+        <w:t>Bấm vào nút More Info thì sẽ hiện ra</w:t>
+      </w:r>
+    </w:p>
+    <w:p>
+      <w:pPr>
+        <w:pStyle w:val="ListParagraph"/>
+        <w:numPr>
           <w:ilvl w:val="2"/>
           <w:numId w:val="1"/>
         </w:numPr>
@@ -1415,14 +1445,26 @@
           <w:ilvl w:val="1"/>
           <w:numId w:val="1"/>
         </w:numPr>
-      </w:pPr>
-      <w:r>
+        <w:rPr>
+          <w:color w:val="A6A6A6" w:themeColor="background1" w:themeShade="A6"/>
+        </w:rPr>
+      </w:pPr>
+      <w:r>
+        <w:rPr>
+          <w:color w:val="A6A6A6" w:themeColor="background1" w:themeShade="A6"/>
+        </w:rPr>
         <w:t>Add API: Get movies</w:t>
       </w:r>
       <w:r>
+        <w:rPr>
+          <w:color w:val="A6A6A6" w:themeColor="background1" w:themeShade="A6"/>
+        </w:rPr>
         <w:t xml:space="preserve"> by</w:t>
       </w:r>
       <w:r>
+        <w:rPr>
+          <w:color w:val="A6A6A6" w:themeColor="background1" w:themeShade="A6"/>
+        </w:rPr>
         <w:t>…</w:t>
       </w:r>
     </w:p>
@@ -1441,6 +1483,7 @@
         <w:rPr>
           <w:color w:val="A6A6A6" w:themeColor="background1" w:themeShade="A6"/>
         </w:rPr>
+        <w:lastRenderedPageBreak/>
         <w:t>Database Seeding</w:t>
       </w:r>
     </w:p>
@@ -1929,7 +1972,6 @@
         <w:rPr>
           <w:color w:val="A6A6A6" w:themeColor="background1" w:themeShade="A6"/>
         </w:rPr>
-        <w:lastRenderedPageBreak/>
         <w:t xml:space="preserve">Tạo Project ASP.NET Framework </w:t>
       </w:r>
       <w:r>
@@ -2316,26 +2358,536 @@
         <w:rPr>
           <w:color w:val="A6A6A6" w:themeColor="background1" w:themeShade="A6"/>
         </w:rPr>
+        <w:t>29/6: Database Design</w:t>
+      </w:r>
+    </w:p>
+    <w:p>
+      <w:pPr>
+        <w:pStyle w:val="ListParagraph"/>
+        <w:numPr>
+          <w:ilvl w:val="0"/>
+          <w:numId w:val="1"/>
+        </w:numPr>
+        <w:rPr>
+          <w:color w:val="A6A6A6" w:themeColor="background1" w:themeShade="A6"/>
+        </w:rPr>
+      </w:pPr>
+      <w:r>
+        <w:rPr>
+          <w:color w:val="A6A6A6" w:themeColor="background1" w:themeShade="A6"/>
+        </w:rPr>
+        <w:t>Database:</w:t>
+      </w:r>
+    </w:p>
+    <w:p>
+      <w:pPr>
+        <w:pStyle w:val="ListParagraph"/>
+        <w:numPr>
+          <w:ilvl w:val="1"/>
+          <w:numId w:val="1"/>
+        </w:numPr>
+        <w:rPr>
+          <w:color w:val="A6A6A6" w:themeColor="background1" w:themeShade="A6"/>
+        </w:rPr>
+      </w:pPr>
+      <w:r>
+        <w:rPr>
+          <w:color w:val="A6A6A6" w:themeColor="background1" w:themeShade="A6"/>
+        </w:rPr>
+        <w:t>User</w:t>
+      </w:r>
+    </w:p>
+    <w:p>
+      <w:pPr>
+        <w:pStyle w:val="ListParagraph"/>
+        <w:numPr>
+          <w:ilvl w:val="2"/>
+          <w:numId w:val="1"/>
+        </w:numPr>
+        <w:rPr>
+          <w:color w:val="A6A6A6" w:themeColor="background1" w:themeShade="A6"/>
+        </w:rPr>
+      </w:pPr>
+      <w:r>
+        <w:rPr>
+          <w:color w:val="A6A6A6" w:themeColor="background1" w:themeShade="A6"/>
+        </w:rPr>
+        <w:t>UserId: int</w:t>
+      </w:r>
+    </w:p>
+    <w:p>
+      <w:pPr>
+        <w:pStyle w:val="ListParagraph"/>
+        <w:numPr>
+          <w:ilvl w:val="2"/>
+          <w:numId w:val="1"/>
+        </w:numPr>
+        <w:rPr>
+          <w:color w:val="A6A6A6" w:themeColor="background1" w:themeShade="A6"/>
+        </w:rPr>
+      </w:pPr>
+      <w:r>
+        <w:rPr>
+          <w:color w:val="A6A6A6" w:themeColor="background1" w:themeShade="A6"/>
+        </w:rPr>
+        <w:t>Email: string</w:t>
+      </w:r>
+    </w:p>
+    <w:p>
+      <w:pPr>
+        <w:pStyle w:val="ListParagraph"/>
+        <w:numPr>
+          <w:ilvl w:val="2"/>
+          <w:numId w:val="1"/>
+        </w:numPr>
+        <w:rPr>
+          <w:color w:val="A6A6A6" w:themeColor="background1" w:themeShade="A6"/>
+        </w:rPr>
+      </w:pPr>
+      <w:r>
+        <w:rPr>
+          <w:color w:val="A6A6A6" w:themeColor="background1" w:themeShade="A6"/>
+        </w:rPr>
+        <w:t>Username: string</w:t>
+      </w:r>
+    </w:p>
+    <w:p>
+      <w:pPr>
+        <w:pStyle w:val="ListParagraph"/>
+        <w:numPr>
+          <w:ilvl w:val="2"/>
+          <w:numId w:val="1"/>
+        </w:numPr>
+        <w:rPr>
+          <w:color w:val="A6A6A6" w:themeColor="background1" w:themeShade="A6"/>
+        </w:rPr>
+      </w:pPr>
+      <w:r>
+        <w:rPr>
+          <w:color w:val="A6A6A6" w:themeColor="background1" w:themeShade="A6"/>
+        </w:rPr>
+        <w:t>Password: string</w:t>
+      </w:r>
+    </w:p>
+    <w:p>
+      <w:pPr>
+        <w:pStyle w:val="ListParagraph"/>
+        <w:numPr>
+          <w:ilvl w:val="2"/>
+          <w:numId w:val="1"/>
+        </w:numPr>
+        <w:rPr>
+          <w:color w:val="A6A6A6" w:themeColor="background1" w:themeShade="A6"/>
+        </w:rPr>
+      </w:pPr>
+      <w:r>
+        <w:rPr>
+          <w:color w:val="A6A6A6" w:themeColor="background1" w:themeShade="A6"/>
+        </w:rPr>
+        <w:t>RoleId: int</w:t>
+      </w:r>
+    </w:p>
+    <w:p>
+      <w:pPr>
+        <w:pStyle w:val="ListParagraph"/>
+        <w:numPr>
+          <w:ilvl w:val="1"/>
+          <w:numId w:val="1"/>
+        </w:numPr>
+        <w:rPr>
+          <w:color w:val="A6A6A6" w:themeColor="background1" w:themeShade="A6"/>
+        </w:rPr>
+      </w:pPr>
+      <w:r>
+        <w:rPr>
+          <w:color w:val="A6A6A6" w:themeColor="background1" w:themeShade="A6"/>
+        </w:rPr>
+        <w:t>Role</w:t>
+      </w:r>
+    </w:p>
+    <w:p>
+      <w:pPr>
+        <w:pStyle w:val="ListParagraph"/>
+        <w:numPr>
+          <w:ilvl w:val="2"/>
+          <w:numId w:val="1"/>
+        </w:numPr>
+        <w:rPr>
+          <w:color w:val="A6A6A6" w:themeColor="background1" w:themeShade="A6"/>
+        </w:rPr>
+      </w:pPr>
+      <w:r>
+        <w:rPr>
+          <w:color w:val="A6A6A6" w:themeColor="background1" w:themeShade="A6"/>
+        </w:rPr>
+        <w:t>RoleId: int</w:t>
+      </w:r>
+    </w:p>
+    <w:p>
+      <w:pPr>
+        <w:pStyle w:val="ListParagraph"/>
+        <w:numPr>
+          <w:ilvl w:val="2"/>
+          <w:numId w:val="1"/>
+        </w:numPr>
+        <w:rPr>
+          <w:color w:val="A6A6A6" w:themeColor="background1" w:themeShade="A6"/>
+        </w:rPr>
+      </w:pPr>
+      <w:r>
+        <w:rPr>
+          <w:color w:val="A6A6A6" w:themeColor="background1" w:themeShade="A6"/>
+        </w:rPr>
+        <w:t>RoleName: string</w:t>
+      </w:r>
+      <w:r>
+        <w:rPr>
+          <w:color w:val="A6A6A6" w:themeColor="background1" w:themeShade="A6"/>
+        </w:rPr>
+        <w:br/>
+      </w:r>
+    </w:p>
+    <w:p>
+      <w:pPr>
+        <w:pStyle w:val="ListParagraph"/>
+        <w:numPr>
+          <w:ilvl w:val="1"/>
+          <w:numId w:val="1"/>
+        </w:numPr>
+        <w:rPr>
+          <w:color w:val="A6A6A6" w:themeColor="background1" w:themeShade="A6"/>
+        </w:rPr>
+      </w:pPr>
+      <w:r>
+        <w:rPr>
+          <w:color w:val="A6A6A6" w:themeColor="background1" w:themeShade="A6"/>
+        </w:rPr>
+        <w:t>Movie</w:t>
+      </w:r>
+    </w:p>
+    <w:p>
+      <w:pPr>
+        <w:pStyle w:val="ListParagraph"/>
+        <w:numPr>
+          <w:ilvl w:val="2"/>
+          <w:numId w:val="1"/>
+        </w:numPr>
+        <w:rPr>
+          <w:color w:val="A6A6A6" w:themeColor="background1" w:themeShade="A6"/>
+        </w:rPr>
+      </w:pPr>
+      <w:r>
+        <w:rPr>
+          <w:color w:val="A6A6A6" w:themeColor="background1" w:themeShade="A6"/>
+        </w:rPr>
+        <w:t>MovieId: int</w:t>
+      </w:r>
+    </w:p>
+    <w:p>
+      <w:pPr>
+        <w:pStyle w:val="ListParagraph"/>
+        <w:numPr>
+          <w:ilvl w:val="2"/>
+          <w:numId w:val="1"/>
+        </w:numPr>
+        <w:rPr>
+          <w:color w:val="A6A6A6" w:themeColor="background1" w:themeShade="A6"/>
+        </w:rPr>
+      </w:pPr>
+      <w:r>
+        <w:rPr>
+          <w:color w:val="A6A6A6" w:themeColor="background1" w:themeShade="A6"/>
+        </w:rPr>
+        <w:t>MovieName: string</w:t>
+      </w:r>
+    </w:p>
+    <w:p>
+      <w:pPr>
+        <w:pStyle w:val="ListParagraph"/>
+        <w:numPr>
+          <w:ilvl w:val="2"/>
+          <w:numId w:val="1"/>
+        </w:numPr>
+        <w:rPr>
+          <w:color w:val="A6A6A6" w:themeColor="background1" w:themeShade="A6"/>
+        </w:rPr>
+      </w:pPr>
+      <w:r>
+        <w:rPr>
+          <w:color w:val="A6A6A6" w:themeColor="background1" w:themeShade="A6"/>
+        </w:rPr>
+        <w:t>VideoPath: string (đường dẫn đến video của phim)</w:t>
+      </w:r>
+    </w:p>
+    <w:p>
+      <w:pPr>
+        <w:pStyle w:val="ListParagraph"/>
+        <w:numPr>
+          <w:ilvl w:val="2"/>
+          <w:numId w:val="1"/>
+        </w:numPr>
+        <w:rPr>
+          <w:color w:val="A6A6A6" w:themeColor="background1" w:themeShade="A6"/>
+        </w:rPr>
+      </w:pPr>
+      <w:r>
+        <w:rPr>
+          <w:color w:val="A6A6A6" w:themeColor="background1" w:themeShade="A6"/>
+        </w:rPr>
+        <w:t>Description: string</w:t>
+      </w:r>
+    </w:p>
+    <w:p>
+      <w:pPr>
+        <w:pStyle w:val="ListParagraph"/>
+        <w:numPr>
+          <w:ilvl w:val="2"/>
+          <w:numId w:val="1"/>
+        </w:numPr>
+        <w:rPr>
+          <w:color w:val="A6A6A6" w:themeColor="background1" w:themeShade="A6"/>
+        </w:rPr>
+      </w:pPr>
+      <w:r>
+        <w:rPr>
+          <w:color w:val="A6A6A6" w:themeColor="background1" w:themeShade="A6"/>
+        </w:rPr>
+        <w:t>Duration: int (thời lượng phim – tính theo phút)</w:t>
+      </w:r>
+    </w:p>
+    <w:p>
+      <w:pPr>
+        <w:pStyle w:val="ListParagraph"/>
+        <w:numPr>
+          <w:ilvl w:val="2"/>
+          <w:numId w:val="1"/>
+        </w:numPr>
+        <w:rPr>
+          <w:color w:val="A6A6A6" w:themeColor="background1" w:themeShade="A6"/>
+        </w:rPr>
+      </w:pPr>
+      <w:r>
+        <w:rPr>
+          <w:color w:val="A6A6A6" w:themeColor="background1" w:themeShade="A6"/>
+        </w:rPr>
+        <w:t>Rated: int (độ tuổi xem)</w:t>
+      </w:r>
+    </w:p>
+    <w:p>
+      <w:pPr>
+        <w:pStyle w:val="ListParagraph"/>
+        <w:numPr>
+          <w:ilvl w:val="2"/>
+          <w:numId w:val="1"/>
+        </w:numPr>
+        <w:rPr>
+          <w:color w:val="A6A6A6" w:themeColor="background1" w:themeShade="A6"/>
+        </w:rPr>
+      </w:pPr>
+      <w:r>
+        <w:rPr>
+          <w:color w:val="A6A6A6" w:themeColor="background1" w:themeShade="A6"/>
+        </w:rPr>
+        <w:t>PublishedYear: int</w:t>
+      </w:r>
+    </w:p>
+    <w:p>
+      <w:pPr>
+        <w:pStyle w:val="ListParagraph"/>
+        <w:numPr>
+          <w:ilvl w:val="2"/>
+          <w:numId w:val="1"/>
+        </w:numPr>
+        <w:rPr>
+          <w:color w:val="A6A6A6" w:themeColor="background1" w:themeShade="A6"/>
+        </w:rPr>
+      </w:pPr>
+      <w:r>
+        <w:rPr>
+          <w:color w:val="A6A6A6" w:themeColor="background1" w:themeShade="A6"/>
+        </w:rPr>
+        <w:t>Country: string</w:t>
+      </w:r>
+    </w:p>
+    <w:p>
+      <w:pPr>
+        <w:pStyle w:val="ListParagraph"/>
+        <w:numPr>
+          <w:ilvl w:val="2"/>
+          <w:numId w:val="1"/>
+        </w:numPr>
+        <w:rPr>
+          <w:color w:val="A6A6A6" w:themeColor="background1" w:themeShade="A6"/>
+        </w:rPr>
+      </w:pPr>
+      <w:r>
+        <w:rPr>
+          <w:color w:val="A6A6A6" w:themeColor="background1" w:themeShade="A6"/>
+        </w:rPr>
+        <w:t>ImagePath: string (đường dẫn đến ảnh poster của phim)</w:t>
+      </w:r>
+    </w:p>
+    <w:p>
+      <w:pPr>
+        <w:pStyle w:val="ListParagraph"/>
+        <w:numPr>
+          <w:ilvl w:val="1"/>
+          <w:numId w:val="1"/>
+        </w:numPr>
+        <w:rPr>
+          <w:color w:val="A6A6A6" w:themeColor="background1" w:themeShade="A6"/>
+        </w:rPr>
+      </w:pPr>
+      <w:r>
+        <w:rPr>
+          <w:color w:val="A6A6A6" w:themeColor="background1" w:themeShade="A6"/>
+        </w:rPr>
+        <w:t>Category</w:t>
+      </w:r>
+    </w:p>
+    <w:p>
+      <w:pPr>
+        <w:pStyle w:val="ListParagraph"/>
+        <w:numPr>
+          <w:ilvl w:val="2"/>
+          <w:numId w:val="1"/>
+        </w:numPr>
+        <w:rPr>
+          <w:color w:val="A6A6A6" w:themeColor="background1" w:themeShade="A6"/>
+        </w:rPr>
+      </w:pPr>
+      <w:r>
+        <w:rPr>
+          <w:color w:val="A6A6A6" w:themeColor="background1" w:themeShade="A6"/>
+        </w:rPr>
+        <w:t>CategoryId: string</w:t>
+      </w:r>
+    </w:p>
+    <w:p>
+      <w:pPr>
+        <w:pStyle w:val="ListParagraph"/>
+        <w:numPr>
+          <w:ilvl w:val="2"/>
+          <w:numId w:val="1"/>
+        </w:numPr>
+        <w:rPr>
+          <w:color w:val="A6A6A6" w:themeColor="background1" w:themeShade="A6"/>
+        </w:rPr>
+      </w:pPr>
+      <w:r>
+        <w:rPr>
+          <w:color w:val="A6A6A6" w:themeColor="background1" w:themeShade="A6"/>
+        </w:rPr>
+        <w:t>CategoryName: name</w:t>
+      </w:r>
+    </w:p>
+    <w:p>
+      <w:pPr>
+        <w:pStyle w:val="ListParagraph"/>
+        <w:numPr>
+          <w:ilvl w:val="1"/>
+          <w:numId w:val="1"/>
+        </w:numPr>
+        <w:rPr>
+          <w:color w:val="A6A6A6" w:themeColor="background1" w:themeShade="A6"/>
+        </w:rPr>
+      </w:pPr>
+      <w:r>
+        <w:rPr>
+          <w:color w:val="A6A6A6" w:themeColor="background1" w:themeShade="A6"/>
+        </w:rPr>
+        <w:t>Category-Movie (tự động gen trong DB, ko có trong Models) (mỗi Movie cx có nhiều Category)</w:t>
+      </w:r>
+    </w:p>
+    <w:p>
+      <w:pPr>
+        <w:pStyle w:val="ListParagraph"/>
+        <w:numPr>
+          <w:ilvl w:val="2"/>
+          <w:numId w:val="1"/>
+        </w:numPr>
+        <w:rPr>
+          <w:color w:val="A6A6A6" w:themeColor="background1" w:themeShade="A6"/>
+        </w:rPr>
+      </w:pPr>
+      <w:r>
+        <w:rPr>
+          <w:color w:val="A6A6A6" w:themeColor="background1" w:themeShade="A6"/>
+        </w:rPr>
+        <w:t>CategoryId</w:t>
+      </w:r>
+    </w:p>
+    <w:p>
+      <w:pPr>
+        <w:pStyle w:val="ListParagraph"/>
+        <w:numPr>
+          <w:ilvl w:val="2"/>
+          <w:numId w:val="1"/>
+        </w:numPr>
+        <w:rPr>
+          <w:color w:val="A6A6A6" w:themeColor="background1" w:themeShade="A6"/>
+        </w:rPr>
+      </w:pPr>
+      <w:r>
+        <w:rPr>
+          <w:color w:val="A6A6A6" w:themeColor="background1" w:themeShade="A6"/>
+        </w:rPr>
+        <w:t>MovieId</w:t>
+      </w:r>
+    </w:p>
+    <w:p>
+      <w:pPr>
+        <w:pStyle w:val="ListParagraph"/>
+        <w:numPr>
+          <w:ilvl w:val="1"/>
+          <w:numId w:val="1"/>
+        </w:numPr>
+        <w:rPr>
+          <w:color w:val="A6A6A6" w:themeColor="background1" w:themeShade="A6"/>
+        </w:rPr>
+      </w:pPr>
+      <w:r>
+        <w:rPr>
+          <w:color w:val="A6A6A6" w:themeColor="background1" w:themeShade="A6"/>
+        </w:rPr>
+        <w:t>Actor</w:t>
+      </w:r>
+    </w:p>
+    <w:p>
+      <w:pPr>
+        <w:pStyle w:val="ListParagraph"/>
+        <w:numPr>
+          <w:ilvl w:val="2"/>
+          <w:numId w:val="1"/>
+        </w:numPr>
+        <w:rPr>
+          <w:color w:val="A6A6A6" w:themeColor="background1" w:themeShade="A6"/>
+        </w:rPr>
+      </w:pPr>
+      <w:r>
+        <w:rPr>
+          <w:color w:val="A6A6A6" w:themeColor="background1" w:themeShade="A6"/>
+        </w:rPr>
+        <w:t>ActorId: int</w:t>
+      </w:r>
+    </w:p>
+    <w:p>
+      <w:pPr>
+        <w:pStyle w:val="ListParagraph"/>
+        <w:numPr>
+          <w:ilvl w:val="2"/>
+          <w:numId w:val="1"/>
+        </w:numPr>
+        <w:rPr>
+          <w:color w:val="A6A6A6" w:themeColor="background1" w:themeShade="A6"/>
+        </w:rPr>
+      </w:pPr>
+      <w:r>
+        <w:rPr>
+          <w:color w:val="A6A6A6" w:themeColor="background1" w:themeShade="A6"/>
+        </w:rPr>
         <w:lastRenderedPageBreak/>
-        <w:t>29/6: Database Design</w:t>
-      </w:r>
-    </w:p>
-    <w:p>
-      <w:pPr>
-        <w:pStyle w:val="ListParagraph"/>
-        <w:numPr>
-          <w:ilvl w:val="0"/>
-          <w:numId w:val="1"/>
-        </w:numPr>
-        <w:rPr>
-          <w:color w:val="A6A6A6" w:themeColor="background1" w:themeShade="A6"/>
-        </w:rPr>
-      </w:pPr>
-      <w:r>
-        <w:rPr>
-          <w:color w:val="A6A6A6" w:themeColor="background1" w:themeShade="A6"/>
-        </w:rPr>
-        <w:t>Database:</w:t>
+        <w:t>ActorName: string</w:t>
       </w:r>
     </w:p>
     <w:p>
@@ -2353,517 +2905,6 @@
         <w:rPr>
           <w:color w:val="A6A6A6" w:themeColor="background1" w:themeShade="A6"/>
         </w:rPr>
-        <w:t>User</w:t>
-      </w:r>
-    </w:p>
-    <w:p>
-      <w:pPr>
-        <w:pStyle w:val="ListParagraph"/>
-        <w:numPr>
-          <w:ilvl w:val="2"/>
-          <w:numId w:val="1"/>
-        </w:numPr>
-        <w:rPr>
-          <w:color w:val="A6A6A6" w:themeColor="background1" w:themeShade="A6"/>
-        </w:rPr>
-      </w:pPr>
-      <w:r>
-        <w:rPr>
-          <w:color w:val="A6A6A6" w:themeColor="background1" w:themeShade="A6"/>
-        </w:rPr>
-        <w:t>UserId: int</w:t>
-      </w:r>
-    </w:p>
-    <w:p>
-      <w:pPr>
-        <w:pStyle w:val="ListParagraph"/>
-        <w:numPr>
-          <w:ilvl w:val="2"/>
-          <w:numId w:val="1"/>
-        </w:numPr>
-        <w:rPr>
-          <w:color w:val="A6A6A6" w:themeColor="background1" w:themeShade="A6"/>
-        </w:rPr>
-      </w:pPr>
-      <w:r>
-        <w:rPr>
-          <w:color w:val="A6A6A6" w:themeColor="background1" w:themeShade="A6"/>
-        </w:rPr>
-        <w:t>Email: string</w:t>
-      </w:r>
-    </w:p>
-    <w:p>
-      <w:pPr>
-        <w:pStyle w:val="ListParagraph"/>
-        <w:numPr>
-          <w:ilvl w:val="2"/>
-          <w:numId w:val="1"/>
-        </w:numPr>
-        <w:rPr>
-          <w:color w:val="A6A6A6" w:themeColor="background1" w:themeShade="A6"/>
-        </w:rPr>
-      </w:pPr>
-      <w:r>
-        <w:rPr>
-          <w:color w:val="A6A6A6" w:themeColor="background1" w:themeShade="A6"/>
-        </w:rPr>
-        <w:t>Username: string</w:t>
-      </w:r>
-    </w:p>
-    <w:p>
-      <w:pPr>
-        <w:pStyle w:val="ListParagraph"/>
-        <w:numPr>
-          <w:ilvl w:val="2"/>
-          <w:numId w:val="1"/>
-        </w:numPr>
-        <w:rPr>
-          <w:color w:val="A6A6A6" w:themeColor="background1" w:themeShade="A6"/>
-        </w:rPr>
-      </w:pPr>
-      <w:r>
-        <w:rPr>
-          <w:color w:val="A6A6A6" w:themeColor="background1" w:themeShade="A6"/>
-        </w:rPr>
-        <w:t>Password: string</w:t>
-      </w:r>
-    </w:p>
-    <w:p>
-      <w:pPr>
-        <w:pStyle w:val="ListParagraph"/>
-        <w:numPr>
-          <w:ilvl w:val="2"/>
-          <w:numId w:val="1"/>
-        </w:numPr>
-        <w:rPr>
-          <w:color w:val="A6A6A6" w:themeColor="background1" w:themeShade="A6"/>
-        </w:rPr>
-      </w:pPr>
-      <w:r>
-        <w:rPr>
-          <w:color w:val="A6A6A6" w:themeColor="background1" w:themeShade="A6"/>
-        </w:rPr>
-        <w:t>RoleId: int</w:t>
-      </w:r>
-    </w:p>
-    <w:p>
-      <w:pPr>
-        <w:pStyle w:val="ListParagraph"/>
-        <w:numPr>
-          <w:ilvl w:val="1"/>
-          <w:numId w:val="1"/>
-        </w:numPr>
-        <w:rPr>
-          <w:color w:val="A6A6A6" w:themeColor="background1" w:themeShade="A6"/>
-        </w:rPr>
-      </w:pPr>
-      <w:r>
-        <w:rPr>
-          <w:color w:val="A6A6A6" w:themeColor="background1" w:themeShade="A6"/>
-        </w:rPr>
-        <w:t>Role</w:t>
-      </w:r>
-    </w:p>
-    <w:p>
-      <w:pPr>
-        <w:pStyle w:val="ListParagraph"/>
-        <w:numPr>
-          <w:ilvl w:val="2"/>
-          <w:numId w:val="1"/>
-        </w:numPr>
-        <w:rPr>
-          <w:color w:val="A6A6A6" w:themeColor="background1" w:themeShade="A6"/>
-        </w:rPr>
-      </w:pPr>
-      <w:r>
-        <w:rPr>
-          <w:color w:val="A6A6A6" w:themeColor="background1" w:themeShade="A6"/>
-        </w:rPr>
-        <w:t>RoleId: int</w:t>
-      </w:r>
-    </w:p>
-    <w:p>
-      <w:pPr>
-        <w:pStyle w:val="ListParagraph"/>
-        <w:numPr>
-          <w:ilvl w:val="2"/>
-          <w:numId w:val="1"/>
-        </w:numPr>
-        <w:rPr>
-          <w:color w:val="A6A6A6" w:themeColor="background1" w:themeShade="A6"/>
-        </w:rPr>
-      </w:pPr>
-      <w:r>
-        <w:rPr>
-          <w:color w:val="A6A6A6" w:themeColor="background1" w:themeShade="A6"/>
-        </w:rPr>
-        <w:t>RoleName: string</w:t>
-      </w:r>
-      <w:r>
-        <w:rPr>
-          <w:color w:val="A6A6A6" w:themeColor="background1" w:themeShade="A6"/>
-        </w:rPr>
-        <w:br/>
-      </w:r>
-    </w:p>
-    <w:p>
-      <w:pPr>
-        <w:pStyle w:val="ListParagraph"/>
-        <w:numPr>
-          <w:ilvl w:val="1"/>
-          <w:numId w:val="1"/>
-        </w:numPr>
-        <w:rPr>
-          <w:color w:val="A6A6A6" w:themeColor="background1" w:themeShade="A6"/>
-        </w:rPr>
-      </w:pPr>
-      <w:r>
-        <w:rPr>
-          <w:color w:val="A6A6A6" w:themeColor="background1" w:themeShade="A6"/>
-        </w:rPr>
-        <w:t>Movie</w:t>
-      </w:r>
-    </w:p>
-    <w:p>
-      <w:pPr>
-        <w:pStyle w:val="ListParagraph"/>
-        <w:numPr>
-          <w:ilvl w:val="2"/>
-          <w:numId w:val="1"/>
-        </w:numPr>
-        <w:rPr>
-          <w:color w:val="A6A6A6" w:themeColor="background1" w:themeShade="A6"/>
-        </w:rPr>
-      </w:pPr>
-      <w:r>
-        <w:rPr>
-          <w:color w:val="A6A6A6" w:themeColor="background1" w:themeShade="A6"/>
-        </w:rPr>
-        <w:t>MovieId: int</w:t>
-      </w:r>
-    </w:p>
-    <w:p>
-      <w:pPr>
-        <w:pStyle w:val="ListParagraph"/>
-        <w:numPr>
-          <w:ilvl w:val="2"/>
-          <w:numId w:val="1"/>
-        </w:numPr>
-        <w:rPr>
-          <w:color w:val="A6A6A6" w:themeColor="background1" w:themeShade="A6"/>
-        </w:rPr>
-      </w:pPr>
-      <w:r>
-        <w:rPr>
-          <w:color w:val="A6A6A6" w:themeColor="background1" w:themeShade="A6"/>
-        </w:rPr>
-        <w:t>MovieName: string</w:t>
-      </w:r>
-    </w:p>
-    <w:p>
-      <w:pPr>
-        <w:pStyle w:val="ListParagraph"/>
-        <w:numPr>
-          <w:ilvl w:val="2"/>
-          <w:numId w:val="1"/>
-        </w:numPr>
-        <w:rPr>
-          <w:color w:val="A6A6A6" w:themeColor="background1" w:themeShade="A6"/>
-        </w:rPr>
-      </w:pPr>
-      <w:r>
-        <w:rPr>
-          <w:color w:val="A6A6A6" w:themeColor="background1" w:themeShade="A6"/>
-        </w:rPr>
-        <w:t>VideoPath: string (đường dẫn đến video của phim)</w:t>
-      </w:r>
-    </w:p>
-    <w:p>
-      <w:pPr>
-        <w:pStyle w:val="ListParagraph"/>
-        <w:numPr>
-          <w:ilvl w:val="2"/>
-          <w:numId w:val="1"/>
-        </w:numPr>
-        <w:rPr>
-          <w:color w:val="A6A6A6" w:themeColor="background1" w:themeShade="A6"/>
-        </w:rPr>
-      </w:pPr>
-      <w:r>
-        <w:rPr>
-          <w:color w:val="A6A6A6" w:themeColor="background1" w:themeShade="A6"/>
-        </w:rPr>
-        <w:t>Description: string</w:t>
-      </w:r>
-    </w:p>
-    <w:p>
-      <w:pPr>
-        <w:pStyle w:val="ListParagraph"/>
-        <w:numPr>
-          <w:ilvl w:val="2"/>
-          <w:numId w:val="1"/>
-        </w:numPr>
-        <w:rPr>
-          <w:color w:val="A6A6A6" w:themeColor="background1" w:themeShade="A6"/>
-        </w:rPr>
-      </w:pPr>
-      <w:r>
-        <w:rPr>
-          <w:color w:val="A6A6A6" w:themeColor="background1" w:themeShade="A6"/>
-        </w:rPr>
-        <w:t>Duration: int (thời lượng phim – tính theo phút)</w:t>
-      </w:r>
-    </w:p>
-    <w:p>
-      <w:pPr>
-        <w:pStyle w:val="ListParagraph"/>
-        <w:numPr>
-          <w:ilvl w:val="2"/>
-          <w:numId w:val="1"/>
-        </w:numPr>
-        <w:rPr>
-          <w:color w:val="A6A6A6" w:themeColor="background1" w:themeShade="A6"/>
-        </w:rPr>
-      </w:pPr>
-      <w:r>
-        <w:rPr>
-          <w:color w:val="A6A6A6" w:themeColor="background1" w:themeShade="A6"/>
-        </w:rPr>
-        <w:t>Rated: int (độ tuổi xem)</w:t>
-      </w:r>
-    </w:p>
-    <w:p>
-      <w:pPr>
-        <w:pStyle w:val="ListParagraph"/>
-        <w:numPr>
-          <w:ilvl w:val="2"/>
-          <w:numId w:val="1"/>
-        </w:numPr>
-        <w:rPr>
-          <w:color w:val="A6A6A6" w:themeColor="background1" w:themeShade="A6"/>
-        </w:rPr>
-      </w:pPr>
-      <w:r>
-        <w:rPr>
-          <w:color w:val="A6A6A6" w:themeColor="background1" w:themeShade="A6"/>
-        </w:rPr>
-        <w:t>PublishedYear: int</w:t>
-      </w:r>
-    </w:p>
-    <w:p>
-      <w:pPr>
-        <w:pStyle w:val="ListParagraph"/>
-        <w:numPr>
-          <w:ilvl w:val="2"/>
-          <w:numId w:val="1"/>
-        </w:numPr>
-        <w:rPr>
-          <w:color w:val="A6A6A6" w:themeColor="background1" w:themeShade="A6"/>
-        </w:rPr>
-      </w:pPr>
-      <w:r>
-        <w:rPr>
-          <w:color w:val="A6A6A6" w:themeColor="background1" w:themeShade="A6"/>
-        </w:rPr>
-        <w:t>Country: string</w:t>
-      </w:r>
-    </w:p>
-    <w:p>
-      <w:pPr>
-        <w:pStyle w:val="ListParagraph"/>
-        <w:numPr>
-          <w:ilvl w:val="2"/>
-          <w:numId w:val="1"/>
-        </w:numPr>
-        <w:rPr>
-          <w:color w:val="A6A6A6" w:themeColor="background1" w:themeShade="A6"/>
-        </w:rPr>
-      </w:pPr>
-      <w:r>
-        <w:rPr>
-          <w:color w:val="A6A6A6" w:themeColor="background1" w:themeShade="A6"/>
-        </w:rPr>
-        <w:t>ImagePath: string (đường dẫn đến ảnh poster của phim)</w:t>
-      </w:r>
-    </w:p>
-    <w:p>
-      <w:pPr>
-        <w:pStyle w:val="ListParagraph"/>
-        <w:numPr>
-          <w:ilvl w:val="1"/>
-          <w:numId w:val="1"/>
-        </w:numPr>
-        <w:rPr>
-          <w:color w:val="A6A6A6" w:themeColor="background1" w:themeShade="A6"/>
-        </w:rPr>
-      </w:pPr>
-      <w:r>
-        <w:rPr>
-          <w:color w:val="A6A6A6" w:themeColor="background1" w:themeShade="A6"/>
-        </w:rPr>
-        <w:t>Category</w:t>
-      </w:r>
-    </w:p>
-    <w:p>
-      <w:pPr>
-        <w:pStyle w:val="ListParagraph"/>
-        <w:numPr>
-          <w:ilvl w:val="2"/>
-          <w:numId w:val="1"/>
-        </w:numPr>
-        <w:rPr>
-          <w:color w:val="A6A6A6" w:themeColor="background1" w:themeShade="A6"/>
-        </w:rPr>
-      </w:pPr>
-      <w:r>
-        <w:rPr>
-          <w:color w:val="A6A6A6" w:themeColor="background1" w:themeShade="A6"/>
-        </w:rPr>
-        <w:t>CategoryId: string</w:t>
-      </w:r>
-    </w:p>
-    <w:p>
-      <w:pPr>
-        <w:pStyle w:val="ListParagraph"/>
-        <w:numPr>
-          <w:ilvl w:val="2"/>
-          <w:numId w:val="1"/>
-        </w:numPr>
-        <w:rPr>
-          <w:color w:val="A6A6A6" w:themeColor="background1" w:themeShade="A6"/>
-        </w:rPr>
-      </w:pPr>
-      <w:r>
-        <w:rPr>
-          <w:color w:val="A6A6A6" w:themeColor="background1" w:themeShade="A6"/>
-        </w:rPr>
-        <w:t>CategoryName: name</w:t>
-      </w:r>
-    </w:p>
-    <w:p>
-      <w:pPr>
-        <w:pStyle w:val="ListParagraph"/>
-        <w:numPr>
-          <w:ilvl w:val="1"/>
-          <w:numId w:val="1"/>
-        </w:numPr>
-        <w:rPr>
-          <w:color w:val="A6A6A6" w:themeColor="background1" w:themeShade="A6"/>
-        </w:rPr>
-      </w:pPr>
-      <w:r>
-        <w:rPr>
-          <w:color w:val="A6A6A6" w:themeColor="background1" w:themeShade="A6"/>
-        </w:rPr>
-        <w:t>Category-Movie (tự động gen trong DB, ko có trong Models) (mỗi Movie cx có nhiều Category)</w:t>
-      </w:r>
-    </w:p>
-    <w:p>
-      <w:pPr>
-        <w:pStyle w:val="ListParagraph"/>
-        <w:numPr>
-          <w:ilvl w:val="2"/>
-          <w:numId w:val="1"/>
-        </w:numPr>
-        <w:rPr>
-          <w:color w:val="A6A6A6" w:themeColor="background1" w:themeShade="A6"/>
-        </w:rPr>
-      </w:pPr>
-      <w:r>
-        <w:rPr>
-          <w:color w:val="A6A6A6" w:themeColor="background1" w:themeShade="A6"/>
-        </w:rPr>
-        <w:t>CategoryId</w:t>
-      </w:r>
-    </w:p>
-    <w:p>
-      <w:pPr>
-        <w:pStyle w:val="ListParagraph"/>
-        <w:numPr>
-          <w:ilvl w:val="2"/>
-          <w:numId w:val="1"/>
-        </w:numPr>
-        <w:rPr>
-          <w:color w:val="A6A6A6" w:themeColor="background1" w:themeShade="A6"/>
-        </w:rPr>
-      </w:pPr>
-      <w:r>
-        <w:rPr>
-          <w:color w:val="A6A6A6" w:themeColor="background1" w:themeShade="A6"/>
-        </w:rPr>
-        <w:t>MovieId</w:t>
-      </w:r>
-    </w:p>
-    <w:p>
-      <w:pPr>
-        <w:pStyle w:val="ListParagraph"/>
-        <w:numPr>
-          <w:ilvl w:val="1"/>
-          <w:numId w:val="1"/>
-        </w:numPr>
-        <w:rPr>
-          <w:color w:val="A6A6A6" w:themeColor="background1" w:themeShade="A6"/>
-        </w:rPr>
-      </w:pPr>
-      <w:r>
-        <w:rPr>
-          <w:color w:val="A6A6A6" w:themeColor="background1" w:themeShade="A6"/>
-        </w:rPr>
-        <w:t>Actor</w:t>
-      </w:r>
-    </w:p>
-    <w:p>
-      <w:pPr>
-        <w:pStyle w:val="ListParagraph"/>
-        <w:numPr>
-          <w:ilvl w:val="2"/>
-          <w:numId w:val="1"/>
-        </w:numPr>
-        <w:rPr>
-          <w:color w:val="A6A6A6" w:themeColor="background1" w:themeShade="A6"/>
-        </w:rPr>
-      </w:pPr>
-      <w:r>
-        <w:rPr>
-          <w:color w:val="A6A6A6" w:themeColor="background1" w:themeShade="A6"/>
-        </w:rPr>
-        <w:t>ActorId: int</w:t>
-      </w:r>
-    </w:p>
-    <w:p>
-      <w:pPr>
-        <w:pStyle w:val="ListParagraph"/>
-        <w:numPr>
-          <w:ilvl w:val="2"/>
-          <w:numId w:val="1"/>
-        </w:numPr>
-        <w:rPr>
-          <w:color w:val="A6A6A6" w:themeColor="background1" w:themeShade="A6"/>
-        </w:rPr>
-      </w:pPr>
-      <w:r>
-        <w:rPr>
-          <w:color w:val="A6A6A6" w:themeColor="background1" w:themeShade="A6"/>
-        </w:rPr>
-        <w:t>ActorName: string</w:t>
-      </w:r>
-    </w:p>
-    <w:p>
-      <w:pPr>
-        <w:pStyle w:val="ListParagraph"/>
-        <w:numPr>
-          <w:ilvl w:val="1"/>
-          <w:numId w:val="1"/>
-        </w:numPr>
-        <w:rPr>
-          <w:color w:val="A6A6A6" w:themeColor="background1" w:themeShade="A6"/>
-        </w:rPr>
-      </w:pPr>
-      <w:r>
-        <w:rPr>
-          <w:color w:val="A6A6A6" w:themeColor="background1" w:themeShade="A6"/>
-        </w:rPr>
-        <w:lastRenderedPageBreak/>
         <w:t>Actor-Movie (tự động gen trong DB, ko có trong Models)</w:t>
       </w:r>
     </w:p>
@@ -3348,6 +3389,7 @@
         <w:rPr>
           <w:color w:val="A6A6A6" w:themeColor="background1" w:themeShade="A6"/>
         </w:rPr>
+        <w:lastRenderedPageBreak/>
         <w:t>Nút xem phim</w:t>
       </w:r>
     </w:p>
@@ -3368,7 +3410,6 @@
           <w:bCs/>
           <w:color w:val="A6A6A6" w:themeColor="background1" w:themeShade="A6"/>
         </w:rPr>
-        <w:lastRenderedPageBreak/>
         <w:t>An</w:t>
       </w:r>
       <w:r>

</xml_diff>

<commit_message>
[WebClient] {Dashboard} (Admin) Logout button
</commit_message>
<xml_diff>
--- a/Process.docx
+++ b/Process.docx
@@ -1221,8 +1221,14 @@
           <w:ilvl w:val="3"/>
           <w:numId w:val="1"/>
         </w:numPr>
-      </w:pPr>
-      <w:r>
+        <w:rPr>
+          <w:color w:val="A6A6A6" w:themeColor="background1" w:themeShade="A6"/>
+        </w:rPr>
+      </w:pPr>
+      <w:r>
+        <w:rPr>
+          <w:color w:val="A6A6A6" w:themeColor="background1" w:themeShade="A6"/>
+        </w:rPr>
         <w:t>Logout</w:t>
       </w:r>
     </w:p>

</xml_diff>

<commit_message>
[WebClient] {MovieManagement} (Admin) Logout
</commit_message>
<xml_diff>
--- a/Process.docx
+++ b/Process.docx
@@ -293,8 +293,14 @@
           <w:ilvl w:val="4"/>
           <w:numId w:val="1"/>
         </w:numPr>
-      </w:pPr>
-      <w:r>
+        <w:rPr>
+          <w:color w:val="A6A6A6" w:themeColor="background1" w:themeShade="A6"/>
+        </w:rPr>
+      </w:pPr>
+      <w:r>
+        <w:rPr>
+          <w:color w:val="A6A6A6" w:themeColor="background1" w:themeShade="A6"/>
+        </w:rPr>
         <w:t>Hiển thị ảnh (thẻ &lt;img&gt;) thay vì image Path</w:t>
       </w:r>
     </w:p>
@@ -305,8 +311,14 @@
           <w:ilvl w:val="4"/>
           <w:numId w:val="1"/>
         </w:numPr>
-      </w:pPr>
-      <w:r>
+        <w:rPr>
+          <w:color w:val="A6A6A6" w:themeColor="background1" w:themeShade="A6"/>
+        </w:rPr>
+      </w:pPr>
+      <w:r>
+        <w:rPr>
+          <w:color w:val="A6A6A6" w:themeColor="background1" w:themeShade="A6"/>
+        </w:rPr>
         <w:t>Ko cần hiển thị VideoPath</w:t>
       </w:r>
     </w:p>

</xml_diff>

<commit_message>
[WebClient] {Home} (User) MoveDetail: create Modal
</commit_message>
<xml_diff>
--- a/Process.docx
+++ b/Process.docx
@@ -1371,6 +1371,42 @@
           <w:ilvl w:val="2"/>
           <w:numId w:val="1"/>
         </w:numPr>
+      </w:pPr>
+      <w:r>
+        <w:t>Buttons:</w:t>
+      </w:r>
+    </w:p>
+    <w:p>
+      <w:pPr>
+        <w:pStyle w:val="ListParagraph"/>
+        <w:numPr>
+          <w:ilvl w:val="3"/>
+          <w:numId w:val="1"/>
+        </w:numPr>
+      </w:pPr>
+      <w:r>
+        <w:t>User Management</w:t>
+      </w:r>
+    </w:p>
+    <w:p>
+      <w:pPr>
+        <w:pStyle w:val="ListParagraph"/>
+        <w:numPr>
+          <w:ilvl w:val="3"/>
+          <w:numId w:val="1"/>
+        </w:numPr>
+      </w:pPr>
+      <w:r>
+        <w:t>Movie Management</w:t>
+      </w:r>
+    </w:p>
+    <w:p>
+      <w:pPr>
+        <w:pStyle w:val="ListParagraph"/>
+        <w:numPr>
+          <w:ilvl w:val="2"/>
+          <w:numId w:val="1"/>
+        </w:numPr>
         <w:rPr>
           <w:color w:val="FF0000"/>
         </w:rPr>
@@ -1425,9 +1461,27 @@
           <w:ilvl w:val="1"/>
           <w:numId w:val="1"/>
         </w:numPr>
-      </w:pPr>
-      <w:r>
-        <w:t>Seed: Movie</w:t>
+        <w:rPr>
+          <w:color w:val="FF0000"/>
+        </w:rPr>
+      </w:pPr>
+      <w:r>
+        <w:rPr>
+          <w:color w:val="FF0000"/>
+        </w:rPr>
+        <w:t xml:space="preserve">Seed: </w:t>
+      </w:r>
+      <w:r>
+        <w:rPr>
+          <w:color w:val="FF0000"/>
+        </w:rPr>
+        <w:t xml:space="preserve">more </w:t>
+      </w:r>
+      <w:r>
+        <w:rPr>
+          <w:color w:val="FF0000"/>
+        </w:rPr>
+        <w:t>Movie</w:t>
       </w:r>
     </w:p>
     <w:p>
@@ -1463,6 +1517,7 @@
         <w:rPr>
           <w:color w:val="A6A6A6" w:themeColor="background1" w:themeShade="A6"/>
         </w:rPr>
+        <w:lastRenderedPageBreak/>
         <w:t>Add API: Get movies</w:t>
       </w:r>
       <w:r>
@@ -1518,7 +1573,6 @@
         <w:rPr>
           <w:color w:val="215868" w:themeColor="accent5" w:themeShade="80"/>
         </w:rPr>
-        <w:lastRenderedPageBreak/>
         <w:t>Tính năng:</w:t>
       </w:r>
     </w:p>
@@ -2030,7 +2084,6 @@
         <w:rPr>
           <w:color w:val="A6A6A6" w:themeColor="background1" w:themeShade="A6"/>
         </w:rPr>
-        <w:lastRenderedPageBreak/>
         <w:t>MVC</w:t>
       </w:r>
     </w:p>
@@ -2405,499 +2458,499 @@
         <w:rPr>
           <w:color w:val="A6A6A6" w:themeColor="background1" w:themeShade="A6"/>
         </w:rPr>
+        <w:t>User</w:t>
+      </w:r>
+    </w:p>
+    <w:p>
+      <w:pPr>
+        <w:pStyle w:val="ListParagraph"/>
+        <w:numPr>
+          <w:ilvl w:val="2"/>
+          <w:numId w:val="1"/>
+        </w:numPr>
+        <w:rPr>
+          <w:color w:val="A6A6A6" w:themeColor="background1" w:themeShade="A6"/>
+        </w:rPr>
+      </w:pPr>
+      <w:r>
+        <w:rPr>
+          <w:color w:val="A6A6A6" w:themeColor="background1" w:themeShade="A6"/>
+        </w:rPr>
+        <w:t>UserId: int</w:t>
+      </w:r>
+    </w:p>
+    <w:p>
+      <w:pPr>
+        <w:pStyle w:val="ListParagraph"/>
+        <w:numPr>
+          <w:ilvl w:val="2"/>
+          <w:numId w:val="1"/>
+        </w:numPr>
+        <w:rPr>
+          <w:color w:val="A6A6A6" w:themeColor="background1" w:themeShade="A6"/>
+        </w:rPr>
+      </w:pPr>
+      <w:r>
+        <w:rPr>
+          <w:color w:val="A6A6A6" w:themeColor="background1" w:themeShade="A6"/>
+        </w:rPr>
+        <w:t>Email: string</w:t>
+      </w:r>
+    </w:p>
+    <w:p>
+      <w:pPr>
+        <w:pStyle w:val="ListParagraph"/>
+        <w:numPr>
+          <w:ilvl w:val="2"/>
+          <w:numId w:val="1"/>
+        </w:numPr>
+        <w:rPr>
+          <w:color w:val="A6A6A6" w:themeColor="background1" w:themeShade="A6"/>
+        </w:rPr>
+      </w:pPr>
+      <w:r>
+        <w:rPr>
+          <w:color w:val="A6A6A6" w:themeColor="background1" w:themeShade="A6"/>
+        </w:rPr>
+        <w:t>Username: string</w:t>
+      </w:r>
+    </w:p>
+    <w:p>
+      <w:pPr>
+        <w:pStyle w:val="ListParagraph"/>
+        <w:numPr>
+          <w:ilvl w:val="2"/>
+          <w:numId w:val="1"/>
+        </w:numPr>
+        <w:rPr>
+          <w:color w:val="A6A6A6" w:themeColor="background1" w:themeShade="A6"/>
+        </w:rPr>
+      </w:pPr>
+      <w:r>
+        <w:rPr>
+          <w:color w:val="A6A6A6" w:themeColor="background1" w:themeShade="A6"/>
+        </w:rPr>
+        <w:t>Password: string</w:t>
+      </w:r>
+    </w:p>
+    <w:p>
+      <w:pPr>
+        <w:pStyle w:val="ListParagraph"/>
+        <w:numPr>
+          <w:ilvl w:val="2"/>
+          <w:numId w:val="1"/>
+        </w:numPr>
+        <w:rPr>
+          <w:color w:val="A6A6A6" w:themeColor="background1" w:themeShade="A6"/>
+        </w:rPr>
+      </w:pPr>
+      <w:r>
+        <w:rPr>
+          <w:color w:val="A6A6A6" w:themeColor="background1" w:themeShade="A6"/>
+        </w:rPr>
+        <w:t>RoleId: int</w:t>
+      </w:r>
+    </w:p>
+    <w:p>
+      <w:pPr>
+        <w:pStyle w:val="ListParagraph"/>
+        <w:numPr>
+          <w:ilvl w:val="1"/>
+          <w:numId w:val="1"/>
+        </w:numPr>
+        <w:rPr>
+          <w:color w:val="A6A6A6" w:themeColor="background1" w:themeShade="A6"/>
+        </w:rPr>
+      </w:pPr>
+      <w:r>
+        <w:rPr>
+          <w:color w:val="A6A6A6" w:themeColor="background1" w:themeShade="A6"/>
+        </w:rPr>
+        <w:t>Role</w:t>
+      </w:r>
+    </w:p>
+    <w:p>
+      <w:pPr>
+        <w:pStyle w:val="ListParagraph"/>
+        <w:numPr>
+          <w:ilvl w:val="2"/>
+          <w:numId w:val="1"/>
+        </w:numPr>
+        <w:rPr>
+          <w:color w:val="A6A6A6" w:themeColor="background1" w:themeShade="A6"/>
+        </w:rPr>
+      </w:pPr>
+      <w:r>
+        <w:rPr>
+          <w:color w:val="A6A6A6" w:themeColor="background1" w:themeShade="A6"/>
+        </w:rPr>
+        <w:t>RoleId: int</w:t>
+      </w:r>
+    </w:p>
+    <w:p>
+      <w:pPr>
+        <w:pStyle w:val="ListParagraph"/>
+        <w:numPr>
+          <w:ilvl w:val="2"/>
+          <w:numId w:val="1"/>
+        </w:numPr>
+        <w:rPr>
+          <w:color w:val="A6A6A6" w:themeColor="background1" w:themeShade="A6"/>
+        </w:rPr>
+      </w:pPr>
+      <w:r>
+        <w:rPr>
+          <w:color w:val="A6A6A6" w:themeColor="background1" w:themeShade="A6"/>
+        </w:rPr>
+        <w:t>RoleName: string</w:t>
+      </w:r>
+      <w:r>
+        <w:rPr>
+          <w:color w:val="A6A6A6" w:themeColor="background1" w:themeShade="A6"/>
+        </w:rPr>
+        <w:br/>
+      </w:r>
+    </w:p>
+    <w:p>
+      <w:pPr>
+        <w:pStyle w:val="ListParagraph"/>
+        <w:numPr>
+          <w:ilvl w:val="1"/>
+          <w:numId w:val="1"/>
+        </w:numPr>
+        <w:rPr>
+          <w:color w:val="A6A6A6" w:themeColor="background1" w:themeShade="A6"/>
+        </w:rPr>
+      </w:pPr>
+      <w:r>
+        <w:rPr>
+          <w:color w:val="A6A6A6" w:themeColor="background1" w:themeShade="A6"/>
+        </w:rPr>
+        <w:t>Movie</w:t>
+      </w:r>
+    </w:p>
+    <w:p>
+      <w:pPr>
+        <w:pStyle w:val="ListParagraph"/>
+        <w:numPr>
+          <w:ilvl w:val="2"/>
+          <w:numId w:val="1"/>
+        </w:numPr>
+        <w:rPr>
+          <w:color w:val="A6A6A6" w:themeColor="background1" w:themeShade="A6"/>
+        </w:rPr>
+      </w:pPr>
+      <w:r>
+        <w:rPr>
+          <w:color w:val="A6A6A6" w:themeColor="background1" w:themeShade="A6"/>
+        </w:rPr>
+        <w:t>MovieId: int</w:t>
+      </w:r>
+    </w:p>
+    <w:p>
+      <w:pPr>
+        <w:pStyle w:val="ListParagraph"/>
+        <w:numPr>
+          <w:ilvl w:val="2"/>
+          <w:numId w:val="1"/>
+        </w:numPr>
+        <w:rPr>
+          <w:color w:val="A6A6A6" w:themeColor="background1" w:themeShade="A6"/>
+        </w:rPr>
+      </w:pPr>
+      <w:r>
+        <w:rPr>
+          <w:color w:val="A6A6A6" w:themeColor="background1" w:themeShade="A6"/>
+        </w:rPr>
+        <w:t>MovieName: string</w:t>
+      </w:r>
+    </w:p>
+    <w:p>
+      <w:pPr>
+        <w:pStyle w:val="ListParagraph"/>
+        <w:numPr>
+          <w:ilvl w:val="2"/>
+          <w:numId w:val="1"/>
+        </w:numPr>
+        <w:rPr>
+          <w:color w:val="A6A6A6" w:themeColor="background1" w:themeShade="A6"/>
+        </w:rPr>
+      </w:pPr>
+      <w:r>
+        <w:rPr>
+          <w:color w:val="A6A6A6" w:themeColor="background1" w:themeShade="A6"/>
+        </w:rPr>
+        <w:t>VideoPath: string (đường dẫn đến video của phim)</w:t>
+      </w:r>
+    </w:p>
+    <w:p>
+      <w:pPr>
+        <w:pStyle w:val="ListParagraph"/>
+        <w:numPr>
+          <w:ilvl w:val="2"/>
+          <w:numId w:val="1"/>
+        </w:numPr>
+        <w:rPr>
+          <w:color w:val="A6A6A6" w:themeColor="background1" w:themeShade="A6"/>
+        </w:rPr>
+      </w:pPr>
+      <w:r>
+        <w:rPr>
+          <w:color w:val="A6A6A6" w:themeColor="background1" w:themeShade="A6"/>
+        </w:rPr>
+        <w:t>Description: string</w:t>
+      </w:r>
+    </w:p>
+    <w:p>
+      <w:pPr>
+        <w:pStyle w:val="ListParagraph"/>
+        <w:numPr>
+          <w:ilvl w:val="2"/>
+          <w:numId w:val="1"/>
+        </w:numPr>
+        <w:rPr>
+          <w:color w:val="A6A6A6" w:themeColor="background1" w:themeShade="A6"/>
+        </w:rPr>
+      </w:pPr>
+      <w:r>
+        <w:rPr>
+          <w:color w:val="A6A6A6" w:themeColor="background1" w:themeShade="A6"/>
+        </w:rPr>
+        <w:t>Duration: int (thời lượng phim – tính theo phút)</w:t>
+      </w:r>
+    </w:p>
+    <w:p>
+      <w:pPr>
+        <w:pStyle w:val="ListParagraph"/>
+        <w:numPr>
+          <w:ilvl w:val="2"/>
+          <w:numId w:val="1"/>
+        </w:numPr>
+        <w:rPr>
+          <w:color w:val="A6A6A6" w:themeColor="background1" w:themeShade="A6"/>
+        </w:rPr>
+      </w:pPr>
+      <w:r>
+        <w:rPr>
+          <w:color w:val="A6A6A6" w:themeColor="background1" w:themeShade="A6"/>
+        </w:rPr>
+        <w:t>Rated: int (độ tuổi xem)</w:t>
+      </w:r>
+    </w:p>
+    <w:p>
+      <w:pPr>
+        <w:pStyle w:val="ListParagraph"/>
+        <w:numPr>
+          <w:ilvl w:val="2"/>
+          <w:numId w:val="1"/>
+        </w:numPr>
+        <w:rPr>
+          <w:color w:val="A6A6A6" w:themeColor="background1" w:themeShade="A6"/>
+        </w:rPr>
+      </w:pPr>
+      <w:r>
+        <w:rPr>
+          <w:color w:val="A6A6A6" w:themeColor="background1" w:themeShade="A6"/>
+        </w:rPr>
+        <w:t>PublishedYear: int</w:t>
+      </w:r>
+    </w:p>
+    <w:p>
+      <w:pPr>
+        <w:pStyle w:val="ListParagraph"/>
+        <w:numPr>
+          <w:ilvl w:val="2"/>
+          <w:numId w:val="1"/>
+        </w:numPr>
+        <w:rPr>
+          <w:color w:val="A6A6A6" w:themeColor="background1" w:themeShade="A6"/>
+        </w:rPr>
+      </w:pPr>
+      <w:r>
+        <w:rPr>
+          <w:color w:val="A6A6A6" w:themeColor="background1" w:themeShade="A6"/>
+        </w:rPr>
+        <w:t>Country: string</w:t>
+      </w:r>
+    </w:p>
+    <w:p>
+      <w:pPr>
+        <w:pStyle w:val="ListParagraph"/>
+        <w:numPr>
+          <w:ilvl w:val="2"/>
+          <w:numId w:val="1"/>
+        </w:numPr>
+        <w:rPr>
+          <w:color w:val="A6A6A6" w:themeColor="background1" w:themeShade="A6"/>
+        </w:rPr>
+      </w:pPr>
+      <w:r>
+        <w:rPr>
+          <w:color w:val="A6A6A6" w:themeColor="background1" w:themeShade="A6"/>
+        </w:rPr>
+        <w:t>ImagePath: string (đường dẫn đến ảnh poster của phim)</w:t>
+      </w:r>
+    </w:p>
+    <w:p>
+      <w:pPr>
+        <w:pStyle w:val="ListParagraph"/>
+        <w:numPr>
+          <w:ilvl w:val="1"/>
+          <w:numId w:val="1"/>
+        </w:numPr>
+        <w:rPr>
+          <w:color w:val="A6A6A6" w:themeColor="background1" w:themeShade="A6"/>
+        </w:rPr>
+      </w:pPr>
+      <w:r>
+        <w:rPr>
+          <w:color w:val="A6A6A6" w:themeColor="background1" w:themeShade="A6"/>
+        </w:rPr>
+        <w:t>Category</w:t>
+      </w:r>
+    </w:p>
+    <w:p>
+      <w:pPr>
+        <w:pStyle w:val="ListParagraph"/>
+        <w:numPr>
+          <w:ilvl w:val="2"/>
+          <w:numId w:val="1"/>
+        </w:numPr>
+        <w:rPr>
+          <w:color w:val="A6A6A6" w:themeColor="background1" w:themeShade="A6"/>
+        </w:rPr>
+      </w:pPr>
+      <w:r>
+        <w:rPr>
+          <w:color w:val="A6A6A6" w:themeColor="background1" w:themeShade="A6"/>
+        </w:rPr>
+        <w:t>CategoryId: string</w:t>
+      </w:r>
+    </w:p>
+    <w:p>
+      <w:pPr>
+        <w:pStyle w:val="ListParagraph"/>
+        <w:numPr>
+          <w:ilvl w:val="2"/>
+          <w:numId w:val="1"/>
+        </w:numPr>
+        <w:rPr>
+          <w:color w:val="A6A6A6" w:themeColor="background1" w:themeShade="A6"/>
+        </w:rPr>
+      </w:pPr>
+      <w:r>
+        <w:rPr>
+          <w:color w:val="A6A6A6" w:themeColor="background1" w:themeShade="A6"/>
+        </w:rPr>
+        <w:t>CategoryName: name</w:t>
+      </w:r>
+    </w:p>
+    <w:p>
+      <w:pPr>
+        <w:pStyle w:val="ListParagraph"/>
+        <w:numPr>
+          <w:ilvl w:val="1"/>
+          <w:numId w:val="1"/>
+        </w:numPr>
+        <w:rPr>
+          <w:color w:val="A6A6A6" w:themeColor="background1" w:themeShade="A6"/>
+        </w:rPr>
+      </w:pPr>
+      <w:r>
+        <w:rPr>
+          <w:color w:val="A6A6A6" w:themeColor="background1" w:themeShade="A6"/>
+        </w:rPr>
+        <w:t>Category-Movie (tự động gen trong DB, ko có trong Models) (mỗi Movie cx có nhiều Category)</w:t>
+      </w:r>
+    </w:p>
+    <w:p>
+      <w:pPr>
+        <w:pStyle w:val="ListParagraph"/>
+        <w:numPr>
+          <w:ilvl w:val="2"/>
+          <w:numId w:val="1"/>
+        </w:numPr>
+        <w:rPr>
+          <w:color w:val="A6A6A6" w:themeColor="background1" w:themeShade="A6"/>
+        </w:rPr>
+      </w:pPr>
+      <w:r>
+        <w:rPr>
+          <w:color w:val="A6A6A6" w:themeColor="background1" w:themeShade="A6"/>
+        </w:rPr>
+        <w:t>CategoryId</w:t>
+      </w:r>
+    </w:p>
+    <w:p>
+      <w:pPr>
+        <w:pStyle w:val="ListParagraph"/>
+        <w:numPr>
+          <w:ilvl w:val="2"/>
+          <w:numId w:val="1"/>
+        </w:numPr>
+        <w:rPr>
+          <w:color w:val="A6A6A6" w:themeColor="background1" w:themeShade="A6"/>
+        </w:rPr>
+      </w:pPr>
+      <w:r>
+        <w:rPr>
+          <w:color w:val="A6A6A6" w:themeColor="background1" w:themeShade="A6"/>
+        </w:rPr>
+        <w:t>MovieId</w:t>
+      </w:r>
+    </w:p>
+    <w:p>
+      <w:pPr>
+        <w:pStyle w:val="ListParagraph"/>
+        <w:numPr>
+          <w:ilvl w:val="1"/>
+          <w:numId w:val="1"/>
+        </w:numPr>
+        <w:rPr>
+          <w:color w:val="A6A6A6" w:themeColor="background1" w:themeShade="A6"/>
+        </w:rPr>
+      </w:pPr>
+      <w:r>
+        <w:rPr>
+          <w:color w:val="A6A6A6" w:themeColor="background1" w:themeShade="A6"/>
+        </w:rPr>
+        <w:t>Actor</w:t>
+      </w:r>
+    </w:p>
+    <w:p>
+      <w:pPr>
+        <w:pStyle w:val="ListParagraph"/>
+        <w:numPr>
+          <w:ilvl w:val="2"/>
+          <w:numId w:val="1"/>
+        </w:numPr>
+        <w:rPr>
+          <w:color w:val="A6A6A6" w:themeColor="background1" w:themeShade="A6"/>
+        </w:rPr>
+      </w:pPr>
+      <w:r>
+        <w:rPr>
+          <w:color w:val="A6A6A6" w:themeColor="background1" w:themeShade="A6"/>
+        </w:rPr>
+        <w:t>ActorId: int</w:t>
+      </w:r>
+    </w:p>
+    <w:p>
+      <w:pPr>
+        <w:pStyle w:val="ListParagraph"/>
+        <w:numPr>
+          <w:ilvl w:val="2"/>
+          <w:numId w:val="1"/>
+        </w:numPr>
+        <w:rPr>
+          <w:color w:val="A6A6A6" w:themeColor="background1" w:themeShade="A6"/>
+        </w:rPr>
+      </w:pPr>
+      <w:r>
+        <w:rPr>
+          <w:color w:val="A6A6A6" w:themeColor="background1" w:themeShade="A6"/>
+        </w:rPr>
         <w:lastRenderedPageBreak/>
-        <w:t>User</w:t>
-      </w:r>
-    </w:p>
-    <w:p>
-      <w:pPr>
-        <w:pStyle w:val="ListParagraph"/>
-        <w:numPr>
-          <w:ilvl w:val="2"/>
-          <w:numId w:val="1"/>
-        </w:numPr>
-        <w:rPr>
-          <w:color w:val="A6A6A6" w:themeColor="background1" w:themeShade="A6"/>
-        </w:rPr>
-      </w:pPr>
-      <w:r>
-        <w:rPr>
-          <w:color w:val="A6A6A6" w:themeColor="background1" w:themeShade="A6"/>
-        </w:rPr>
-        <w:t>UserId: int</w:t>
-      </w:r>
-    </w:p>
-    <w:p>
-      <w:pPr>
-        <w:pStyle w:val="ListParagraph"/>
-        <w:numPr>
-          <w:ilvl w:val="2"/>
-          <w:numId w:val="1"/>
-        </w:numPr>
-        <w:rPr>
-          <w:color w:val="A6A6A6" w:themeColor="background1" w:themeShade="A6"/>
-        </w:rPr>
-      </w:pPr>
-      <w:r>
-        <w:rPr>
-          <w:color w:val="A6A6A6" w:themeColor="background1" w:themeShade="A6"/>
-        </w:rPr>
-        <w:t>Email: string</w:t>
-      </w:r>
-    </w:p>
-    <w:p>
-      <w:pPr>
-        <w:pStyle w:val="ListParagraph"/>
-        <w:numPr>
-          <w:ilvl w:val="2"/>
-          <w:numId w:val="1"/>
-        </w:numPr>
-        <w:rPr>
-          <w:color w:val="A6A6A6" w:themeColor="background1" w:themeShade="A6"/>
-        </w:rPr>
-      </w:pPr>
-      <w:r>
-        <w:rPr>
-          <w:color w:val="A6A6A6" w:themeColor="background1" w:themeShade="A6"/>
-        </w:rPr>
-        <w:t>Username: string</w:t>
-      </w:r>
-    </w:p>
-    <w:p>
-      <w:pPr>
-        <w:pStyle w:val="ListParagraph"/>
-        <w:numPr>
-          <w:ilvl w:val="2"/>
-          <w:numId w:val="1"/>
-        </w:numPr>
-        <w:rPr>
-          <w:color w:val="A6A6A6" w:themeColor="background1" w:themeShade="A6"/>
-        </w:rPr>
-      </w:pPr>
-      <w:r>
-        <w:rPr>
-          <w:color w:val="A6A6A6" w:themeColor="background1" w:themeShade="A6"/>
-        </w:rPr>
-        <w:t>Password: string</w:t>
-      </w:r>
-    </w:p>
-    <w:p>
-      <w:pPr>
-        <w:pStyle w:val="ListParagraph"/>
-        <w:numPr>
-          <w:ilvl w:val="2"/>
-          <w:numId w:val="1"/>
-        </w:numPr>
-        <w:rPr>
-          <w:color w:val="A6A6A6" w:themeColor="background1" w:themeShade="A6"/>
-        </w:rPr>
-      </w:pPr>
-      <w:r>
-        <w:rPr>
-          <w:color w:val="A6A6A6" w:themeColor="background1" w:themeShade="A6"/>
-        </w:rPr>
-        <w:t>RoleId: int</w:t>
-      </w:r>
-    </w:p>
-    <w:p>
-      <w:pPr>
-        <w:pStyle w:val="ListParagraph"/>
-        <w:numPr>
-          <w:ilvl w:val="1"/>
-          <w:numId w:val="1"/>
-        </w:numPr>
-        <w:rPr>
-          <w:color w:val="A6A6A6" w:themeColor="background1" w:themeShade="A6"/>
-        </w:rPr>
-      </w:pPr>
-      <w:r>
-        <w:rPr>
-          <w:color w:val="A6A6A6" w:themeColor="background1" w:themeShade="A6"/>
-        </w:rPr>
-        <w:t>Role</w:t>
-      </w:r>
-    </w:p>
-    <w:p>
-      <w:pPr>
-        <w:pStyle w:val="ListParagraph"/>
-        <w:numPr>
-          <w:ilvl w:val="2"/>
-          <w:numId w:val="1"/>
-        </w:numPr>
-        <w:rPr>
-          <w:color w:val="A6A6A6" w:themeColor="background1" w:themeShade="A6"/>
-        </w:rPr>
-      </w:pPr>
-      <w:r>
-        <w:rPr>
-          <w:color w:val="A6A6A6" w:themeColor="background1" w:themeShade="A6"/>
-        </w:rPr>
-        <w:t>RoleId: int</w:t>
-      </w:r>
-    </w:p>
-    <w:p>
-      <w:pPr>
-        <w:pStyle w:val="ListParagraph"/>
-        <w:numPr>
-          <w:ilvl w:val="2"/>
-          <w:numId w:val="1"/>
-        </w:numPr>
-        <w:rPr>
-          <w:color w:val="A6A6A6" w:themeColor="background1" w:themeShade="A6"/>
-        </w:rPr>
-      </w:pPr>
-      <w:r>
-        <w:rPr>
-          <w:color w:val="A6A6A6" w:themeColor="background1" w:themeShade="A6"/>
-        </w:rPr>
-        <w:t>RoleName: string</w:t>
-      </w:r>
-      <w:r>
-        <w:rPr>
-          <w:color w:val="A6A6A6" w:themeColor="background1" w:themeShade="A6"/>
-        </w:rPr>
-        <w:br/>
-      </w:r>
-    </w:p>
-    <w:p>
-      <w:pPr>
-        <w:pStyle w:val="ListParagraph"/>
-        <w:numPr>
-          <w:ilvl w:val="1"/>
-          <w:numId w:val="1"/>
-        </w:numPr>
-        <w:rPr>
-          <w:color w:val="A6A6A6" w:themeColor="background1" w:themeShade="A6"/>
-        </w:rPr>
-      </w:pPr>
-      <w:r>
-        <w:rPr>
-          <w:color w:val="A6A6A6" w:themeColor="background1" w:themeShade="A6"/>
-        </w:rPr>
-        <w:t>Movie</w:t>
-      </w:r>
-    </w:p>
-    <w:p>
-      <w:pPr>
-        <w:pStyle w:val="ListParagraph"/>
-        <w:numPr>
-          <w:ilvl w:val="2"/>
-          <w:numId w:val="1"/>
-        </w:numPr>
-        <w:rPr>
-          <w:color w:val="A6A6A6" w:themeColor="background1" w:themeShade="A6"/>
-        </w:rPr>
-      </w:pPr>
-      <w:r>
-        <w:rPr>
-          <w:color w:val="A6A6A6" w:themeColor="background1" w:themeShade="A6"/>
-        </w:rPr>
-        <w:t>MovieId: int</w:t>
-      </w:r>
-    </w:p>
-    <w:p>
-      <w:pPr>
-        <w:pStyle w:val="ListParagraph"/>
-        <w:numPr>
-          <w:ilvl w:val="2"/>
-          <w:numId w:val="1"/>
-        </w:numPr>
-        <w:rPr>
-          <w:color w:val="A6A6A6" w:themeColor="background1" w:themeShade="A6"/>
-        </w:rPr>
-      </w:pPr>
-      <w:r>
-        <w:rPr>
-          <w:color w:val="A6A6A6" w:themeColor="background1" w:themeShade="A6"/>
-        </w:rPr>
-        <w:t>MovieName: string</w:t>
-      </w:r>
-    </w:p>
-    <w:p>
-      <w:pPr>
-        <w:pStyle w:val="ListParagraph"/>
-        <w:numPr>
-          <w:ilvl w:val="2"/>
-          <w:numId w:val="1"/>
-        </w:numPr>
-        <w:rPr>
-          <w:color w:val="A6A6A6" w:themeColor="background1" w:themeShade="A6"/>
-        </w:rPr>
-      </w:pPr>
-      <w:r>
-        <w:rPr>
-          <w:color w:val="A6A6A6" w:themeColor="background1" w:themeShade="A6"/>
-        </w:rPr>
-        <w:t>VideoPath: string (đường dẫn đến video của phim)</w:t>
-      </w:r>
-    </w:p>
-    <w:p>
-      <w:pPr>
-        <w:pStyle w:val="ListParagraph"/>
-        <w:numPr>
-          <w:ilvl w:val="2"/>
-          <w:numId w:val="1"/>
-        </w:numPr>
-        <w:rPr>
-          <w:color w:val="A6A6A6" w:themeColor="background1" w:themeShade="A6"/>
-        </w:rPr>
-      </w:pPr>
-      <w:r>
-        <w:rPr>
-          <w:color w:val="A6A6A6" w:themeColor="background1" w:themeShade="A6"/>
-        </w:rPr>
-        <w:t>Description: string</w:t>
-      </w:r>
-    </w:p>
-    <w:p>
-      <w:pPr>
-        <w:pStyle w:val="ListParagraph"/>
-        <w:numPr>
-          <w:ilvl w:val="2"/>
-          <w:numId w:val="1"/>
-        </w:numPr>
-        <w:rPr>
-          <w:color w:val="A6A6A6" w:themeColor="background1" w:themeShade="A6"/>
-        </w:rPr>
-      </w:pPr>
-      <w:r>
-        <w:rPr>
-          <w:color w:val="A6A6A6" w:themeColor="background1" w:themeShade="A6"/>
-        </w:rPr>
-        <w:t>Duration: int (thời lượng phim – tính theo phút)</w:t>
-      </w:r>
-    </w:p>
-    <w:p>
-      <w:pPr>
-        <w:pStyle w:val="ListParagraph"/>
-        <w:numPr>
-          <w:ilvl w:val="2"/>
-          <w:numId w:val="1"/>
-        </w:numPr>
-        <w:rPr>
-          <w:color w:val="A6A6A6" w:themeColor="background1" w:themeShade="A6"/>
-        </w:rPr>
-      </w:pPr>
-      <w:r>
-        <w:rPr>
-          <w:color w:val="A6A6A6" w:themeColor="background1" w:themeShade="A6"/>
-        </w:rPr>
-        <w:t>Rated: int (độ tuổi xem)</w:t>
-      </w:r>
-    </w:p>
-    <w:p>
-      <w:pPr>
-        <w:pStyle w:val="ListParagraph"/>
-        <w:numPr>
-          <w:ilvl w:val="2"/>
-          <w:numId w:val="1"/>
-        </w:numPr>
-        <w:rPr>
-          <w:color w:val="A6A6A6" w:themeColor="background1" w:themeShade="A6"/>
-        </w:rPr>
-      </w:pPr>
-      <w:r>
-        <w:rPr>
-          <w:color w:val="A6A6A6" w:themeColor="background1" w:themeShade="A6"/>
-        </w:rPr>
-        <w:t>PublishedYear: int</w:t>
-      </w:r>
-    </w:p>
-    <w:p>
-      <w:pPr>
-        <w:pStyle w:val="ListParagraph"/>
-        <w:numPr>
-          <w:ilvl w:val="2"/>
-          <w:numId w:val="1"/>
-        </w:numPr>
-        <w:rPr>
-          <w:color w:val="A6A6A6" w:themeColor="background1" w:themeShade="A6"/>
-        </w:rPr>
-      </w:pPr>
-      <w:r>
-        <w:rPr>
-          <w:color w:val="A6A6A6" w:themeColor="background1" w:themeShade="A6"/>
-        </w:rPr>
-        <w:t>Country: string</w:t>
-      </w:r>
-    </w:p>
-    <w:p>
-      <w:pPr>
-        <w:pStyle w:val="ListParagraph"/>
-        <w:numPr>
-          <w:ilvl w:val="2"/>
-          <w:numId w:val="1"/>
-        </w:numPr>
-        <w:rPr>
-          <w:color w:val="A6A6A6" w:themeColor="background1" w:themeShade="A6"/>
-        </w:rPr>
-      </w:pPr>
-      <w:r>
-        <w:rPr>
-          <w:color w:val="A6A6A6" w:themeColor="background1" w:themeShade="A6"/>
-        </w:rPr>
-        <w:t>ImagePath: string (đường dẫn đến ảnh poster của phim)</w:t>
-      </w:r>
-    </w:p>
-    <w:p>
-      <w:pPr>
-        <w:pStyle w:val="ListParagraph"/>
-        <w:numPr>
-          <w:ilvl w:val="1"/>
-          <w:numId w:val="1"/>
-        </w:numPr>
-        <w:rPr>
-          <w:color w:val="A6A6A6" w:themeColor="background1" w:themeShade="A6"/>
-        </w:rPr>
-      </w:pPr>
-      <w:r>
-        <w:rPr>
-          <w:color w:val="A6A6A6" w:themeColor="background1" w:themeShade="A6"/>
-        </w:rPr>
-        <w:t>Category</w:t>
-      </w:r>
-    </w:p>
-    <w:p>
-      <w:pPr>
-        <w:pStyle w:val="ListParagraph"/>
-        <w:numPr>
-          <w:ilvl w:val="2"/>
-          <w:numId w:val="1"/>
-        </w:numPr>
-        <w:rPr>
-          <w:color w:val="A6A6A6" w:themeColor="background1" w:themeShade="A6"/>
-        </w:rPr>
-      </w:pPr>
-      <w:r>
-        <w:rPr>
-          <w:color w:val="A6A6A6" w:themeColor="background1" w:themeShade="A6"/>
-        </w:rPr>
-        <w:t>CategoryId: string</w:t>
-      </w:r>
-    </w:p>
-    <w:p>
-      <w:pPr>
-        <w:pStyle w:val="ListParagraph"/>
-        <w:numPr>
-          <w:ilvl w:val="2"/>
-          <w:numId w:val="1"/>
-        </w:numPr>
-        <w:rPr>
-          <w:color w:val="A6A6A6" w:themeColor="background1" w:themeShade="A6"/>
-        </w:rPr>
-      </w:pPr>
-      <w:r>
-        <w:rPr>
-          <w:color w:val="A6A6A6" w:themeColor="background1" w:themeShade="A6"/>
-        </w:rPr>
-        <w:t>CategoryName: name</w:t>
-      </w:r>
-    </w:p>
-    <w:p>
-      <w:pPr>
-        <w:pStyle w:val="ListParagraph"/>
-        <w:numPr>
-          <w:ilvl w:val="1"/>
-          <w:numId w:val="1"/>
-        </w:numPr>
-        <w:rPr>
-          <w:color w:val="A6A6A6" w:themeColor="background1" w:themeShade="A6"/>
-        </w:rPr>
-      </w:pPr>
-      <w:r>
-        <w:rPr>
-          <w:color w:val="A6A6A6" w:themeColor="background1" w:themeShade="A6"/>
-        </w:rPr>
-        <w:t>Category-Movie (tự động gen trong DB, ko có trong Models) (mỗi Movie cx có nhiều Category)</w:t>
-      </w:r>
-    </w:p>
-    <w:p>
-      <w:pPr>
-        <w:pStyle w:val="ListParagraph"/>
-        <w:numPr>
-          <w:ilvl w:val="2"/>
-          <w:numId w:val="1"/>
-        </w:numPr>
-        <w:rPr>
-          <w:color w:val="A6A6A6" w:themeColor="background1" w:themeShade="A6"/>
-        </w:rPr>
-      </w:pPr>
-      <w:r>
-        <w:rPr>
-          <w:color w:val="A6A6A6" w:themeColor="background1" w:themeShade="A6"/>
-        </w:rPr>
-        <w:t>CategoryId</w:t>
-      </w:r>
-    </w:p>
-    <w:p>
-      <w:pPr>
-        <w:pStyle w:val="ListParagraph"/>
-        <w:numPr>
-          <w:ilvl w:val="2"/>
-          <w:numId w:val="1"/>
-        </w:numPr>
-        <w:rPr>
-          <w:color w:val="A6A6A6" w:themeColor="background1" w:themeShade="A6"/>
-        </w:rPr>
-      </w:pPr>
-      <w:r>
-        <w:rPr>
-          <w:color w:val="A6A6A6" w:themeColor="background1" w:themeShade="A6"/>
-        </w:rPr>
-        <w:t>MovieId</w:t>
-      </w:r>
-    </w:p>
-    <w:p>
-      <w:pPr>
-        <w:pStyle w:val="ListParagraph"/>
-        <w:numPr>
-          <w:ilvl w:val="1"/>
-          <w:numId w:val="1"/>
-        </w:numPr>
-        <w:rPr>
-          <w:color w:val="A6A6A6" w:themeColor="background1" w:themeShade="A6"/>
-        </w:rPr>
-      </w:pPr>
-      <w:r>
-        <w:rPr>
-          <w:color w:val="A6A6A6" w:themeColor="background1" w:themeShade="A6"/>
-        </w:rPr>
-        <w:t>Actor</w:t>
-      </w:r>
-    </w:p>
-    <w:p>
-      <w:pPr>
-        <w:pStyle w:val="ListParagraph"/>
-        <w:numPr>
-          <w:ilvl w:val="2"/>
-          <w:numId w:val="1"/>
-        </w:numPr>
-        <w:rPr>
-          <w:color w:val="A6A6A6" w:themeColor="background1" w:themeShade="A6"/>
-        </w:rPr>
-      </w:pPr>
-      <w:r>
-        <w:rPr>
-          <w:color w:val="A6A6A6" w:themeColor="background1" w:themeShade="A6"/>
-        </w:rPr>
-        <w:t>ActorId: int</w:t>
-      </w:r>
-    </w:p>
-    <w:p>
-      <w:pPr>
-        <w:pStyle w:val="ListParagraph"/>
-        <w:numPr>
-          <w:ilvl w:val="2"/>
-          <w:numId w:val="1"/>
-        </w:numPr>
-        <w:rPr>
-          <w:color w:val="A6A6A6" w:themeColor="background1" w:themeShade="A6"/>
-        </w:rPr>
-      </w:pPr>
-      <w:r>
-        <w:rPr>
-          <w:color w:val="A6A6A6" w:themeColor="background1" w:themeShade="A6"/>
-        </w:rPr>
         <w:t>ActorName: string</w:t>
       </w:r>
     </w:p>
@@ -3400,6 +3453,7 @@
         <w:rPr>
           <w:color w:val="A6A6A6" w:themeColor="background1" w:themeShade="A6"/>
         </w:rPr>
+        <w:lastRenderedPageBreak/>
         <w:t>Nút xem phim</w:t>
       </w:r>
     </w:p>
@@ -3480,7 +3534,6 @@
         <w:rPr>
           <w:color w:val="A6A6A6" w:themeColor="background1" w:themeShade="A6"/>
         </w:rPr>
-        <w:lastRenderedPageBreak/>
         <w:t>Role</w:t>
       </w:r>
     </w:p>
@@ -3855,6 +3908,7 @@
           <w:color w:val="A6A6A6" w:themeColor="background1" w:themeShade="A6"/>
           <w:lang w:eastAsia="en-US"/>
         </w:rPr>
+        <w:lastRenderedPageBreak/>
         <w:drawing>
           <wp:inline distT="0" distB="0" distL="0" distR="0" wp14:anchorId="5CC86363" wp14:editId="0E99C467">
             <wp:extent cx="3282950" cy="1761078"/>
@@ -3907,7 +3961,6 @@
         <w:rPr>
           <w:color w:val="A6A6A6" w:themeColor="background1" w:themeShade="A6"/>
         </w:rPr>
-        <w:lastRenderedPageBreak/>
         <w:t>Mở chế độ toàn màn hình</w:t>
       </w:r>
     </w:p>
@@ -4333,6 +4386,7 @@
         <w:rPr>
           <w:color w:val="A6A6A6" w:themeColor="background1" w:themeShade="A6"/>
         </w:rPr>
+        <w:lastRenderedPageBreak/>
         <w:t>Actor:</w:t>
       </w:r>
     </w:p>
@@ -4459,7 +4513,6 @@
         <w:rPr>
           <w:color w:val="A6A6A6" w:themeColor="background1" w:themeShade="A6"/>
         </w:rPr>
-        <w:lastRenderedPageBreak/>
         <w:t>Get Role by ID</w:t>
       </w:r>
     </w:p>
@@ -4889,6 +4942,7 @@
         <w:rPr>
           <w:color w:val="A6A6A6" w:themeColor="background1" w:themeShade="A6"/>
         </w:rPr>
+        <w:lastRenderedPageBreak/>
         <w:t>Style Front-End:</w:t>
       </w:r>
     </w:p>
@@ -5015,7 +5069,6 @@
         <w:rPr>
           <w:color w:val="A6A6A6" w:themeColor="background1" w:themeShade="A6"/>
         </w:rPr>
-        <w:lastRenderedPageBreak/>
         <w:t>Fix WatchMovie:</w:t>
       </w:r>
     </w:p>

</xml_diff>

<commit_message>
[WebClient] {Home} (User) Movie detail: Display list Actors
</commit_message>
<xml_diff>
--- a/Process.docx
+++ b/Process.docx
@@ -1237,6 +1237,72 @@
       <w:r>
         <w:t>Call API -&gt; Lấy dữ liệu về Movie theo MovieID</w:t>
       </w:r>
+      <w:r>
+        <w:t>; Lấy list các Actor theo MovieID</w:t>
+      </w:r>
+    </w:p>
+    <w:p>
+      <w:pPr>
+        <w:pStyle w:val="ListParagraph"/>
+        <w:numPr>
+          <w:ilvl w:val="3"/>
+          <w:numId w:val="1"/>
+        </w:numPr>
+      </w:pPr>
+      <w:r>
+        <w:t>Hiển thị:</w:t>
+      </w:r>
+    </w:p>
+    <w:p>
+      <w:pPr>
+        <w:pStyle w:val="ListParagraph"/>
+        <w:numPr>
+          <w:ilvl w:val="4"/>
+          <w:numId w:val="1"/>
+        </w:numPr>
+      </w:pPr>
+      <w:r>
+        <w:t>Movie Name</w:t>
+      </w:r>
+    </w:p>
+    <w:p>
+      <w:pPr>
+        <w:pStyle w:val="ListParagraph"/>
+        <w:numPr>
+          <w:ilvl w:val="4"/>
+          <w:numId w:val="1"/>
+        </w:numPr>
+      </w:pPr>
+      <w:r>
+        <w:t>Poster</w:t>
+      </w:r>
+    </w:p>
+    <w:p>
+      <w:pPr>
+        <w:pStyle w:val="ListParagraph"/>
+        <w:numPr>
+          <w:ilvl w:val="4"/>
+          <w:numId w:val="1"/>
+        </w:numPr>
+      </w:pPr>
+      <w:r>
+        <w:t xml:space="preserve">Các thông tin chi tiết của </w:t>
+      </w:r>
+      <w:r>
+        <w:t>Movie</w:t>
+      </w:r>
+    </w:p>
+    <w:p>
+      <w:pPr>
+        <w:pStyle w:val="ListParagraph"/>
+        <w:numPr>
+          <w:ilvl w:val="4"/>
+          <w:numId w:val="1"/>
+        </w:numPr>
+      </w:pPr>
+      <w:r>
+        <w:t>List các Actor của movie này</w:t>
+      </w:r>
     </w:p>
     <w:p>
       <w:pPr>
@@ -1409,6 +1475,7 @@
         </w:numPr>
       </w:pPr>
       <w:r>
+        <w:lastRenderedPageBreak/>
         <w:t>Buttons:</w:t>
       </w:r>
     </w:p>
@@ -1487,7 +1554,6 @@
         <w:rPr>
           <w:color w:val="FF0000"/>
         </w:rPr>
-        <w:lastRenderedPageBreak/>
         <w:t>=&gt; Database: Table User: thêm 1 trg last login date</w:t>
       </w:r>
     </w:p>
@@ -1957,6 +2023,7 @@
         <w:rPr>
           <w:color w:val="215868" w:themeColor="accent5" w:themeShade="80"/>
         </w:rPr>
+        <w:lastRenderedPageBreak/>
         <w:t>…</w:t>
       </w:r>
     </w:p>
@@ -2002,7 +2069,6 @@
         <w:pStyle w:val="Heading1"/>
       </w:pPr>
       <w:r>
-        <w:lastRenderedPageBreak/>
         <w:t>Done</w:t>
       </w:r>
     </w:p>
@@ -2374,6 +2440,7 @@
         <w:rPr>
           <w:color w:val="A6A6A6" w:themeColor="background1" w:themeShade="A6"/>
         </w:rPr>
+        <w:lastRenderedPageBreak/>
         <w:t>Sử dụng .NET 5</w:t>
       </w:r>
     </w:p>
@@ -2390,26 +2457,443 @@
         <w:rPr>
           <w:color w:val="A6A6A6" w:themeColor="background1" w:themeShade="A6"/>
         </w:rPr>
+        <w:t>27/6: Họp</w:t>
+      </w:r>
+    </w:p>
+    <w:p>
+      <w:pPr>
+        <w:pStyle w:val="ListParagraph"/>
+        <w:numPr>
+          <w:ilvl w:val="0"/>
+          <w:numId w:val="1"/>
+        </w:numPr>
+        <w:rPr>
+          <w:color w:val="A6A6A6" w:themeColor="background1" w:themeShade="A6"/>
+        </w:rPr>
+      </w:pPr>
+      <w:r>
+        <w:rPr>
+          <w:color w:val="A6A6A6" w:themeColor="background1" w:themeShade="A6"/>
+        </w:rPr>
+        <w:t>Công nghệ:</w:t>
+      </w:r>
+    </w:p>
+    <w:p>
+      <w:pPr>
+        <w:pStyle w:val="ListParagraph"/>
+        <w:numPr>
+          <w:ilvl w:val="1"/>
+          <w:numId w:val="1"/>
+        </w:numPr>
+        <w:rPr>
+          <w:color w:val="A6A6A6" w:themeColor="background1" w:themeShade="A6"/>
+        </w:rPr>
+      </w:pPr>
+      <w:r>
+        <w:rPr>
+          <w:color w:val="A6A6A6" w:themeColor="background1" w:themeShade="A6"/>
+        </w:rPr>
+        <w:t>Backend: ASP.Net Core Web API</w:t>
+      </w:r>
+    </w:p>
+    <w:p>
+      <w:pPr>
+        <w:pStyle w:val="ListParagraph"/>
+        <w:numPr>
+          <w:ilvl w:val="1"/>
+          <w:numId w:val="1"/>
+        </w:numPr>
+        <w:rPr>
+          <w:color w:val="A6A6A6" w:themeColor="background1" w:themeShade="A6"/>
+        </w:rPr>
+      </w:pPr>
+      <w:r>
+        <w:rPr>
+          <w:color w:val="A6A6A6" w:themeColor="background1" w:themeShade="A6"/>
+        </w:rPr>
+        <w:t>Front End: AJAX + jQuery (HTML – CSS – JS)</w:t>
+      </w:r>
+    </w:p>
+    <w:p/>
+    <w:p>
+      <w:pPr>
+        <w:pStyle w:val="Heading2"/>
+        <w:rPr>
+          <w:color w:val="A6A6A6" w:themeColor="background1" w:themeShade="A6"/>
+        </w:rPr>
+      </w:pPr>
+      <w:r>
+        <w:rPr>
+          <w:color w:val="A6A6A6" w:themeColor="background1" w:themeShade="A6"/>
+        </w:rPr>
+        <w:t>29/6: Database Design</w:t>
+      </w:r>
+    </w:p>
+    <w:p>
+      <w:pPr>
+        <w:pStyle w:val="ListParagraph"/>
+        <w:numPr>
+          <w:ilvl w:val="0"/>
+          <w:numId w:val="1"/>
+        </w:numPr>
+        <w:rPr>
+          <w:color w:val="A6A6A6" w:themeColor="background1" w:themeShade="A6"/>
+        </w:rPr>
+      </w:pPr>
+      <w:r>
+        <w:rPr>
+          <w:color w:val="A6A6A6" w:themeColor="background1" w:themeShade="A6"/>
+        </w:rPr>
+        <w:t>Database:</w:t>
+      </w:r>
+    </w:p>
+    <w:p>
+      <w:pPr>
+        <w:pStyle w:val="ListParagraph"/>
+        <w:numPr>
+          <w:ilvl w:val="1"/>
+          <w:numId w:val="1"/>
+        </w:numPr>
+        <w:rPr>
+          <w:color w:val="A6A6A6" w:themeColor="background1" w:themeShade="A6"/>
+        </w:rPr>
+      </w:pPr>
+      <w:r>
+        <w:rPr>
+          <w:color w:val="A6A6A6" w:themeColor="background1" w:themeShade="A6"/>
+        </w:rPr>
+        <w:t>User</w:t>
+      </w:r>
+    </w:p>
+    <w:p>
+      <w:pPr>
+        <w:pStyle w:val="ListParagraph"/>
+        <w:numPr>
+          <w:ilvl w:val="2"/>
+          <w:numId w:val="1"/>
+        </w:numPr>
+        <w:rPr>
+          <w:color w:val="A6A6A6" w:themeColor="background1" w:themeShade="A6"/>
+        </w:rPr>
+      </w:pPr>
+      <w:r>
+        <w:rPr>
+          <w:color w:val="A6A6A6" w:themeColor="background1" w:themeShade="A6"/>
+        </w:rPr>
+        <w:t>UserId: int</w:t>
+      </w:r>
+    </w:p>
+    <w:p>
+      <w:pPr>
+        <w:pStyle w:val="ListParagraph"/>
+        <w:numPr>
+          <w:ilvl w:val="2"/>
+          <w:numId w:val="1"/>
+        </w:numPr>
+        <w:rPr>
+          <w:color w:val="A6A6A6" w:themeColor="background1" w:themeShade="A6"/>
+        </w:rPr>
+      </w:pPr>
+      <w:r>
+        <w:rPr>
+          <w:color w:val="A6A6A6" w:themeColor="background1" w:themeShade="A6"/>
+        </w:rPr>
+        <w:t>Email: string</w:t>
+      </w:r>
+    </w:p>
+    <w:p>
+      <w:pPr>
+        <w:pStyle w:val="ListParagraph"/>
+        <w:numPr>
+          <w:ilvl w:val="2"/>
+          <w:numId w:val="1"/>
+        </w:numPr>
+        <w:rPr>
+          <w:color w:val="A6A6A6" w:themeColor="background1" w:themeShade="A6"/>
+        </w:rPr>
+      </w:pPr>
+      <w:r>
+        <w:rPr>
+          <w:color w:val="A6A6A6" w:themeColor="background1" w:themeShade="A6"/>
+        </w:rPr>
+        <w:t>Username: string</w:t>
+      </w:r>
+    </w:p>
+    <w:p>
+      <w:pPr>
+        <w:pStyle w:val="ListParagraph"/>
+        <w:numPr>
+          <w:ilvl w:val="2"/>
+          <w:numId w:val="1"/>
+        </w:numPr>
+        <w:rPr>
+          <w:color w:val="A6A6A6" w:themeColor="background1" w:themeShade="A6"/>
+        </w:rPr>
+      </w:pPr>
+      <w:r>
+        <w:rPr>
+          <w:color w:val="A6A6A6" w:themeColor="background1" w:themeShade="A6"/>
+        </w:rPr>
+        <w:t>Password: string</w:t>
+      </w:r>
+    </w:p>
+    <w:p>
+      <w:pPr>
+        <w:pStyle w:val="ListParagraph"/>
+        <w:numPr>
+          <w:ilvl w:val="2"/>
+          <w:numId w:val="1"/>
+        </w:numPr>
+        <w:rPr>
+          <w:color w:val="A6A6A6" w:themeColor="background1" w:themeShade="A6"/>
+        </w:rPr>
+      </w:pPr>
+      <w:r>
+        <w:rPr>
+          <w:color w:val="A6A6A6" w:themeColor="background1" w:themeShade="A6"/>
+        </w:rPr>
+        <w:t>RoleId: int</w:t>
+      </w:r>
+    </w:p>
+    <w:p>
+      <w:pPr>
+        <w:pStyle w:val="ListParagraph"/>
+        <w:numPr>
+          <w:ilvl w:val="1"/>
+          <w:numId w:val="1"/>
+        </w:numPr>
+        <w:rPr>
+          <w:color w:val="A6A6A6" w:themeColor="background1" w:themeShade="A6"/>
+        </w:rPr>
+      </w:pPr>
+      <w:r>
+        <w:rPr>
+          <w:color w:val="A6A6A6" w:themeColor="background1" w:themeShade="A6"/>
+        </w:rPr>
+        <w:t>Role</w:t>
+      </w:r>
+    </w:p>
+    <w:p>
+      <w:pPr>
+        <w:pStyle w:val="ListParagraph"/>
+        <w:numPr>
+          <w:ilvl w:val="2"/>
+          <w:numId w:val="1"/>
+        </w:numPr>
+        <w:rPr>
+          <w:color w:val="A6A6A6" w:themeColor="background1" w:themeShade="A6"/>
+        </w:rPr>
+      </w:pPr>
+      <w:r>
+        <w:rPr>
+          <w:color w:val="A6A6A6" w:themeColor="background1" w:themeShade="A6"/>
+        </w:rPr>
+        <w:t>RoleId: int</w:t>
+      </w:r>
+    </w:p>
+    <w:p>
+      <w:pPr>
+        <w:pStyle w:val="ListParagraph"/>
+        <w:numPr>
+          <w:ilvl w:val="2"/>
+          <w:numId w:val="1"/>
+        </w:numPr>
+        <w:rPr>
+          <w:color w:val="A6A6A6" w:themeColor="background1" w:themeShade="A6"/>
+        </w:rPr>
+      </w:pPr>
+      <w:r>
+        <w:rPr>
+          <w:color w:val="A6A6A6" w:themeColor="background1" w:themeShade="A6"/>
+        </w:rPr>
+        <w:t>RoleName: string</w:t>
+      </w:r>
+      <w:r>
+        <w:rPr>
+          <w:color w:val="A6A6A6" w:themeColor="background1" w:themeShade="A6"/>
+        </w:rPr>
+        <w:br/>
+      </w:r>
+    </w:p>
+    <w:p>
+      <w:pPr>
+        <w:pStyle w:val="ListParagraph"/>
+        <w:numPr>
+          <w:ilvl w:val="1"/>
+          <w:numId w:val="1"/>
+        </w:numPr>
+        <w:rPr>
+          <w:color w:val="A6A6A6" w:themeColor="background1" w:themeShade="A6"/>
+        </w:rPr>
+      </w:pPr>
+      <w:r>
+        <w:rPr>
+          <w:color w:val="A6A6A6" w:themeColor="background1" w:themeShade="A6"/>
+        </w:rPr>
+        <w:t>Movie</w:t>
+      </w:r>
+    </w:p>
+    <w:p>
+      <w:pPr>
+        <w:pStyle w:val="ListParagraph"/>
+        <w:numPr>
+          <w:ilvl w:val="2"/>
+          <w:numId w:val="1"/>
+        </w:numPr>
+        <w:rPr>
+          <w:color w:val="A6A6A6" w:themeColor="background1" w:themeShade="A6"/>
+        </w:rPr>
+      </w:pPr>
+      <w:r>
+        <w:rPr>
+          <w:color w:val="A6A6A6" w:themeColor="background1" w:themeShade="A6"/>
+        </w:rPr>
+        <w:t>MovieId: int</w:t>
+      </w:r>
+    </w:p>
+    <w:p>
+      <w:pPr>
+        <w:pStyle w:val="ListParagraph"/>
+        <w:numPr>
+          <w:ilvl w:val="2"/>
+          <w:numId w:val="1"/>
+        </w:numPr>
+        <w:rPr>
+          <w:color w:val="A6A6A6" w:themeColor="background1" w:themeShade="A6"/>
+        </w:rPr>
+      </w:pPr>
+      <w:r>
+        <w:rPr>
+          <w:color w:val="A6A6A6" w:themeColor="background1" w:themeShade="A6"/>
+        </w:rPr>
+        <w:t>MovieName: string</w:t>
+      </w:r>
+    </w:p>
+    <w:p>
+      <w:pPr>
+        <w:pStyle w:val="ListParagraph"/>
+        <w:numPr>
+          <w:ilvl w:val="2"/>
+          <w:numId w:val="1"/>
+        </w:numPr>
+        <w:rPr>
+          <w:color w:val="A6A6A6" w:themeColor="background1" w:themeShade="A6"/>
+        </w:rPr>
+      </w:pPr>
+      <w:r>
+        <w:rPr>
+          <w:color w:val="A6A6A6" w:themeColor="background1" w:themeShade="A6"/>
+        </w:rPr>
+        <w:t>VideoPath: string (đường dẫn đến video của phim)</w:t>
+      </w:r>
+    </w:p>
+    <w:p>
+      <w:pPr>
+        <w:pStyle w:val="ListParagraph"/>
+        <w:numPr>
+          <w:ilvl w:val="2"/>
+          <w:numId w:val="1"/>
+        </w:numPr>
+        <w:rPr>
+          <w:color w:val="A6A6A6" w:themeColor="background1" w:themeShade="A6"/>
+        </w:rPr>
+      </w:pPr>
+      <w:r>
+        <w:rPr>
+          <w:color w:val="A6A6A6" w:themeColor="background1" w:themeShade="A6"/>
+        </w:rPr>
+        <w:t>Description: string</w:t>
+      </w:r>
+    </w:p>
+    <w:p>
+      <w:pPr>
+        <w:pStyle w:val="ListParagraph"/>
+        <w:numPr>
+          <w:ilvl w:val="2"/>
+          <w:numId w:val="1"/>
+        </w:numPr>
+        <w:rPr>
+          <w:color w:val="A6A6A6" w:themeColor="background1" w:themeShade="A6"/>
+        </w:rPr>
+      </w:pPr>
+      <w:r>
+        <w:rPr>
+          <w:color w:val="A6A6A6" w:themeColor="background1" w:themeShade="A6"/>
+        </w:rPr>
+        <w:t>Duration: int (thời lượng phim – tính theo phút)</w:t>
+      </w:r>
+    </w:p>
+    <w:p>
+      <w:pPr>
+        <w:pStyle w:val="ListParagraph"/>
+        <w:numPr>
+          <w:ilvl w:val="2"/>
+          <w:numId w:val="1"/>
+        </w:numPr>
+        <w:rPr>
+          <w:color w:val="A6A6A6" w:themeColor="background1" w:themeShade="A6"/>
+        </w:rPr>
+      </w:pPr>
+      <w:r>
+        <w:rPr>
+          <w:color w:val="A6A6A6" w:themeColor="background1" w:themeShade="A6"/>
+        </w:rPr>
+        <w:t>Rated: int (độ tuổi xem)</w:t>
+      </w:r>
+    </w:p>
+    <w:p>
+      <w:pPr>
+        <w:pStyle w:val="ListParagraph"/>
+        <w:numPr>
+          <w:ilvl w:val="2"/>
+          <w:numId w:val="1"/>
+        </w:numPr>
+        <w:rPr>
+          <w:color w:val="A6A6A6" w:themeColor="background1" w:themeShade="A6"/>
+        </w:rPr>
+      </w:pPr>
+      <w:r>
+        <w:rPr>
+          <w:color w:val="A6A6A6" w:themeColor="background1" w:themeShade="A6"/>
+        </w:rPr>
+        <w:t>PublishedYear: int</w:t>
+      </w:r>
+    </w:p>
+    <w:p>
+      <w:pPr>
+        <w:pStyle w:val="ListParagraph"/>
+        <w:numPr>
+          <w:ilvl w:val="2"/>
+          <w:numId w:val="1"/>
+        </w:numPr>
+        <w:rPr>
+          <w:color w:val="A6A6A6" w:themeColor="background1" w:themeShade="A6"/>
+        </w:rPr>
+      </w:pPr>
+      <w:r>
+        <w:rPr>
+          <w:color w:val="A6A6A6" w:themeColor="background1" w:themeShade="A6"/>
+        </w:rPr>
+        <w:t>Country: string</w:t>
+      </w:r>
+    </w:p>
+    <w:p>
+      <w:pPr>
+        <w:pStyle w:val="ListParagraph"/>
+        <w:numPr>
+          <w:ilvl w:val="2"/>
+          <w:numId w:val="1"/>
+        </w:numPr>
+        <w:rPr>
+          <w:color w:val="A6A6A6" w:themeColor="background1" w:themeShade="A6"/>
+        </w:rPr>
+      </w:pPr>
+      <w:r>
+        <w:rPr>
+          <w:color w:val="A6A6A6" w:themeColor="background1" w:themeShade="A6"/>
+        </w:rPr>
         <w:lastRenderedPageBreak/>
-        <w:t>27/6: Họp</w:t>
-      </w:r>
-    </w:p>
-    <w:p>
-      <w:pPr>
-        <w:pStyle w:val="ListParagraph"/>
-        <w:numPr>
-          <w:ilvl w:val="0"/>
-          <w:numId w:val="1"/>
-        </w:numPr>
-        <w:rPr>
-          <w:color w:val="A6A6A6" w:themeColor="background1" w:themeShade="A6"/>
-        </w:rPr>
-      </w:pPr>
-      <w:r>
-        <w:rPr>
-          <w:color w:val="A6A6A6" w:themeColor="background1" w:themeShade="A6"/>
-        </w:rPr>
-        <w:t>Công nghệ:</w:t>
+        <w:t>ImagePath: string (đường dẫn đến ảnh poster của phim)</w:t>
       </w:r>
     </w:p>
     <w:p>
@@ -2427,7 +2911,43 @@
         <w:rPr>
           <w:color w:val="A6A6A6" w:themeColor="background1" w:themeShade="A6"/>
         </w:rPr>
-        <w:t>Backend: ASP.Net Core Web API</w:t>
+        <w:t>Category</w:t>
+      </w:r>
+    </w:p>
+    <w:p>
+      <w:pPr>
+        <w:pStyle w:val="ListParagraph"/>
+        <w:numPr>
+          <w:ilvl w:val="2"/>
+          <w:numId w:val="1"/>
+        </w:numPr>
+        <w:rPr>
+          <w:color w:val="A6A6A6" w:themeColor="background1" w:themeShade="A6"/>
+        </w:rPr>
+      </w:pPr>
+      <w:r>
+        <w:rPr>
+          <w:color w:val="A6A6A6" w:themeColor="background1" w:themeShade="A6"/>
+        </w:rPr>
+        <w:t>CategoryId: string</w:t>
+      </w:r>
+    </w:p>
+    <w:p>
+      <w:pPr>
+        <w:pStyle w:val="ListParagraph"/>
+        <w:numPr>
+          <w:ilvl w:val="2"/>
+          <w:numId w:val="1"/>
+        </w:numPr>
+        <w:rPr>
+          <w:color w:val="A6A6A6" w:themeColor="background1" w:themeShade="A6"/>
+        </w:rPr>
+      </w:pPr>
+      <w:r>
+        <w:rPr>
+          <w:color w:val="A6A6A6" w:themeColor="background1" w:themeShade="A6"/>
+        </w:rPr>
+        <w:t>CategoryName: name</w:t>
       </w:r>
     </w:p>
     <w:p>
@@ -2445,460 +2965,6 @@
         <w:rPr>
           <w:color w:val="A6A6A6" w:themeColor="background1" w:themeShade="A6"/>
         </w:rPr>
-        <w:t>Front End: AJAX + jQuery (HTML – CSS – JS)</w:t>
-      </w:r>
-    </w:p>
-    <w:p/>
-    <w:p>
-      <w:pPr>
-        <w:pStyle w:val="Heading2"/>
-        <w:rPr>
-          <w:color w:val="A6A6A6" w:themeColor="background1" w:themeShade="A6"/>
-        </w:rPr>
-      </w:pPr>
-      <w:r>
-        <w:rPr>
-          <w:color w:val="A6A6A6" w:themeColor="background1" w:themeShade="A6"/>
-        </w:rPr>
-        <w:t>29/6: Database Design</w:t>
-      </w:r>
-    </w:p>
-    <w:p>
-      <w:pPr>
-        <w:pStyle w:val="ListParagraph"/>
-        <w:numPr>
-          <w:ilvl w:val="0"/>
-          <w:numId w:val="1"/>
-        </w:numPr>
-        <w:rPr>
-          <w:color w:val="A6A6A6" w:themeColor="background1" w:themeShade="A6"/>
-        </w:rPr>
-      </w:pPr>
-      <w:r>
-        <w:rPr>
-          <w:color w:val="A6A6A6" w:themeColor="background1" w:themeShade="A6"/>
-        </w:rPr>
-        <w:t>Database:</w:t>
-      </w:r>
-    </w:p>
-    <w:p>
-      <w:pPr>
-        <w:pStyle w:val="ListParagraph"/>
-        <w:numPr>
-          <w:ilvl w:val="1"/>
-          <w:numId w:val="1"/>
-        </w:numPr>
-        <w:rPr>
-          <w:color w:val="A6A6A6" w:themeColor="background1" w:themeShade="A6"/>
-        </w:rPr>
-      </w:pPr>
-      <w:r>
-        <w:rPr>
-          <w:color w:val="A6A6A6" w:themeColor="background1" w:themeShade="A6"/>
-        </w:rPr>
-        <w:t>User</w:t>
-      </w:r>
-    </w:p>
-    <w:p>
-      <w:pPr>
-        <w:pStyle w:val="ListParagraph"/>
-        <w:numPr>
-          <w:ilvl w:val="2"/>
-          <w:numId w:val="1"/>
-        </w:numPr>
-        <w:rPr>
-          <w:color w:val="A6A6A6" w:themeColor="background1" w:themeShade="A6"/>
-        </w:rPr>
-      </w:pPr>
-      <w:r>
-        <w:rPr>
-          <w:color w:val="A6A6A6" w:themeColor="background1" w:themeShade="A6"/>
-        </w:rPr>
-        <w:t>UserId: int</w:t>
-      </w:r>
-    </w:p>
-    <w:p>
-      <w:pPr>
-        <w:pStyle w:val="ListParagraph"/>
-        <w:numPr>
-          <w:ilvl w:val="2"/>
-          <w:numId w:val="1"/>
-        </w:numPr>
-        <w:rPr>
-          <w:color w:val="A6A6A6" w:themeColor="background1" w:themeShade="A6"/>
-        </w:rPr>
-      </w:pPr>
-      <w:r>
-        <w:rPr>
-          <w:color w:val="A6A6A6" w:themeColor="background1" w:themeShade="A6"/>
-        </w:rPr>
-        <w:t>Email: string</w:t>
-      </w:r>
-    </w:p>
-    <w:p>
-      <w:pPr>
-        <w:pStyle w:val="ListParagraph"/>
-        <w:numPr>
-          <w:ilvl w:val="2"/>
-          <w:numId w:val="1"/>
-        </w:numPr>
-        <w:rPr>
-          <w:color w:val="A6A6A6" w:themeColor="background1" w:themeShade="A6"/>
-        </w:rPr>
-      </w:pPr>
-      <w:r>
-        <w:rPr>
-          <w:color w:val="A6A6A6" w:themeColor="background1" w:themeShade="A6"/>
-        </w:rPr>
-        <w:t>Username: string</w:t>
-      </w:r>
-    </w:p>
-    <w:p>
-      <w:pPr>
-        <w:pStyle w:val="ListParagraph"/>
-        <w:numPr>
-          <w:ilvl w:val="2"/>
-          <w:numId w:val="1"/>
-        </w:numPr>
-        <w:rPr>
-          <w:color w:val="A6A6A6" w:themeColor="background1" w:themeShade="A6"/>
-        </w:rPr>
-      </w:pPr>
-      <w:r>
-        <w:rPr>
-          <w:color w:val="A6A6A6" w:themeColor="background1" w:themeShade="A6"/>
-        </w:rPr>
-        <w:t>Password: string</w:t>
-      </w:r>
-    </w:p>
-    <w:p>
-      <w:pPr>
-        <w:pStyle w:val="ListParagraph"/>
-        <w:numPr>
-          <w:ilvl w:val="2"/>
-          <w:numId w:val="1"/>
-        </w:numPr>
-        <w:rPr>
-          <w:color w:val="A6A6A6" w:themeColor="background1" w:themeShade="A6"/>
-        </w:rPr>
-      </w:pPr>
-      <w:r>
-        <w:rPr>
-          <w:color w:val="A6A6A6" w:themeColor="background1" w:themeShade="A6"/>
-        </w:rPr>
-        <w:t>RoleId: int</w:t>
-      </w:r>
-    </w:p>
-    <w:p>
-      <w:pPr>
-        <w:pStyle w:val="ListParagraph"/>
-        <w:numPr>
-          <w:ilvl w:val="1"/>
-          <w:numId w:val="1"/>
-        </w:numPr>
-        <w:rPr>
-          <w:color w:val="A6A6A6" w:themeColor="background1" w:themeShade="A6"/>
-        </w:rPr>
-      </w:pPr>
-      <w:r>
-        <w:rPr>
-          <w:color w:val="A6A6A6" w:themeColor="background1" w:themeShade="A6"/>
-        </w:rPr>
-        <w:t>Role</w:t>
-      </w:r>
-    </w:p>
-    <w:p>
-      <w:pPr>
-        <w:pStyle w:val="ListParagraph"/>
-        <w:numPr>
-          <w:ilvl w:val="2"/>
-          <w:numId w:val="1"/>
-        </w:numPr>
-        <w:rPr>
-          <w:color w:val="A6A6A6" w:themeColor="background1" w:themeShade="A6"/>
-        </w:rPr>
-      </w:pPr>
-      <w:r>
-        <w:rPr>
-          <w:color w:val="A6A6A6" w:themeColor="background1" w:themeShade="A6"/>
-        </w:rPr>
-        <w:t>RoleId: int</w:t>
-      </w:r>
-    </w:p>
-    <w:p>
-      <w:pPr>
-        <w:pStyle w:val="ListParagraph"/>
-        <w:numPr>
-          <w:ilvl w:val="2"/>
-          <w:numId w:val="1"/>
-        </w:numPr>
-        <w:rPr>
-          <w:color w:val="A6A6A6" w:themeColor="background1" w:themeShade="A6"/>
-        </w:rPr>
-      </w:pPr>
-      <w:r>
-        <w:rPr>
-          <w:color w:val="A6A6A6" w:themeColor="background1" w:themeShade="A6"/>
-        </w:rPr>
-        <w:t>RoleName: string</w:t>
-      </w:r>
-      <w:r>
-        <w:rPr>
-          <w:color w:val="A6A6A6" w:themeColor="background1" w:themeShade="A6"/>
-        </w:rPr>
-        <w:br/>
-      </w:r>
-    </w:p>
-    <w:p>
-      <w:pPr>
-        <w:pStyle w:val="ListParagraph"/>
-        <w:numPr>
-          <w:ilvl w:val="1"/>
-          <w:numId w:val="1"/>
-        </w:numPr>
-        <w:rPr>
-          <w:color w:val="A6A6A6" w:themeColor="background1" w:themeShade="A6"/>
-        </w:rPr>
-      </w:pPr>
-      <w:r>
-        <w:rPr>
-          <w:color w:val="A6A6A6" w:themeColor="background1" w:themeShade="A6"/>
-        </w:rPr>
-        <w:t>Movie</w:t>
-      </w:r>
-    </w:p>
-    <w:p>
-      <w:pPr>
-        <w:pStyle w:val="ListParagraph"/>
-        <w:numPr>
-          <w:ilvl w:val="2"/>
-          <w:numId w:val="1"/>
-        </w:numPr>
-        <w:rPr>
-          <w:color w:val="A6A6A6" w:themeColor="background1" w:themeShade="A6"/>
-        </w:rPr>
-      </w:pPr>
-      <w:r>
-        <w:rPr>
-          <w:color w:val="A6A6A6" w:themeColor="background1" w:themeShade="A6"/>
-        </w:rPr>
-        <w:t>MovieId: int</w:t>
-      </w:r>
-    </w:p>
-    <w:p>
-      <w:pPr>
-        <w:pStyle w:val="ListParagraph"/>
-        <w:numPr>
-          <w:ilvl w:val="2"/>
-          <w:numId w:val="1"/>
-        </w:numPr>
-        <w:rPr>
-          <w:color w:val="A6A6A6" w:themeColor="background1" w:themeShade="A6"/>
-        </w:rPr>
-      </w:pPr>
-      <w:r>
-        <w:rPr>
-          <w:color w:val="A6A6A6" w:themeColor="background1" w:themeShade="A6"/>
-        </w:rPr>
-        <w:t>MovieName: string</w:t>
-      </w:r>
-    </w:p>
-    <w:p>
-      <w:pPr>
-        <w:pStyle w:val="ListParagraph"/>
-        <w:numPr>
-          <w:ilvl w:val="2"/>
-          <w:numId w:val="1"/>
-        </w:numPr>
-        <w:rPr>
-          <w:color w:val="A6A6A6" w:themeColor="background1" w:themeShade="A6"/>
-        </w:rPr>
-      </w:pPr>
-      <w:r>
-        <w:rPr>
-          <w:color w:val="A6A6A6" w:themeColor="background1" w:themeShade="A6"/>
-        </w:rPr>
-        <w:t>VideoPath: string (đường dẫn đến video của phim)</w:t>
-      </w:r>
-    </w:p>
-    <w:p>
-      <w:pPr>
-        <w:pStyle w:val="ListParagraph"/>
-        <w:numPr>
-          <w:ilvl w:val="2"/>
-          <w:numId w:val="1"/>
-        </w:numPr>
-        <w:rPr>
-          <w:color w:val="A6A6A6" w:themeColor="background1" w:themeShade="A6"/>
-        </w:rPr>
-      </w:pPr>
-      <w:r>
-        <w:rPr>
-          <w:color w:val="A6A6A6" w:themeColor="background1" w:themeShade="A6"/>
-        </w:rPr>
-        <w:t>Description: string</w:t>
-      </w:r>
-    </w:p>
-    <w:p>
-      <w:pPr>
-        <w:pStyle w:val="ListParagraph"/>
-        <w:numPr>
-          <w:ilvl w:val="2"/>
-          <w:numId w:val="1"/>
-        </w:numPr>
-        <w:rPr>
-          <w:color w:val="A6A6A6" w:themeColor="background1" w:themeShade="A6"/>
-        </w:rPr>
-      </w:pPr>
-      <w:r>
-        <w:rPr>
-          <w:color w:val="A6A6A6" w:themeColor="background1" w:themeShade="A6"/>
-        </w:rPr>
-        <w:t>Duration: int (thời lượng phim – tính theo phút)</w:t>
-      </w:r>
-    </w:p>
-    <w:p>
-      <w:pPr>
-        <w:pStyle w:val="ListParagraph"/>
-        <w:numPr>
-          <w:ilvl w:val="2"/>
-          <w:numId w:val="1"/>
-        </w:numPr>
-        <w:rPr>
-          <w:color w:val="A6A6A6" w:themeColor="background1" w:themeShade="A6"/>
-        </w:rPr>
-      </w:pPr>
-      <w:r>
-        <w:rPr>
-          <w:color w:val="A6A6A6" w:themeColor="background1" w:themeShade="A6"/>
-        </w:rPr>
-        <w:t>Rated: int (độ tuổi xem)</w:t>
-      </w:r>
-    </w:p>
-    <w:p>
-      <w:pPr>
-        <w:pStyle w:val="ListParagraph"/>
-        <w:numPr>
-          <w:ilvl w:val="2"/>
-          <w:numId w:val="1"/>
-        </w:numPr>
-        <w:rPr>
-          <w:color w:val="A6A6A6" w:themeColor="background1" w:themeShade="A6"/>
-        </w:rPr>
-      </w:pPr>
-      <w:r>
-        <w:rPr>
-          <w:color w:val="A6A6A6" w:themeColor="background1" w:themeShade="A6"/>
-        </w:rPr>
-        <w:t>PublishedYear: int</w:t>
-      </w:r>
-    </w:p>
-    <w:p>
-      <w:pPr>
-        <w:pStyle w:val="ListParagraph"/>
-        <w:numPr>
-          <w:ilvl w:val="2"/>
-          <w:numId w:val="1"/>
-        </w:numPr>
-        <w:rPr>
-          <w:color w:val="A6A6A6" w:themeColor="background1" w:themeShade="A6"/>
-        </w:rPr>
-      </w:pPr>
-      <w:r>
-        <w:rPr>
-          <w:color w:val="A6A6A6" w:themeColor="background1" w:themeShade="A6"/>
-        </w:rPr>
-        <w:t>Country: string</w:t>
-      </w:r>
-    </w:p>
-    <w:p>
-      <w:pPr>
-        <w:pStyle w:val="ListParagraph"/>
-        <w:numPr>
-          <w:ilvl w:val="2"/>
-          <w:numId w:val="1"/>
-        </w:numPr>
-        <w:rPr>
-          <w:color w:val="A6A6A6" w:themeColor="background1" w:themeShade="A6"/>
-        </w:rPr>
-      </w:pPr>
-      <w:r>
-        <w:rPr>
-          <w:color w:val="A6A6A6" w:themeColor="background1" w:themeShade="A6"/>
-        </w:rPr>
-        <w:t>ImagePath: string (đường dẫn đến ảnh poster của phim)</w:t>
-      </w:r>
-    </w:p>
-    <w:p>
-      <w:pPr>
-        <w:pStyle w:val="ListParagraph"/>
-        <w:numPr>
-          <w:ilvl w:val="1"/>
-          <w:numId w:val="1"/>
-        </w:numPr>
-        <w:rPr>
-          <w:color w:val="A6A6A6" w:themeColor="background1" w:themeShade="A6"/>
-        </w:rPr>
-      </w:pPr>
-      <w:r>
-        <w:rPr>
-          <w:color w:val="A6A6A6" w:themeColor="background1" w:themeShade="A6"/>
-        </w:rPr>
-        <w:t>Category</w:t>
-      </w:r>
-    </w:p>
-    <w:p>
-      <w:pPr>
-        <w:pStyle w:val="ListParagraph"/>
-        <w:numPr>
-          <w:ilvl w:val="2"/>
-          <w:numId w:val="1"/>
-        </w:numPr>
-        <w:rPr>
-          <w:color w:val="A6A6A6" w:themeColor="background1" w:themeShade="A6"/>
-        </w:rPr>
-      </w:pPr>
-      <w:r>
-        <w:rPr>
-          <w:color w:val="A6A6A6" w:themeColor="background1" w:themeShade="A6"/>
-        </w:rPr>
-        <w:t>CategoryId: string</w:t>
-      </w:r>
-    </w:p>
-    <w:p>
-      <w:pPr>
-        <w:pStyle w:val="ListParagraph"/>
-        <w:numPr>
-          <w:ilvl w:val="2"/>
-          <w:numId w:val="1"/>
-        </w:numPr>
-        <w:rPr>
-          <w:color w:val="A6A6A6" w:themeColor="background1" w:themeShade="A6"/>
-        </w:rPr>
-      </w:pPr>
-      <w:r>
-        <w:rPr>
-          <w:color w:val="A6A6A6" w:themeColor="background1" w:themeShade="A6"/>
-        </w:rPr>
-        <w:t>CategoryName: name</w:t>
-      </w:r>
-    </w:p>
-    <w:p>
-      <w:pPr>
-        <w:pStyle w:val="ListParagraph"/>
-        <w:numPr>
-          <w:ilvl w:val="1"/>
-          <w:numId w:val="1"/>
-        </w:numPr>
-        <w:rPr>
-          <w:color w:val="A6A6A6" w:themeColor="background1" w:themeShade="A6"/>
-        </w:rPr>
-      </w:pPr>
-      <w:r>
-        <w:rPr>
-          <w:color w:val="A6A6A6" w:themeColor="background1" w:themeShade="A6"/>
-        </w:rPr>
-        <w:lastRenderedPageBreak/>
         <w:t>Category-Movie (tự động gen trong DB, ko có trong Models) (mỗi Movie cx có nhiều Category)</w:t>
       </w:r>
     </w:p>
@@ -3303,6 +3369,7 @@
         <w:rPr>
           <w:color w:val="A6A6A6" w:themeColor="background1" w:themeShade="A6"/>
         </w:rPr>
+        <w:lastRenderedPageBreak/>
         <w:t>CRUD User</w:t>
       </w:r>
     </w:p>
@@ -3377,7 +3444,6 @@
           <w:bCs/>
           <w:color w:val="A6A6A6" w:themeColor="background1" w:themeShade="A6"/>
         </w:rPr>
-        <w:lastRenderedPageBreak/>
         <w:t>Thông</w:t>
       </w:r>
       <w:r>
@@ -3836,6 +3902,7 @@
         <w:rPr>
           <w:color w:val="A6A6A6" w:themeColor="background1" w:themeShade="A6"/>
         </w:rPr>
+        <w:lastRenderedPageBreak/>
         <w:t>Design:</w:t>
       </w:r>
     </w:p>
@@ -3908,7 +3975,6 @@
         <w:rPr>
           <w:color w:val="A6A6A6" w:themeColor="background1" w:themeShade="A6"/>
         </w:rPr>
-        <w:lastRenderedPageBreak/>
         <w:t>1 cái Logo nhỏ để làm Favicon</w:t>
       </w:r>
     </w:p>
@@ -4334,6 +4400,7 @@
         <w:rPr>
           <w:color w:val="A6A6A6" w:themeColor="background1" w:themeShade="A6"/>
         </w:rPr>
+        <w:lastRenderedPageBreak/>
         <w:t>Optional</w:t>
       </w:r>
     </w:p>
@@ -4388,7 +4455,6 @@
         <w:rPr>
           <w:color w:val="A6A6A6" w:themeColor="background1" w:themeShade="A6"/>
         </w:rPr>
-        <w:lastRenderedPageBreak/>
         <w:t>Hiển thị Bootstrap Modal thay cho alert</w:t>
       </w:r>
     </w:p>
@@ -4864,6 +4930,7 @@
         <w:rPr>
           <w:color w:val="A6A6A6" w:themeColor="background1" w:themeShade="A6"/>
         </w:rPr>
+        <w:lastRenderedPageBreak/>
         <w:t>Thêm 1 button Back -&gt; Nhấn vào thì về index.html</w:t>
       </w:r>
     </w:p>
@@ -4936,7 +5003,6 @@
         <w:rPr>
           <w:color w:val="A6A6A6" w:themeColor="background1" w:themeShade="A6"/>
         </w:rPr>
-        <w:lastRenderedPageBreak/>
         <w:t>Password: Bỏ Update Password</w:t>
       </w:r>
     </w:p>

</xml_diff>

<commit_message>
[WebClient] {Home} (User) Movie detail: Watch button
</commit_message>
<xml_diff>
--- a/Process.docx
+++ b/Process.docx
@@ -1173,8 +1173,14 @@
           <w:ilvl w:val="2"/>
           <w:numId w:val="1"/>
         </w:numPr>
-      </w:pPr>
-      <w:r>
+        <w:rPr>
+          <w:color w:val="A6A6A6" w:themeColor="background1" w:themeShade="A6"/>
+        </w:rPr>
+      </w:pPr>
+      <w:r>
+        <w:rPr>
+          <w:color w:val="A6A6A6" w:themeColor="background1" w:themeShade="A6"/>
+        </w:rPr>
         <w:t>Movie Detail</w:t>
       </w:r>
     </w:p>
@@ -1185,8 +1191,14 @@
           <w:ilvl w:val="3"/>
           <w:numId w:val="1"/>
         </w:numPr>
-      </w:pPr>
-      <w:r>
+        <w:rPr>
+          <w:color w:val="A6A6A6" w:themeColor="background1" w:themeShade="A6"/>
+        </w:rPr>
+      </w:pPr>
+      <w:r>
+        <w:rPr>
+          <w:color w:val="A6A6A6" w:themeColor="background1" w:themeShade="A6"/>
+        </w:rPr>
         <w:t>Là 1 Modal trong index</w:t>
       </w:r>
     </w:p>
@@ -1197,8 +1209,14 @@
           <w:ilvl w:val="4"/>
           <w:numId w:val="1"/>
         </w:numPr>
-      </w:pPr>
-      <w:r>
+        <w:rPr>
+          <w:color w:val="A6A6A6" w:themeColor="background1" w:themeShade="A6"/>
+        </w:rPr>
+      </w:pPr>
+      <w:r>
+        <w:rPr>
+          <w:color w:val="A6A6A6" w:themeColor="background1" w:themeShade="A6"/>
+        </w:rPr>
         <w:t>Bấm vào nút More Info thì sẽ hiện ra</w:t>
       </w:r>
     </w:p>
@@ -1209,8 +1227,14 @@
           <w:ilvl w:val="3"/>
           <w:numId w:val="1"/>
         </w:numPr>
-      </w:pPr>
-      <w:r>
+        <w:rPr>
+          <w:color w:val="A6A6A6" w:themeColor="background1" w:themeShade="A6"/>
+        </w:rPr>
+      </w:pPr>
+      <w:r>
+        <w:rPr>
+          <w:color w:val="A6A6A6" w:themeColor="background1" w:themeShade="A6"/>
+        </w:rPr>
         <w:t>Bấm vào More Info:</w:t>
       </w:r>
     </w:p>
@@ -1221,8 +1245,14 @@
           <w:ilvl w:val="4"/>
           <w:numId w:val="1"/>
         </w:numPr>
-      </w:pPr>
-      <w:r>
+        <w:rPr>
+          <w:color w:val="A6A6A6" w:themeColor="background1" w:themeShade="A6"/>
+        </w:rPr>
+      </w:pPr>
+      <w:r>
+        <w:rPr>
+          <w:color w:val="A6A6A6" w:themeColor="background1" w:themeShade="A6"/>
+        </w:rPr>
         <w:t>Mở Modal</w:t>
       </w:r>
     </w:p>
@@ -1233,11 +1263,20 @@
           <w:ilvl w:val="4"/>
           <w:numId w:val="1"/>
         </w:numPr>
-      </w:pPr>
-      <w:r>
+        <w:rPr>
+          <w:color w:val="A6A6A6" w:themeColor="background1" w:themeShade="A6"/>
+        </w:rPr>
+      </w:pPr>
+      <w:r>
+        <w:rPr>
+          <w:color w:val="A6A6A6" w:themeColor="background1" w:themeShade="A6"/>
+        </w:rPr>
         <w:t>Call API -&gt; Lấy dữ liệu về Movie theo MovieID</w:t>
       </w:r>
       <w:r>
+        <w:rPr>
+          <w:color w:val="A6A6A6" w:themeColor="background1" w:themeShade="A6"/>
+        </w:rPr>
         <w:t>; Lấy list các Actor theo MovieID</w:t>
       </w:r>
     </w:p>
@@ -1248,8 +1287,14 @@
           <w:ilvl w:val="3"/>
           <w:numId w:val="1"/>
         </w:numPr>
-      </w:pPr>
-      <w:r>
+        <w:rPr>
+          <w:color w:val="A6A6A6" w:themeColor="background1" w:themeShade="A6"/>
+        </w:rPr>
+      </w:pPr>
+      <w:r>
+        <w:rPr>
+          <w:color w:val="A6A6A6" w:themeColor="background1" w:themeShade="A6"/>
+        </w:rPr>
         <w:t>Hiển thị:</w:t>
       </w:r>
     </w:p>
@@ -1260,8 +1305,14 @@
           <w:ilvl w:val="4"/>
           <w:numId w:val="1"/>
         </w:numPr>
-      </w:pPr>
-      <w:r>
+        <w:rPr>
+          <w:color w:val="A6A6A6" w:themeColor="background1" w:themeShade="A6"/>
+        </w:rPr>
+      </w:pPr>
+      <w:r>
+        <w:rPr>
+          <w:color w:val="A6A6A6" w:themeColor="background1" w:themeShade="A6"/>
+        </w:rPr>
         <w:t>Movie Name</w:t>
       </w:r>
     </w:p>
@@ -1272,8 +1323,14 @@
           <w:ilvl w:val="4"/>
           <w:numId w:val="1"/>
         </w:numPr>
-      </w:pPr>
-      <w:r>
+        <w:rPr>
+          <w:color w:val="A6A6A6" w:themeColor="background1" w:themeShade="A6"/>
+        </w:rPr>
+      </w:pPr>
+      <w:r>
+        <w:rPr>
+          <w:color w:val="A6A6A6" w:themeColor="background1" w:themeShade="A6"/>
+        </w:rPr>
         <w:t>Poster</w:t>
       </w:r>
     </w:p>
@@ -1284,11 +1341,20 @@
           <w:ilvl w:val="4"/>
           <w:numId w:val="1"/>
         </w:numPr>
-      </w:pPr>
-      <w:r>
+        <w:rPr>
+          <w:color w:val="A6A6A6" w:themeColor="background1" w:themeShade="A6"/>
+        </w:rPr>
+      </w:pPr>
+      <w:r>
+        <w:rPr>
+          <w:color w:val="A6A6A6" w:themeColor="background1" w:themeShade="A6"/>
+        </w:rPr>
         <w:t xml:space="preserve">Các thông tin chi tiết của </w:t>
       </w:r>
       <w:r>
+        <w:rPr>
+          <w:color w:val="A6A6A6" w:themeColor="background1" w:themeShade="A6"/>
+        </w:rPr>
         <w:t>Movie</w:t>
       </w:r>
     </w:p>
@@ -1299,8 +1365,14 @@
           <w:ilvl w:val="4"/>
           <w:numId w:val="1"/>
         </w:numPr>
-      </w:pPr>
-      <w:r>
+        <w:rPr>
+          <w:color w:val="A6A6A6" w:themeColor="background1" w:themeShade="A6"/>
+        </w:rPr>
+      </w:pPr>
+      <w:r>
+        <w:rPr>
+          <w:color w:val="A6A6A6" w:themeColor="background1" w:themeShade="A6"/>
+        </w:rPr>
         <w:t>List các Actor của movie này</w:t>
       </w:r>
     </w:p>
@@ -1308,6 +1380,24 @@
       <w:pPr>
         <w:pStyle w:val="ListParagraph"/>
         <w:numPr>
+          <w:ilvl w:val="3"/>
+          <w:numId w:val="1"/>
+        </w:numPr>
+        <w:rPr>
+          <w:color w:val="A6A6A6" w:themeColor="background1" w:themeShade="A6"/>
+        </w:rPr>
+      </w:pPr>
+      <w:r>
+        <w:rPr>
+          <w:color w:val="A6A6A6" w:themeColor="background1" w:themeShade="A6"/>
+        </w:rPr>
+        <w:t>Bấm Play -&gt; xem phim</w:t>
+      </w:r>
+    </w:p>
+    <w:p>
+      <w:pPr>
+        <w:pStyle w:val="ListParagraph"/>
+        <w:numPr>
           <w:ilvl w:val="2"/>
           <w:numId w:val="1"/>
         </w:numPr>
@@ -1463,6 +1553,7 @@
         </w:numPr>
       </w:pPr>
       <w:r>
+        <w:lastRenderedPageBreak/>
         <w:t>Navbar: chung cho tất cả các trang của Admin</w:t>
       </w:r>
     </w:p>
@@ -1473,9 +1564,14 @@
           <w:ilvl w:val="2"/>
           <w:numId w:val="1"/>
         </w:numPr>
-      </w:pPr>
-      <w:r>
-        <w:lastRenderedPageBreak/>
+        <w:rPr>
+          <w:color w:val="A6A6A6" w:themeColor="background1" w:themeShade="A6"/>
+        </w:rPr>
+      </w:pPr>
+      <w:r>
+        <w:rPr>
+          <w:color w:val="A6A6A6" w:themeColor="background1" w:themeShade="A6"/>
+        </w:rPr>
         <w:t>Buttons:</w:t>
       </w:r>
     </w:p>
@@ -1486,8 +1582,14 @@
           <w:ilvl w:val="3"/>
           <w:numId w:val="1"/>
         </w:numPr>
-      </w:pPr>
-      <w:r>
+        <w:rPr>
+          <w:color w:val="A6A6A6" w:themeColor="background1" w:themeShade="A6"/>
+        </w:rPr>
+      </w:pPr>
+      <w:r>
+        <w:rPr>
+          <w:color w:val="A6A6A6" w:themeColor="background1" w:themeShade="A6"/>
+        </w:rPr>
         <w:t>User Management</w:t>
       </w:r>
     </w:p>
@@ -1498,8 +1600,14 @@
           <w:ilvl w:val="3"/>
           <w:numId w:val="1"/>
         </w:numPr>
-      </w:pPr>
-      <w:r>
+        <w:rPr>
+          <w:color w:val="A6A6A6" w:themeColor="background1" w:themeShade="A6"/>
+        </w:rPr>
+      </w:pPr>
+      <w:r>
+        <w:rPr>
+          <w:color w:val="A6A6A6" w:themeColor="background1" w:themeShade="A6"/>
+        </w:rPr>
         <w:t>Movie Management</w:t>
       </w:r>
     </w:p>
@@ -2005,6 +2113,7 @@
         <w:rPr>
           <w:color w:val="215868" w:themeColor="accent5" w:themeShade="80"/>
         </w:rPr>
+        <w:lastRenderedPageBreak/>
         <w:t>Movie theo các Category</w:t>
       </w:r>
     </w:p>
@@ -2023,7 +2132,6 @@
         <w:rPr>
           <w:color w:val="215868" w:themeColor="accent5" w:themeShade="80"/>
         </w:rPr>
-        <w:lastRenderedPageBreak/>
         <w:t>…</w:t>
       </w:r>
     </w:p>
@@ -2422,6 +2530,7 @@
         <w:rPr>
           <w:color w:val="A6A6A6" w:themeColor="background1" w:themeShade="A6"/>
         </w:rPr>
+        <w:lastRenderedPageBreak/>
         <w:t>=&gt; Thành công</w:t>
       </w:r>
     </w:p>
@@ -2440,7 +2549,6 @@
         <w:rPr>
           <w:color w:val="A6A6A6" w:themeColor="background1" w:themeShade="A6"/>
         </w:rPr>
-        <w:lastRenderedPageBreak/>
         <w:t>Sử dụng .NET 5</w:t>
       </w:r>
     </w:p>
@@ -2874,6 +2982,7 @@
         <w:rPr>
           <w:color w:val="A6A6A6" w:themeColor="background1" w:themeShade="A6"/>
         </w:rPr>
+        <w:lastRenderedPageBreak/>
         <w:t>Country: string</w:t>
       </w:r>
     </w:p>
@@ -2892,7 +3001,6 @@
         <w:rPr>
           <w:color w:val="A6A6A6" w:themeColor="background1" w:themeShade="A6"/>
         </w:rPr>
-        <w:lastRenderedPageBreak/>
         <w:t>ImagePath: string (đường dẫn đến ảnh poster của phim)</w:t>
       </w:r>
     </w:p>
@@ -3351,6 +3459,7 @@
         <w:rPr>
           <w:color w:val="A6A6A6" w:themeColor="background1" w:themeShade="A6"/>
         </w:rPr>
+        <w:lastRenderedPageBreak/>
         <w:t>List: Paging (10 phim)</w:t>
       </w:r>
     </w:p>
@@ -3369,7 +3478,6 @@
         <w:rPr>
           <w:color w:val="A6A6A6" w:themeColor="background1" w:themeShade="A6"/>
         </w:rPr>
-        <w:lastRenderedPageBreak/>
         <w:t>CRUD User</w:t>
       </w:r>
     </w:p>
@@ -3878,6 +3986,7 @@
           <w:bCs/>
           <w:color w:val="A6A6A6" w:themeColor="background1" w:themeShade="A6"/>
         </w:rPr>
+        <w:lastRenderedPageBreak/>
         <w:t>Huyền</w:t>
       </w:r>
       <w:r>
@@ -3902,7 +4011,6 @@
         <w:rPr>
           <w:color w:val="A6A6A6" w:themeColor="background1" w:themeShade="A6"/>
         </w:rPr>
-        <w:lastRenderedPageBreak/>
         <w:t>Design:</w:t>
       </w:r>
     </w:p>
@@ -4382,6 +4490,7 @@
         <w:rPr>
           <w:color w:val="A6A6A6" w:themeColor="background1" w:themeShade="A6"/>
         </w:rPr>
+        <w:lastRenderedPageBreak/>
         <w:t>nếu fail thì hiện alert, bấm ok thì tắt alert</w:t>
       </w:r>
     </w:p>
@@ -4400,7 +4509,6 @@
         <w:rPr>
           <w:color w:val="A6A6A6" w:themeColor="background1" w:themeShade="A6"/>
         </w:rPr>
-        <w:lastRenderedPageBreak/>
         <w:t>Optional</w:t>
       </w:r>
     </w:p>
@@ -4912,6 +5020,7 @@
         <w:rPr>
           <w:color w:val="A6A6A6" w:themeColor="background1" w:themeShade="A6"/>
         </w:rPr>
+        <w:lastRenderedPageBreak/>
         <w:t>Thất bại -&gt; Nhấn OK -&gt; Tắt Modal (vẫn ở trang này)</w:t>
       </w:r>
     </w:p>
@@ -4930,7 +5039,6 @@
         <w:rPr>
           <w:color w:val="A6A6A6" w:themeColor="background1" w:themeShade="A6"/>
         </w:rPr>
-        <w:lastRenderedPageBreak/>
         <w:t>Thêm 1 button Back -&gt; Nhấn vào thì về index.html</w:t>
       </w:r>
     </w:p>

</xml_diff>